<commit_message>
modificacion word del proyecto
se ha hecho una modificaciòn al docuemento de word del proyecto, se tendrà la copia de seguridad, se añaden otros dos archivos
</commit_message>
<xml_diff>
--- a/MY PROYECTO PRODUCTIVO/Proyecto productivo inventario.docx
+++ b/MY PROYECTO PRODUCTIVO/Proyecto productivo inventario.docx
@@ -15,6 +15,15 @@
       <w:bookmarkStart w:id="0" w:name="OLE_LINK1"/>
       <w:bookmarkStart w:id="1" w:name="OLE_LINK2"/>
       <w:bookmarkStart w:id="2" w:name="OLE_LINK3"/>
+      <w:r>
+        <w:rPr>
+          <w:rFonts w:cs="Arial"/>
+          <w:b/>
+          <w:sz w:val="28"/>
+          <w:szCs w:val="28"/>
+        </w:rPr>
+        <w:t xml:space="preserve">                                                                                                                                                                                                                             </w:t>
+      </w:r>
     </w:p>
     <w:p>
       <w:pPr>
@@ -83,8 +92,6 @@
           <w:szCs w:val="24"/>
         </w:rPr>
       </w:pPr>
-      <w:bookmarkStart w:id="3" w:name="_GoBack"/>
-      <w:bookmarkEnd w:id="3"/>
     </w:p>
     <w:p>
       <w:pPr>
@@ -286,78 +293,78 @@
           <w:sz w:val="28"/>
           <w:szCs w:val="28"/>
         </w:rPr>
+        <w:t>SENA CENTRO DE ELECTRICIDAD Y ELECTRONICA BARRIO COLOMBIA</w:t>
+      </w:r>
+    </w:p>
+    <w:p>
+      <w:pPr>
+        <w:jc w:val="center"/>
+        <w:rPr>
+          <w:rFonts w:cs="Arial"/>
+          <w:b/>
+          <w:sz w:val="28"/>
+          <w:szCs w:val="28"/>
+        </w:rPr>
+      </w:pPr>
+      <w:r>
+        <w:rPr>
+          <w:rFonts w:cs="Arial"/>
+          <w:b/>
+          <w:sz w:val="28"/>
+          <w:szCs w:val="28"/>
+        </w:rPr>
+        <w:t>TECNOLOGO EN ANALISIS Y DESARROLLO DE SISTEMAS DE INFORMACION</w:t>
+      </w:r>
+    </w:p>
+    <w:p>
+      <w:pPr>
+        <w:jc w:val="center"/>
+        <w:rPr>
+          <w:rFonts w:cs="Arial"/>
+          <w:b/>
+          <w:sz w:val="28"/>
+          <w:szCs w:val="28"/>
+        </w:rPr>
+      </w:pPr>
+      <w:r>
+        <w:rPr>
+          <w:rFonts w:cs="Arial"/>
+          <w:b/>
+          <w:sz w:val="28"/>
+          <w:szCs w:val="28"/>
+        </w:rPr>
+        <w:t>2018</w:t>
+      </w:r>
+    </w:p>
+    <w:p>
+      <w:pPr>
+        <w:jc w:val="center"/>
+        <w:rPr>
+          <w:rFonts w:cs="Arial"/>
+          <w:b/>
+          <w:sz w:val="28"/>
+          <w:szCs w:val="28"/>
+        </w:rPr>
+      </w:pPr>
+    </w:p>
+    <w:p>
+      <w:pPr>
+        <w:jc w:val="center"/>
+        <w:rPr>
+          <w:rFonts w:cs="Arial"/>
+          <w:b/>
+          <w:sz w:val="28"/>
+          <w:szCs w:val="28"/>
+        </w:rPr>
+      </w:pPr>
+      <w:r>
+        <w:rPr>
+          <w:rFonts w:cs="Arial"/>
+          <w:b/>
+          <w:sz w:val="28"/>
+          <w:szCs w:val="28"/>
+        </w:rPr>
         <w:lastRenderedPageBreak/>
-        <w:t>SENA CENTRO DE ELECTRICIDAD Y ELECTRONICA BARRIO COLOMBIA</w:t>
-      </w:r>
-    </w:p>
-    <w:p>
-      <w:pPr>
-        <w:jc w:val="center"/>
-        <w:rPr>
-          <w:rFonts w:cs="Arial"/>
-          <w:b/>
-          <w:sz w:val="28"/>
-          <w:szCs w:val="28"/>
-        </w:rPr>
-      </w:pPr>
-      <w:r>
-        <w:rPr>
-          <w:rFonts w:cs="Arial"/>
-          <w:b/>
-          <w:sz w:val="28"/>
-          <w:szCs w:val="28"/>
-        </w:rPr>
-        <w:t>TECNOLOGO EN ANALISIS Y DESARROLLO DE SISTEMAS DE INFORMACION</w:t>
-      </w:r>
-    </w:p>
-    <w:p>
-      <w:pPr>
-        <w:jc w:val="center"/>
-        <w:rPr>
-          <w:rFonts w:cs="Arial"/>
-          <w:b/>
-          <w:sz w:val="28"/>
-          <w:szCs w:val="28"/>
-        </w:rPr>
-      </w:pPr>
-      <w:r>
-        <w:rPr>
-          <w:rFonts w:cs="Arial"/>
-          <w:b/>
-          <w:sz w:val="28"/>
-          <w:szCs w:val="28"/>
-        </w:rPr>
-        <w:t>2018</w:t>
-      </w:r>
-    </w:p>
-    <w:p>
-      <w:pPr>
-        <w:jc w:val="center"/>
-        <w:rPr>
-          <w:rFonts w:cs="Arial"/>
-          <w:b/>
-          <w:sz w:val="28"/>
-          <w:szCs w:val="28"/>
-        </w:rPr>
-      </w:pPr>
-    </w:p>
-    <w:p>
-      <w:pPr>
-        <w:jc w:val="center"/>
-        <w:rPr>
-          <w:rFonts w:cs="Arial"/>
-          <w:b/>
-          <w:sz w:val="28"/>
-          <w:szCs w:val="28"/>
-        </w:rPr>
-      </w:pPr>
-      <w:r>
-        <w:rPr>
-          <w:rFonts w:cs="Arial"/>
-          <w:b/>
-          <w:sz w:val="28"/>
-          <w:szCs w:val="28"/>
-        </w:rPr>
         <w:t>TABLA DE CONTENIDO</w:t>
       </w:r>
     </w:p>
@@ -570,8 +577,8 @@
           <w:szCs w:val="28"/>
         </w:rPr>
       </w:pPr>
-      <w:bookmarkStart w:id="4" w:name="OLE_LINK4"/>
-      <w:bookmarkStart w:id="5" w:name="OLE_LINK5"/>
+      <w:bookmarkStart w:id="3" w:name="OLE_LINK4"/>
+      <w:bookmarkStart w:id="4" w:name="OLE_LINK5"/>
       <w:r>
         <w:rPr>
           <w:rFonts w:cs="Arial"/>
@@ -599,8 +606,8 @@
         </w:rPr>
         <w:t>écnico</w:t>
       </w:r>
+      <w:bookmarkEnd w:id="3"/>
       <w:bookmarkEnd w:id="4"/>
-      <w:bookmarkEnd w:id="5"/>
       <w:r>
         <w:rPr>
           <w:rFonts w:cs="Arial"/>
@@ -664,9 +671,9 @@
           <w:szCs w:val="28"/>
         </w:rPr>
       </w:pPr>
-      <w:bookmarkStart w:id="6" w:name="OLE_LINK7"/>
-      <w:bookmarkStart w:id="7" w:name="OLE_LINK8"/>
-      <w:bookmarkStart w:id="8" w:name="OLE_LINK9"/>
+      <w:bookmarkStart w:id="5" w:name="OLE_LINK7"/>
+      <w:bookmarkStart w:id="6" w:name="OLE_LINK8"/>
+      <w:bookmarkStart w:id="7" w:name="OLE_LINK9"/>
       <w:r>
         <w:rPr>
           <w:rFonts w:cs="Arial"/>
@@ -694,9 +701,9 @@
         </w:rPr>
         <w:t>ecnológico</w:t>
       </w:r>
+      <w:bookmarkEnd w:id="5"/>
       <w:bookmarkEnd w:id="6"/>
       <w:bookmarkEnd w:id="7"/>
-      <w:bookmarkEnd w:id="8"/>
       <w:r>
         <w:rPr>
           <w:rFonts w:cs="Arial"/>
@@ -751,10 +758,10 @@
           <w:szCs w:val="28"/>
         </w:rPr>
       </w:pPr>
-      <w:bookmarkStart w:id="9" w:name="OLE_LINK10"/>
-      <w:bookmarkStart w:id="10" w:name="OLE_LINK11"/>
-      <w:bookmarkStart w:id="11" w:name="OLE_LINK12"/>
-      <w:bookmarkStart w:id="12" w:name="OLE_LINK13"/>
+      <w:bookmarkStart w:id="8" w:name="OLE_LINK10"/>
+      <w:bookmarkStart w:id="9" w:name="OLE_LINK11"/>
+      <w:bookmarkStart w:id="10" w:name="OLE_LINK12"/>
+      <w:bookmarkStart w:id="11" w:name="OLE_LINK13"/>
       <w:r>
         <w:rPr>
           <w:rFonts w:cs="Arial"/>
@@ -773,10 +780,10 @@
         </w:rPr>
         <w:t>Económico</w:t>
       </w:r>
+      <w:bookmarkEnd w:id="8"/>
       <w:bookmarkEnd w:id="9"/>
       <w:bookmarkEnd w:id="10"/>
       <w:bookmarkEnd w:id="11"/>
-      <w:bookmarkEnd w:id="12"/>
       <w:r>
         <w:rPr>
           <w:rFonts w:cs="Arial"/>
@@ -802,9 +809,9 @@
           <w:szCs w:val="28"/>
         </w:rPr>
       </w:pPr>
-      <w:bookmarkStart w:id="13" w:name="OLE_LINK14"/>
-      <w:bookmarkStart w:id="14" w:name="OLE_LINK15"/>
-      <w:bookmarkStart w:id="15" w:name="OLE_LINK16"/>
+      <w:bookmarkStart w:id="12" w:name="OLE_LINK14"/>
+      <w:bookmarkStart w:id="13" w:name="OLE_LINK15"/>
+      <w:bookmarkStart w:id="14" w:name="OLE_LINK16"/>
       <w:r>
         <w:rPr>
           <w:rFonts w:cs="Arial"/>
@@ -814,9 +821,9 @@
         </w:rPr>
         <w:t>Objetivo Social</w:t>
       </w:r>
+      <w:bookmarkEnd w:id="12"/>
       <w:bookmarkEnd w:id="13"/>
       <w:bookmarkEnd w:id="14"/>
-      <w:bookmarkEnd w:id="15"/>
       <w:r>
         <w:rPr>
           <w:rFonts w:cs="Arial"/>
@@ -867,8 +874,8 @@
           <w:szCs w:val="28"/>
         </w:rPr>
       </w:pPr>
-      <w:bookmarkStart w:id="16" w:name="OLE_LINK17"/>
-      <w:bookmarkStart w:id="17" w:name="OLE_LINK18"/>
+      <w:bookmarkStart w:id="15" w:name="OLE_LINK17"/>
+      <w:bookmarkStart w:id="16" w:name="OLE_LINK18"/>
       <w:r>
         <w:rPr>
           <w:rFonts w:cs="Arial"/>
@@ -878,8 +885,8 @@
         </w:rPr>
         <w:t>Antecedentes del proyecto</w:t>
       </w:r>
+      <w:bookmarkEnd w:id="15"/>
       <w:bookmarkEnd w:id="16"/>
-      <w:bookmarkEnd w:id="17"/>
       <w:r>
         <w:rPr>
           <w:rFonts w:cs="Arial"/>
@@ -905,7 +912,7 @@
           <w:szCs w:val="28"/>
         </w:rPr>
       </w:pPr>
-      <w:bookmarkStart w:id="18" w:name="OLE_LINK19"/>
+      <w:bookmarkStart w:id="17" w:name="OLE_LINK19"/>
       <w:r>
         <w:rPr>
           <w:rFonts w:cs="Arial"/>
@@ -915,7 +922,7 @@
         </w:rPr>
         <w:t>Análisis del entorno</w:t>
       </w:r>
-      <w:bookmarkEnd w:id="18"/>
+      <w:bookmarkEnd w:id="17"/>
       <w:r>
         <w:rPr>
           <w:rFonts w:cs="Arial"/>
@@ -959,8 +966,8 @@
           <w:szCs w:val="28"/>
         </w:rPr>
       </w:pPr>
-      <w:bookmarkStart w:id="19" w:name="OLE_LINK20"/>
-      <w:bookmarkStart w:id="20" w:name="OLE_LINK21"/>
+      <w:bookmarkStart w:id="18" w:name="OLE_LINK20"/>
+      <w:bookmarkStart w:id="19" w:name="OLE_LINK21"/>
       <w:r>
         <w:rPr>
           <w:rFonts w:cs="Arial"/>
@@ -970,8 +977,8 @@
         </w:rPr>
         <w:t>Análisis del sector y subsector</w:t>
       </w:r>
+      <w:bookmarkEnd w:id="18"/>
       <w:bookmarkEnd w:id="19"/>
-      <w:bookmarkEnd w:id="20"/>
       <w:r>
         <w:rPr>
           <w:rFonts w:cs="Arial"/>
@@ -1021,7 +1028,7 @@
           <w:szCs w:val="28"/>
         </w:rPr>
       </w:pPr>
-      <w:bookmarkStart w:id="21" w:name="OLE_LINK24"/>
+      <w:bookmarkStart w:id="20" w:name="OLE_LINK24"/>
       <w:r>
         <w:rPr>
           <w:rFonts w:cs="Arial"/>
@@ -1031,7 +1038,7 @@
         </w:rPr>
         <w:t>Comportamiento en los últimos años</w:t>
       </w:r>
-      <w:bookmarkEnd w:id="21"/>
+      <w:bookmarkEnd w:id="20"/>
       <w:r>
         <w:rPr>
           <w:rFonts w:cs="Arial"/>
@@ -1174,7 +1181,7 @@
           <w:szCs w:val="28"/>
         </w:rPr>
       </w:pPr>
-      <w:bookmarkStart w:id="22" w:name="OLE_LINK25"/>
+      <w:bookmarkStart w:id="21" w:name="OLE_LINK25"/>
       <w:r>
         <w:rPr>
           <w:rFonts w:cs="Arial"/>
@@ -1202,7 +1209,7 @@
         </w:rPr>
         <w:t>demanda</w:t>
       </w:r>
-      <w:bookmarkEnd w:id="22"/>
+      <w:bookmarkEnd w:id="21"/>
       <w:r>
         <w:rPr>
           <w:rFonts w:cs="Arial"/>
@@ -1264,8 +1271,8 @@
           <w:szCs w:val="28"/>
         </w:rPr>
       </w:pPr>
-      <w:bookmarkStart w:id="23" w:name="OLE_LINK31"/>
-      <w:bookmarkStart w:id="24" w:name="OLE_LINK32"/>
+      <w:bookmarkStart w:id="22" w:name="OLE_LINK31"/>
+      <w:bookmarkStart w:id="23" w:name="OLE_LINK32"/>
       <w:r>
         <w:rPr>
           <w:rFonts w:cs="Arial"/>
@@ -1275,8 +1282,8 @@
         </w:rPr>
         <w:t>Mercado potencial</w:t>
       </w:r>
+      <w:bookmarkEnd w:id="22"/>
       <w:bookmarkEnd w:id="23"/>
-      <w:bookmarkEnd w:id="24"/>
       <w:r>
         <w:rPr>
           <w:rFonts w:cs="Arial"/>
@@ -1302,8 +1309,8 @@
           <w:szCs w:val="28"/>
         </w:rPr>
       </w:pPr>
-      <w:bookmarkStart w:id="25" w:name="OLE_LINK35"/>
-      <w:bookmarkStart w:id="26" w:name="OLE_LINK36"/>
+      <w:bookmarkStart w:id="24" w:name="OLE_LINK35"/>
+      <w:bookmarkStart w:id="25" w:name="OLE_LINK36"/>
       <w:r>
         <w:rPr>
           <w:rFonts w:cs="Arial"/>
@@ -1313,8 +1320,8 @@
         </w:rPr>
         <w:t>Objetivo de mercado</w:t>
       </w:r>
+      <w:bookmarkEnd w:id="24"/>
       <w:bookmarkEnd w:id="25"/>
-      <w:bookmarkEnd w:id="26"/>
       <w:r>
         <w:rPr>
           <w:rFonts w:cs="Arial"/>
@@ -1340,8 +1347,8 @@
           <w:szCs w:val="28"/>
         </w:rPr>
       </w:pPr>
-      <w:bookmarkStart w:id="27" w:name="OLE_LINK40"/>
-      <w:bookmarkStart w:id="28" w:name="OLE_LINK41"/>
+      <w:bookmarkStart w:id="26" w:name="OLE_LINK40"/>
+      <w:bookmarkStart w:id="27" w:name="OLE_LINK41"/>
       <w:r>
         <w:rPr>
           <w:rFonts w:cs="Arial"/>
@@ -1360,8 +1367,8 @@
         </w:rPr>
         <w:t>gmentos del mercado</w:t>
       </w:r>
+      <w:bookmarkEnd w:id="26"/>
       <w:bookmarkEnd w:id="27"/>
-      <w:bookmarkEnd w:id="28"/>
       <w:r>
         <w:rPr>
           <w:rFonts w:cs="Arial"/>
@@ -1455,7 +1462,6 @@
           <w:sz w:val="28"/>
           <w:szCs w:val="28"/>
         </w:rPr>
-        <w:lastRenderedPageBreak/>
         <w:t>Productos sustitutos y complementarios en termino de mercados………………………………………………</w:t>
       </w:r>
       <w:r>
@@ -1686,6 +1692,7 @@
           <w:sz w:val="28"/>
           <w:szCs w:val="28"/>
         </w:rPr>
+        <w:lastRenderedPageBreak/>
         <w:t>Objetivo General:</w:t>
       </w:r>
     </w:p>
@@ -1703,57 +1710,25 @@
         <w:rPr>
           <w:rFonts w:cs="Arial"/>
         </w:rPr>
-        <w:t>Crear un sistema de información de inventario para variedades Castillo</w:t>
-      </w:r>
-      <w:r>
-        <w:rPr>
-          <w:rFonts w:cs="Arial"/>
-        </w:rPr>
-        <w:t xml:space="preserve">   Dónde vendemos papelería, dulcería, </w:t>
-      </w:r>
-      <w:bookmarkStart w:id="29" w:name="OLE_LINK6"/>
-      <w:r>
-        <w:rPr>
-          <w:rFonts w:cs="Arial"/>
-        </w:rPr>
-        <w:t xml:space="preserve">helados, </w:t>
-      </w:r>
-      <w:r>
-        <w:rPr>
-          <w:rFonts w:cs="Arial"/>
-        </w:rPr>
-        <w:t xml:space="preserve">gaseosas bisutería, </w:t>
-      </w:r>
-      <w:r>
-        <w:rPr>
-          <w:rFonts w:cs="Arial"/>
-        </w:rPr>
-        <w:t xml:space="preserve">café </w:t>
-      </w:r>
-      <w:r>
-        <w:rPr>
-          <w:rFonts w:cs="Arial"/>
-        </w:rPr>
-        <w:t>internet, fotocopias, impresiones, escaneos</w:t>
-      </w:r>
-      <w:r>
-        <w:rPr>
-          <w:rFonts w:cs="Arial"/>
-        </w:rPr>
-        <w:t>,</w:t>
-      </w:r>
-      <w:r>
-        <w:rPr>
-          <w:rFonts w:cs="Arial"/>
-        </w:rPr>
-        <w:t xml:space="preserve"> recargas a celular</w:t>
-      </w:r>
-      <w:bookmarkEnd w:id="29"/>
-      <w:r>
-        <w:rPr>
-          <w:rFonts w:cs="Arial"/>
-        </w:rPr>
-        <w:t xml:space="preserve"> y llamadas.</w:t>
+        <w:t>Crear un s</w:t>
+      </w:r>
+      <w:r>
+        <w:rPr>
+          <w:rFonts w:cs="Arial"/>
+        </w:rPr>
+        <w:t>oftware</w:t>
+      </w:r>
+      <w:r>
+        <w:rPr>
+          <w:rFonts w:cs="Arial"/>
+        </w:rPr>
+        <w:t xml:space="preserve"> de inventario para </w:t>
+      </w:r>
+      <w:r>
+        <w:rPr>
+          <w:rFonts w:cs="Arial"/>
+        </w:rPr>
+        <w:t>papelerías, variedades y misceláneas.</w:t>
       </w:r>
     </w:p>
     <w:p>
@@ -1818,7 +1793,6 @@
           <w:rFonts w:cs="Arial"/>
           <w:szCs w:val="24"/>
         </w:rPr>
-        <w:lastRenderedPageBreak/>
         <w:t xml:space="preserve">Sistematizar </w:t>
       </w:r>
       <w:r>
@@ -1882,14 +1856,7 @@
           <w:rFonts w:cs="Arial"/>
           <w:szCs w:val="24"/>
         </w:rPr>
-        <w:t>Llevar un registro de las ventas realizadas</w:t>
-      </w:r>
-      <w:r>
-        <w:rPr>
-          <w:rFonts w:cs="Arial"/>
-          <w:szCs w:val="24"/>
-        </w:rPr>
-        <w:t xml:space="preserve"> por producto y recargas.</w:t>
+        <w:t>Crear un software para el registro de inventario de productos de papelería, comestibles y ventas.</w:t>
       </w:r>
     </w:p>
     <w:p>
@@ -1913,76 +1880,287 @@
     </w:p>
     <w:p>
       <w:pPr>
-        <w:pStyle w:val="xmsolistparagraph"/>
+        <w:pStyle w:val="Prrafodelista"/>
         <w:numPr>
           <w:ilvl w:val="0"/>
-          <w:numId w:val="10"/>
+          <w:numId w:val="5"/>
         </w:numPr>
-        <w:rPr>
-          <w:rFonts w:ascii="Arial" w:hAnsi="Arial" w:cs="Arial"/>
-          <w:b/>
-          <w:sz w:val="28"/>
-          <w:szCs w:val="28"/>
-        </w:rPr>
-      </w:pPr>
-      <w:r>
-        <w:rPr>
-          <w:rFonts w:ascii="Arial" w:hAnsi="Arial" w:cs="Arial"/>
-          <w:b/>
-          <w:sz w:val="28"/>
-          <w:szCs w:val="28"/>
-        </w:rPr>
-        <w:t>Objetivo Específico Ambiental:</w:t>
-      </w:r>
+        <w:ind w:left="360"/>
+        <w:rPr>
+          <w:rFonts w:cs="Arial"/>
+          <w:szCs w:val="24"/>
+        </w:rPr>
+      </w:pPr>
+      <w:r>
+        <w:rPr>
+          <w:rFonts w:cs="Arial"/>
+          <w:szCs w:val="24"/>
+        </w:rPr>
+        <w:t>Llevar un registro de las ventas realizadas</w:t>
+      </w:r>
+      <w:r>
+        <w:rPr>
+          <w:rFonts w:cs="Arial"/>
+          <w:szCs w:val="24"/>
+        </w:rPr>
+        <w:t xml:space="preserve"> por producto y recargas.</w:t>
+      </w:r>
+    </w:p>
+    <w:p>
+      <w:pPr>
+        <w:pStyle w:val="Prrafodelista"/>
+        <w:rPr>
+          <w:rFonts w:cs="Arial"/>
+          <w:szCs w:val="24"/>
+        </w:rPr>
+      </w:pPr>
     </w:p>
     <w:p>
       <w:pPr>
         <w:pStyle w:val="Prrafodelista"/>
         <w:numPr>
           <w:ilvl w:val="0"/>
-          <w:numId w:val="11"/>
+          <w:numId w:val="5"/>
         </w:numPr>
-        <w:jc w:val="left"/>
-        <w:rPr>
-          <w:rFonts w:cs="Arial"/>
-          <w:szCs w:val="24"/>
-        </w:rPr>
-      </w:pPr>
-      <w:r>
-        <w:rPr>
-          <w:rFonts w:cs="Arial"/>
-          <w:szCs w:val="24"/>
-        </w:rPr>
-        <w:t>El uso del sistema de información para inventarios no requerirá el uso de papel a menos que la persona que use el sistema desee tener una c</w:t>
-      </w:r>
-      <w:r>
-        <w:rPr>
-          <w:rFonts w:cs="Arial"/>
-          <w:szCs w:val="24"/>
-        </w:rPr>
-        <w:t>opia de algún registro en papel.</w:t>
-      </w:r>
+        <w:ind w:left="360"/>
+        <w:rPr>
+          <w:rFonts w:cs="Arial"/>
+          <w:szCs w:val="24"/>
+        </w:rPr>
+      </w:pPr>
+      <w:r>
+        <w:rPr>
+          <w:rFonts w:cs="Arial"/>
+          <w:szCs w:val="24"/>
+        </w:rPr>
+        <w:t>Nos comprometemos al manejo adecuado de residuos generados.</w:t>
+      </w:r>
+    </w:p>
+    <w:p>
+      <w:pPr>
+        <w:pStyle w:val="Prrafodelista"/>
+        <w:rPr>
+          <w:rFonts w:cs="Arial"/>
+          <w:szCs w:val="24"/>
+        </w:rPr>
+      </w:pPr>
     </w:p>
     <w:p>
       <w:pPr>
         <w:pStyle w:val="Prrafodelista"/>
         <w:numPr>
           <w:ilvl w:val="0"/>
-          <w:numId w:val="11"/>
+          <w:numId w:val="5"/>
         </w:numPr>
+        <w:ind w:left="360"/>
+        <w:rPr>
+          <w:rFonts w:cs="Arial"/>
+          <w:szCs w:val="24"/>
+        </w:rPr>
+      </w:pPr>
+      <w:r>
+        <w:rPr>
+          <w:rFonts w:cs="Arial"/>
+          <w:szCs w:val="24"/>
+        </w:rPr>
+        <w:t xml:space="preserve">Entendemos la protección ambiental como una importante responsabilidad de la Dirección y velamos por que ésta se lleve a cabo a través de directrices concretas de comportamiento en todas las funciones y áreas de actividad de </w:t>
+      </w:r>
+      <w:r>
+        <w:rPr>
+          <w:rFonts w:cs="Arial"/>
+          <w:szCs w:val="24"/>
+        </w:rPr>
+        <w:t>VARIEDADES CASTILLO</w:t>
+      </w:r>
+      <w:r>
+        <w:rPr>
+          <w:rFonts w:cs="Arial"/>
+          <w:szCs w:val="24"/>
+        </w:rPr>
+        <w:t>.</w:t>
+      </w:r>
+    </w:p>
+    <w:p>
+      <w:pPr>
+        <w:pStyle w:val="Prrafodelista"/>
+        <w:ind w:left="1416" w:hanging="696"/>
+        <w:rPr>
+          <w:rFonts w:cs="Arial"/>
+          <w:szCs w:val="24"/>
+        </w:rPr>
+      </w:pPr>
+    </w:p>
+    <w:p>
+      <w:pPr>
+        <w:pStyle w:val="Prrafodelista"/>
+        <w:numPr>
+          <w:ilvl w:val="0"/>
+          <w:numId w:val="5"/>
+        </w:numPr>
+        <w:ind w:left="360"/>
+        <w:rPr>
+          <w:rFonts w:cs="Arial"/>
+          <w:szCs w:val="24"/>
+        </w:rPr>
+      </w:pPr>
+      <w:r>
+        <w:rPr>
+          <w:rFonts w:cs="Arial"/>
+          <w:szCs w:val="24"/>
+        </w:rPr>
+        <w:t>Entendemos que la reducción de los impactos ambientales generados por la gestión inadecuada de los residuos, es la tarea central de nuestra política de protección ambiental.</w:t>
+      </w:r>
+    </w:p>
+    <w:p>
+      <w:pPr>
+        <w:pStyle w:val="Prrafodelista"/>
+        <w:rPr>
+          <w:rFonts w:cs="Arial"/>
+          <w:szCs w:val="24"/>
+        </w:rPr>
+      </w:pPr>
+    </w:p>
+    <w:p>
+      <w:pPr>
+        <w:pStyle w:val="Prrafodelista"/>
+        <w:numPr>
+          <w:ilvl w:val="0"/>
+          <w:numId w:val="5"/>
+        </w:numPr>
+        <w:ind w:left="360"/>
+        <w:rPr>
+          <w:rFonts w:cs="Arial"/>
+          <w:szCs w:val="24"/>
+        </w:rPr>
+      </w:pPr>
+      <w:r>
+        <w:rPr>
+          <w:rFonts w:cs="Arial"/>
+          <w:szCs w:val="24"/>
+        </w:rPr>
+        <w:t xml:space="preserve">Nos comprometemos, mediante el nombramiento de un responsable del Sistema Integrado de </w:t>
+      </w:r>
+      <w:bookmarkStart w:id="28" w:name="_GoBack"/>
+      <w:bookmarkEnd w:id="28"/>
+      <w:r>
+        <w:rPr>
+          <w:rFonts w:cs="Arial"/>
+          <w:szCs w:val="24"/>
+        </w:rPr>
+        <w:t xml:space="preserve">Gestión de la Calidad y Ambiental, el cumplimiento de la legislación vigente, requisitos reglamentarios aplicables a nuestra actividad y otros requisitos que </w:t>
+      </w:r>
+      <w:r>
+        <w:rPr>
+          <w:rFonts w:cs="Arial"/>
+          <w:szCs w:val="24"/>
+        </w:rPr>
+        <w:t>VARIEDADES CASTILLO</w:t>
+      </w:r>
+      <w:r>
+        <w:rPr>
+          <w:rFonts w:cs="Arial"/>
+          <w:szCs w:val="24"/>
+        </w:rPr>
+        <w:t xml:space="preserve"> suscriba.</w:t>
+      </w:r>
+    </w:p>
+    <w:p>
+      <w:pPr>
+        <w:pStyle w:val="Prrafodelista"/>
+        <w:ind w:left="360"/>
+        <w:rPr>
+          <w:rFonts w:cs="Arial"/>
+          <w:szCs w:val="24"/>
+        </w:rPr>
+      </w:pPr>
+    </w:p>
+    <w:p>
+      <w:pPr>
+        <w:pStyle w:val="Prrafodelista"/>
+        <w:ind w:left="360"/>
+        <w:rPr>
+          <w:rFonts w:cs="Arial"/>
+          <w:szCs w:val="24"/>
+        </w:rPr>
+      </w:pPr>
+    </w:p>
+    <w:p>
+      <w:pPr>
+        <w:pStyle w:val="Prrafodelista"/>
+        <w:rPr>
+          <w:rFonts w:cs="Arial"/>
+          <w:szCs w:val="24"/>
+        </w:rPr>
+      </w:pPr>
+    </w:p>
+    <w:p>
+      <w:pPr>
+        <w:pStyle w:val="Prrafodelista"/>
+        <w:ind w:left="360"/>
+        <w:rPr>
+          <w:rFonts w:cs="Arial"/>
+          <w:szCs w:val="24"/>
+        </w:rPr>
+      </w:pPr>
+    </w:p>
+    <w:p>
+      <w:pPr>
+        <w:pStyle w:val="Prrafodelista"/>
+        <w:ind w:left="360"/>
+        <w:rPr>
+          <w:rFonts w:cs="Arial"/>
+          <w:szCs w:val="24"/>
+        </w:rPr>
+      </w:pPr>
+    </w:p>
+    <w:p>
+      <w:pPr>
+        <w:pStyle w:val="Prrafodelista"/>
+        <w:ind w:left="360"/>
+        <w:rPr>
+          <w:rFonts w:cs="Arial"/>
+          <w:szCs w:val="24"/>
+        </w:rPr>
+      </w:pPr>
+    </w:p>
+    <w:p>
+      <w:pPr>
+        <w:pStyle w:val="Prrafodelista"/>
+        <w:ind w:left="360"/>
+        <w:rPr>
+          <w:rFonts w:cs="Arial"/>
+          <w:szCs w:val="24"/>
+        </w:rPr>
+      </w:pPr>
+    </w:p>
+    <w:p>
+      <w:pPr>
+        <w:pStyle w:val="Prrafodelista"/>
+        <w:ind w:left="360"/>
+        <w:rPr>
+          <w:rFonts w:cs="Arial"/>
+          <w:szCs w:val="24"/>
+        </w:rPr>
+      </w:pPr>
+    </w:p>
+    <w:p>
+      <w:pPr>
+        <w:pStyle w:val="Prrafodelista"/>
+        <w:ind w:left="360"/>
+        <w:rPr>
+          <w:rFonts w:cs="Arial"/>
+          <w:szCs w:val="24"/>
+        </w:rPr>
+      </w:pPr>
+    </w:p>
+    <w:p>
+      <w:pPr>
         <w:jc w:val="left"/>
         <w:rPr>
           <w:rFonts w:cs="Arial"/>
           <w:szCs w:val="24"/>
         </w:rPr>
       </w:pPr>
-      <w:r>
-        <w:rPr>
-          <w:rFonts w:cs="Arial"/>
-          <w:szCs w:val="24"/>
-        </w:rPr>
-        <w:t>Para el uso del sistema se necesitará el uso de un computador para poder llevar los registros lo que provocará uso de energía eléctrica.</w:t>
-      </w:r>
     </w:p>
     <w:p>
       <w:pPr>
@@ -2013,7 +2191,35 @@
           <w:sz w:val="28"/>
           <w:szCs w:val="28"/>
         </w:rPr>
+        <w:lastRenderedPageBreak/>
         <w:t>Objetivo Técnico</w:t>
+      </w:r>
+      <w:r>
+        <w:rPr>
+          <w:rFonts w:cs="Arial"/>
+          <w:b/>
+          <w:sz w:val="28"/>
+          <w:szCs w:val="28"/>
+        </w:rPr>
+        <w:t xml:space="preserve"> y</w:t>
+      </w:r>
+      <w:r>
+        <w:rPr>
+          <w:rFonts w:cs="Arial"/>
+          <w:b/>
+          <w:sz w:val="28"/>
+          <w:szCs w:val="28"/>
+        </w:rPr>
+        <w:t xml:space="preserve"> </w:t>
+      </w:r>
+      <w:r>
+        <w:rPr>
+          <w:rFonts w:cs="Arial"/>
+          <w:b/>
+          <w:sz w:val="28"/>
+          <w:szCs w:val="28"/>
+        </w:rPr>
+        <w:t>Tecnológico</w:t>
       </w:r>
     </w:p>
     <w:p>
@@ -2043,14 +2249,62 @@
           <w:rFonts w:cs="Arial"/>
           <w:szCs w:val="24"/>
         </w:rPr>
-        <w:t xml:space="preserve">El </w:t>
-      </w:r>
-      <w:r>
-        <w:rPr>
-          <w:rFonts w:cs="Arial"/>
-          <w:szCs w:val="24"/>
-        </w:rPr>
-        <w:t>sistema se desarrollará en php, mysql y html principalmente.</w:t>
+        <w:t xml:space="preserve">Se desarrollará un </w:t>
+      </w:r>
+      <w:r>
+        <w:rPr>
+          <w:rFonts w:cs="Arial"/>
+          <w:szCs w:val="24"/>
+        </w:rPr>
+        <w:t xml:space="preserve">sistema en </w:t>
+      </w:r>
+      <w:proofErr w:type="spellStart"/>
+      <w:r>
+        <w:rPr>
+          <w:rFonts w:cs="Arial"/>
+          <w:szCs w:val="24"/>
+        </w:rPr>
+        <w:t>php</w:t>
+      </w:r>
+      <w:proofErr w:type="spellEnd"/>
+      <w:r>
+        <w:rPr>
+          <w:rFonts w:cs="Arial"/>
+          <w:szCs w:val="24"/>
+        </w:rPr>
+        <w:t xml:space="preserve">, </w:t>
+      </w:r>
+      <w:proofErr w:type="spellStart"/>
+      <w:r>
+        <w:rPr>
+          <w:rFonts w:cs="Arial"/>
+          <w:szCs w:val="24"/>
+        </w:rPr>
+        <w:t>mysql</w:t>
+      </w:r>
+      <w:proofErr w:type="spellEnd"/>
+      <w:r>
+        <w:rPr>
+          <w:rFonts w:cs="Arial"/>
+          <w:szCs w:val="24"/>
+        </w:rPr>
+        <w:t xml:space="preserve"> y </w:t>
+      </w:r>
+      <w:proofErr w:type="spellStart"/>
+      <w:r>
+        <w:rPr>
+          <w:rFonts w:cs="Arial"/>
+          <w:szCs w:val="24"/>
+        </w:rPr>
+        <w:t>html</w:t>
+      </w:r>
+      <w:proofErr w:type="spellEnd"/>
+      <w:r>
+        <w:rPr>
+          <w:rFonts w:cs="Arial"/>
+          <w:szCs w:val="24"/>
+        </w:rPr>
+        <w:t xml:space="preserve"> principalmente.</w:t>
       </w:r>
     </w:p>
     <w:p>
@@ -2070,13 +2324,91 @@
           <w:rFonts w:cs="Arial"/>
           <w:szCs w:val="24"/>
         </w:rPr>
-        <w:t>El sistema se ejecutará en XAMPP o WAMP, los programas mencionados anteriormente permitirán ejecutar el sistema y almacenar la base de datos.</w:t>
+        <w:t>Se ejecutará el</w:t>
+      </w:r>
+      <w:r>
+        <w:rPr>
+          <w:rFonts w:cs="Arial"/>
+          <w:szCs w:val="24"/>
+        </w:rPr>
+        <w:t xml:space="preserve"> sistema en XAMPP o WAMP, los programas mencionados anteriormente permitirán ejecutar el sistema y almacenar la base de datos.</w:t>
+      </w:r>
+    </w:p>
+    <w:p>
+      <w:pPr>
+        <w:pStyle w:val="Prrafodelista"/>
+        <w:numPr>
+          <w:ilvl w:val="1"/>
+          <w:numId w:val="10"/>
+        </w:numPr>
+        <w:rPr>
+          <w:rFonts w:cs="Arial"/>
+          <w:szCs w:val="24"/>
+        </w:rPr>
+      </w:pPr>
+      <w:r>
+        <w:rPr>
+          <w:rFonts w:cs="Arial"/>
+          <w:szCs w:val="24"/>
+        </w:rPr>
+        <w:t>D</w:t>
+      </w:r>
+      <w:r>
+        <w:rPr>
+          <w:rFonts w:cs="Arial"/>
+          <w:szCs w:val="24"/>
+        </w:rPr>
+        <w:t>isminuir el tiempo que requiere llevar el registro de los productos,</w:t>
+      </w:r>
+    </w:p>
+    <w:p>
+      <w:pPr>
+        <w:pStyle w:val="Prrafodelista"/>
+        <w:numPr>
+          <w:ilvl w:val="1"/>
+          <w:numId w:val="10"/>
+        </w:numPr>
+        <w:rPr>
+          <w:rFonts w:cs="Arial"/>
+          <w:szCs w:val="24"/>
+        </w:rPr>
+      </w:pPr>
+      <w:r>
+        <w:rPr>
+          <w:rFonts w:cs="Arial"/>
+          <w:szCs w:val="24"/>
+        </w:rPr>
+        <w:t>Llevar un control de las ve</w:t>
+      </w:r>
+      <w:r>
+        <w:rPr>
+          <w:rFonts w:cs="Arial"/>
+          <w:szCs w:val="24"/>
+        </w:rPr>
+        <w:t xml:space="preserve"> </w:t>
+      </w:r>
+      <w:proofErr w:type="spellStart"/>
+      <w:r>
+        <w:rPr>
+          <w:rFonts w:cs="Arial"/>
+          <w:szCs w:val="24"/>
+        </w:rPr>
+        <w:t>ntas</w:t>
+      </w:r>
+      <w:proofErr w:type="spellEnd"/>
+      <w:r>
+        <w:rPr>
+          <w:rFonts w:cs="Arial"/>
+          <w:szCs w:val="24"/>
+        </w:rPr>
+        <w:t>, compras y cantidad de los respectivos productos.</w:t>
       </w:r>
     </w:p>
     <w:p>
       <w:pPr>
         <w:pStyle w:val="Prrafodelista"/>
         <w:ind w:left="1440"/>
+        <w:jc w:val="left"/>
         <w:rPr>
           <w:rFonts w:cs="Arial"/>
           <w:szCs w:val="24"/>
@@ -2114,69 +2446,24 @@
           <w:sz w:val="28"/>
           <w:szCs w:val="28"/>
         </w:rPr>
-        <w:t>Objetivo Tecnológico</w:t>
-      </w:r>
-    </w:p>
-    <w:p>
-      <w:pPr>
-        <w:pStyle w:val="Prrafodelista"/>
-        <w:jc w:val="left"/>
-        <w:rPr>
-          <w:rFonts w:cs="Arial"/>
-          <w:szCs w:val="24"/>
-        </w:rPr>
-      </w:pPr>
-    </w:p>
-    <w:p>
-      <w:pPr>
-        <w:pStyle w:val="Prrafodelista"/>
-        <w:numPr>
-          <w:ilvl w:val="1"/>
-          <w:numId w:val="10"/>
-        </w:numPr>
-        <w:rPr>
-          <w:rFonts w:cs="Arial"/>
-          <w:szCs w:val="24"/>
-        </w:rPr>
-      </w:pPr>
-      <w:r>
-        <w:rPr>
-          <w:rFonts w:cs="Arial"/>
-          <w:szCs w:val="24"/>
-        </w:rPr>
-        <w:t>Con el sistema en funcionamiento conseguiremos disminuir el tiempo que requiere llevar el registro de los productos,</w:t>
-      </w:r>
-    </w:p>
-    <w:p>
-      <w:pPr>
-        <w:pStyle w:val="Prrafodelista"/>
-        <w:numPr>
-          <w:ilvl w:val="1"/>
-          <w:numId w:val="10"/>
-        </w:numPr>
-        <w:rPr>
-          <w:rFonts w:cs="Arial"/>
-          <w:szCs w:val="24"/>
-        </w:rPr>
-      </w:pPr>
-      <w:r>
-        <w:rPr>
-          <w:rFonts w:cs="Arial"/>
-          <w:szCs w:val="24"/>
-        </w:rPr>
-        <w:t>Llevar un control de las ventas, compras y cantidad de los respectivos productos.</w:t>
-      </w:r>
-    </w:p>
-    <w:p>
-      <w:pPr>
-        <w:pStyle w:val="Prrafodelista"/>
-        <w:ind w:left="1440"/>
-        <w:jc w:val="left"/>
-        <w:rPr>
-          <w:rFonts w:cs="Arial"/>
-          <w:szCs w:val="24"/>
-        </w:rPr>
-      </w:pPr>
+        <w:t>Objetivo Económico</w:t>
+      </w:r>
+    </w:p>
+    <w:p>
+      <w:pPr>
+        <w:ind w:left="708"/>
+        <w:rPr>
+          <w:rFonts w:cs="Arial"/>
+          <w:szCs w:val="24"/>
+        </w:rPr>
+      </w:pPr>
+      <w:r>
+        <w:rPr>
+          <w:rFonts w:cs="Arial"/>
+          <w:szCs w:val="24"/>
+        </w:rPr>
+        <w:t>Con la creación del sistema se pretende vender a otros negocios similares en dónde deseen llevar un control y registro de su inventario.</w:t>
+      </w:r>
     </w:p>
     <w:p>
       <w:pPr>
@@ -2209,7 +2496,7 @@
           <w:sz w:val="28"/>
           <w:szCs w:val="28"/>
         </w:rPr>
-        <w:t>Objetivo Económico</w:t>
+        <w:t>Objetivo Social</w:t>
       </w:r>
     </w:p>
     <w:p>
@@ -2225,18 +2512,21 @@
           <w:rFonts w:cs="Arial"/>
           <w:szCs w:val="24"/>
         </w:rPr>
-        <w:lastRenderedPageBreak/>
-        <w:t>Con la creación del sistema se pretende vender a otros negocios similares en dónde deseen llevar un control y registro de su inventario.</w:t>
-      </w:r>
-    </w:p>
-    <w:p>
-      <w:pPr>
-        <w:pStyle w:val="Prrafodelista"/>
-        <w:ind w:left="1440"/>
-        <w:jc w:val="left"/>
-        <w:rPr>
-          <w:rFonts w:cs="Arial"/>
-          <w:szCs w:val="24"/>
+        <w:t xml:space="preserve">El sistema beneficiará a las personas que deseen llevar un control de su inventario a </w:t>
+      </w:r>
+      <w:r>
+        <w:rPr>
+          <w:rFonts w:cs="Arial"/>
+          <w:szCs w:val="24"/>
+        </w:rPr>
+        <w:t>través de un sistema que les garantice que su información sea guardada y siempre esté disponible para ser consultada.</w:t>
+      </w:r>
+    </w:p>
+    <w:p>
+      <w:pPr>
+        <w:pStyle w:val="xmsolistparagraph"/>
+        <w:rPr>
+          <w:rFonts w:ascii="Arial" w:hAnsi="Arial" w:cs="Arial"/>
         </w:rPr>
       </w:pPr>
     </w:p>
@@ -2247,50 +2537,66 @@
           <w:ilvl w:val="0"/>
           <w:numId w:val="10"/>
         </w:numPr>
-        <w:jc w:val="left"/>
-        <w:rPr>
-          <w:rFonts w:cs="Arial"/>
-          <w:szCs w:val="24"/>
-        </w:rPr>
-      </w:pPr>
-      <w:r>
-        <w:rPr>
-          <w:rFonts w:cs="Arial"/>
-          <w:b/>
-          <w:sz w:val="28"/>
-          <w:szCs w:val="28"/>
-        </w:rPr>
-        <w:t>Objetivo Social</w:t>
-      </w:r>
-    </w:p>
-    <w:p>
-      <w:pPr>
-        <w:ind w:left="708"/>
-        <w:rPr>
-          <w:rFonts w:cs="Arial"/>
-          <w:szCs w:val="24"/>
-        </w:rPr>
-      </w:pPr>
-      <w:r>
-        <w:rPr>
-          <w:rFonts w:cs="Arial"/>
-          <w:szCs w:val="24"/>
-        </w:rPr>
-        <w:t xml:space="preserve">El sistema beneficiará a las personas que deseen llevar un control de su inventario a </w:t>
-      </w:r>
-      <w:r>
-        <w:rPr>
-          <w:rFonts w:cs="Arial"/>
-          <w:szCs w:val="24"/>
-        </w:rPr>
-        <w:t>través de un sistema que les garantice que su información sea guardada y siempre esté disponible para ser consultada.</w:t>
-      </w:r>
-    </w:p>
-    <w:p>
-      <w:pPr>
-        <w:pStyle w:val="xmsolistparagraph"/>
-        <w:rPr>
-          <w:rFonts w:ascii="Arial" w:hAnsi="Arial" w:cs="Arial"/>
+        <w:rPr>
+          <w:rFonts w:cs="Arial"/>
+          <w:b/>
+          <w:sz w:val="28"/>
+          <w:szCs w:val="28"/>
+        </w:rPr>
+      </w:pPr>
+      <w:r>
+        <w:rPr>
+          <w:rFonts w:cs="Arial"/>
+          <w:b/>
+          <w:sz w:val="28"/>
+          <w:szCs w:val="28"/>
+        </w:rPr>
+        <w:t>Justificación del Proyecto:</w:t>
+      </w:r>
+    </w:p>
+    <w:p>
+      <w:pPr>
+        <w:ind w:left="720"/>
+        <w:rPr>
+          <w:rFonts w:cs="Arial"/>
+          <w:szCs w:val="24"/>
+        </w:rPr>
+      </w:pPr>
+      <w:r>
+        <w:rPr>
+          <w:rFonts w:cs="Arial"/>
+          <w:szCs w:val="24"/>
+        </w:rPr>
+        <w:t xml:space="preserve">Viendo la necesidad de llevar un registro de las compras y ventas consideramos que crear un sistema de inventario </w:t>
+      </w:r>
+      <w:r>
+        <w:rPr>
+          <w:rFonts w:cs="Arial"/>
+          <w:szCs w:val="24"/>
+        </w:rPr>
+        <w:t>ayudará</w:t>
+      </w:r>
+      <w:r>
+        <w:rPr>
+          <w:rFonts w:cs="Arial"/>
+          <w:szCs w:val="24"/>
+        </w:rPr>
+        <w:t xml:space="preserve"> a llevar un control de la información y nos ahorrará tiempo en el registro de los productos compras y ventas</w:t>
+      </w:r>
+      <w:r>
+        <w:rPr>
+          <w:rFonts w:cs="Arial"/>
+          <w:szCs w:val="24"/>
+        </w:rPr>
+        <w:t>.</w:t>
+      </w:r>
+    </w:p>
+    <w:p>
+      <w:pPr>
+        <w:ind w:left="720"/>
+        <w:rPr>
+          <w:rFonts w:cs="Arial"/>
+          <w:szCs w:val="24"/>
         </w:rPr>
       </w:pPr>
     </w:p>
@@ -2315,7 +2621,16 @@
           <w:sz w:val="28"/>
           <w:szCs w:val="28"/>
         </w:rPr>
-        <w:t>Justificación del Proyecto:</w:t>
+        <w:t>Antecedentes del proyecto</w:t>
+      </w:r>
+      <w:r>
+        <w:rPr>
+          <w:rFonts w:cs="Arial"/>
+          <w:b/>
+          <w:sz w:val="28"/>
+          <w:szCs w:val="28"/>
+        </w:rPr>
+        <w:t>:</w:t>
       </w:r>
     </w:p>
     <w:p>
@@ -2326,40 +2641,38 @@
           <w:szCs w:val="24"/>
         </w:rPr>
       </w:pPr>
-      <w:r>
-        <w:rPr>
-          <w:rFonts w:cs="Arial"/>
-          <w:szCs w:val="24"/>
-        </w:rPr>
-        <w:t xml:space="preserve">Viendo la necesidad de llevar un registro de las compras y ventas consideramos que crear un sistema de inventario </w:t>
-      </w:r>
-      <w:r>
-        <w:rPr>
-          <w:rFonts w:cs="Arial"/>
-          <w:szCs w:val="24"/>
-        </w:rPr>
-        <w:t>ayudará</w:t>
-      </w:r>
-      <w:r>
-        <w:rPr>
-          <w:rFonts w:cs="Arial"/>
-          <w:szCs w:val="24"/>
-        </w:rPr>
-        <w:t xml:space="preserve"> a llevar un control de la información y nos ahorrará tiempo en el registro de los productos compras y ventas</w:t>
-      </w:r>
-      <w:r>
-        <w:rPr>
-          <w:rFonts w:cs="Arial"/>
-          <w:szCs w:val="24"/>
-        </w:rPr>
-        <w:t>.</w:t>
-      </w:r>
     </w:p>
     <w:p>
       <w:pPr>
         <w:ind w:left="720"/>
         <w:rPr>
           <w:rFonts w:cs="Arial"/>
+          <w:szCs w:val="24"/>
+        </w:rPr>
+      </w:pPr>
+      <w:r>
+        <w:rPr>
+          <w:rFonts w:cs="Arial"/>
+          <w:szCs w:val="24"/>
+        </w:rPr>
+        <w:t>Actualmente llevamos un registro de lo que compramos, vendemos en hojas de papel, anotando el total de ventas.</w:t>
+      </w:r>
+    </w:p>
+    <w:p>
+      <w:pPr>
+        <w:ind w:left="720"/>
+        <w:rPr>
+          <w:rFonts w:cs="Arial"/>
+          <w:szCs w:val="24"/>
+        </w:rPr>
+      </w:pPr>
+    </w:p>
+    <w:p>
+      <w:pPr>
+        <w:ind w:left="720"/>
+        <w:rPr>
+          <w:rFonts w:cs="Arial"/>
+          <w:b/>
           <w:szCs w:val="24"/>
         </w:rPr>
       </w:pPr>
@@ -2385,50 +2698,720 @@
           <w:sz w:val="28"/>
           <w:szCs w:val="28"/>
         </w:rPr>
-        <w:t>Antecedentes del proyecto</w:t>
-      </w:r>
-      <w:r>
-        <w:rPr>
-          <w:rFonts w:cs="Arial"/>
-          <w:b/>
-          <w:sz w:val="28"/>
-          <w:szCs w:val="28"/>
-        </w:rPr>
-        <w:t>:</w:t>
-      </w:r>
-    </w:p>
-    <w:p>
-      <w:pPr>
-        <w:ind w:left="720"/>
-        <w:rPr>
-          <w:rFonts w:cs="Arial"/>
-          <w:szCs w:val="24"/>
-        </w:rPr>
-      </w:pPr>
-    </w:p>
-    <w:p>
-      <w:pPr>
-        <w:ind w:left="720"/>
-        <w:rPr>
-          <w:rFonts w:cs="Arial"/>
-          <w:szCs w:val="24"/>
-        </w:rPr>
-      </w:pPr>
-      <w:r>
-        <w:rPr>
-          <w:rFonts w:cs="Arial"/>
-          <w:szCs w:val="24"/>
-        </w:rPr>
-        <w:t>Actualmente llevamos un registro de lo que compramos, vendemos en hojas de papel, anotando el total de ventas.</w:t>
-      </w:r>
-    </w:p>
-    <w:p>
-      <w:pPr>
-        <w:ind w:left="720"/>
-        <w:rPr>
-          <w:rFonts w:cs="Arial"/>
-          <w:b/>
-          <w:szCs w:val="24"/>
+        <w:t>Análisis del entorno</w:t>
+      </w:r>
+    </w:p>
+    <w:p>
+      <w:pPr>
+        <w:ind w:left="708"/>
+        <w:rPr>
+          <w:rFonts w:cs="Arial"/>
+          <w:sz w:val="28"/>
+          <w:szCs w:val="28"/>
+        </w:rPr>
+      </w:pPr>
+    </w:p>
+    <w:p>
+      <w:pPr>
+        <w:ind w:left="708"/>
+        <w:rPr>
+          <w:rFonts w:cs="Arial"/>
+          <w:sz w:val="28"/>
+          <w:szCs w:val="28"/>
+        </w:rPr>
+      </w:pPr>
+      <w:r>
+        <w:rPr>
+          <w:rFonts w:cs="Arial"/>
+          <w:sz w:val="28"/>
+          <w:szCs w:val="28"/>
+        </w:rPr>
+        <w:t xml:space="preserve">En </w:t>
+      </w:r>
+      <w:r>
+        <w:rPr>
+          <w:rFonts w:cs="Arial"/>
+          <w:sz w:val="28"/>
+          <w:szCs w:val="28"/>
+        </w:rPr>
+        <w:t xml:space="preserve">algunos negocios similares es muy probable que lleven un sistema de inventario, los productos que </w:t>
+      </w:r>
+      <w:r>
+        <w:rPr>
+          <w:rFonts w:cs="Arial"/>
+          <w:sz w:val="28"/>
+          <w:szCs w:val="28"/>
+        </w:rPr>
+        <w:t>compran</w:t>
+      </w:r>
+      <w:r>
+        <w:rPr>
+          <w:rFonts w:cs="Arial"/>
+          <w:sz w:val="28"/>
+          <w:szCs w:val="28"/>
+        </w:rPr>
+        <w:t xml:space="preserve"> y las ventas totales, la mayoría de ellos muy probablemente lo hacen a mano y otros pocos lo hagan de manera improvisada en una hoja de </w:t>
+      </w:r>
+      <w:r>
+        <w:rPr>
+          <w:rFonts w:cs="Arial"/>
+          <w:sz w:val="28"/>
+          <w:szCs w:val="28"/>
+        </w:rPr>
+        <w:t>cálculo o Word.</w:t>
+      </w:r>
+    </w:p>
+    <w:p>
+      <w:pPr>
+        <w:ind w:left="708"/>
+        <w:rPr>
+          <w:rFonts w:cs="Arial"/>
+          <w:sz w:val="28"/>
+          <w:szCs w:val="28"/>
+        </w:rPr>
+      </w:pPr>
+    </w:p>
+    <w:p>
+      <w:pPr>
+        <w:ind w:left="708"/>
+        <w:rPr>
+          <w:rFonts w:cs="Arial"/>
+          <w:sz w:val="28"/>
+          <w:szCs w:val="28"/>
+        </w:rPr>
+      </w:pPr>
+    </w:p>
+    <w:p>
+      <w:pPr>
+        <w:ind w:left="708"/>
+        <w:rPr>
+          <w:rFonts w:cs="Arial"/>
+          <w:b/>
+          <w:sz w:val="28"/>
+          <w:szCs w:val="28"/>
+        </w:rPr>
+      </w:pPr>
+      <w:proofErr w:type="gramStart"/>
+      <w:r>
+        <w:rPr>
+          <w:rFonts w:cs="Arial"/>
+          <w:b/>
+          <w:sz w:val="28"/>
+          <w:szCs w:val="28"/>
+        </w:rPr>
+        <w:t>Análisis  PEST</w:t>
+      </w:r>
+      <w:proofErr w:type="gramEnd"/>
+      <w:r>
+        <w:rPr>
+          <w:rFonts w:cs="Arial"/>
+          <w:b/>
+          <w:sz w:val="28"/>
+          <w:szCs w:val="28"/>
+        </w:rPr>
+        <w:t>-E</w:t>
+      </w:r>
+    </w:p>
+    <w:p>
+      <w:pPr>
+        <w:ind w:left="708"/>
+        <w:rPr>
+          <w:rFonts w:cs="Arial"/>
+          <w:sz w:val="28"/>
+          <w:szCs w:val="28"/>
+        </w:rPr>
+      </w:pPr>
+    </w:p>
+    <w:p>
+      <w:pPr>
+        <w:ind w:left="708"/>
+        <w:rPr>
+          <w:rFonts w:cs="Arial"/>
+          <w:b/>
+          <w:sz w:val="28"/>
+          <w:szCs w:val="28"/>
+        </w:rPr>
+      </w:pPr>
+      <w:r>
+        <w:rPr>
+          <w:rFonts w:cs="Arial"/>
+          <w:b/>
+          <w:sz w:val="28"/>
+          <w:szCs w:val="28"/>
+        </w:rPr>
+        <w:t xml:space="preserve">Factores Políticos: </w:t>
+      </w:r>
+    </w:p>
+    <w:p>
+      <w:pPr>
+        <w:ind w:left="708"/>
+        <w:rPr>
+          <w:rFonts w:cs="Arial"/>
+          <w:sz w:val="28"/>
+          <w:szCs w:val="28"/>
+        </w:rPr>
+      </w:pPr>
+      <w:r>
+        <w:rPr>
+          <w:rFonts w:cs="Arial"/>
+          <w:sz w:val="28"/>
+          <w:szCs w:val="28"/>
+        </w:rPr>
+        <w:t>Considero que la situación actual del país afectaría las condiciones de los locales, una de ellas sería impuestos, pero creo que los cambios no serían drásticos cómo para que muchos negocios cerraran.</w:t>
+      </w:r>
+    </w:p>
+    <w:p>
+      <w:pPr>
+        <w:ind w:left="708"/>
+        <w:rPr>
+          <w:rFonts w:cs="Arial"/>
+          <w:b/>
+          <w:sz w:val="28"/>
+          <w:szCs w:val="28"/>
+        </w:rPr>
+      </w:pPr>
+    </w:p>
+    <w:p>
+      <w:pPr>
+        <w:ind w:left="708"/>
+        <w:rPr>
+          <w:rFonts w:cs="Arial"/>
+          <w:sz w:val="28"/>
+          <w:szCs w:val="28"/>
+        </w:rPr>
+      </w:pPr>
+      <w:r>
+        <w:rPr>
+          <w:rFonts w:cs="Arial"/>
+          <w:b/>
+          <w:sz w:val="28"/>
+          <w:szCs w:val="28"/>
+        </w:rPr>
+        <w:t>Factores Económicos</w:t>
+      </w:r>
+      <w:r>
+        <w:rPr>
+          <w:rFonts w:cs="Arial"/>
+          <w:sz w:val="28"/>
+          <w:szCs w:val="28"/>
+        </w:rPr>
+        <w:t>.</w:t>
+      </w:r>
+    </w:p>
+    <w:p>
+      <w:pPr>
+        <w:ind w:left="708"/>
+        <w:rPr>
+          <w:rFonts w:cs="Arial"/>
+          <w:sz w:val="28"/>
+          <w:szCs w:val="28"/>
+        </w:rPr>
+      </w:pPr>
+      <w:r>
+        <w:rPr>
+          <w:rFonts w:cs="Arial"/>
+          <w:sz w:val="28"/>
+          <w:szCs w:val="28"/>
+        </w:rPr>
+        <w:t>La economía actual es regular porque la mayoría de las personas ganas el mínimo, los que manejan sus locales ganan dependiendo de sus ganancias que pueden variar, lo que he visto en el barrio es que la mayoría de los locales se han mantenido, sobre todo los que nos interesa principalmente los negocios de variedades.</w:t>
+      </w:r>
+    </w:p>
+    <w:p>
+      <w:pPr>
+        <w:ind w:left="708"/>
+        <w:rPr>
+          <w:rFonts w:cs="Arial"/>
+          <w:b/>
+          <w:sz w:val="28"/>
+          <w:szCs w:val="28"/>
+        </w:rPr>
+      </w:pPr>
+    </w:p>
+    <w:p>
+      <w:pPr>
+        <w:ind w:left="708"/>
+        <w:rPr>
+          <w:rFonts w:cs="Arial"/>
+          <w:b/>
+          <w:sz w:val="28"/>
+          <w:szCs w:val="28"/>
+        </w:rPr>
+      </w:pPr>
+      <w:r>
+        <w:rPr>
+          <w:rFonts w:cs="Arial"/>
+          <w:b/>
+          <w:sz w:val="28"/>
+          <w:szCs w:val="28"/>
+        </w:rPr>
+        <w:t>Factores Sociales.</w:t>
+      </w:r>
+    </w:p>
+    <w:p>
+      <w:pPr>
+        <w:ind w:left="708"/>
+        <w:rPr>
+          <w:rFonts w:cs="Arial"/>
+          <w:sz w:val="28"/>
+          <w:szCs w:val="28"/>
+        </w:rPr>
+      </w:pPr>
+      <w:r>
+        <w:rPr>
+          <w:rFonts w:cs="Arial"/>
+          <w:sz w:val="28"/>
+          <w:szCs w:val="28"/>
+        </w:rPr>
+        <w:t>La mayoría de las personas acostumbran a comprar lo necesario, lo que ha servido para que los pequeños locales se mantengan.</w:t>
+      </w:r>
+    </w:p>
+    <w:p>
+      <w:pPr>
+        <w:ind w:left="708"/>
+        <w:rPr>
+          <w:rFonts w:cs="Arial"/>
+          <w:sz w:val="28"/>
+          <w:szCs w:val="28"/>
+        </w:rPr>
+      </w:pPr>
+    </w:p>
+    <w:p>
+      <w:pPr>
+        <w:ind w:left="708"/>
+        <w:rPr>
+          <w:rFonts w:cs="Arial"/>
+          <w:b/>
+          <w:sz w:val="28"/>
+          <w:szCs w:val="28"/>
+        </w:rPr>
+      </w:pPr>
+      <w:r>
+        <w:rPr>
+          <w:rFonts w:cs="Arial"/>
+          <w:b/>
+          <w:sz w:val="28"/>
+          <w:szCs w:val="28"/>
+        </w:rPr>
+        <w:lastRenderedPageBreak/>
+        <w:t>Factores Tecnológicos.</w:t>
+      </w:r>
+    </w:p>
+    <w:p>
+      <w:pPr>
+        <w:ind w:left="708"/>
+        <w:rPr>
+          <w:rFonts w:cs="Arial"/>
+          <w:sz w:val="28"/>
+          <w:szCs w:val="28"/>
+        </w:rPr>
+      </w:pPr>
+      <w:r>
+        <w:rPr>
+          <w:rFonts w:cs="Arial"/>
+          <w:sz w:val="28"/>
+          <w:szCs w:val="28"/>
+        </w:rPr>
+        <w:t>Actualmente muchos locales cuentan con sistemas dónde hacen sus registros de ventas y compras de productos principalmente los supermercados, también hay pequeños negocios dónde probablemente no utilicen ningún sistema o uno muy básico dónde registran sus inventarios.</w:t>
+      </w:r>
+    </w:p>
+    <w:p>
+      <w:pPr>
+        <w:ind w:left="708"/>
+        <w:rPr>
+          <w:rFonts w:cs="Arial"/>
+          <w:sz w:val="28"/>
+          <w:szCs w:val="28"/>
+        </w:rPr>
+      </w:pPr>
+    </w:p>
+    <w:p>
+      <w:pPr>
+        <w:ind w:left="708"/>
+        <w:rPr>
+          <w:rFonts w:cs="Arial"/>
+          <w:sz w:val="28"/>
+          <w:szCs w:val="28"/>
+        </w:rPr>
+      </w:pPr>
+    </w:p>
+    <w:p>
+      <w:pPr>
+        <w:ind w:left="708"/>
+        <w:rPr>
+          <w:rFonts w:cs="Arial"/>
+          <w:b/>
+          <w:sz w:val="28"/>
+          <w:szCs w:val="28"/>
+        </w:rPr>
+      </w:pPr>
+      <w:r>
+        <w:rPr>
+          <w:rFonts w:cs="Arial"/>
+          <w:b/>
+          <w:sz w:val="28"/>
+          <w:szCs w:val="28"/>
+        </w:rPr>
+        <w:t>Factores Ecológicos.</w:t>
+      </w:r>
+    </w:p>
+    <w:p>
+      <w:pPr>
+        <w:ind w:left="708"/>
+        <w:rPr>
+          <w:rFonts w:cs="Arial"/>
+          <w:sz w:val="28"/>
+          <w:szCs w:val="28"/>
+        </w:rPr>
+      </w:pPr>
+      <w:r>
+        <w:rPr>
+          <w:rFonts w:cs="Arial"/>
+          <w:sz w:val="28"/>
+          <w:szCs w:val="28"/>
+        </w:rPr>
+        <w:t xml:space="preserve">En </w:t>
+      </w:r>
+      <w:r>
+        <w:rPr>
+          <w:rFonts w:cs="Arial"/>
+          <w:sz w:val="28"/>
+          <w:szCs w:val="28"/>
+        </w:rPr>
+        <w:t>este</w:t>
+      </w:r>
+      <w:r>
+        <w:rPr>
+          <w:rFonts w:cs="Arial"/>
+          <w:sz w:val="28"/>
+          <w:szCs w:val="28"/>
+        </w:rPr>
+        <w:t xml:space="preserve"> factor no tenemos alguna observación directa, indirectamente sería el consumo de recursos cómo energía eléctrica o papel.</w:t>
+      </w:r>
+    </w:p>
+    <w:p>
+      <w:pPr>
+        <w:ind w:left="708"/>
+        <w:rPr>
+          <w:rFonts w:cs="Arial"/>
+          <w:sz w:val="28"/>
+          <w:szCs w:val="28"/>
+        </w:rPr>
+      </w:pPr>
+    </w:p>
+    <w:p>
+      <w:pPr>
+        <w:pStyle w:val="Prrafodelista"/>
+        <w:numPr>
+          <w:ilvl w:val="1"/>
+          <w:numId w:val="13"/>
+        </w:numPr>
+        <w:rPr>
+          <w:rFonts w:cs="Arial"/>
+          <w:sz w:val="28"/>
+          <w:szCs w:val="28"/>
+        </w:rPr>
+      </w:pPr>
+      <w:bookmarkStart w:id="29" w:name="OLE_LINK22"/>
+      <w:bookmarkStart w:id="30" w:name="OLE_LINK23"/>
+      <w:r>
+        <w:rPr>
+          <w:rFonts w:cs="Arial"/>
+          <w:b/>
+          <w:sz w:val="28"/>
+          <w:szCs w:val="28"/>
+        </w:rPr>
+        <w:t>Análisis del sector y subsector</w:t>
+      </w:r>
+    </w:p>
+    <w:bookmarkEnd w:id="29"/>
+    <w:bookmarkEnd w:id="30"/>
+    <w:p>
+      <w:pPr>
+        <w:ind w:left="1080"/>
+        <w:rPr>
+          <w:rFonts w:cs="Arial"/>
+          <w:sz w:val="28"/>
+          <w:szCs w:val="28"/>
+        </w:rPr>
+      </w:pPr>
+      <w:r>
+        <w:rPr>
+          <w:rFonts w:cs="Arial"/>
+          <w:sz w:val="28"/>
+          <w:szCs w:val="28"/>
+        </w:rPr>
+        <w:t>El sistema será diseñado principalmente para negocios similares ya que el sistema será hecho para las necesidades del negocio de variedades que actualmente atiendo, en caso de que el sistema se venda a otros tipos de negocio talvez sea probable que el sistema tenga algunos cambios.</w:t>
+      </w:r>
+    </w:p>
+    <w:p>
+      <w:pPr>
+        <w:pStyle w:val="Prrafodelista"/>
+        <w:numPr>
+          <w:ilvl w:val="1"/>
+          <w:numId w:val="13"/>
+        </w:numPr>
+        <w:rPr>
+          <w:rFonts w:cs="Arial"/>
+          <w:sz w:val="28"/>
+          <w:szCs w:val="28"/>
+        </w:rPr>
+      </w:pPr>
+      <w:r>
+        <w:rPr>
+          <w:rFonts w:cs="Arial"/>
+          <w:b/>
+          <w:sz w:val="28"/>
+          <w:szCs w:val="28"/>
+        </w:rPr>
+        <w:t>Comportamiento en los últimos años</w:t>
+      </w:r>
+    </w:p>
+    <w:p>
+      <w:pPr>
+        <w:ind w:left="1080"/>
+        <w:rPr>
+          <w:rFonts w:cs="Arial"/>
+          <w:sz w:val="28"/>
+          <w:szCs w:val="28"/>
+        </w:rPr>
+      </w:pPr>
+      <w:r>
+        <w:rPr>
+          <w:rFonts w:cs="Arial"/>
+          <w:sz w:val="28"/>
+          <w:szCs w:val="28"/>
+        </w:rPr>
+        <w:t>El comportamiento de los últimos años de este tipo de negocios se ha mantenido ya que actualmente hay varios negocios que ofrecen internet,</w:t>
+      </w:r>
+      <w:r>
+        <w:rPr>
+          <w:rFonts w:cs="Arial"/>
+          <w:sz w:val="28"/>
+          <w:szCs w:val="28"/>
+        </w:rPr>
+        <w:t xml:space="preserve"> </w:t>
+      </w:r>
+      <w:r>
+        <w:rPr>
+          <w:rFonts w:cs="Arial"/>
+          <w:sz w:val="28"/>
+          <w:szCs w:val="28"/>
+        </w:rPr>
+        <w:t>papelería</w:t>
+      </w:r>
+      <w:r>
+        <w:rPr>
+          <w:rFonts w:cs="Arial"/>
+          <w:sz w:val="28"/>
+          <w:szCs w:val="28"/>
+        </w:rPr>
+        <w:t>,</w:t>
+      </w:r>
+      <w:r>
+        <w:rPr>
+          <w:rFonts w:cs="Arial"/>
+          <w:sz w:val="28"/>
+          <w:szCs w:val="28"/>
+        </w:rPr>
+        <w:t xml:space="preserve"> </w:t>
+      </w:r>
+      <w:r>
+        <w:rPr>
+          <w:rFonts w:cs="Arial"/>
+          <w:sz w:val="28"/>
+          <w:szCs w:val="28"/>
+        </w:rPr>
+        <w:t>recargas de minutos</w:t>
+      </w:r>
+      <w:r>
+        <w:rPr>
+          <w:rFonts w:cs="Arial"/>
+          <w:sz w:val="28"/>
+          <w:szCs w:val="28"/>
+        </w:rPr>
+        <w:t xml:space="preserve"> a</w:t>
+      </w:r>
+      <w:r>
+        <w:rPr>
+          <w:rFonts w:cs="Arial"/>
+          <w:sz w:val="28"/>
+          <w:szCs w:val="28"/>
+        </w:rPr>
+        <w:t xml:space="preserve"> todo operador</w:t>
+      </w:r>
+      <w:r>
+        <w:rPr>
+          <w:rFonts w:cs="Arial"/>
+          <w:sz w:val="28"/>
+          <w:szCs w:val="28"/>
+        </w:rPr>
+        <w:t xml:space="preserve"> y siguen funcionando por eso mismo porque varían los productos que ponen a la venta los diversifican.</w:t>
+      </w:r>
+      <w:r>
+        <w:rPr>
+          <w:rFonts w:cs="Arial"/>
+          <w:sz w:val="28"/>
+          <w:szCs w:val="28"/>
+        </w:rPr>
+        <w:t xml:space="preserve">  </w:t>
+      </w:r>
+    </w:p>
+    <w:p>
+      <w:pPr>
+        <w:ind w:left="1080"/>
+        <w:rPr>
+          <w:rFonts w:cs="Arial"/>
+          <w:b/>
+          <w:sz w:val="28"/>
+          <w:szCs w:val="28"/>
+        </w:rPr>
+      </w:pPr>
+      <w:r>
+        <w:rPr>
+          <w:rFonts w:cs="Arial"/>
+          <w:b/>
+          <w:sz w:val="28"/>
+          <w:szCs w:val="28"/>
+        </w:rPr>
+        <w:t>10.3Tendencias a corto y mediano plazo</w:t>
+      </w:r>
+    </w:p>
+    <w:p>
+      <w:pPr>
+        <w:ind w:left="1080"/>
+        <w:rPr>
+          <w:rFonts w:cs="Arial"/>
+          <w:sz w:val="28"/>
+          <w:szCs w:val="28"/>
+        </w:rPr>
+      </w:pPr>
+      <w:r>
+        <w:rPr>
+          <w:rFonts w:cs="Arial"/>
+          <w:sz w:val="28"/>
+          <w:szCs w:val="28"/>
+        </w:rPr>
+        <w:t xml:space="preserve">La tendencia actualmente a corto y mediano plazo en la sistematización a mi negocio es muy viable </w:t>
+      </w:r>
+      <w:r>
+        <w:rPr>
+          <w:rFonts w:cs="Arial"/>
+          <w:sz w:val="28"/>
+          <w:szCs w:val="28"/>
+        </w:rPr>
+        <w:t xml:space="preserve">ya que a pesar de que ha avanzado los sistemas de </w:t>
+      </w:r>
+      <w:r>
+        <w:rPr>
+          <w:rFonts w:cs="Arial"/>
+          <w:sz w:val="28"/>
+          <w:szCs w:val="28"/>
+        </w:rPr>
+        <w:t>internet</w:t>
+      </w:r>
+      <w:r>
+        <w:rPr>
+          <w:rFonts w:cs="Arial"/>
+          <w:sz w:val="28"/>
+          <w:szCs w:val="28"/>
+        </w:rPr>
+        <w:t xml:space="preserve"> alrededor de mi sector ya tienen internet en sus casas, éste tipos de </w:t>
+      </w:r>
+      <w:r>
+        <w:rPr>
+          <w:rFonts w:cs="Arial"/>
+          <w:sz w:val="28"/>
+          <w:szCs w:val="28"/>
+        </w:rPr>
+        <w:lastRenderedPageBreak/>
+        <w:t>negocio cómo el mío han permanecido porque ofrecemos otras cosas como fotocopias e</w:t>
+      </w:r>
+      <w:r>
+        <w:rPr>
+          <w:rFonts w:cs="Arial"/>
+          <w:sz w:val="28"/>
+          <w:szCs w:val="28"/>
+        </w:rPr>
+        <w:t xml:space="preserve"> </w:t>
+      </w:r>
+      <w:r>
+        <w:rPr>
+          <w:rFonts w:cs="Arial"/>
+          <w:sz w:val="28"/>
+          <w:szCs w:val="28"/>
+        </w:rPr>
+        <w:t>impresiones a color, blanco y negro, recargas, útiles escolares, llamadas nacional e internacional, dulcería, heladería en otras palabras un negocio de variedades</w:t>
+      </w:r>
+      <w:r>
+        <w:rPr>
+          <w:rFonts w:cs="Arial"/>
+          <w:sz w:val="28"/>
+          <w:szCs w:val="28"/>
+        </w:rPr>
+        <w:t xml:space="preserve"> ya que las personas vienen a imprimir</w:t>
+      </w:r>
+      <w:r>
+        <w:rPr>
+          <w:rFonts w:cs="Arial"/>
+          <w:sz w:val="28"/>
+          <w:szCs w:val="28"/>
+        </w:rPr>
+        <w:t>,</w:t>
+      </w:r>
+      <w:r>
+        <w:rPr>
+          <w:rFonts w:cs="Arial"/>
+          <w:sz w:val="28"/>
+          <w:szCs w:val="28"/>
+        </w:rPr>
+        <w:t xml:space="preserve"> para fotocopias</w:t>
+      </w:r>
+      <w:r>
+        <w:rPr>
+          <w:rFonts w:cs="Arial"/>
+          <w:sz w:val="28"/>
+          <w:szCs w:val="28"/>
+        </w:rPr>
+        <w:t xml:space="preserve"> y trabajos en computador.</w:t>
+      </w:r>
+    </w:p>
+    <w:p>
+      <w:pPr>
+        <w:ind w:left="1080"/>
+        <w:rPr>
+          <w:rFonts w:cs="Arial"/>
+          <w:sz w:val="28"/>
+          <w:szCs w:val="28"/>
+        </w:rPr>
+      </w:pPr>
+    </w:p>
+    <w:p>
+      <w:pPr>
+        <w:rPr>
+          <w:rFonts w:cs="Arial"/>
+          <w:b/>
+          <w:sz w:val="28"/>
+          <w:szCs w:val="28"/>
+        </w:rPr>
+      </w:pPr>
+    </w:p>
+    <w:p>
+      <w:pPr>
+        <w:rPr>
+          <w:rFonts w:cs="Arial"/>
+          <w:b/>
+          <w:sz w:val="28"/>
+          <w:szCs w:val="28"/>
+        </w:rPr>
+      </w:pPr>
+    </w:p>
+    <w:p>
+      <w:pPr>
+        <w:rPr>
+          <w:rFonts w:cs="Arial"/>
+          <w:b/>
+          <w:sz w:val="28"/>
+          <w:szCs w:val="28"/>
         </w:rPr>
       </w:pPr>
     </w:p>
@@ -2453,690 +3436,32 @@
           <w:sz w:val="28"/>
           <w:szCs w:val="28"/>
         </w:rPr>
-        <w:t>Análisis del entorno</w:t>
-      </w:r>
-    </w:p>
-    <w:p>
-      <w:pPr>
-        <w:ind w:left="708"/>
-        <w:rPr>
-          <w:rFonts w:cs="Arial"/>
-          <w:sz w:val="28"/>
-          <w:szCs w:val="28"/>
-        </w:rPr>
-      </w:pPr>
-    </w:p>
-    <w:p>
-      <w:pPr>
-        <w:ind w:left="708"/>
-        <w:rPr>
-          <w:rFonts w:cs="Arial"/>
-          <w:sz w:val="28"/>
-          <w:szCs w:val="28"/>
-        </w:rPr>
-      </w:pPr>
-      <w:r>
-        <w:rPr>
-          <w:rFonts w:cs="Arial"/>
-          <w:sz w:val="28"/>
-          <w:szCs w:val="28"/>
-        </w:rPr>
-        <w:t xml:space="preserve">En </w:t>
-      </w:r>
-      <w:r>
-        <w:rPr>
-          <w:rFonts w:cs="Arial"/>
-          <w:sz w:val="28"/>
-          <w:szCs w:val="28"/>
-        </w:rPr>
-        <w:t xml:space="preserve">algunos negocios similares es muy probable que lleven un sistema de inventario, los productos que </w:t>
-      </w:r>
-      <w:r>
-        <w:rPr>
-          <w:rFonts w:cs="Arial"/>
-          <w:sz w:val="28"/>
-          <w:szCs w:val="28"/>
-        </w:rPr>
-        <w:t>compran</w:t>
-      </w:r>
-      <w:r>
-        <w:rPr>
-          <w:rFonts w:cs="Arial"/>
-          <w:sz w:val="28"/>
-          <w:szCs w:val="28"/>
-        </w:rPr>
-        <w:t xml:space="preserve"> y las ventas totales, la mayoría de ellos muy probablemente lo hacen a mano y otros pocos lo hagan de manera improvisada en una hoja de </w:t>
-      </w:r>
-      <w:r>
-        <w:rPr>
-          <w:rFonts w:cs="Arial"/>
-          <w:sz w:val="28"/>
-          <w:szCs w:val="28"/>
-        </w:rPr>
-        <w:t>cálculo o Word.</w:t>
-      </w:r>
-    </w:p>
-    <w:p>
-      <w:pPr>
-        <w:ind w:left="708"/>
-        <w:rPr>
-          <w:rFonts w:cs="Arial"/>
-          <w:sz w:val="28"/>
-          <w:szCs w:val="28"/>
-        </w:rPr>
-      </w:pPr>
-    </w:p>
-    <w:p>
-      <w:pPr>
-        <w:ind w:left="708"/>
-        <w:rPr>
-          <w:rFonts w:cs="Arial"/>
-          <w:sz w:val="28"/>
-          <w:szCs w:val="28"/>
-        </w:rPr>
-      </w:pPr>
-    </w:p>
-    <w:p>
-      <w:pPr>
-        <w:ind w:left="708"/>
-        <w:rPr>
-          <w:rFonts w:cs="Arial"/>
-          <w:sz w:val="28"/>
-          <w:szCs w:val="28"/>
-        </w:rPr>
-      </w:pPr>
-      <w:proofErr w:type="gramStart"/>
-      <w:r>
-        <w:rPr>
-          <w:rFonts w:cs="Arial"/>
-          <w:sz w:val="28"/>
-          <w:szCs w:val="28"/>
-        </w:rPr>
-        <w:t>Análisis  PEST</w:t>
-      </w:r>
-      <w:proofErr w:type="gramEnd"/>
-      <w:r>
-        <w:rPr>
-          <w:rFonts w:cs="Arial"/>
-          <w:sz w:val="28"/>
-          <w:szCs w:val="28"/>
-        </w:rPr>
-        <w:t>-E</w:t>
-      </w:r>
-    </w:p>
-    <w:p>
-      <w:pPr>
-        <w:ind w:left="708"/>
-        <w:rPr>
-          <w:rFonts w:cs="Arial"/>
-          <w:sz w:val="28"/>
-          <w:szCs w:val="28"/>
-        </w:rPr>
-      </w:pPr>
-    </w:p>
-    <w:p>
-      <w:pPr>
-        <w:ind w:left="708"/>
-        <w:rPr>
-          <w:rFonts w:cs="Arial"/>
-          <w:sz w:val="28"/>
-          <w:szCs w:val="28"/>
-        </w:rPr>
-      </w:pPr>
-      <w:r>
-        <w:rPr>
-          <w:rFonts w:cs="Arial"/>
-          <w:sz w:val="28"/>
-          <w:szCs w:val="28"/>
-        </w:rPr>
-        <w:t xml:space="preserve">Factores Políticos: </w:t>
-      </w:r>
-    </w:p>
-    <w:p>
-      <w:pPr>
-        <w:ind w:left="708"/>
-        <w:rPr>
-          <w:rFonts w:cs="Arial"/>
-          <w:sz w:val="28"/>
-          <w:szCs w:val="28"/>
-        </w:rPr>
-      </w:pPr>
-      <w:r>
-        <w:rPr>
-          <w:rFonts w:cs="Arial"/>
-          <w:sz w:val="28"/>
-          <w:szCs w:val="28"/>
-        </w:rPr>
-        <w:t>Considero que la situación actual del país afectaría las condiciones de los locales, una de ellas sería impuestos, pero creo que los cambios no serían drásticos cómo para que muchos negocios cerraran.</w:t>
-      </w:r>
-    </w:p>
-    <w:p>
-      <w:pPr>
-        <w:ind w:left="708"/>
-        <w:rPr>
-          <w:rFonts w:cs="Arial"/>
-          <w:sz w:val="28"/>
-          <w:szCs w:val="28"/>
-        </w:rPr>
-      </w:pPr>
-    </w:p>
-    <w:p>
-      <w:pPr>
-        <w:ind w:left="708"/>
-        <w:rPr>
-          <w:rFonts w:cs="Arial"/>
-          <w:sz w:val="28"/>
-          <w:szCs w:val="28"/>
-        </w:rPr>
-      </w:pPr>
-      <w:r>
-        <w:rPr>
-          <w:rFonts w:cs="Arial"/>
-          <w:sz w:val="28"/>
-          <w:szCs w:val="28"/>
-        </w:rPr>
-        <w:t>Factores Económicos.</w:t>
-      </w:r>
-    </w:p>
-    <w:p>
-      <w:pPr>
-        <w:ind w:left="708"/>
-        <w:rPr>
-          <w:rFonts w:cs="Arial"/>
-          <w:sz w:val="28"/>
-          <w:szCs w:val="28"/>
-        </w:rPr>
-      </w:pPr>
-      <w:r>
-        <w:rPr>
-          <w:rFonts w:cs="Arial"/>
-          <w:sz w:val="28"/>
-          <w:szCs w:val="28"/>
-        </w:rPr>
-        <w:t>La economía actual es regular porque la mayoría de las personas ganas el mínimo, los que manejan sus locales ganan dependiendo de sus ganancias que pueden variar, lo que he visto en el barrio es que la mayoría de los locales se han mantenido, sobre todo los que nos interesa principalmente los negocios de variedades.</w:t>
-      </w:r>
-    </w:p>
-    <w:p>
-      <w:pPr>
-        <w:ind w:left="708"/>
-        <w:rPr>
-          <w:rFonts w:cs="Arial"/>
-          <w:sz w:val="28"/>
-          <w:szCs w:val="28"/>
-        </w:rPr>
-      </w:pPr>
-    </w:p>
-    <w:p>
-      <w:pPr>
-        <w:ind w:left="708"/>
-        <w:rPr>
-          <w:rFonts w:cs="Arial"/>
-          <w:sz w:val="28"/>
-          <w:szCs w:val="28"/>
-        </w:rPr>
-      </w:pPr>
-      <w:r>
-        <w:rPr>
-          <w:rFonts w:cs="Arial"/>
-          <w:sz w:val="28"/>
-          <w:szCs w:val="28"/>
-        </w:rPr>
-        <w:t>Factores Sociales.</w:t>
-      </w:r>
-    </w:p>
-    <w:p>
-      <w:pPr>
-        <w:ind w:left="708"/>
-        <w:rPr>
-          <w:rFonts w:cs="Arial"/>
-          <w:sz w:val="28"/>
-          <w:szCs w:val="28"/>
-        </w:rPr>
-      </w:pPr>
-      <w:r>
-        <w:rPr>
-          <w:rFonts w:cs="Arial"/>
-          <w:sz w:val="28"/>
-          <w:szCs w:val="28"/>
-        </w:rPr>
-        <w:t>La mayoría de las personas acostumbran a comprar lo necesario, lo que ha servido para que los pequeños locales se mantengan.</w:t>
-      </w:r>
-    </w:p>
-    <w:p>
-      <w:pPr>
-        <w:ind w:left="708"/>
-        <w:rPr>
-          <w:rFonts w:cs="Arial"/>
-          <w:sz w:val="28"/>
-          <w:szCs w:val="28"/>
-        </w:rPr>
-      </w:pPr>
-    </w:p>
-    <w:p>
-      <w:pPr>
-        <w:ind w:left="708"/>
-        <w:rPr>
-          <w:rFonts w:cs="Arial"/>
-          <w:sz w:val="28"/>
-          <w:szCs w:val="28"/>
-        </w:rPr>
-      </w:pPr>
-      <w:r>
-        <w:rPr>
-          <w:rFonts w:cs="Arial"/>
-          <w:sz w:val="28"/>
-          <w:szCs w:val="28"/>
-        </w:rPr>
-        <w:t>Factores Tecnológicos.</w:t>
-      </w:r>
-    </w:p>
-    <w:p>
-      <w:pPr>
-        <w:ind w:left="708"/>
-        <w:rPr>
-          <w:rFonts w:cs="Arial"/>
-          <w:sz w:val="28"/>
-          <w:szCs w:val="28"/>
-        </w:rPr>
-      </w:pPr>
-      <w:r>
-        <w:rPr>
-          <w:rFonts w:cs="Arial"/>
-          <w:sz w:val="28"/>
-          <w:szCs w:val="28"/>
-        </w:rPr>
-        <w:lastRenderedPageBreak/>
-        <w:t>Actualmente muchos locales cuentan con sistemas dónde hacen sus registros de ventas y compras de productos principalmente los supermercados, también hay pequeños negocios dónde probablemente no utilicen ningún sistema o uno muy básico dónde registran sus inventarios.</w:t>
-      </w:r>
-    </w:p>
-    <w:p>
-      <w:pPr>
-        <w:ind w:left="708"/>
-        <w:rPr>
-          <w:rFonts w:cs="Arial"/>
-          <w:sz w:val="28"/>
-          <w:szCs w:val="28"/>
-        </w:rPr>
-      </w:pPr>
-    </w:p>
-    <w:p>
-      <w:pPr>
-        <w:ind w:left="708"/>
-        <w:rPr>
-          <w:rFonts w:cs="Arial"/>
-          <w:sz w:val="28"/>
-          <w:szCs w:val="28"/>
-        </w:rPr>
-      </w:pPr>
-    </w:p>
-    <w:p>
-      <w:pPr>
-        <w:ind w:left="708"/>
-        <w:rPr>
-          <w:rFonts w:cs="Arial"/>
-          <w:b/>
-          <w:sz w:val="28"/>
-          <w:szCs w:val="28"/>
-        </w:rPr>
-      </w:pPr>
-      <w:r>
-        <w:rPr>
-          <w:rFonts w:cs="Arial"/>
-          <w:b/>
-          <w:sz w:val="28"/>
-          <w:szCs w:val="28"/>
-        </w:rPr>
-        <w:t>Factores Ecológicos.</w:t>
-      </w:r>
-    </w:p>
-    <w:p>
-      <w:pPr>
-        <w:ind w:left="708"/>
-        <w:rPr>
-          <w:rFonts w:cs="Arial"/>
-          <w:sz w:val="28"/>
-          <w:szCs w:val="28"/>
-        </w:rPr>
-      </w:pPr>
-      <w:r>
-        <w:rPr>
-          <w:rFonts w:cs="Arial"/>
-          <w:sz w:val="28"/>
-          <w:szCs w:val="28"/>
-        </w:rPr>
-        <w:t xml:space="preserve">En </w:t>
-      </w:r>
-      <w:r>
-        <w:rPr>
-          <w:rFonts w:cs="Arial"/>
-          <w:sz w:val="28"/>
-          <w:szCs w:val="28"/>
-        </w:rPr>
-        <w:t>este</w:t>
-      </w:r>
-      <w:r>
-        <w:rPr>
-          <w:rFonts w:cs="Arial"/>
-          <w:sz w:val="28"/>
-          <w:szCs w:val="28"/>
-        </w:rPr>
-        <w:t xml:space="preserve"> factor no tenemos alguna observación directa, indirectamente sería el consumo de recursos cómo energía eléctrica o papel.</w:t>
-      </w:r>
-    </w:p>
-    <w:p>
-      <w:pPr>
-        <w:ind w:left="708"/>
-        <w:rPr>
-          <w:rFonts w:cs="Arial"/>
-          <w:sz w:val="28"/>
-          <w:szCs w:val="28"/>
-        </w:rPr>
-      </w:pPr>
-    </w:p>
-    <w:p>
-      <w:pPr>
-        <w:pStyle w:val="Prrafodelista"/>
-        <w:numPr>
-          <w:ilvl w:val="1"/>
-          <w:numId w:val="13"/>
-        </w:numPr>
-        <w:rPr>
-          <w:rFonts w:cs="Arial"/>
-          <w:sz w:val="28"/>
-          <w:szCs w:val="28"/>
-        </w:rPr>
-      </w:pPr>
-      <w:bookmarkStart w:id="30" w:name="OLE_LINK22"/>
-      <w:bookmarkStart w:id="31" w:name="OLE_LINK23"/>
-      <w:r>
-        <w:rPr>
-          <w:rFonts w:cs="Arial"/>
-          <w:b/>
-          <w:sz w:val="28"/>
-          <w:szCs w:val="28"/>
-        </w:rPr>
-        <w:t>Análisis del sector y subsector</w:t>
-      </w:r>
-    </w:p>
-    <w:bookmarkEnd w:id="30"/>
-    <w:bookmarkEnd w:id="31"/>
-    <w:p>
-      <w:pPr>
-        <w:ind w:left="1080"/>
-        <w:rPr>
-          <w:rFonts w:cs="Arial"/>
-          <w:sz w:val="28"/>
-          <w:szCs w:val="28"/>
-        </w:rPr>
-      </w:pPr>
-      <w:r>
-        <w:rPr>
-          <w:rFonts w:cs="Arial"/>
-          <w:sz w:val="28"/>
-          <w:szCs w:val="28"/>
-        </w:rPr>
-        <w:t>El sistema será diseñado principalmente para negocios similares ya que el sistema será hecho para las necesidades del negocio de variedades que actualmente atiendo, en caso de que el sistema se venda a otros tipos de negocio talvez sea probable que el sistema tenga algunos cambios.</w:t>
-      </w:r>
-    </w:p>
-    <w:p>
-      <w:pPr>
-        <w:pStyle w:val="Prrafodelista"/>
-        <w:numPr>
-          <w:ilvl w:val="1"/>
-          <w:numId w:val="13"/>
-        </w:numPr>
-        <w:rPr>
-          <w:rFonts w:cs="Arial"/>
-          <w:sz w:val="28"/>
-          <w:szCs w:val="28"/>
-        </w:rPr>
-      </w:pPr>
-      <w:r>
-        <w:rPr>
-          <w:rFonts w:cs="Arial"/>
-          <w:b/>
-          <w:sz w:val="28"/>
-          <w:szCs w:val="28"/>
-        </w:rPr>
-        <w:t>Comportamiento en los últimos años</w:t>
-      </w:r>
-    </w:p>
-    <w:p>
-      <w:pPr>
-        <w:ind w:left="1080"/>
-        <w:rPr>
-          <w:rFonts w:cs="Arial"/>
-          <w:sz w:val="28"/>
-          <w:szCs w:val="28"/>
-        </w:rPr>
-      </w:pPr>
-      <w:r>
-        <w:rPr>
-          <w:rFonts w:cs="Arial"/>
-          <w:sz w:val="28"/>
-          <w:szCs w:val="28"/>
-        </w:rPr>
-        <w:t>El comportamiento de los últimos años de este tipo de negocios se ha mantenido ya que actualmente hay varios negocios que ofrecen internet,</w:t>
-      </w:r>
-      <w:r>
-        <w:rPr>
-          <w:rFonts w:cs="Arial"/>
-          <w:sz w:val="28"/>
-          <w:szCs w:val="28"/>
-        </w:rPr>
-        <w:t xml:space="preserve"> </w:t>
-      </w:r>
-      <w:r>
-        <w:rPr>
-          <w:rFonts w:cs="Arial"/>
-          <w:sz w:val="28"/>
-          <w:szCs w:val="28"/>
-        </w:rPr>
-        <w:t>papelería</w:t>
-      </w:r>
-      <w:r>
-        <w:rPr>
-          <w:rFonts w:cs="Arial"/>
-          <w:sz w:val="28"/>
-          <w:szCs w:val="28"/>
-        </w:rPr>
-        <w:t>,</w:t>
-      </w:r>
-      <w:r>
-        <w:rPr>
-          <w:rFonts w:cs="Arial"/>
-          <w:sz w:val="28"/>
-          <w:szCs w:val="28"/>
-        </w:rPr>
-        <w:t xml:space="preserve"> </w:t>
-      </w:r>
-      <w:r>
-        <w:rPr>
-          <w:rFonts w:cs="Arial"/>
-          <w:sz w:val="28"/>
-          <w:szCs w:val="28"/>
-        </w:rPr>
-        <w:t>recargas de minutos</w:t>
-      </w:r>
-      <w:r>
-        <w:rPr>
-          <w:rFonts w:cs="Arial"/>
-          <w:sz w:val="28"/>
-          <w:szCs w:val="28"/>
-        </w:rPr>
-        <w:t xml:space="preserve"> a</w:t>
-      </w:r>
-      <w:r>
-        <w:rPr>
-          <w:rFonts w:cs="Arial"/>
-          <w:sz w:val="28"/>
-          <w:szCs w:val="28"/>
-        </w:rPr>
-        <w:t xml:space="preserve"> todo operador</w:t>
-      </w:r>
-      <w:r>
-        <w:rPr>
-          <w:rFonts w:cs="Arial"/>
-          <w:sz w:val="28"/>
-          <w:szCs w:val="28"/>
-        </w:rPr>
-        <w:t xml:space="preserve"> y siguen funcionando por eso mismo porque varían los productos que ponen a la venta los diversifican.</w:t>
-      </w:r>
-      <w:r>
-        <w:rPr>
-          <w:rFonts w:cs="Arial"/>
-          <w:sz w:val="28"/>
-          <w:szCs w:val="28"/>
-        </w:rPr>
-        <w:t xml:space="preserve">  </w:t>
-      </w:r>
-    </w:p>
-    <w:p>
-      <w:pPr>
-        <w:ind w:left="1080"/>
-        <w:rPr>
-          <w:rFonts w:cs="Arial"/>
-          <w:b/>
-          <w:sz w:val="28"/>
-          <w:szCs w:val="28"/>
-        </w:rPr>
-      </w:pPr>
-      <w:r>
-        <w:rPr>
-          <w:rFonts w:cs="Arial"/>
-          <w:b/>
-          <w:sz w:val="28"/>
-          <w:szCs w:val="28"/>
-        </w:rPr>
-        <w:t>10.3Tendencias a corto y mediano plazo</w:t>
-      </w:r>
-    </w:p>
-    <w:p>
-      <w:pPr>
-        <w:ind w:left="1080"/>
-        <w:rPr>
-          <w:rFonts w:cs="Arial"/>
-          <w:sz w:val="28"/>
-          <w:szCs w:val="28"/>
-        </w:rPr>
-      </w:pPr>
-      <w:r>
-        <w:rPr>
-          <w:rFonts w:cs="Arial"/>
-          <w:sz w:val="28"/>
-          <w:szCs w:val="28"/>
-        </w:rPr>
-        <w:lastRenderedPageBreak/>
-        <w:t xml:space="preserve">La tendencia actualmente a corto y mediano plazo en la sistematización a mi negocio es muy viable </w:t>
-      </w:r>
-      <w:r>
-        <w:rPr>
-          <w:rFonts w:cs="Arial"/>
-          <w:sz w:val="28"/>
-          <w:szCs w:val="28"/>
-        </w:rPr>
-        <w:t xml:space="preserve">ya que a pesar de que ha avanzado los sistemas de </w:t>
-      </w:r>
-      <w:r>
-        <w:rPr>
-          <w:rFonts w:cs="Arial"/>
-          <w:sz w:val="28"/>
-          <w:szCs w:val="28"/>
-        </w:rPr>
-        <w:t>internet</w:t>
-      </w:r>
-      <w:r>
-        <w:rPr>
-          <w:rFonts w:cs="Arial"/>
-          <w:sz w:val="28"/>
-          <w:szCs w:val="28"/>
-        </w:rPr>
-        <w:t xml:space="preserve"> alrededor de mi sector ya tienen internet en sus casas, éste tipos de negocio cómo el mío han permanecido porque ofrecemos otras cosas como fotocopias e</w:t>
-      </w:r>
-      <w:r>
-        <w:rPr>
-          <w:rFonts w:cs="Arial"/>
-          <w:sz w:val="28"/>
-          <w:szCs w:val="28"/>
-        </w:rPr>
-        <w:t xml:space="preserve"> </w:t>
-      </w:r>
-      <w:r>
-        <w:rPr>
-          <w:rFonts w:cs="Arial"/>
-          <w:sz w:val="28"/>
-          <w:szCs w:val="28"/>
-        </w:rPr>
-        <w:t>impresiones a color, blanco y negro, recargas, útiles escolares, llamadas nacional e internacional, dulcería, heladería en otras palabras un negocio de variedades</w:t>
-      </w:r>
-      <w:r>
-        <w:rPr>
-          <w:rFonts w:cs="Arial"/>
-          <w:sz w:val="28"/>
-          <w:szCs w:val="28"/>
-        </w:rPr>
-        <w:t xml:space="preserve"> ya que las personas vienen a imprimir</w:t>
-      </w:r>
-      <w:r>
-        <w:rPr>
-          <w:rFonts w:cs="Arial"/>
-          <w:sz w:val="28"/>
-          <w:szCs w:val="28"/>
-        </w:rPr>
-        <w:t>,</w:t>
-      </w:r>
-      <w:r>
-        <w:rPr>
-          <w:rFonts w:cs="Arial"/>
-          <w:sz w:val="28"/>
-          <w:szCs w:val="28"/>
-        </w:rPr>
-        <w:t xml:space="preserve"> para fotocopias</w:t>
-      </w:r>
-      <w:r>
-        <w:rPr>
-          <w:rFonts w:cs="Arial"/>
-          <w:sz w:val="28"/>
-          <w:szCs w:val="28"/>
-        </w:rPr>
-        <w:t xml:space="preserve"> y trabajos en computador.</w:t>
-      </w:r>
-    </w:p>
-    <w:p>
-      <w:pPr>
-        <w:ind w:left="1080"/>
-        <w:rPr>
-          <w:rFonts w:cs="Arial"/>
-          <w:sz w:val="28"/>
-          <w:szCs w:val="28"/>
-        </w:rPr>
-      </w:pPr>
-    </w:p>
-    <w:p>
-      <w:pPr>
-        <w:rPr>
-          <w:rFonts w:cs="Arial"/>
-          <w:b/>
-          <w:sz w:val="28"/>
-          <w:szCs w:val="28"/>
-        </w:rPr>
-      </w:pPr>
-    </w:p>
-    <w:p>
-      <w:pPr>
-        <w:rPr>
-          <w:rFonts w:cs="Arial"/>
-          <w:b/>
-          <w:sz w:val="28"/>
-          <w:szCs w:val="28"/>
-        </w:rPr>
-      </w:pPr>
-    </w:p>
-    <w:p>
-      <w:pPr>
-        <w:rPr>
-          <w:rFonts w:cs="Arial"/>
-          <w:b/>
+        <w:t>Estudio del mercado oferta y demanda</w:t>
+      </w:r>
+    </w:p>
+    <w:p>
+      <w:pPr>
+        <w:ind w:left="360"/>
+        <w:rPr>
+          <w:rFonts w:cs="Arial"/>
+          <w:sz w:val="28"/>
+          <w:szCs w:val="28"/>
+        </w:rPr>
+      </w:pPr>
+      <w:r>
+        <w:rPr>
+          <w:rFonts w:cs="Arial"/>
+          <w:sz w:val="28"/>
+          <w:szCs w:val="28"/>
+        </w:rPr>
+        <w:t>He observado que en mi barrio hay varios locales similares cómo el que administro, que actualmente no cuenten con un sistema de información para el registro de inventarios o cuenten con algún sistema básico cómo alguna hoja de cálculo cómo Excel.</w:t>
+      </w:r>
+    </w:p>
+    <w:p>
+      <w:pPr>
+        <w:ind w:left="360"/>
+        <w:rPr>
+          <w:rFonts w:cs="Arial"/>
           <w:sz w:val="28"/>
           <w:szCs w:val="28"/>
         </w:rPr>
@@ -3163,7 +3488,7 @@
           <w:sz w:val="28"/>
           <w:szCs w:val="28"/>
         </w:rPr>
-        <w:t>Estudio del mercado oferta y demanda</w:t>
+        <w:t>Mercado potencial</w:t>
       </w:r>
     </w:p>
     <w:p>
@@ -3181,14 +3506,14 @@
           <w:sz w:val="28"/>
           <w:szCs w:val="28"/>
         </w:rPr>
-        <w:t>He observado que en mi barrio hay varios locales similares cómo el que administro, que actualmente no cuenten con un sistema de información para el registro de inventarios o cuenten con algún sistema básico cómo alguna hoja de cálculo cómo Excel.</w:t>
-      </w:r>
-    </w:p>
-    <w:p>
-      <w:pPr>
-        <w:ind w:left="360"/>
-        <w:rPr>
-          <w:rFonts w:cs="Arial"/>
+        <w:t>Serían principalmente todos aquellos locales que vendan variedades cómo papelería, dulcería, llamadas, etc.</w:t>
+      </w:r>
+    </w:p>
+    <w:p>
+      <w:pPr>
+        <w:rPr>
+          <w:rFonts w:cs="Arial"/>
+          <w:b/>
           <w:sz w:val="28"/>
           <w:szCs w:val="28"/>
         </w:rPr>
@@ -3215,7 +3540,7 @@
           <w:sz w:val="28"/>
           <w:szCs w:val="28"/>
         </w:rPr>
-        <w:t>Mercado potencial</w:t>
+        <w:t>Objetivo de mercado</w:t>
       </w:r>
     </w:p>
     <w:p>
@@ -3233,14 +3558,45 @@
           <w:sz w:val="28"/>
           <w:szCs w:val="28"/>
         </w:rPr>
-        <w:t>Serían principalmente todos aquellos locales que vendan variedades cómo papelería, dulcería, llamadas, etc.</w:t>
-      </w:r>
-    </w:p>
-    <w:p>
-      <w:pPr>
-        <w:rPr>
-          <w:rFonts w:cs="Arial"/>
-          <w:b/>
+        <w:t xml:space="preserve">Decido escoger </w:t>
+      </w:r>
+      <w:r>
+        <w:rPr>
+          <w:rFonts w:cs="Arial"/>
+          <w:sz w:val="28"/>
+          <w:szCs w:val="28"/>
+        </w:rPr>
+        <w:t>este</w:t>
+      </w:r>
+      <w:r>
+        <w:rPr>
+          <w:rFonts w:cs="Arial"/>
+          <w:sz w:val="28"/>
+          <w:szCs w:val="28"/>
+        </w:rPr>
+        <w:t xml:space="preserve"> tipo de negocio debido a que el sistema que crearé será probado principalmente en mi negocio dónde podré probar personalmente el sistema de acuerdo a los requerimientos necesarios y con ello es muy probable que el sistema sea aplicable a otros negocios</w:t>
+      </w:r>
+      <w:r>
+        <w:rPr>
+          <w:rFonts w:cs="Arial"/>
+          <w:sz w:val="28"/>
+          <w:szCs w:val="28"/>
+        </w:rPr>
+        <w:t xml:space="preserve"> o </w:t>
+      </w:r>
+      <w:r>
+        <w:rPr>
+          <w:rFonts w:cs="Arial"/>
+          <w:sz w:val="28"/>
+          <w:szCs w:val="28"/>
+        </w:rPr>
+        <w:t>locales similares.</w:t>
+      </w:r>
+    </w:p>
+    <w:p>
+      <w:pPr>
+        <w:rPr>
+          <w:rFonts w:cs="Arial"/>
           <w:sz w:val="28"/>
           <w:szCs w:val="28"/>
         </w:rPr>
@@ -3255,90 +3611,6 @@
         </w:numPr>
         <w:rPr>
           <w:rFonts w:cs="Arial"/>
-          <w:b/>
-          <w:sz w:val="28"/>
-          <w:szCs w:val="28"/>
-        </w:rPr>
-      </w:pPr>
-      <w:r>
-        <w:rPr>
-          <w:rFonts w:cs="Arial"/>
-          <w:b/>
-          <w:sz w:val="28"/>
-          <w:szCs w:val="28"/>
-        </w:rPr>
-        <w:t>Objetivo de mercado</w:t>
-      </w:r>
-    </w:p>
-    <w:p>
-      <w:pPr>
-        <w:ind w:left="360"/>
-        <w:rPr>
-          <w:rFonts w:cs="Arial"/>
-          <w:sz w:val="28"/>
-          <w:szCs w:val="28"/>
-        </w:rPr>
-      </w:pPr>
-      <w:r>
-        <w:rPr>
-          <w:rFonts w:cs="Arial"/>
-          <w:sz w:val="28"/>
-          <w:szCs w:val="28"/>
-        </w:rPr>
-        <w:lastRenderedPageBreak/>
-        <w:t xml:space="preserve">Decido escoger </w:t>
-      </w:r>
-      <w:r>
-        <w:rPr>
-          <w:rFonts w:cs="Arial"/>
-          <w:sz w:val="28"/>
-          <w:szCs w:val="28"/>
-        </w:rPr>
-        <w:t>este</w:t>
-      </w:r>
-      <w:r>
-        <w:rPr>
-          <w:rFonts w:cs="Arial"/>
-          <w:sz w:val="28"/>
-          <w:szCs w:val="28"/>
-        </w:rPr>
-        <w:t xml:space="preserve"> tipo de negocio debido a que el sistema que crearé será probado principalmente en mi negocio dónde podré probar personalmente el sistema de acuerdo a los requerimientos necesarios y con ello es muy probable que el sistema sea aplicable a otros negocios</w:t>
-      </w:r>
-      <w:r>
-        <w:rPr>
-          <w:rFonts w:cs="Arial"/>
-          <w:sz w:val="28"/>
-          <w:szCs w:val="28"/>
-        </w:rPr>
-        <w:t xml:space="preserve"> o </w:t>
-      </w:r>
-      <w:r>
-        <w:rPr>
-          <w:rFonts w:cs="Arial"/>
-          <w:sz w:val="28"/>
-          <w:szCs w:val="28"/>
-        </w:rPr>
-        <w:t>locales similares.</w:t>
-      </w:r>
-    </w:p>
-    <w:p>
-      <w:pPr>
-        <w:rPr>
-          <w:rFonts w:cs="Arial"/>
-          <w:sz w:val="28"/>
-          <w:szCs w:val="28"/>
-        </w:rPr>
-      </w:pPr>
-    </w:p>
-    <w:p>
-      <w:pPr>
-        <w:pStyle w:val="Prrafodelista"/>
-        <w:numPr>
-          <w:ilvl w:val="0"/>
-          <w:numId w:val="10"/>
-        </w:numPr>
-        <w:rPr>
-          <w:rFonts w:cs="Arial"/>
           <w:sz w:val="28"/>
           <w:szCs w:val="28"/>
         </w:rPr>
@@ -3538,7 +3810,6 @@
           <w:sz w:val="32"/>
           <w:szCs w:val="32"/>
         </w:rPr>
-        <w:lastRenderedPageBreak/>
         <w:t>Aspectos Psicográficos, Motivaciones, Expectativas, Frecuencia De Compra</w:t>
       </w:r>
     </w:p>
@@ -4392,7 +4663,7 @@
   <w:abstractNum w:abstractNumId="4" w15:restartNumberingAfterBreak="0">
     <w:nsid w:val="3B8656BD"/>
     <w:multiLevelType w:val="hybridMultilevel"/>
-    <w:tmpl w:val="AA7262EE"/>
+    <w:tmpl w:val="09DC8B18"/>
     <w:lvl w:ilvl="0" w:tplc="6A780D72">
       <w:numFmt w:val="bullet"/>
       <w:lvlText w:val=""/>
@@ -4404,7 +4675,7 @@
         <w:rFonts w:ascii="Symbol" w:eastAsiaTheme="minorHAnsi" w:hAnsi="Symbol" w:cs="Arial" w:hint="default"/>
       </w:rPr>
     </w:lvl>
-    <w:lvl w:ilvl="1" w:tplc="0C0A0003" w:tentative="1">
+    <w:lvl w:ilvl="1" w:tplc="0C0A0003">
       <w:start w:val="1"/>
       <w:numFmt w:val="bullet"/>
       <w:lvlText w:val="o"/>
@@ -4615,6 +4886,119 @@
     </w:lvl>
   </w:abstractNum>
   <w:abstractNum w:abstractNumId="6" w15:restartNumberingAfterBreak="0">
+    <w:nsid w:val="42D060BA"/>
+    <w:multiLevelType w:val="hybridMultilevel"/>
+    <w:tmpl w:val="0A9A151A"/>
+    <w:lvl w:ilvl="0" w:tplc="0C0A0001">
+      <w:start w:val="1"/>
+      <w:numFmt w:val="bullet"/>
+      <w:lvlText w:val=""/>
+      <w:lvlJc w:val="left"/>
+      <w:pPr>
+        <w:ind w:left="720" w:hanging="360"/>
+      </w:pPr>
+      <w:rPr>
+        <w:rFonts w:ascii="Symbol" w:hAnsi="Symbol" w:hint="default"/>
+      </w:rPr>
+    </w:lvl>
+    <w:lvl w:ilvl="1" w:tplc="0C0A0003" w:tentative="1">
+      <w:start w:val="1"/>
+      <w:numFmt w:val="bullet"/>
+      <w:lvlText w:val="o"/>
+      <w:lvlJc w:val="left"/>
+      <w:pPr>
+        <w:ind w:left="1440" w:hanging="360"/>
+      </w:pPr>
+      <w:rPr>
+        <w:rFonts w:ascii="Courier New" w:hAnsi="Courier New" w:cs="Courier New" w:hint="default"/>
+      </w:rPr>
+    </w:lvl>
+    <w:lvl w:ilvl="2" w:tplc="0C0A0005" w:tentative="1">
+      <w:start w:val="1"/>
+      <w:numFmt w:val="bullet"/>
+      <w:lvlText w:val=""/>
+      <w:lvlJc w:val="left"/>
+      <w:pPr>
+        <w:ind w:left="2160" w:hanging="360"/>
+      </w:pPr>
+      <w:rPr>
+        <w:rFonts w:ascii="Wingdings" w:hAnsi="Wingdings" w:hint="default"/>
+      </w:rPr>
+    </w:lvl>
+    <w:lvl w:ilvl="3" w:tplc="0C0A0001" w:tentative="1">
+      <w:start w:val="1"/>
+      <w:numFmt w:val="bullet"/>
+      <w:lvlText w:val=""/>
+      <w:lvlJc w:val="left"/>
+      <w:pPr>
+        <w:ind w:left="2880" w:hanging="360"/>
+      </w:pPr>
+      <w:rPr>
+        <w:rFonts w:ascii="Symbol" w:hAnsi="Symbol" w:hint="default"/>
+      </w:rPr>
+    </w:lvl>
+    <w:lvl w:ilvl="4" w:tplc="0C0A0003" w:tentative="1">
+      <w:start w:val="1"/>
+      <w:numFmt w:val="bullet"/>
+      <w:lvlText w:val="o"/>
+      <w:lvlJc w:val="left"/>
+      <w:pPr>
+        <w:ind w:left="3600" w:hanging="360"/>
+      </w:pPr>
+      <w:rPr>
+        <w:rFonts w:ascii="Courier New" w:hAnsi="Courier New" w:cs="Courier New" w:hint="default"/>
+      </w:rPr>
+    </w:lvl>
+    <w:lvl w:ilvl="5" w:tplc="0C0A0005" w:tentative="1">
+      <w:start w:val="1"/>
+      <w:numFmt w:val="bullet"/>
+      <w:lvlText w:val=""/>
+      <w:lvlJc w:val="left"/>
+      <w:pPr>
+        <w:ind w:left="4320" w:hanging="360"/>
+      </w:pPr>
+      <w:rPr>
+        <w:rFonts w:ascii="Wingdings" w:hAnsi="Wingdings" w:hint="default"/>
+      </w:rPr>
+    </w:lvl>
+    <w:lvl w:ilvl="6" w:tplc="0C0A0001" w:tentative="1">
+      <w:start w:val="1"/>
+      <w:numFmt w:val="bullet"/>
+      <w:lvlText w:val=""/>
+      <w:lvlJc w:val="left"/>
+      <w:pPr>
+        <w:ind w:left="5040" w:hanging="360"/>
+      </w:pPr>
+      <w:rPr>
+        <w:rFonts w:ascii="Symbol" w:hAnsi="Symbol" w:hint="default"/>
+      </w:rPr>
+    </w:lvl>
+    <w:lvl w:ilvl="7" w:tplc="0C0A0003" w:tentative="1">
+      <w:start w:val="1"/>
+      <w:numFmt w:val="bullet"/>
+      <w:lvlText w:val="o"/>
+      <w:lvlJc w:val="left"/>
+      <w:pPr>
+        <w:ind w:left="5760" w:hanging="360"/>
+      </w:pPr>
+      <w:rPr>
+        <w:rFonts w:ascii="Courier New" w:hAnsi="Courier New" w:cs="Courier New" w:hint="default"/>
+      </w:rPr>
+    </w:lvl>
+    <w:lvl w:ilvl="8" w:tplc="0C0A0005" w:tentative="1">
+      <w:start w:val="1"/>
+      <w:numFmt w:val="bullet"/>
+      <w:lvlText w:val=""/>
+      <w:lvlJc w:val="left"/>
+      <w:pPr>
+        <w:ind w:left="6480" w:hanging="360"/>
+      </w:pPr>
+      <w:rPr>
+        <w:rFonts w:ascii="Wingdings" w:hAnsi="Wingdings" w:hint="default"/>
+      </w:rPr>
+    </w:lvl>
+  </w:abstractNum>
+  <w:abstractNum w:abstractNumId="7" w15:restartNumberingAfterBreak="0">
     <w:nsid w:val="563C0E53"/>
     <w:multiLevelType w:val="hybridMultilevel"/>
     <w:tmpl w:val="D0B075A0"/>
@@ -4712,7 +5096,7 @@
       </w:pPr>
     </w:lvl>
   </w:abstractNum>
-  <w:abstractNum w:abstractNumId="7" w15:restartNumberingAfterBreak="0">
+  <w:abstractNum w:abstractNumId="8" w15:restartNumberingAfterBreak="0">
     <w:nsid w:val="57FA5126"/>
     <w:multiLevelType w:val="hybridMultilevel"/>
     <w:tmpl w:val="F080F380"/>
@@ -4798,7 +5182,7 @@
       </w:pPr>
     </w:lvl>
   </w:abstractNum>
-  <w:abstractNum w:abstractNumId="8" w15:restartNumberingAfterBreak="0">
+  <w:abstractNum w:abstractNumId="9" w15:restartNumberingAfterBreak="0">
     <w:nsid w:val="5803465F"/>
     <w:multiLevelType w:val="hybridMultilevel"/>
     <w:tmpl w:val="C480D486"/>
@@ -4911,7 +5295,7 @@
       </w:rPr>
     </w:lvl>
   </w:abstractNum>
-  <w:abstractNum w:abstractNumId="9" w15:restartNumberingAfterBreak="0">
+  <w:abstractNum w:abstractNumId="10" w15:restartNumberingAfterBreak="0">
     <w:nsid w:val="58CD79F5"/>
     <w:multiLevelType w:val="multilevel"/>
     <w:tmpl w:val="1400AF62"/>
@@ -5033,7 +5417,7 @@
       </w:rPr>
     </w:lvl>
   </w:abstractNum>
-  <w:abstractNum w:abstractNumId="10" w15:restartNumberingAfterBreak="0">
+  <w:abstractNum w:abstractNumId="11" w15:restartNumberingAfterBreak="0">
     <w:nsid w:val="5E64738A"/>
     <w:multiLevelType w:val="hybridMultilevel"/>
     <w:tmpl w:val="A0E62784"/>
@@ -5146,7 +5530,7 @@
       </w:rPr>
     </w:lvl>
   </w:abstractNum>
-  <w:abstractNum w:abstractNumId="11" w15:restartNumberingAfterBreak="0">
+  <w:abstractNum w:abstractNumId="12" w15:restartNumberingAfterBreak="0">
     <w:nsid w:val="76CB1986"/>
     <w:multiLevelType w:val="multilevel"/>
     <w:tmpl w:val="170CACF0"/>
@@ -5275,7 +5659,7 @@
       </w:rPr>
     </w:lvl>
   </w:abstractNum>
-  <w:abstractNum w:abstractNumId="12" w15:restartNumberingAfterBreak="0">
+  <w:abstractNum w:abstractNumId="13" w15:restartNumberingAfterBreak="0">
     <w:nsid w:val="7B791DE9"/>
     <w:multiLevelType w:val="hybridMultilevel"/>
     <w:tmpl w:val="36467EAC"/>
@@ -5389,16 +5773,16 @@
     </w:lvl>
   </w:abstractNum>
   <w:num w:numId="1">
-    <w:abstractNumId w:val="11"/>
+    <w:abstractNumId w:val="12"/>
   </w:num>
   <w:num w:numId="2">
     <w:abstractNumId w:val="5"/>
   </w:num>
   <w:num w:numId="3">
-    <w:abstractNumId w:val="12"/>
+    <w:abstractNumId w:val="13"/>
   </w:num>
   <w:num w:numId="4">
-    <w:abstractNumId w:val="10"/>
+    <w:abstractNumId w:val="11"/>
   </w:num>
   <w:num w:numId="5">
     <w:abstractNumId w:val="4"/>
@@ -5413,19 +5797,22 @@
     <w:abstractNumId w:val="2"/>
   </w:num>
   <w:num w:numId="9">
-    <w:abstractNumId w:val="8"/>
+    <w:abstractNumId w:val="9"/>
   </w:num>
   <w:num w:numId="10">
-    <w:abstractNumId w:val="6"/>
+    <w:abstractNumId w:val="7"/>
   </w:num>
   <w:num w:numId="11">
     <w:abstractNumId w:val="3"/>
   </w:num>
   <w:num w:numId="12">
-    <w:abstractNumId w:val="7"/>
+    <w:abstractNumId w:val="8"/>
   </w:num>
   <w:num w:numId="13">
-    <w:abstractNumId w:val="9"/>
+    <w:abstractNumId w:val="10"/>
+  </w:num>
+  <w:num w:numId="14">
+    <w:abstractNumId w:val="6"/>
   </w:num>
 </w:numbering>
 </file>
@@ -6307,7 +6694,7 @@
 </file>
 
 <file path=customXml/itemProps1.xml><?xml version="1.0" encoding="utf-8"?>
-<ds:datastoreItem xmlns:ds="http://schemas.openxmlformats.org/officeDocument/2006/customXml" ds:itemID="{DE912FD7-62DD-4271-B1C1-AD6D98DA010E}">
+<ds:datastoreItem xmlns:ds="http://schemas.openxmlformats.org/officeDocument/2006/customXml" ds:itemID="{B127D20B-9965-4379-B9B9-BF8F4E456450}">
   <ds:schemaRefs>
     <ds:schemaRef ds:uri="http://schemas.openxmlformats.org/officeDocument/2006/bibliography"/>
   </ds:schemaRefs>

</xml_diff>

<commit_message>
cambios en el proyecto y nueva encuesta
añadida encuesta corregida y modificado el documento de word del proyecto
</commit_message>
<xml_diff>
--- a/MY PROYECTO PRODUCTIVO/Proyecto productivo inventario.docx
+++ b/MY PROYECTO PRODUCTIVO/Proyecto productivo inventario.docx
@@ -1709,26 +1709,24 @@
       <w:r>
         <w:rPr>
           <w:rFonts w:cs="Arial"/>
-        </w:rPr>
-        <w:t>Crear un s</w:t>
-      </w:r>
-      <w:r>
-        <w:rPr>
-          <w:rFonts w:cs="Arial"/>
-        </w:rPr>
-        <w:t>oftware</w:t>
-      </w:r>
-      <w:r>
-        <w:rPr>
-          <w:rFonts w:cs="Arial"/>
-        </w:rPr>
-        <w:t xml:space="preserve"> de inventario para </w:t>
-      </w:r>
-      <w:r>
-        <w:rPr>
-          <w:rFonts w:cs="Arial"/>
-        </w:rPr>
-        <w:t>papelerías, variedades y misceláneas.</w:t>
+          <w:szCs w:val="24"/>
+        </w:rPr>
+        <w:t xml:space="preserve">Crear un software para el registro de inventario de productos de </w:t>
+      </w:r>
+      <w:proofErr w:type="spellStart"/>
+      <w:r>
+        <w:rPr>
+          <w:rFonts w:cs="Arial"/>
+          <w:szCs w:val="24"/>
+        </w:rPr>
+        <w:t>miscelaneas</w:t>
+      </w:r>
+      <w:proofErr w:type="spellEnd"/>
+      <w:r>
+        <w:rPr>
+          <w:rFonts w:cs="Arial"/>
+        </w:rPr>
+        <w:t xml:space="preserve"> </w:t>
       </w:r>
     </w:p>
     <w:p>
@@ -1793,39 +1791,35 @@
           <w:rFonts w:cs="Arial"/>
           <w:szCs w:val="24"/>
         </w:rPr>
-        <w:t xml:space="preserve">Sistematizar </w:t>
-      </w:r>
-      <w:r>
-        <w:rPr>
-          <w:rFonts w:cs="Arial"/>
-          <w:szCs w:val="24"/>
-        </w:rPr>
-        <w:t>el registro de inventario de los productos cómo papelería, dulcería,</w:t>
-      </w:r>
-      <w:r>
-        <w:rPr>
-          <w:rFonts w:cs="Arial"/>
-          <w:szCs w:val="24"/>
-        </w:rPr>
-        <w:t xml:space="preserve"> helados, </w:t>
-      </w:r>
-      <w:r>
-        <w:rPr>
-          <w:rFonts w:cs="Arial"/>
-        </w:rPr>
-        <w:t>gaseosas bisutería,</w:t>
-      </w:r>
-      <w:r>
-        <w:rPr>
-          <w:rFonts w:cs="Arial"/>
-        </w:rPr>
-        <w:t xml:space="preserve"> café </w:t>
-      </w:r>
-      <w:r>
-        <w:rPr>
-          <w:rFonts w:cs="Arial"/>
-        </w:rPr>
-        <w:t>internet, fotocopias, impresiones, escaneos y recargas a celular</w:t>
+        <w:t xml:space="preserve">Sistematizar el registro de inventario de los productos </w:t>
+      </w:r>
+      <w:r>
+        <w:rPr>
+          <w:rFonts w:cs="Arial"/>
+          <w:szCs w:val="24"/>
+        </w:rPr>
+        <w:t xml:space="preserve">ofrecidos </w:t>
+      </w:r>
+      <w:r>
+        <w:rPr>
+          <w:rFonts w:cs="Arial"/>
+          <w:szCs w:val="24"/>
+        </w:rPr>
+        <w:t>por parte de una</w:t>
+      </w:r>
+      <w:r>
+        <w:rPr>
+          <w:rFonts w:cs="Arial"/>
+          <w:szCs w:val="24"/>
+        </w:rPr>
+        <w:t xml:space="preserve"> </w:t>
+      </w:r>
+      <w:r>
+        <w:rPr>
+          <w:rFonts w:cs="Arial"/>
+          <w:szCs w:val="24"/>
+        </w:rPr>
+        <w:t>miscelánea.</w:t>
       </w:r>
     </w:p>
     <w:p>
@@ -1856,22 +1850,19 @@
           <w:rFonts w:cs="Arial"/>
           <w:szCs w:val="24"/>
         </w:rPr>
-        <w:t>Crear un software para el registro de inventario de productos de papelería, comestibles y ventas.</w:t>
-      </w:r>
-    </w:p>
-    <w:p>
-      <w:pPr>
-        <w:pStyle w:val="Prrafodelista"/>
-        <w:rPr>
-          <w:rFonts w:cs="Arial"/>
-          <w:szCs w:val="24"/>
-        </w:rPr>
-      </w:pPr>
-    </w:p>
-    <w:p>
-      <w:pPr>
-        <w:pStyle w:val="Prrafodelista"/>
-        <w:ind w:left="360"/>
+        <w:t>Llevar un registro de las ventas realizadas</w:t>
+      </w:r>
+      <w:r>
+        <w:rPr>
+          <w:rFonts w:cs="Arial"/>
+          <w:szCs w:val="24"/>
+        </w:rPr>
+        <w:t xml:space="preserve"> por producto y recargas.</w:t>
+      </w:r>
+    </w:p>
+    <w:p>
+      <w:pPr>
+        <w:pStyle w:val="Prrafodelista"/>
         <w:rPr>
           <w:rFonts w:cs="Arial"/>
           <w:szCs w:val="24"/>
@@ -1896,14 +1887,28 @@
           <w:rFonts w:cs="Arial"/>
           <w:szCs w:val="24"/>
         </w:rPr>
-        <w:t>Llevar un registro de las ventas realizadas</w:t>
-      </w:r>
-      <w:r>
-        <w:rPr>
-          <w:rFonts w:cs="Arial"/>
-          <w:szCs w:val="24"/>
-        </w:rPr>
-        <w:t xml:space="preserve"> por producto y recargas.</w:t>
+        <w:t>Comprender</w:t>
+      </w:r>
+      <w:r>
+        <w:rPr>
+          <w:rFonts w:cs="Arial"/>
+          <w:szCs w:val="24"/>
+        </w:rPr>
+        <w:t xml:space="preserve"> </w:t>
+      </w:r>
+      <w:r>
+        <w:rPr>
+          <w:rFonts w:cs="Arial"/>
+          <w:szCs w:val="24"/>
+        </w:rPr>
+        <w:t>e</w:t>
+      </w:r>
+      <w:r>
+        <w:rPr>
+          <w:rFonts w:cs="Arial"/>
+          <w:szCs w:val="24"/>
+        </w:rPr>
+        <w:t>l manejo adecuado de residuos generados.</w:t>
       </w:r>
     </w:p>
     <w:p>
@@ -1933,12 +1938,41 @@
           <w:rFonts w:cs="Arial"/>
           <w:szCs w:val="24"/>
         </w:rPr>
-        <w:t>Nos comprometemos al manejo adecuado de residuos generados.</w:t>
-      </w:r>
-    </w:p>
-    <w:p>
-      <w:pPr>
-        <w:pStyle w:val="Prrafodelista"/>
+        <w:t>Enten</w:t>
+      </w:r>
+      <w:r>
+        <w:rPr>
+          <w:rFonts w:cs="Arial"/>
+          <w:szCs w:val="24"/>
+        </w:rPr>
+        <w:t>der</w:t>
+      </w:r>
+      <w:r>
+        <w:rPr>
+          <w:rFonts w:cs="Arial"/>
+          <w:szCs w:val="24"/>
+        </w:rPr>
+        <w:t xml:space="preserve"> la protección ambiental como una importante responsabilidad de la Dirección y ve</w:t>
+      </w:r>
+      <w:r>
+        <w:rPr>
+          <w:rFonts w:cs="Arial"/>
+          <w:szCs w:val="24"/>
+        </w:rPr>
+        <w:t>lar</w:t>
+      </w:r>
+      <w:r>
+        <w:rPr>
+          <w:rFonts w:cs="Arial"/>
+          <w:szCs w:val="24"/>
+        </w:rPr>
+        <w:t xml:space="preserve"> por que ésta se lleve a cabo a través de directrices concretas de comportamiento en todas las funciones y áreas de actividad.</w:t>
+      </w:r>
+    </w:p>
+    <w:p>
+      <w:pPr>
+        <w:pStyle w:val="Prrafodelista"/>
+        <w:ind w:left="1416" w:hanging="696"/>
         <w:rPr>
           <w:rFonts w:cs="Arial"/>
           <w:szCs w:val="24"/>
@@ -1963,27 +1997,26 @@
           <w:rFonts w:cs="Arial"/>
           <w:szCs w:val="24"/>
         </w:rPr>
-        <w:t xml:space="preserve">Entendemos la protección ambiental como una importante responsabilidad de la Dirección y velamos por que ésta se lleve a cabo a través de directrices concretas de comportamiento en todas las funciones y áreas de actividad de </w:t>
-      </w:r>
-      <w:r>
-        <w:rPr>
-          <w:rFonts w:cs="Arial"/>
-          <w:szCs w:val="24"/>
-        </w:rPr>
-        <w:t>VARIEDADES CASTILLO</w:t>
-      </w:r>
-      <w:r>
-        <w:rPr>
-          <w:rFonts w:cs="Arial"/>
-          <w:szCs w:val="24"/>
-        </w:rPr>
-        <w:t>.</w:t>
-      </w:r>
-    </w:p>
-    <w:p>
-      <w:pPr>
-        <w:pStyle w:val="Prrafodelista"/>
-        <w:ind w:left="1416" w:hanging="696"/>
+        <w:t>Entend</w:t>
+      </w:r>
+      <w:r>
+        <w:rPr>
+          <w:rFonts w:cs="Arial"/>
+          <w:szCs w:val="24"/>
+        </w:rPr>
+        <w:t>er</w:t>
+      </w:r>
+      <w:r>
+        <w:rPr>
+          <w:rFonts w:cs="Arial"/>
+          <w:szCs w:val="24"/>
+        </w:rPr>
+        <w:t xml:space="preserve"> que la reducción de los impactos ambientales generados por la gestión inadecuada de los residuos, es la tarea central de nuestra política de protección ambiental.</w:t>
+      </w:r>
+    </w:p>
+    <w:p>
+      <w:pPr>
+        <w:pStyle w:val="Prrafodelista"/>
         <w:rPr>
           <w:rFonts w:cs="Arial"/>
           <w:szCs w:val="24"/>
@@ -2008,61 +2041,46 @@
           <w:rFonts w:cs="Arial"/>
           <w:szCs w:val="24"/>
         </w:rPr>
-        <w:t>Entendemos que la reducción de los impactos ambientales generados por la gestión inadecuada de los residuos, es la tarea central de nuestra política de protección ambiental.</w:t>
-      </w:r>
-    </w:p>
-    <w:p>
-      <w:pPr>
-        <w:pStyle w:val="Prrafodelista"/>
-        <w:rPr>
-          <w:rFonts w:cs="Arial"/>
-          <w:szCs w:val="24"/>
-        </w:rPr>
-      </w:pPr>
-    </w:p>
-    <w:p>
-      <w:pPr>
-        <w:pStyle w:val="Prrafodelista"/>
-        <w:numPr>
-          <w:ilvl w:val="0"/>
-          <w:numId w:val="5"/>
-        </w:numPr>
+        <w:t>C</w:t>
+      </w:r>
+      <w:r>
+        <w:rPr>
+          <w:rFonts w:cs="Arial"/>
+          <w:szCs w:val="24"/>
+        </w:rPr>
+        <w:t>ompromete</w:t>
+      </w:r>
+      <w:r>
+        <w:rPr>
+          <w:rFonts w:cs="Arial"/>
+          <w:szCs w:val="24"/>
+        </w:rPr>
+        <w:t>rn</w:t>
+      </w:r>
+      <w:r>
+        <w:rPr>
+          <w:rFonts w:cs="Arial"/>
+          <w:szCs w:val="24"/>
+        </w:rPr>
+        <w:t xml:space="preserve">os, mediante el nombramiento de un responsable del Sistema Integrado de Gestión de la Calidad y Ambiental, el cumplimiento de la legislación vigente, requisitos reglamentarios aplicables a nuestra actividad y otros </w:t>
+      </w:r>
+      <w:r>
+        <w:rPr>
+          <w:rFonts w:cs="Arial"/>
+          <w:szCs w:val="24"/>
+        </w:rPr>
+        <w:t>requisitos.</w:t>
+      </w:r>
+    </w:p>
+    <w:p>
+      <w:pPr>
+        <w:pStyle w:val="Prrafodelista"/>
         <w:ind w:left="360"/>
         <w:rPr>
           <w:rFonts w:cs="Arial"/>
           <w:szCs w:val="24"/>
         </w:rPr>
       </w:pPr>
-      <w:r>
-        <w:rPr>
-          <w:rFonts w:cs="Arial"/>
-          <w:szCs w:val="24"/>
-        </w:rPr>
-        <w:t xml:space="preserve">Nos comprometemos, mediante el nombramiento de un responsable del Sistema Integrado de </w:t>
-      </w:r>
-      <w:bookmarkStart w:id="28" w:name="_GoBack"/>
-      <w:bookmarkEnd w:id="28"/>
-      <w:r>
-        <w:rPr>
-          <w:rFonts w:cs="Arial"/>
-          <w:szCs w:val="24"/>
-        </w:rPr>
-        <w:t xml:space="preserve">Gestión de la Calidad y Ambiental, el cumplimiento de la legislación vigente, requisitos reglamentarios aplicables a nuestra actividad y otros requisitos que </w:t>
-      </w:r>
-      <w:r>
-        <w:rPr>
-          <w:rFonts w:cs="Arial"/>
-          <w:szCs w:val="24"/>
-        </w:rPr>
-        <w:t>VARIEDADES CASTILLO</w:t>
-      </w:r>
-      <w:r>
-        <w:rPr>
-          <w:rFonts w:cs="Arial"/>
-          <w:szCs w:val="24"/>
-        </w:rPr>
-        <w:t xml:space="preserve"> suscriba.</w:t>
-      </w:r>
     </w:p>
     <w:p>
       <w:pPr>
@@ -2077,6 +2095,15 @@
     <w:p>
       <w:pPr>
         <w:pStyle w:val="Prrafodelista"/>
+        <w:rPr>
+          <w:rFonts w:cs="Arial"/>
+          <w:szCs w:val="24"/>
+        </w:rPr>
+      </w:pPr>
+    </w:p>
+    <w:p>
+      <w:pPr>
+        <w:pStyle w:val="Prrafodelista"/>
         <w:ind w:left="360"/>
         <w:rPr>
           <w:rFonts w:cs="Arial"/>
@@ -2087,15 +2114,6 @@
     <w:p>
       <w:pPr>
         <w:pStyle w:val="Prrafodelista"/>
-        <w:rPr>
-          <w:rFonts w:cs="Arial"/>
-          <w:szCs w:val="24"/>
-        </w:rPr>
-      </w:pPr>
-    </w:p>
-    <w:p>
-      <w:pPr>
-        <w:pStyle w:val="Prrafodelista"/>
         <w:ind w:left="360"/>
         <w:rPr>
           <w:rFonts w:cs="Arial"/>
@@ -2147,6 +2165,55 @@
       <w:pPr>
         <w:pStyle w:val="Prrafodelista"/>
         <w:ind w:left="360"/>
+        <w:rPr>
+          <w:rFonts w:cs="Arial"/>
+          <w:szCs w:val="24"/>
+        </w:rPr>
+      </w:pPr>
+    </w:p>
+    <w:p>
+      <w:pPr>
+        <w:pStyle w:val="Prrafodelista"/>
+        <w:ind w:left="360"/>
+        <w:rPr>
+          <w:rFonts w:cs="Arial"/>
+          <w:szCs w:val="24"/>
+        </w:rPr>
+      </w:pPr>
+    </w:p>
+    <w:p>
+      <w:pPr>
+        <w:pStyle w:val="Prrafodelista"/>
+        <w:ind w:left="360"/>
+        <w:rPr>
+          <w:rFonts w:cs="Arial"/>
+          <w:szCs w:val="24"/>
+        </w:rPr>
+      </w:pPr>
+    </w:p>
+    <w:p>
+      <w:pPr>
+        <w:pStyle w:val="Prrafodelista"/>
+        <w:ind w:left="360"/>
+        <w:rPr>
+          <w:rFonts w:cs="Arial"/>
+          <w:szCs w:val="24"/>
+        </w:rPr>
+      </w:pPr>
+    </w:p>
+    <w:p>
+      <w:pPr>
+        <w:pStyle w:val="Prrafodelista"/>
+        <w:ind w:left="360"/>
+        <w:rPr>
+          <w:rFonts w:cs="Arial"/>
+          <w:szCs w:val="24"/>
+        </w:rPr>
+      </w:pPr>
+    </w:p>
+    <w:p>
+      <w:pPr>
+        <w:jc w:val="left"/>
         <w:rPr>
           <w:rFonts w:cs="Arial"/>
           <w:szCs w:val="24"/>
@@ -2191,8 +2258,34 @@
           <w:sz w:val="28"/>
           <w:szCs w:val="28"/>
         </w:rPr>
-        <w:lastRenderedPageBreak/>
-        <w:t>Objetivo Técnico</w:t>
+        <w:t>Objetivo</w:t>
+      </w:r>
+      <w:r>
+        <w:rPr>
+          <w:rFonts w:cs="Arial"/>
+          <w:b/>
+          <w:sz w:val="28"/>
+          <w:szCs w:val="28"/>
+        </w:rPr>
+        <w:t>s</w:t>
+      </w:r>
+      <w:r>
+        <w:rPr>
+          <w:rFonts w:cs="Arial"/>
+          <w:b/>
+          <w:sz w:val="28"/>
+          <w:szCs w:val="28"/>
+        </w:rPr>
+        <w:t xml:space="preserve"> Técnico</w:t>
+      </w:r>
+      <w:r>
+        <w:rPr>
+          <w:rFonts w:cs="Arial"/>
+          <w:b/>
+          <w:sz w:val="28"/>
+          <w:szCs w:val="28"/>
+        </w:rPr>
+        <w:t>s</w:t>
       </w:r>
       <w:r>
         <w:rPr>
@@ -2220,6 +2313,15 @@
           <w:szCs w:val="28"/>
         </w:rPr>
         <w:t>Tecnológico</w:t>
+      </w:r>
+      <w:r>
+        <w:rPr>
+          <w:rFonts w:cs="Arial"/>
+          <w:b/>
+          <w:sz w:val="28"/>
+          <w:szCs w:val="28"/>
+        </w:rPr>
+        <w:t>s</w:t>
       </w:r>
     </w:p>
     <w:p>
@@ -2249,40 +2351,29 @@
           <w:rFonts w:cs="Arial"/>
           <w:szCs w:val="24"/>
         </w:rPr>
-        <w:t xml:space="preserve">Se desarrollará un </w:t>
-      </w:r>
-      <w:r>
-        <w:rPr>
-          <w:rFonts w:cs="Arial"/>
-          <w:szCs w:val="24"/>
-        </w:rPr>
-        <w:t xml:space="preserve">sistema en </w:t>
-      </w:r>
-      <w:proofErr w:type="spellStart"/>
-      <w:r>
-        <w:rPr>
-          <w:rFonts w:cs="Arial"/>
-          <w:szCs w:val="24"/>
-        </w:rPr>
-        <w:t>php</w:t>
-      </w:r>
-      <w:proofErr w:type="spellEnd"/>
-      <w:r>
-        <w:rPr>
-          <w:rFonts w:cs="Arial"/>
-          <w:szCs w:val="24"/>
-        </w:rPr>
-        <w:t xml:space="preserve">, </w:t>
-      </w:r>
-      <w:proofErr w:type="spellStart"/>
-      <w:r>
-        <w:rPr>
-          <w:rFonts w:cs="Arial"/>
-          <w:szCs w:val="24"/>
-        </w:rPr>
-        <w:t>mysql</w:t>
-      </w:r>
-      <w:proofErr w:type="spellEnd"/>
+        <w:t>D</w:t>
+      </w:r>
+      <w:r>
+        <w:rPr>
+          <w:rFonts w:cs="Arial"/>
+          <w:szCs w:val="24"/>
+        </w:rPr>
+        <w:t xml:space="preserve">esarrollar un </w:t>
+      </w:r>
+      <w:r>
+        <w:rPr>
+          <w:rFonts w:cs="Arial"/>
+          <w:szCs w:val="24"/>
+        </w:rPr>
+        <w:t xml:space="preserve">sistema en php, </w:t>
+      </w:r>
+      <w:r>
+        <w:rPr>
+          <w:rFonts w:cs="Arial"/>
+          <w:szCs w:val="24"/>
+        </w:rPr>
+        <w:t>MySQL</w:t>
+      </w:r>
       <w:r>
         <w:rPr>
           <w:rFonts w:cs="Arial"/>
@@ -2290,15 +2381,13 @@
         </w:rPr>
         <w:t xml:space="preserve"> y </w:t>
       </w:r>
-      <w:proofErr w:type="spellStart"/>
-      <w:r>
-        <w:rPr>
-          <w:rFonts w:cs="Arial"/>
-          <w:szCs w:val="24"/>
-        </w:rPr>
-        <w:t>html</w:t>
-      </w:r>
-      <w:proofErr w:type="spellEnd"/>
+      <w:r>
+        <w:rPr>
+          <w:rFonts w:cs="Arial"/>
+          <w:szCs w:val="24"/>
+        </w:rPr>
+        <w:t>HTML</w:t>
+      </w:r>
       <w:r>
         <w:rPr>
           <w:rFonts w:cs="Arial"/>
@@ -2324,7 +2413,14 @@
           <w:rFonts w:cs="Arial"/>
           <w:szCs w:val="24"/>
         </w:rPr>
-        <w:t>Se ejecutará el</w:t>
+        <w:t>E</w:t>
+      </w:r>
+      <w:r>
+        <w:rPr>
+          <w:rFonts w:cs="Arial"/>
+          <w:szCs w:val="24"/>
+        </w:rPr>
+        <w:t>jecutar el</w:t>
       </w:r>
       <w:r>
         <w:rPr>
@@ -2378,30 +2474,21 @@
           <w:rFonts w:cs="Arial"/>
           <w:szCs w:val="24"/>
         </w:rPr>
-        <w:t>Llevar un control de las ve</w:t>
-      </w:r>
-      <w:r>
-        <w:rPr>
-          <w:rFonts w:cs="Arial"/>
-          <w:szCs w:val="24"/>
-        </w:rPr>
-        <w:t xml:space="preserve"> </w:t>
-      </w:r>
-      <w:proofErr w:type="spellStart"/>
-      <w:r>
-        <w:rPr>
-          <w:rFonts w:cs="Arial"/>
-          <w:szCs w:val="24"/>
-        </w:rPr>
-        <w:t>ntas</w:t>
-      </w:r>
-      <w:proofErr w:type="spellEnd"/>
-      <w:r>
-        <w:rPr>
-          <w:rFonts w:cs="Arial"/>
-          <w:szCs w:val="24"/>
-        </w:rPr>
-        <w:t>, compras y cantidad de los respectivos productos.</w:t>
+        <w:t xml:space="preserve">Llevar un control de las </w:t>
+      </w:r>
+      <w:r>
+        <w:rPr>
+          <w:rFonts w:cs="Arial"/>
+          <w:szCs w:val="24"/>
+        </w:rPr>
+        <w:t>ventas,</w:t>
+      </w:r>
+      <w:r>
+        <w:rPr>
+          <w:rFonts w:cs="Arial"/>
+          <w:szCs w:val="24"/>
+        </w:rPr>
+        <w:t xml:space="preserve"> compras y cantidad de los respectivos productos.</w:t>
       </w:r>
     </w:p>
     <w:p>
@@ -2462,7 +2549,49 @@
           <w:rFonts w:cs="Arial"/>
           <w:szCs w:val="24"/>
         </w:rPr>
-        <w:t>Con la creación del sistema se pretende vender a otros negocios similares en dónde deseen llevar un control y registro de su inventario.</w:t>
+        <w:t>Con la creación del sistema</w:t>
+      </w:r>
+      <w:r>
+        <w:rPr>
+          <w:rFonts w:cs="Arial"/>
+          <w:szCs w:val="24"/>
+        </w:rPr>
+        <w:t>,</w:t>
+      </w:r>
+      <w:r>
+        <w:rPr>
+          <w:rFonts w:cs="Arial"/>
+          <w:szCs w:val="24"/>
+        </w:rPr>
+        <w:t xml:space="preserve"> se pretende vender </w:t>
+      </w:r>
+      <w:r>
+        <w:rPr>
+          <w:rFonts w:cs="Arial"/>
+          <w:szCs w:val="24"/>
+        </w:rPr>
+        <w:t xml:space="preserve">la idea </w:t>
+      </w:r>
+      <w:r>
+        <w:rPr>
+          <w:rFonts w:cs="Arial"/>
+          <w:szCs w:val="24"/>
+        </w:rPr>
+        <w:t>a otros negocios similares en dónde deseen llevar un control y registro de su inventario</w:t>
+      </w:r>
+      <w:r>
+        <w:rPr>
+          <w:rFonts w:cs="Arial"/>
+          <w:szCs w:val="24"/>
+        </w:rPr>
+        <w:t xml:space="preserve"> en cada producto ofrecido y se obtengan ganancias rentables por cada producto vendido</w:t>
+      </w:r>
+      <w:r>
+        <w:rPr>
+          <w:rFonts w:cs="Arial"/>
+          <w:szCs w:val="24"/>
+        </w:rPr>
+        <w:t>.</w:t>
       </w:r>
     </w:p>
     <w:p>
@@ -2512,14 +2641,21 @@
           <w:rFonts w:cs="Arial"/>
           <w:szCs w:val="24"/>
         </w:rPr>
-        <w:t xml:space="preserve">El sistema beneficiará a las personas que deseen llevar un control de su inventario a </w:t>
-      </w:r>
-      <w:r>
-        <w:rPr>
-          <w:rFonts w:cs="Arial"/>
-          <w:szCs w:val="24"/>
-        </w:rPr>
-        <w:t>través de un sistema que les garantice que su información sea guardada y siempre esté disponible para ser consultada.</w:t>
+        <w:t>B</w:t>
+      </w:r>
+      <w:r>
+        <w:rPr>
+          <w:rFonts w:cs="Arial"/>
+          <w:szCs w:val="24"/>
+        </w:rPr>
+        <w:t xml:space="preserve">eneficiar </w:t>
+      </w:r>
+      <w:r>
+        <w:rPr>
+          <w:rFonts w:cs="Arial"/>
+          <w:szCs w:val="24"/>
+        </w:rPr>
+        <w:t>a cada aprendiz y/o persona que desee emprender su vida laboral, otorgándole empleo directo que le pueda garantizar que, por medio del sistema, pueda obtener sus inventarios de productos, información consultada y le permitan generar ganancias.</w:t>
       </w:r>
     </w:p>
     <w:p>
@@ -2556,40 +2692,118 @@
     </w:p>
     <w:p>
       <w:pPr>
+        <w:pStyle w:val="Prrafodelista"/>
+        <w:rPr>
+          <w:rFonts w:cs="Arial"/>
+          <w:szCs w:val="24"/>
+        </w:rPr>
+      </w:pPr>
+    </w:p>
+    <w:p>
+      <w:pPr>
+        <w:pStyle w:val="Prrafodelista"/>
+        <w:rPr>
+          <w:rFonts w:cs="Arial"/>
+          <w:szCs w:val="24"/>
+        </w:rPr>
+      </w:pPr>
+      <w:r>
+        <w:rPr>
+          <w:rFonts w:cs="Arial"/>
+          <w:szCs w:val="24"/>
+        </w:rPr>
+        <w:t>C</w:t>
+      </w:r>
+      <w:r>
+        <w:rPr>
+          <w:rFonts w:cs="Arial"/>
+          <w:szCs w:val="24"/>
+        </w:rPr>
+        <w:t>rea</w:t>
+      </w:r>
+      <w:r>
+        <w:rPr>
+          <w:rFonts w:cs="Arial"/>
+          <w:szCs w:val="24"/>
+        </w:rPr>
+        <w:t xml:space="preserve">r, </w:t>
+      </w:r>
+      <w:r>
+        <w:rPr>
+          <w:rFonts w:cs="Arial"/>
+          <w:szCs w:val="24"/>
+        </w:rPr>
+        <w:t>g</w:t>
+      </w:r>
+      <w:r>
+        <w:rPr>
+          <w:rFonts w:cs="Arial"/>
+          <w:szCs w:val="24"/>
+        </w:rPr>
+        <w:t xml:space="preserve">racias a nuestros conocimientos adquiridos en la carrera tecnóloga y debido a la necesidad de inventariar cada producto en una miscelánea, un </w:t>
+      </w:r>
+      <w:r>
+        <w:rPr>
+          <w:rFonts w:cs="Arial"/>
+          <w:szCs w:val="24"/>
+        </w:rPr>
+        <w:t>sistema eficiente</w:t>
+      </w:r>
+      <w:r>
+        <w:rPr>
+          <w:rFonts w:cs="Arial"/>
+          <w:szCs w:val="24"/>
+        </w:rPr>
+        <w:t xml:space="preserve"> que permite registrar y llevar un control de cada producto </w:t>
+      </w:r>
+      <w:r>
+        <w:rPr>
+          <w:rFonts w:cs="Arial"/>
+          <w:szCs w:val="24"/>
+        </w:rPr>
+        <w:t xml:space="preserve">que radica en </w:t>
+      </w:r>
+      <w:r>
+        <w:rPr>
+          <w:rFonts w:cs="Arial"/>
+          <w:szCs w:val="24"/>
+        </w:rPr>
+        <w:t>cada</w:t>
+      </w:r>
+      <w:r>
+        <w:rPr>
+          <w:rFonts w:cs="Arial"/>
+          <w:szCs w:val="24"/>
+        </w:rPr>
+        <w:t xml:space="preserve"> miscelánea y que sea vendida y así plasmar nuestros conocimientos aprendidos con el objetivo de ayudar en una necesidad.</w:t>
+      </w:r>
+    </w:p>
+    <w:p>
+      <w:pPr>
         <w:ind w:left="720"/>
         <w:rPr>
           <w:rFonts w:cs="Arial"/>
           <w:szCs w:val="24"/>
         </w:rPr>
       </w:pPr>
-      <w:r>
-        <w:rPr>
-          <w:rFonts w:cs="Arial"/>
-          <w:szCs w:val="24"/>
-        </w:rPr>
-        <w:t xml:space="preserve">Viendo la necesidad de llevar un registro de las compras y ventas consideramos que crear un sistema de inventario </w:t>
-      </w:r>
-      <w:r>
-        <w:rPr>
-          <w:rFonts w:cs="Arial"/>
-          <w:szCs w:val="24"/>
-        </w:rPr>
-        <w:t>ayudará</w:t>
-      </w:r>
-      <w:r>
-        <w:rPr>
-          <w:rFonts w:cs="Arial"/>
-          <w:szCs w:val="24"/>
-        </w:rPr>
-        <w:t xml:space="preserve"> a llevar un control de la información y nos ahorrará tiempo en el registro de los productos compras y ventas</w:t>
-      </w:r>
-      <w:r>
-        <w:rPr>
-          <w:rFonts w:cs="Arial"/>
-          <w:szCs w:val="24"/>
-        </w:rPr>
-        <w:t>.</w:t>
-      </w:r>
+    </w:p>
+    <w:p>
+      <w:pPr>
+        <w:ind w:left="720"/>
+        <w:rPr>
+          <w:rFonts w:cs="Arial"/>
+          <w:szCs w:val="24"/>
+        </w:rPr>
+      </w:pPr>
+    </w:p>
+    <w:p>
+      <w:pPr>
+        <w:ind w:left="720"/>
+        <w:rPr>
+          <w:rFonts w:cs="Arial"/>
+          <w:szCs w:val="24"/>
+        </w:rPr>
+      </w:pPr>
     </w:p>
     <w:p>
       <w:pPr>
@@ -2621,6 +2835,7 @@
           <w:sz w:val="28"/>
           <w:szCs w:val="28"/>
         </w:rPr>
+        <w:lastRenderedPageBreak/>
         <w:t>Antecedentes del proyecto</w:t>
       </w:r>
       <w:r>
@@ -2655,7 +2870,49 @@
           <w:rFonts w:cs="Arial"/>
           <w:szCs w:val="24"/>
         </w:rPr>
-        <w:t>Actualmente llevamos un registro de lo que compramos, vendemos en hojas de papel, anotando el total de ventas.</w:t>
+        <w:t xml:space="preserve">Alguna </w:t>
+      </w:r>
+      <w:r>
+        <w:rPr>
+          <w:rFonts w:cs="Arial"/>
+          <w:szCs w:val="24"/>
+        </w:rPr>
+        <w:t xml:space="preserve">vez </w:t>
+      </w:r>
+      <w:r>
+        <w:rPr>
+          <w:rFonts w:cs="Arial"/>
+          <w:szCs w:val="24"/>
+        </w:rPr>
+        <w:t xml:space="preserve">tuve en mente crear un sistema de inventario debido a que yo tenía una lista improvisada en Excel dónde llevaba un registro de la mercancía que compraba para vender, eso me motivo a crear el sistema de </w:t>
+      </w:r>
+      <w:r>
+        <w:rPr>
+          <w:rFonts w:cs="Arial"/>
+          <w:szCs w:val="24"/>
+        </w:rPr>
+        <w:t>inventario</w:t>
+      </w:r>
+      <w:r>
+        <w:rPr>
+          <w:rFonts w:cs="Arial"/>
+          <w:szCs w:val="24"/>
+        </w:rPr>
+        <w:t xml:space="preserve"> porque creo que muchos negocios como las </w:t>
+      </w:r>
+      <w:r>
+        <w:rPr>
+          <w:rFonts w:cs="Arial"/>
+          <w:szCs w:val="24"/>
+        </w:rPr>
+        <w:t>misceláneas</w:t>
+      </w:r>
+      <w:r>
+        <w:rPr>
+          <w:rFonts w:cs="Arial"/>
+          <w:szCs w:val="24"/>
+        </w:rPr>
+        <w:t xml:space="preserve"> no tiene un sistema que lleve ese registro de inventarios.</w:t>
       </w:r>
     </w:p>
     <w:p>
@@ -2689,85 +2946,592 @@
           <w:b/>
           <w:sz w:val="28"/>
           <w:szCs w:val="28"/>
-        </w:rPr>
-      </w:pPr>
-      <w:r>
-        <w:rPr>
-          <w:rFonts w:cs="Arial"/>
-          <w:b/>
-          <w:sz w:val="28"/>
-          <w:szCs w:val="28"/>
+          <w:highlight w:val="yellow"/>
+        </w:rPr>
+      </w:pPr>
+      <w:r>
+        <w:rPr>
+          <w:rFonts w:cs="Arial"/>
+          <w:b/>
+          <w:sz w:val="28"/>
+          <w:szCs w:val="28"/>
+          <w:highlight w:val="yellow"/>
         </w:rPr>
         <w:t>Análisis del entorno</w:t>
       </w:r>
     </w:p>
     <w:p>
       <w:pPr>
+        <w:rPr>
+          <w:rFonts w:cs="Arial"/>
+          <w:b/>
+          <w:sz w:val="28"/>
+          <w:szCs w:val="28"/>
+          <w:highlight w:val="yellow"/>
+        </w:rPr>
+      </w:pPr>
+    </w:p>
+    <w:p>
+      <w:pPr>
         <w:ind w:left="708"/>
         <w:rPr>
           <w:rFonts w:cs="Arial"/>
-          <w:sz w:val="28"/>
-          <w:szCs w:val="28"/>
-        </w:rPr>
-      </w:pPr>
+          <w:b/>
+          <w:sz w:val="28"/>
+          <w:szCs w:val="28"/>
+          <w:highlight w:val="yellow"/>
+        </w:rPr>
+      </w:pPr>
+      <w:r>
+        <w:rPr>
+          <w:rFonts w:cs="Arial"/>
+          <w:b/>
+          <w:sz w:val="28"/>
+          <w:szCs w:val="28"/>
+        </w:rPr>
+        <w:t>“</w:t>
+      </w:r>
+      <w:r>
+        <w:rPr>
+          <w:rFonts w:cs="Arial"/>
+          <w:sz w:val="28"/>
+          <w:szCs w:val="28"/>
+        </w:rPr>
+        <w:t xml:space="preserve">Colombia como </w:t>
+      </w:r>
+      <w:r>
+        <w:rPr>
+          <w:rFonts w:cs="Arial"/>
+          <w:sz w:val="28"/>
+          <w:szCs w:val="28"/>
+        </w:rPr>
+        <w:t>país</w:t>
+      </w:r>
+      <w:r>
+        <w:rPr>
+          <w:rFonts w:cs="Arial"/>
+          <w:sz w:val="28"/>
+          <w:szCs w:val="28"/>
+        </w:rPr>
+        <w:t xml:space="preserve"> de ingreso </w:t>
+      </w:r>
+      <w:r>
+        <w:rPr>
+          <w:rFonts w:cs="Arial"/>
+          <w:sz w:val="28"/>
+          <w:szCs w:val="28"/>
+        </w:rPr>
+        <w:t>tardío</w:t>
+      </w:r>
+      <w:r>
+        <w:rPr>
+          <w:rFonts w:cs="Arial"/>
+          <w:sz w:val="28"/>
+          <w:szCs w:val="28"/>
+        </w:rPr>
+        <w:t xml:space="preserve"> en mercados de software posee diferentes desventajas</w:t>
+      </w:r>
+      <w:r>
+        <w:rPr>
+          <w:rFonts w:cs="Arial"/>
+          <w:sz w:val="28"/>
+          <w:szCs w:val="28"/>
+        </w:rPr>
+        <w:t xml:space="preserve"> </w:t>
+      </w:r>
+      <w:r>
+        <w:rPr>
+          <w:rFonts w:cs="Arial"/>
+          <w:sz w:val="28"/>
+          <w:szCs w:val="28"/>
+        </w:rPr>
+        <w:t>frente a sus competidores (FEDESOFT, 2008; PROEXPORT, 2008). Estas desventajas</w:t>
+      </w:r>
+      <w:r>
+        <w:rPr>
+          <w:rFonts w:cs="Arial"/>
+          <w:sz w:val="28"/>
+          <w:szCs w:val="28"/>
+        </w:rPr>
+        <w:t xml:space="preserve"> </w:t>
+      </w:r>
+      <w:r>
+        <w:rPr>
+          <w:rFonts w:cs="Arial"/>
+          <w:sz w:val="28"/>
+          <w:szCs w:val="28"/>
+        </w:rPr>
+        <w:t xml:space="preserve">se refieren principalmente a la poca experiencia con respecto a los </w:t>
+      </w:r>
+      <w:r>
+        <w:rPr>
+          <w:rFonts w:cs="Arial"/>
+          <w:sz w:val="28"/>
+          <w:szCs w:val="28"/>
+        </w:rPr>
+        <w:t>demás</w:t>
+      </w:r>
+      <w:r>
+        <w:rPr>
+          <w:rFonts w:cs="Arial"/>
+          <w:sz w:val="28"/>
+          <w:szCs w:val="28"/>
+        </w:rPr>
+        <w:t xml:space="preserve"> </w:t>
+      </w:r>
+      <w:r>
+        <w:rPr>
+          <w:rFonts w:cs="Arial"/>
+          <w:sz w:val="28"/>
+          <w:szCs w:val="28"/>
+        </w:rPr>
+        <w:t>países</w:t>
+      </w:r>
+      <w:r>
+        <w:rPr>
+          <w:rFonts w:cs="Arial"/>
+          <w:sz w:val="28"/>
+          <w:szCs w:val="28"/>
+        </w:rPr>
+        <w:t xml:space="preserve"> en los</w:t>
+      </w:r>
+      <w:r>
+        <w:rPr>
+          <w:rFonts w:cs="Arial"/>
+          <w:sz w:val="28"/>
+          <w:szCs w:val="28"/>
+        </w:rPr>
+        <w:t xml:space="preserve"> </w:t>
+      </w:r>
+      <w:r>
+        <w:rPr>
+          <w:rFonts w:cs="Arial"/>
+          <w:sz w:val="28"/>
+          <w:szCs w:val="28"/>
+        </w:rPr>
+        <w:t xml:space="preserve">procesos de </w:t>
+      </w:r>
+      <w:r>
+        <w:rPr>
+          <w:rFonts w:cs="Arial"/>
+          <w:sz w:val="28"/>
+          <w:szCs w:val="28"/>
+        </w:rPr>
+        <w:t>producción</w:t>
+      </w:r>
+      <w:r>
+        <w:rPr>
+          <w:rFonts w:cs="Arial"/>
+          <w:sz w:val="28"/>
+          <w:szCs w:val="28"/>
+        </w:rPr>
+        <w:t xml:space="preserve"> y a que la estructura de costos de </w:t>
+      </w:r>
+      <w:r>
+        <w:rPr>
+          <w:rFonts w:cs="Arial"/>
+          <w:sz w:val="28"/>
+          <w:szCs w:val="28"/>
+        </w:rPr>
+        <w:t>producción</w:t>
+      </w:r>
+      <w:r>
+        <w:rPr>
+          <w:rFonts w:cs="Arial"/>
+          <w:sz w:val="28"/>
+          <w:szCs w:val="28"/>
+        </w:rPr>
+        <w:t xml:space="preserve"> de firmas pioneras</w:t>
+      </w:r>
+      <w:r>
+        <w:rPr>
+          <w:rFonts w:cs="Arial"/>
+          <w:sz w:val="28"/>
+          <w:szCs w:val="28"/>
+        </w:rPr>
+        <w:t xml:space="preserve"> </w:t>
+      </w:r>
+      <w:r>
+        <w:rPr>
+          <w:rFonts w:cs="Arial"/>
+          <w:sz w:val="28"/>
+          <w:szCs w:val="28"/>
+        </w:rPr>
+        <w:t xml:space="preserve">pertenecientes a otros </w:t>
+      </w:r>
+      <w:r>
+        <w:rPr>
+          <w:rFonts w:cs="Arial"/>
+          <w:sz w:val="28"/>
+          <w:szCs w:val="28"/>
+        </w:rPr>
+        <w:t>países</w:t>
+      </w:r>
+      <w:r>
+        <w:rPr>
+          <w:rFonts w:cs="Arial"/>
+          <w:sz w:val="28"/>
+          <w:szCs w:val="28"/>
+        </w:rPr>
+        <w:t xml:space="preserve"> es </w:t>
+      </w:r>
+      <w:r>
+        <w:rPr>
+          <w:rFonts w:cs="Arial"/>
+          <w:sz w:val="28"/>
+          <w:szCs w:val="28"/>
+        </w:rPr>
+        <w:t>más</w:t>
+      </w:r>
+      <w:r>
+        <w:rPr>
+          <w:rFonts w:cs="Arial"/>
+          <w:sz w:val="28"/>
+          <w:szCs w:val="28"/>
+        </w:rPr>
+        <w:t xml:space="preserve"> flexible (Arora and Gambardella, 2005b; Bain, 1956).</w:t>
+      </w:r>
+      <w:r>
+        <w:rPr>
+          <w:rFonts w:cs="Arial"/>
+          <w:sz w:val="28"/>
+          <w:szCs w:val="28"/>
+        </w:rPr>
+        <w:t xml:space="preserve"> Además</w:t>
+      </w:r>
+      <w:r>
+        <w:rPr>
+          <w:rFonts w:cs="Arial"/>
+          <w:sz w:val="28"/>
+          <w:szCs w:val="28"/>
+        </w:rPr>
+        <w:t xml:space="preserve"> de las desventajas por el tiempo de entrada, la industria de software en Colombia</w:t>
+      </w:r>
+      <w:r>
+        <w:rPr>
+          <w:rFonts w:cs="Arial"/>
+          <w:sz w:val="28"/>
+          <w:szCs w:val="28"/>
+        </w:rPr>
+        <w:t xml:space="preserve"> </w:t>
+      </w:r>
+      <w:r>
+        <w:rPr>
+          <w:rFonts w:cs="Arial"/>
+          <w:sz w:val="28"/>
+          <w:szCs w:val="28"/>
+        </w:rPr>
+        <w:t xml:space="preserve">presenta </w:t>
+      </w:r>
+      <w:r>
+        <w:rPr>
+          <w:rFonts w:cs="Arial"/>
+          <w:sz w:val="28"/>
+          <w:szCs w:val="28"/>
+        </w:rPr>
+        <w:t>también</w:t>
+      </w:r>
+      <w:r>
+        <w:rPr>
+          <w:rFonts w:cs="Arial"/>
+          <w:sz w:val="28"/>
+          <w:szCs w:val="28"/>
+        </w:rPr>
+        <w:t xml:space="preserve"> deficiencias en diferentes aspectos relacionados con las firmas y sus</w:t>
+      </w:r>
+      <w:r>
+        <w:rPr>
+          <w:rFonts w:cs="Arial"/>
+          <w:sz w:val="28"/>
+          <w:szCs w:val="28"/>
+        </w:rPr>
+        <w:t xml:space="preserve"> </w:t>
+      </w:r>
+      <w:r>
+        <w:rPr>
+          <w:rFonts w:cs="Arial"/>
+          <w:sz w:val="28"/>
+          <w:szCs w:val="28"/>
+        </w:rPr>
+        <w:t>empleados. Entre ´estos se encuentran el desconocimiento de los procedimientos para</w:t>
+      </w:r>
+      <w:r>
+        <w:rPr>
+          <w:rFonts w:cs="Arial"/>
+          <w:sz w:val="28"/>
+          <w:szCs w:val="28"/>
+        </w:rPr>
+        <w:t xml:space="preserve"> </w:t>
+      </w:r>
+      <w:r>
+        <w:rPr>
+          <w:rFonts w:cs="Arial"/>
+          <w:sz w:val="28"/>
+          <w:szCs w:val="28"/>
+        </w:rPr>
+        <w:t xml:space="preserve">llevar a cabo exportaciones, bajo nivel de </w:t>
+      </w:r>
+      <w:r>
+        <w:rPr>
+          <w:rFonts w:cs="Arial"/>
+          <w:sz w:val="28"/>
+          <w:szCs w:val="28"/>
+        </w:rPr>
+        <w:t>bilingüismo</w:t>
+      </w:r>
+      <w:r>
+        <w:rPr>
+          <w:rFonts w:cs="Arial"/>
+          <w:sz w:val="28"/>
+          <w:szCs w:val="28"/>
+        </w:rPr>
+        <w:t xml:space="preserve"> y certificaciones de los empleados,</w:t>
+      </w:r>
+      <w:r>
+        <w:rPr>
+          <w:rFonts w:cs="Arial"/>
+          <w:sz w:val="28"/>
+          <w:szCs w:val="28"/>
+        </w:rPr>
+        <w:t xml:space="preserve"> </w:t>
+      </w:r>
+      <w:r>
+        <w:rPr>
+          <w:rFonts w:cs="Arial"/>
+          <w:sz w:val="28"/>
+          <w:szCs w:val="28"/>
+        </w:rPr>
+        <w:t xml:space="preserve">poca </w:t>
+      </w:r>
+      <w:r>
+        <w:rPr>
+          <w:rFonts w:cs="Arial"/>
+          <w:sz w:val="28"/>
+          <w:szCs w:val="28"/>
+        </w:rPr>
+        <w:t>inversión</w:t>
+      </w:r>
+      <w:r>
+        <w:rPr>
+          <w:rFonts w:cs="Arial"/>
+          <w:sz w:val="28"/>
+          <w:szCs w:val="28"/>
+        </w:rPr>
+        <w:t xml:space="preserve"> en capacidades de </w:t>
+      </w:r>
+      <w:r>
+        <w:rPr>
+          <w:rFonts w:cs="Arial"/>
+          <w:sz w:val="28"/>
+          <w:szCs w:val="28"/>
+        </w:rPr>
+        <w:t>innovación</w:t>
+      </w:r>
+      <w:r>
+        <w:rPr>
+          <w:rFonts w:cs="Arial"/>
+          <w:sz w:val="28"/>
+          <w:szCs w:val="28"/>
+        </w:rPr>
+        <w:t>, tasa de ´</w:t>
+      </w:r>
+      <w:r>
+        <w:rPr>
+          <w:rFonts w:cs="Arial"/>
+          <w:sz w:val="28"/>
+          <w:szCs w:val="28"/>
+        </w:rPr>
+        <w:t>éxodo</w:t>
+      </w:r>
+      <w:r>
+        <w:rPr>
+          <w:rFonts w:cs="Arial"/>
+          <w:sz w:val="28"/>
+          <w:szCs w:val="28"/>
+        </w:rPr>
+        <w:t xml:space="preserve"> de empleados hacia el exterior</w:t>
+      </w:r>
+      <w:r>
+        <w:rPr>
+          <w:rFonts w:cs="Arial"/>
+          <w:sz w:val="28"/>
+          <w:szCs w:val="28"/>
+        </w:rPr>
+        <w:t xml:space="preserve"> </w:t>
+      </w:r>
+      <w:r>
+        <w:rPr>
+          <w:rFonts w:cs="Arial"/>
+          <w:sz w:val="28"/>
+          <w:szCs w:val="28"/>
+        </w:rPr>
+        <w:t>alta y bajas tasas de retorno de los empleados (FEDESOFT, 2008, 2009; PROEXPORT,</w:t>
+      </w:r>
+      <w:r>
+        <w:rPr>
+          <w:rFonts w:cs="Arial"/>
+          <w:sz w:val="28"/>
+          <w:szCs w:val="28"/>
+        </w:rPr>
+        <w:t xml:space="preserve"> </w:t>
+      </w:r>
+      <w:r>
+        <w:rPr>
+          <w:rFonts w:cs="Arial"/>
+          <w:sz w:val="28"/>
+          <w:szCs w:val="28"/>
+        </w:rPr>
+        <w:t xml:space="preserve">2008). Adicionalmente, la </w:t>
+      </w:r>
+      <w:r>
+        <w:rPr>
+          <w:rFonts w:cs="Arial"/>
+          <w:sz w:val="28"/>
+          <w:szCs w:val="28"/>
+        </w:rPr>
+        <w:t>disminución</w:t>
+      </w:r>
+      <w:r>
+        <w:rPr>
+          <w:rFonts w:cs="Arial"/>
+          <w:sz w:val="28"/>
+          <w:szCs w:val="28"/>
+        </w:rPr>
+        <w:t xml:space="preserve"> del </w:t>
+      </w:r>
+      <w:r>
+        <w:rPr>
+          <w:rFonts w:cs="Arial"/>
+          <w:sz w:val="28"/>
+          <w:szCs w:val="28"/>
+        </w:rPr>
+        <w:t>número</w:t>
+      </w:r>
+      <w:r>
+        <w:rPr>
+          <w:rFonts w:cs="Arial"/>
+          <w:sz w:val="28"/>
+          <w:szCs w:val="28"/>
+        </w:rPr>
+        <w:t xml:space="preserve"> de graduados de </w:t>
+      </w:r>
+      <w:r>
+        <w:rPr>
+          <w:rFonts w:cs="Arial"/>
+          <w:sz w:val="28"/>
+          <w:szCs w:val="28"/>
+        </w:rPr>
+        <w:t>Ingeniería</w:t>
+      </w:r>
+      <w:r>
+        <w:rPr>
+          <w:rFonts w:cs="Arial"/>
+          <w:sz w:val="28"/>
+          <w:szCs w:val="28"/>
+        </w:rPr>
+        <w:t xml:space="preserve"> de Sistemas</w:t>
+      </w:r>
+      <w:r>
+        <w:rPr>
+          <w:rFonts w:cs="Arial"/>
+          <w:sz w:val="28"/>
+          <w:szCs w:val="28"/>
+        </w:rPr>
+        <w:t xml:space="preserve"> </w:t>
+      </w:r>
+      <w:r>
+        <w:rPr>
+          <w:rFonts w:cs="Arial"/>
+          <w:sz w:val="28"/>
+          <w:szCs w:val="28"/>
+        </w:rPr>
+        <w:t>reduce la mano de obra calificada requerida para la industria (</w:t>
+      </w:r>
+      <w:proofErr w:type="spellStart"/>
+      <w:r>
+        <w:rPr>
+          <w:rFonts w:cs="Arial"/>
+          <w:sz w:val="28"/>
+          <w:szCs w:val="28"/>
+        </w:rPr>
+        <w:t>Mckinsey</w:t>
+      </w:r>
+      <w:proofErr w:type="spellEnd"/>
+      <w:r>
+        <w:rPr>
+          <w:rFonts w:cs="Arial"/>
+          <w:sz w:val="28"/>
+          <w:szCs w:val="28"/>
+        </w:rPr>
+        <w:t xml:space="preserve">, 2008; </w:t>
+      </w:r>
+      <w:proofErr w:type="spellStart"/>
+      <w:r>
+        <w:rPr>
+          <w:rFonts w:cs="Arial"/>
+          <w:sz w:val="28"/>
+          <w:szCs w:val="28"/>
+        </w:rPr>
+        <w:t>Nasscom</w:t>
+      </w:r>
+      <w:proofErr w:type="spellEnd"/>
+      <w:r>
+        <w:rPr>
+          <w:rFonts w:cs="Arial"/>
+          <w:sz w:val="28"/>
+          <w:szCs w:val="28"/>
+        </w:rPr>
+        <w:t xml:space="preserve"> </w:t>
+      </w:r>
+      <w:proofErr w:type="spellStart"/>
+      <w:r>
+        <w:rPr>
+          <w:rFonts w:cs="Arial"/>
+          <w:sz w:val="28"/>
+          <w:szCs w:val="28"/>
+        </w:rPr>
+        <w:t>Report</w:t>
+      </w:r>
+      <w:proofErr w:type="spellEnd"/>
+      <w:r>
+        <w:rPr>
+          <w:rFonts w:cs="Arial"/>
+          <w:sz w:val="28"/>
+          <w:szCs w:val="28"/>
+        </w:rPr>
+        <w:t>, 2008; PROEXPORT, 2008)</w:t>
+      </w:r>
+      <w:r>
+        <w:rPr>
+          <w:rFonts w:cs="Arial"/>
+          <w:b/>
+          <w:sz w:val="28"/>
+          <w:szCs w:val="28"/>
+        </w:rPr>
+        <w:t>”</w:t>
+      </w:r>
     </w:p>
     <w:p>
       <w:pPr>
         <w:ind w:left="708"/>
         <w:rPr>
           <w:rFonts w:cs="Arial"/>
-          <w:sz w:val="28"/>
-          <w:szCs w:val="28"/>
-        </w:rPr>
-      </w:pPr>
-      <w:r>
-        <w:rPr>
-          <w:rFonts w:cs="Arial"/>
-          <w:sz w:val="28"/>
-          <w:szCs w:val="28"/>
-        </w:rPr>
-        <w:t xml:space="preserve">En </w:t>
-      </w:r>
-      <w:r>
-        <w:rPr>
-          <w:rFonts w:cs="Arial"/>
-          <w:sz w:val="28"/>
-          <w:szCs w:val="28"/>
-        </w:rPr>
-        <w:t xml:space="preserve">algunos negocios similares es muy probable que lleven un sistema de inventario, los productos que </w:t>
-      </w:r>
-      <w:r>
-        <w:rPr>
-          <w:rFonts w:cs="Arial"/>
-          <w:sz w:val="28"/>
-          <w:szCs w:val="28"/>
-        </w:rPr>
-        <w:t>compran</w:t>
-      </w:r>
-      <w:r>
-        <w:rPr>
-          <w:rFonts w:cs="Arial"/>
-          <w:sz w:val="28"/>
-          <w:szCs w:val="28"/>
-        </w:rPr>
-        <w:t xml:space="preserve"> y las ventas totales, la mayoría de ellos muy probablemente lo hacen a mano y otros pocos lo hagan de manera improvisada en una hoja de </w:t>
-      </w:r>
-      <w:r>
-        <w:rPr>
-          <w:rFonts w:cs="Arial"/>
-          <w:sz w:val="28"/>
-          <w:szCs w:val="28"/>
-        </w:rPr>
-        <w:t>cálculo o Word.</w:t>
-      </w:r>
+          <w:b/>
+          <w:sz w:val="28"/>
+          <w:szCs w:val="28"/>
+          <w:highlight w:val="yellow"/>
+        </w:rPr>
+      </w:pPr>
     </w:p>
     <w:p>
       <w:pPr>
         <w:ind w:left="708"/>
         <w:rPr>
           <w:rFonts w:cs="Arial"/>
-          <w:sz w:val="28"/>
-          <w:szCs w:val="28"/>
+          <w:b/>
+          <w:sz w:val="28"/>
+          <w:szCs w:val="28"/>
+          <w:highlight w:val="yellow"/>
         </w:rPr>
       </w:pPr>
     </w:p>
@@ -2776,32 +3540,141 @@
         <w:ind w:left="708"/>
         <w:rPr>
           <w:rFonts w:cs="Arial"/>
-          <w:sz w:val="28"/>
-          <w:szCs w:val="28"/>
-        </w:rPr>
-      </w:pPr>
+          <w:b/>
+          <w:sz w:val="28"/>
+          <w:szCs w:val="28"/>
+        </w:rPr>
+      </w:pPr>
+      <w:r>
+        <w:rPr>
+          <w:rFonts w:cs="Arial"/>
+          <w:b/>
+          <w:sz w:val="28"/>
+          <w:szCs w:val="28"/>
+        </w:rPr>
+        <w:lastRenderedPageBreak/>
+        <w:t>Referencia</w:t>
+      </w:r>
     </w:p>
     <w:p>
       <w:pPr>
         <w:ind w:left="708"/>
         <w:rPr>
-          <w:rFonts w:cs="Arial"/>
-          <w:b/>
-          <w:sz w:val="28"/>
-          <w:szCs w:val="28"/>
-        </w:rPr>
-      </w:pPr>
-      <w:proofErr w:type="gramStart"/>
-      <w:r>
-        <w:rPr>
-          <w:rFonts w:cs="Arial"/>
-          <w:b/>
-          <w:sz w:val="28"/>
-          <w:szCs w:val="28"/>
-        </w:rPr>
-        <w:t>Análisis  PEST</w:t>
-      </w:r>
-      <w:proofErr w:type="gramEnd"/>
+          <w:rFonts w:ascii="Times New Roman" w:hAnsi="Times New Roman" w:cs="Times New Roman"/>
+          <w:i/>
+          <w:sz w:val="28"/>
+          <w:szCs w:val="28"/>
+        </w:rPr>
+      </w:pPr>
+      <w:r>
+        <w:rPr>
+          <w:rFonts w:ascii="Times New Roman" w:hAnsi="Times New Roman" w:cs="Times New Roman"/>
+        </w:rPr>
+        <w:t>Karla Cristina Palomino Zuluaga (2011)</w:t>
+      </w:r>
+      <w:r>
+        <w:rPr>
+          <w:rFonts w:ascii="Times New Roman" w:hAnsi="Times New Roman" w:cs="Times New Roman"/>
+          <w:i/>
+        </w:rPr>
+        <w:t xml:space="preserve"> Estudio Del Comportamiento De La Industria Del Software En Colombia Ante Escenarios De Capacidades De </w:t>
+      </w:r>
+      <w:proofErr w:type="spellStart"/>
+      <w:r>
+        <w:rPr>
+          <w:rFonts w:ascii="Times New Roman" w:hAnsi="Times New Roman" w:cs="Times New Roman"/>
+          <w:i/>
+        </w:rPr>
+        <w:t>Innovacion</w:t>
+      </w:r>
+      <w:proofErr w:type="spellEnd"/>
+      <w:r>
+        <w:rPr>
+          <w:rFonts w:ascii="Times New Roman" w:hAnsi="Times New Roman" w:cs="Times New Roman"/>
+          <w:i/>
+        </w:rPr>
+        <w:t xml:space="preserve"> Y ´ Ventajas Comparativas Por Medio De </w:t>
+      </w:r>
+      <w:proofErr w:type="spellStart"/>
+      <w:r>
+        <w:rPr>
+          <w:rFonts w:ascii="Times New Roman" w:hAnsi="Times New Roman" w:cs="Times New Roman"/>
+          <w:i/>
+        </w:rPr>
+        <w:t>Dinamica</w:t>
+      </w:r>
+      <w:proofErr w:type="spellEnd"/>
+      <w:r>
+        <w:rPr>
+          <w:rFonts w:ascii="Times New Roman" w:hAnsi="Times New Roman" w:cs="Times New Roman"/>
+          <w:i/>
+        </w:rPr>
+        <w:t xml:space="preserve"> De Sistemas</w:t>
+      </w:r>
+      <w:r>
+        <w:rPr>
+          <w:rFonts w:ascii="Times New Roman" w:hAnsi="Times New Roman" w:cs="Times New Roman"/>
+          <w:i/>
+        </w:rPr>
+        <w:t xml:space="preserve"> </w:t>
+      </w:r>
+    </w:p>
+    <w:p>
+      <w:pPr>
+        <w:rPr>
+          <w:rFonts w:cs="Arial"/>
+          <w:sz w:val="28"/>
+          <w:szCs w:val="28"/>
+        </w:rPr>
+      </w:pPr>
+    </w:p>
+    <w:p>
+      <w:pPr>
+        <w:ind w:left="708"/>
+        <w:rPr>
+          <w:rFonts w:cs="Arial"/>
+          <w:sz w:val="28"/>
+          <w:szCs w:val="28"/>
+        </w:rPr>
+      </w:pPr>
+      <w:r>
+        <w:rPr>
+          <w:rFonts w:cs="Arial"/>
+          <w:sz w:val="28"/>
+          <w:szCs w:val="28"/>
+        </w:rPr>
+        <w:t>Actualmente la industria del software en Colombia se encuentra bien debido a que muchas personas compran dispositivos móviles en su mayoría con Android dónde pueden descargar aplicaciones y algunas de ellas son de pago, también las páginas web son muy utilizadas</w:t>
+      </w:r>
+    </w:p>
+    <w:p>
+      <w:pPr>
+        <w:ind w:left="708"/>
+        <w:rPr>
+          <w:rFonts w:cs="Arial"/>
+          <w:sz w:val="28"/>
+          <w:szCs w:val="28"/>
+        </w:rPr>
+      </w:pPr>
+    </w:p>
+    <w:p>
+      <w:pPr>
+        <w:ind w:left="708"/>
+        <w:rPr>
+          <w:rFonts w:cs="Arial"/>
+          <w:b/>
+          <w:sz w:val="28"/>
+          <w:szCs w:val="28"/>
+        </w:rPr>
+      </w:pPr>
+      <w:r>
+        <w:rPr>
+          <w:rFonts w:cs="Arial"/>
+          <w:b/>
+          <w:sz w:val="28"/>
+          <w:szCs w:val="28"/>
+        </w:rPr>
+        <w:t>Análisis PEST</w:t>
+      </w:r>
       <w:r>
         <w:rPr>
           <w:rFonts w:cs="Arial"/>
@@ -2962,6 +3835,7 @@
           <w:sz w:val="28"/>
           <w:szCs w:val="28"/>
         </w:rPr>
+        <w:lastRenderedPageBreak/>
         <w:t>La mayoría de las personas acostumbran a comprar lo necesario, lo que ha servido para que los pequeños locales se mantengan.</w:t>
       </w:r>
     </w:p>
@@ -2992,7 +3866,6 @@
           <w:sz w:val="28"/>
           <w:szCs w:val="28"/>
         </w:rPr>
-        <w:lastRenderedPageBreak/>
         <w:t>Factores Tecnológicos.</w:t>
       </w:r>
     </w:p>
@@ -3013,16 +3886,6 @@
         </w:rPr>
         <w:t>Actualmente muchos locales cuentan con sistemas dónde hacen sus registros de ventas y compras de productos principalmente los supermercados, también hay pequeños negocios dónde probablemente no utilicen ningún sistema o uno muy básico dónde registran sus inventarios.</w:t>
       </w:r>
-    </w:p>
-    <w:p>
-      <w:pPr>
-        <w:ind w:left="708"/>
-        <w:rPr>
-          <w:rFonts w:cs="Arial"/>
-          <w:sz w:val="28"/>
-          <w:szCs w:val="28"/>
-        </w:rPr>
-      </w:pPr>
     </w:p>
     <w:p>
       <w:pPr>
@@ -3111,8 +3974,8 @@
           <w:szCs w:val="28"/>
         </w:rPr>
       </w:pPr>
-      <w:bookmarkStart w:id="29" w:name="OLE_LINK22"/>
-      <w:bookmarkStart w:id="30" w:name="OLE_LINK23"/>
+      <w:bookmarkStart w:id="28" w:name="OLE_LINK22"/>
+      <w:bookmarkStart w:id="29" w:name="OLE_LINK23"/>
       <w:r>
         <w:rPr>
           <w:rFonts w:cs="Arial"/>
@@ -3123,8 +3986,8 @@
         <w:t>Análisis del sector y subsector</w:t>
       </w:r>
     </w:p>
+    <w:bookmarkEnd w:id="28"/>
     <w:bookmarkEnd w:id="29"/>
-    <w:bookmarkEnd w:id="30"/>
     <w:p>
       <w:pPr>
         <w:ind w:left="1080"/>
@@ -3291,6 +4154,7 @@
           <w:sz w:val="28"/>
           <w:szCs w:val="28"/>
         </w:rPr>
+        <w:lastRenderedPageBreak/>
         <w:t xml:space="preserve">La tendencia actualmente a corto y mediano plazo en la sistematización a mi negocio es muy viable </w:t>
       </w:r>
       <w:r>
@@ -3315,16 +4179,7 @@
           <w:sz w:val="28"/>
           <w:szCs w:val="28"/>
         </w:rPr>
-        <w:t xml:space="preserve"> alrededor de mi sector ya tienen internet en sus casas, éste tipos de </w:t>
-      </w:r>
-      <w:r>
-        <w:rPr>
-          <w:rFonts w:cs="Arial"/>
-          <w:sz w:val="28"/>
-          <w:szCs w:val="28"/>
-        </w:rPr>
-        <w:lastRenderedPageBreak/>
-        <w:t>negocio cómo el mío han permanecido porque ofrecemos otras cosas como fotocopias e</w:t>
+        <w:t xml:space="preserve"> alrededor de mi sector ya tienen internet en sus casas, éste tipos de negocio cómo el mío han permanecido porque ofrecemos otras cosas como fotocopias e</w:t>
       </w:r>
       <w:r>
         <w:rPr>
@@ -3380,26 +4235,6 @@
         <w:ind w:left="1080"/>
         <w:rPr>
           <w:rFonts w:cs="Arial"/>
-          <w:sz w:val="28"/>
-          <w:szCs w:val="28"/>
-        </w:rPr>
-      </w:pPr>
-    </w:p>
-    <w:p>
-      <w:pPr>
-        <w:rPr>
-          <w:rFonts w:cs="Arial"/>
-          <w:b/>
-          <w:sz w:val="28"/>
-          <w:szCs w:val="28"/>
-        </w:rPr>
-      </w:pPr>
-    </w:p>
-    <w:p>
-      <w:pPr>
-        <w:rPr>
-          <w:rFonts w:cs="Arial"/>
-          <w:b/>
           <w:sz w:val="28"/>
           <w:szCs w:val="28"/>
         </w:rPr>
@@ -3429,6 +4264,8 @@
           <w:szCs w:val="28"/>
         </w:rPr>
       </w:pPr>
+      <w:bookmarkStart w:id="30" w:name="_GoBack"/>
+      <w:bookmarkEnd w:id="30"/>
       <w:r>
         <w:rPr>
           <w:rFonts w:cs="Arial"/>
@@ -5001,7 +5838,7 @@
   <w:abstractNum w:abstractNumId="7" w15:restartNumberingAfterBreak="0">
     <w:nsid w:val="563C0E53"/>
     <w:multiLevelType w:val="hybridMultilevel"/>
-    <w:tmpl w:val="D0B075A0"/>
+    <w:tmpl w:val="E84EB712"/>
     <w:lvl w:ilvl="0" w:tplc="6ADCEBE2">
       <w:start w:val="1"/>
       <w:numFmt w:val="decimal"/>
@@ -5017,16 +5854,16 @@
         <w:szCs w:val="30"/>
       </w:rPr>
     </w:lvl>
-    <w:lvl w:ilvl="1" w:tplc="6ADCEBE2">
-      <w:start w:val="1"/>
-      <w:numFmt w:val="decimal"/>
-      <w:lvlText w:val="%2."/>
+    <w:lvl w:ilvl="1" w:tplc="0C0A000B">
+      <w:start w:val="1"/>
+      <w:numFmt w:val="bullet"/>
+      <w:lvlText w:val=""/>
       <w:lvlJc w:val="left"/>
       <w:pPr>
         <w:ind w:left="1440" w:hanging="360"/>
       </w:pPr>
       <w:rPr>
-        <w:rFonts w:hint="default"/>
+        <w:rFonts w:ascii="Wingdings" w:hAnsi="Wingdings" w:hint="default"/>
         <w:b/>
         <w:sz w:val="30"/>
         <w:szCs w:val="30"/>
@@ -6694,7 +7531,7 @@
 </file>
 
 <file path=customXml/itemProps1.xml><?xml version="1.0" encoding="utf-8"?>
-<ds:datastoreItem xmlns:ds="http://schemas.openxmlformats.org/officeDocument/2006/customXml" ds:itemID="{B127D20B-9965-4379-B9B9-BF8F4E456450}">
+<ds:datastoreItem xmlns:ds="http://schemas.openxmlformats.org/officeDocument/2006/customXml" ds:itemID="{39812961-D572-4500-8BD9-8894E990B091}">
   <ds:schemaRefs>
     <ds:schemaRef ds:uri="http://schemas.openxmlformats.org/officeDocument/2006/bibliography"/>
   </ds:schemaRefs>

</xml_diff>

<commit_message>
actualizacion proyecto productivo inventario
se hicieron ajustes
</commit_message>
<xml_diff>
--- a/MY PROYECTO PRODUCTIVO/Proyecto productivo inventario.docx
+++ b/MY PROYECTO PRODUCTIVO/Proyecto productivo inventario.docx
@@ -15,6 +15,15 @@
       <w:bookmarkStart w:id="0" w:name="OLE_LINK1"/>
       <w:bookmarkStart w:id="1" w:name="OLE_LINK2"/>
       <w:bookmarkStart w:id="2" w:name="OLE_LINK3"/>
+      <w:r>
+        <w:rPr>
+          <w:rFonts w:cs="Arial"/>
+          <w:b/>
+          <w:sz w:val="28"/>
+          <w:szCs w:val="28"/>
+        </w:rPr>
+        <w:tab/>
+      </w:r>
       <w:r>
         <w:rPr>
           <w:rFonts w:cs="Arial"/>
@@ -1713,15 +1722,13 @@
         </w:rPr>
         <w:t xml:space="preserve">Crear un software para el registro de inventario de productos de </w:t>
       </w:r>
-      <w:proofErr w:type="spellStart"/>
-      <w:r>
-        <w:rPr>
-          <w:rFonts w:cs="Arial"/>
-          <w:szCs w:val="24"/>
-        </w:rPr>
-        <w:t>miscelaneas</w:t>
-      </w:r>
-      <w:proofErr w:type="spellEnd"/>
+      <w:r>
+        <w:rPr>
+          <w:rFonts w:cs="Arial"/>
+          <w:szCs w:val="24"/>
+        </w:rPr>
+        <w:t>misceláneas</w:t>
+      </w:r>
       <w:r>
         <w:rPr>
           <w:rFonts w:cs="Arial"/>
@@ -2596,6 +2603,864 @@
     </w:p>
     <w:p>
       <w:pPr>
+        <w:ind w:left="708"/>
+        <w:rPr>
+          <w:rFonts w:cs="Arial"/>
+          <w:szCs w:val="24"/>
+        </w:rPr>
+      </w:pPr>
+    </w:p>
+    <w:p>
+      <w:pPr>
+        <w:ind w:left="708"/>
+        <w:rPr>
+          <w:rFonts w:cs="Arial"/>
+          <w:szCs w:val="24"/>
+        </w:rPr>
+      </w:pPr>
+      <w:r>
+        <w:rPr>
+          <w:rFonts w:cs="Arial"/>
+          <w:szCs w:val="24"/>
+        </w:rPr>
+        <w:t>Proyección de ventas a 12 meses.</w:t>
+      </w:r>
+    </w:p>
+    <w:p>
+      <w:pPr>
+        <w:ind w:left="708"/>
+        <w:rPr>
+          <w:rFonts w:cs="Arial"/>
+          <w:szCs w:val="24"/>
+        </w:rPr>
+      </w:pPr>
+    </w:p>
+    <w:tbl>
+      <w:tblPr>
+        <w:tblStyle w:val="Tablaconcuadrcula"/>
+        <w:tblW w:w="0" w:type="auto"/>
+        <w:tblInd w:w="708" w:type="dxa"/>
+        <w:tblLook w:val="04A0" w:firstRow="1" w:lastRow="0" w:firstColumn="1" w:lastColumn="0" w:noHBand="0" w:noVBand="1"/>
+      </w:tblPr>
+      <w:tblGrid>
+        <w:gridCol w:w="2590"/>
+        <w:gridCol w:w="2618"/>
+        <w:gridCol w:w="2578"/>
+      </w:tblGrid>
+      <w:tr>
+        <w:tc>
+          <w:tcPr>
+            <w:tcW w:w="2590" w:type="dxa"/>
+          </w:tcPr>
+          <w:p>
+            <w:pPr>
+              <w:rPr>
+                <w:rFonts w:cs="Arial"/>
+                <w:szCs w:val="24"/>
+              </w:rPr>
+            </w:pPr>
+            <w:r>
+              <w:rPr>
+                <w:rFonts w:cs="Arial"/>
+                <w:szCs w:val="24"/>
+              </w:rPr>
+              <w:t>Costo del sistema de inventario por mes</w:t>
+            </w:r>
+          </w:p>
+        </w:tc>
+        <w:tc>
+          <w:tcPr>
+            <w:tcW w:w="2618" w:type="dxa"/>
+          </w:tcPr>
+          <w:p>
+            <w:pPr>
+              <w:rPr>
+                <w:rFonts w:cs="Arial"/>
+                <w:szCs w:val="24"/>
+              </w:rPr>
+            </w:pPr>
+            <w:r>
+              <w:rPr>
+                <w:rFonts w:cs="Arial"/>
+                <w:szCs w:val="24"/>
+              </w:rPr>
+              <w:t>Mes</w:t>
+            </w:r>
+          </w:p>
+        </w:tc>
+        <w:tc>
+          <w:tcPr>
+            <w:tcW w:w="2578" w:type="dxa"/>
+          </w:tcPr>
+          <w:p>
+            <w:pPr>
+              <w:ind w:left="708" w:hanging="708"/>
+              <w:rPr>
+                <w:rFonts w:cs="Arial"/>
+                <w:szCs w:val="24"/>
+              </w:rPr>
+            </w:pPr>
+            <w:r>
+              <w:rPr>
+                <w:rFonts w:cs="Arial"/>
+                <w:szCs w:val="24"/>
+              </w:rPr>
+              <w:t xml:space="preserve">Cantidad </w:t>
+            </w:r>
+            <w:r>
+              <w:rPr>
+                <w:rFonts w:cs="Arial"/>
+                <w:szCs w:val="24"/>
+              </w:rPr>
+              <w:t>ren</w:t>
+            </w:r>
+            <w:r>
+              <w:rPr>
+                <w:rFonts w:cs="Arial"/>
+                <w:szCs w:val="24"/>
+              </w:rPr>
+              <w:t>tada</w:t>
+            </w:r>
+          </w:p>
+        </w:tc>
+      </w:tr>
+      <w:tr>
+        <w:tc>
+          <w:tcPr>
+            <w:tcW w:w="2590" w:type="dxa"/>
+            <w:vMerge w:val="restart"/>
+          </w:tcPr>
+          <w:p>
+            <w:pPr>
+              <w:rPr>
+                <w:rFonts w:cs="Arial"/>
+                <w:szCs w:val="24"/>
+              </w:rPr>
+            </w:pPr>
+            <w:r>
+              <w:rPr>
+                <w:rFonts w:cs="Arial"/>
+                <w:szCs w:val="24"/>
+              </w:rPr>
+              <w:t>$60000</w:t>
+            </w:r>
+          </w:p>
+        </w:tc>
+        <w:tc>
+          <w:tcPr>
+            <w:tcW w:w="2618" w:type="dxa"/>
+          </w:tcPr>
+          <w:p>
+            <w:pPr>
+              <w:rPr>
+                <w:rFonts w:cs="Arial"/>
+                <w:szCs w:val="24"/>
+              </w:rPr>
+            </w:pPr>
+            <w:r>
+              <w:rPr>
+                <w:rFonts w:cs="Arial"/>
+                <w:szCs w:val="24"/>
+              </w:rPr>
+              <w:t>Enero</w:t>
+            </w:r>
+          </w:p>
+        </w:tc>
+        <w:tc>
+          <w:tcPr>
+            <w:tcW w:w="2578" w:type="dxa"/>
+          </w:tcPr>
+          <w:p>
+            <w:pPr>
+              <w:rPr>
+                <w:rFonts w:cs="Arial"/>
+                <w:szCs w:val="24"/>
+              </w:rPr>
+            </w:pPr>
+            <w:r>
+              <w:rPr>
+                <w:rFonts w:cs="Arial"/>
+                <w:szCs w:val="24"/>
+              </w:rPr>
+              <w:t>15</w:t>
+            </w:r>
+          </w:p>
+        </w:tc>
+      </w:tr>
+      <w:tr>
+        <w:tc>
+          <w:tcPr>
+            <w:tcW w:w="2590" w:type="dxa"/>
+            <w:vMerge/>
+          </w:tcPr>
+          <w:p>
+            <w:pPr>
+              <w:rPr>
+                <w:rFonts w:cs="Arial"/>
+                <w:szCs w:val="24"/>
+              </w:rPr>
+            </w:pPr>
+          </w:p>
+        </w:tc>
+        <w:tc>
+          <w:tcPr>
+            <w:tcW w:w="2618" w:type="dxa"/>
+          </w:tcPr>
+          <w:p>
+            <w:pPr>
+              <w:rPr>
+                <w:rFonts w:cs="Arial"/>
+                <w:szCs w:val="24"/>
+              </w:rPr>
+            </w:pPr>
+            <w:r>
+              <w:rPr>
+                <w:rFonts w:cs="Arial"/>
+                <w:szCs w:val="24"/>
+              </w:rPr>
+              <w:t>Febrero</w:t>
+            </w:r>
+          </w:p>
+        </w:tc>
+        <w:tc>
+          <w:tcPr>
+            <w:tcW w:w="2578" w:type="dxa"/>
+          </w:tcPr>
+          <w:p>
+            <w:pPr>
+              <w:rPr>
+                <w:rFonts w:cs="Arial"/>
+                <w:szCs w:val="24"/>
+              </w:rPr>
+            </w:pPr>
+            <w:r>
+              <w:rPr>
+                <w:rFonts w:cs="Arial"/>
+                <w:szCs w:val="24"/>
+              </w:rPr>
+              <w:t>15</w:t>
+            </w:r>
+          </w:p>
+        </w:tc>
+      </w:tr>
+      <w:tr>
+        <w:tc>
+          <w:tcPr>
+            <w:tcW w:w="2590" w:type="dxa"/>
+            <w:vMerge/>
+          </w:tcPr>
+          <w:p>
+            <w:pPr>
+              <w:rPr>
+                <w:rFonts w:cs="Arial"/>
+                <w:szCs w:val="24"/>
+              </w:rPr>
+            </w:pPr>
+          </w:p>
+        </w:tc>
+        <w:tc>
+          <w:tcPr>
+            <w:tcW w:w="2618" w:type="dxa"/>
+          </w:tcPr>
+          <w:p>
+            <w:pPr>
+              <w:rPr>
+                <w:rFonts w:cs="Arial"/>
+                <w:szCs w:val="24"/>
+              </w:rPr>
+            </w:pPr>
+            <w:r>
+              <w:rPr>
+                <w:rFonts w:cs="Arial"/>
+                <w:szCs w:val="24"/>
+              </w:rPr>
+              <w:t>Marzo</w:t>
+            </w:r>
+          </w:p>
+        </w:tc>
+        <w:tc>
+          <w:tcPr>
+            <w:tcW w:w="2578" w:type="dxa"/>
+          </w:tcPr>
+          <w:p>
+            <w:pPr>
+              <w:rPr>
+                <w:rFonts w:cs="Arial"/>
+                <w:szCs w:val="24"/>
+              </w:rPr>
+            </w:pPr>
+            <w:r>
+              <w:rPr>
+                <w:rFonts w:cs="Arial"/>
+                <w:szCs w:val="24"/>
+              </w:rPr>
+              <w:t>15</w:t>
+            </w:r>
+          </w:p>
+        </w:tc>
+      </w:tr>
+      <w:tr>
+        <w:tc>
+          <w:tcPr>
+            <w:tcW w:w="2590" w:type="dxa"/>
+            <w:vMerge/>
+          </w:tcPr>
+          <w:p>
+            <w:pPr>
+              <w:rPr>
+                <w:rFonts w:cs="Arial"/>
+                <w:szCs w:val="24"/>
+              </w:rPr>
+            </w:pPr>
+          </w:p>
+        </w:tc>
+        <w:tc>
+          <w:tcPr>
+            <w:tcW w:w="2618" w:type="dxa"/>
+          </w:tcPr>
+          <w:p>
+            <w:pPr>
+              <w:rPr>
+                <w:rFonts w:cs="Arial"/>
+                <w:szCs w:val="24"/>
+              </w:rPr>
+            </w:pPr>
+            <w:r>
+              <w:rPr>
+                <w:rFonts w:cs="Arial"/>
+                <w:szCs w:val="24"/>
+              </w:rPr>
+              <w:t>Abril</w:t>
+            </w:r>
+          </w:p>
+        </w:tc>
+        <w:tc>
+          <w:tcPr>
+            <w:tcW w:w="2578" w:type="dxa"/>
+          </w:tcPr>
+          <w:p>
+            <w:pPr>
+              <w:rPr>
+                <w:rFonts w:cs="Arial"/>
+                <w:szCs w:val="24"/>
+              </w:rPr>
+            </w:pPr>
+            <w:r>
+              <w:rPr>
+                <w:rFonts w:cs="Arial"/>
+                <w:szCs w:val="24"/>
+              </w:rPr>
+              <w:t>15</w:t>
+            </w:r>
+          </w:p>
+        </w:tc>
+      </w:tr>
+      <w:tr>
+        <w:tc>
+          <w:tcPr>
+            <w:tcW w:w="2590" w:type="dxa"/>
+            <w:vMerge/>
+          </w:tcPr>
+          <w:p>
+            <w:pPr>
+              <w:rPr>
+                <w:rFonts w:cs="Arial"/>
+                <w:szCs w:val="24"/>
+              </w:rPr>
+            </w:pPr>
+          </w:p>
+        </w:tc>
+        <w:tc>
+          <w:tcPr>
+            <w:tcW w:w="2618" w:type="dxa"/>
+          </w:tcPr>
+          <w:p>
+            <w:pPr>
+              <w:rPr>
+                <w:rFonts w:cs="Arial"/>
+                <w:szCs w:val="24"/>
+              </w:rPr>
+            </w:pPr>
+            <w:r>
+              <w:rPr>
+                <w:rFonts w:cs="Arial"/>
+                <w:szCs w:val="24"/>
+              </w:rPr>
+              <w:t>Mayo</w:t>
+            </w:r>
+          </w:p>
+        </w:tc>
+        <w:tc>
+          <w:tcPr>
+            <w:tcW w:w="2578" w:type="dxa"/>
+          </w:tcPr>
+          <w:p>
+            <w:pPr>
+              <w:rPr>
+                <w:rFonts w:cs="Arial"/>
+                <w:szCs w:val="24"/>
+              </w:rPr>
+            </w:pPr>
+            <w:r>
+              <w:rPr>
+                <w:rFonts w:cs="Arial"/>
+                <w:szCs w:val="24"/>
+              </w:rPr>
+              <w:t>15</w:t>
+            </w:r>
+          </w:p>
+        </w:tc>
+      </w:tr>
+      <w:tr>
+        <w:tc>
+          <w:tcPr>
+            <w:tcW w:w="2590" w:type="dxa"/>
+            <w:vMerge/>
+          </w:tcPr>
+          <w:p>
+            <w:pPr>
+              <w:rPr>
+                <w:rFonts w:cs="Arial"/>
+                <w:szCs w:val="24"/>
+              </w:rPr>
+            </w:pPr>
+          </w:p>
+        </w:tc>
+        <w:tc>
+          <w:tcPr>
+            <w:tcW w:w="2618" w:type="dxa"/>
+          </w:tcPr>
+          <w:p>
+            <w:pPr>
+              <w:rPr>
+                <w:rFonts w:cs="Arial"/>
+                <w:szCs w:val="24"/>
+              </w:rPr>
+            </w:pPr>
+            <w:r>
+              <w:rPr>
+                <w:rFonts w:cs="Arial"/>
+                <w:szCs w:val="24"/>
+              </w:rPr>
+              <w:t>Junio</w:t>
+            </w:r>
+          </w:p>
+        </w:tc>
+        <w:tc>
+          <w:tcPr>
+            <w:tcW w:w="2578" w:type="dxa"/>
+          </w:tcPr>
+          <w:p>
+            <w:pPr>
+              <w:rPr>
+                <w:rFonts w:cs="Arial"/>
+                <w:szCs w:val="24"/>
+              </w:rPr>
+            </w:pPr>
+            <w:r>
+              <w:rPr>
+                <w:rFonts w:cs="Arial"/>
+                <w:szCs w:val="24"/>
+              </w:rPr>
+              <w:t>15</w:t>
+            </w:r>
+          </w:p>
+        </w:tc>
+      </w:tr>
+      <w:tr>
+        <w:tc>
+          <w:tcPr>
+            <w:tcW w:w="2590" w:type="dxa"/>
+            <w:vMerge/>
+          </w:tcPr>
+          <w:p>
+            <w:pPr>
+              <w:rPr>
+                <w:rFonts w:cs="Arial"/>
+                <w:szCs w:val="24"/>
+              </w:rPr>
+            </w:pPr>
+          </w:p>
+        </w:tc>
+        <w:tc>
+          <w:tcPr>
+            <w:tcW w:w="2618" w:type="dxa"/>
+          </w:tcPr>
+          <w:p>
+            <w:pPr>
+              <w:rPr>
+                <w:rFonts w:cs="Arial"/>
+                <w:szCs w:val="24"/>
+              </w:rPr>
+            </w:pPr>
+            <w:r>
+              <w:rPr>
+                <w:rFonts w:cs="Arial"/>
+                <w:szCs w:val="24"/>
+              </w:rPr>
+              <w:t>Julio</w:t>
+            </w:r>
+          </w:p>
+        </w:tc>
+        <w:tc>
+          <w:tcPr>
+            <w:tcW w:w="2578" w:type="dxa"/>
+          </w:tcPr>
+          <w:p>
+            <w:pPr>
+              <w:rPr>
+                <w:rFonts w:cs="Arial"/>
+                <w:szCs w:val="24"/>
+              </w:rPr>
+            </w:pPr>
+            <w:r>
+              <w:rPr>
+                <w:rFonts w:cs="Arial"/>
+                <w:szCs w:val="24"/>
+              </w:rPr>
+              <w:t>15</w:t>
+            </w:r>
+          </w:p>
+        </w:tc>
+      </w:tr>
+      <w:tr>
+        <w:tc>
+          <w:tcPr>
+            <w:tcW w:w="2590" w:type="dxa"/>
+            <w:vMerge/>
+          </w:tcPr>
+          <w:p>
+            <w:pPr>
+              <w:rPr>
+                <w:rFonts w:cs="Arial"/>
+                <w:szCs w:val="24"/>
+              </w:rPr>
+            </w:pPr>
+          </w:p>
+        </w:tc>
+        <w:tc>
+          <w:tcPr>
+            <w:tcW w:w="2618" w:type="dxa"/>
+          </w:tcPr>
+          <w:p>
+            <w:pPr>
+              <w:rPr>
+                <w:rFonts w:cs="Arial"/>
+                <w:szCs w:val="24"/>
+              </w:rPr>
+            </w:pPr>
+            <w:r>
+              <w:rPr>
+                <w:rFonts w:cs="Arial"/>
+                <w:szCs w:val="24"/>
+              </w:rPr>
+              <w:t>Agosto</w:t>
+            </w:r>
+          </w:p>
+        </w:tc>
+        <w:tc>
+          <w:tcPr>
+            <w:tcW w:w="2578" w:type="dxa"/>
+          </w:tcPr>
+          <w:p>
+            <w:pPr>
+              <w:rPr>
+                <w:rFonts w:cs="Arial"/>
+                <w:szCs w:val="24"/>
+              </w:rPr>
+            </w:pPr>
+            <w:r>
+              <w:rPr>
+                <w:rFonts w:cs="Arial"/>
+                <w:szCs w:val="24"/>
+              </w:rPr>
+              <w:t>15</w:t>
+            </w:r>
+          </w:p>
+        </w:tc>
+      </w:tr>
+      <w:tr>
+        <w:tc>
+          <w:tcPr>
+            <w:tcW w:w="2590" w:type="dxa"/>
+            <w:vMerge/>
+          </w:tcPr>
+          <w:p>
+            <w:pPr>
+              <w:rPr>
+                <w:rFonts w:cs="Arial"/>
+                <w:szCs w:val="24"/>
+              </w:rPr>
+            </w:pPr>
+          </w:p>
+        </w:tc>
+        <w:tc>
+          <w:tcPr>
+            <w:tcW w:w="2618" w:type="dxa"/>
+          </w:tcPr>
+          <w:p>
+            <w:pPr>
+              <w:rPr>
+                <w:rFonts w:cs="Arial"/>
+                <w:szCs w:val="24"/>
+              </w:rPr>
+            </w:pPr>
+            <w:r>
+              <w:rPr>
+                <w:rFonts w:cs="Arial"/>
+                <w:szCs w:val="24"/>
+              </w:rPr>
+              <w:t>Septiembre</w:t>
+            </w:r>
+          </w:p>
+        </w:tc>
+        <w:tc>
+          <w:tcPr>
+            <w:tcW w:w="2578" w:type="dxa"/>
+          </w:tcPr>
+          <w:p>
+            <w:pPr>
+              <w:rPr>
+                <w:rFonts w:cs="Arial"/>
+                <w:szCs w:val="24"/>
+              </w:rPr>
+            </w:pPr>
+            <w:r>
+              <w:rPr>
+                <w:rFonts w:cs="Arial"/>
+                <w:szCs w:val="24"/>
+              </w:rPr>
+              <w:t>15</w:t>
+            </w:r>
+          </w:p>
+        </w:tc>
+      </w:tr>
+      <w:tr>
+        <w:tc>
+          <w:tcPr>
+            <w:tcW w:w="2590" w:type="dxa"/>
+            <w:vMerge/>
+          </w:tcPr>
+          <w:p>
+            <w:pPr>
+              <w:rPr>
+                <w:rFonts w:cs="Arial"/>
+                <w:szCs w:val="24"/>
+              </w:rPr>
+            </w:pPr>
+          </w:p>
+        </w:tc>
+        <w:tc>
+          <w:tcPr>
+            <w:tcW w:w="2618" w:type="dxa"/>
+          </w:tcPr>
+          <w:p>
+            <w:pPr>
+              <w:rPr>
+                <w:rFonts w:cs="Arial"/>
+                <w:szCs w:val="24"/>
+              </w:rPr>
+            </w:pPr>
+            <w:r>
+              <w:rPr>
+                <w:rFonts w:cs="Arial"/>
+                <w:szCs w:val="24"/>
+              </w:rPr>
+              <w:t>Octubre</w:t>
+            </w:r>
+          </w:p>
+        </w:tc>
+        <w:tc>
+          <w:tcPr>
+            <w:tcW w:w="2578" w:type="dxa"/>
+          </w:tcPr>
+          <w:p>
+            <w:pPr>
+              <w:rPr>
+                <w:rFonts w:cs="Arial"/>
+                <w:szCs w:val="24"/>
+              </w:rPr>
+            </w:pPr>
+            <w:r>
+              <w:rPr>
+                <w:rFonts w:cs="Arial"/>
+                <w:szCs w:val="24"/>
+              </w:rPr>
+              <w:t>15</w:t>
+            </w:r>
+          </w:p>
+        </w:tc>
+      </w:tr>
+      <w:tr>
+        <w:tc>
+          <w:tcPr>
+            <w:tcW w:w="2590" w:type="dxa"/>
+            <w:vMerge/>
+          </w:tcPr>
+          <w:p>
+            <w:pPr>
+              <w:rPr>
+                <w:rFonts w:cs="Arial"/>
+                <w:szCs w:val="24"/>
+              </w:rPr>
+            </w:pPr>
+          </w:p>
+        </w:tc>
+        <w:tc>
+          <w:tcPr>
+            <w:tcW w:w="2618" w:type="dxa"/>
+          </w:tcPr>
+          <w:p>
+            <w:pPr>
+              <w:rPr>
+                <w:rFonts w:cs="Arial"/>
+                <w:szCs w:val="24"/>
+              </w:rPr>
+            </w:pPr>
+            <w:r>
+              <w:rPr>
+                <w:rFonts w:cs="Arial"/>
+                <w:szCs w:val="24"/>
+              </w:rPr>
+              <w:t xml:space="preserve">Noviembre </w:t>
+            </w:r>
+          </w:p>
+        </w:tc>
+        <w:tc>
+          <w:tcPr>
+            <w:tcW w:w="2578" w:type="dxa"/>
+          </w:tcPr>
+          <w:p>
+            <w:pPr>
+              <w:rPr>
+                <w:rFonts w:cs="Arial"/>
+                <w:szCs w:val="24"/>
+              </w:rPr>
+            </w:pPr>
+            <w:r>
+              <w:rPr>
+                <w:rFonts w:cs="Arial"/>
+                <w:szCs w:val="24"/>
+              </w:rPr>
+              <w:t>15</w:t>
+            </w:r>
+          </w:p>
+        </w:tc>
+      </w:tr>
+      <w:tr>
+        <w:tc>
+          <w:tcPr>
+            <w:tcW w:w="2590" w:type="dxa"/>
+            <w:vMerge/>
+          </w:tcPr>
+          <w:p>
+            <w:pPr>
+              <w:rPr>
+                <w:rFonts w:cs="Arial"/>
+                <w:szCs w:val="24"/>
+              </w:rPr>
+            </w:pPr>
+          </w:p>
+        </w:tc>
+        <w:tc>
+          <w:tcPr>
+            <w:tcW w:w="2618" w:type="dxa"/>
+          </w:tcPr>
+          <w:p>
+            <w:pPr>
+              <w:rPr>
+                <w:rFonts w:cs="Arial"/>
+                <w:szCs w:val="24"/>
+              </w:rPr>
+            </w:pPr>
+            <w:r>
+              <w:rPr>
+                <w:rFonts w:cs="Arial"/>
+                <w:szCs w:val="24"/>
+              </w:rPr>
+              <w:t>Diciembre</w:t>
+            </w:r>
+          </w:p>
+        </w:tc>
+        <w:tc>
+          <w:tcPr>
+            <w:tcW w:w="2578" w:type="dxa"/>
+          </w:tcPr>
+          <w:p>
+            <w:pPr>
+              <w:rPr>
+                <w:rFonts w:cs="Arial"/>
+                <w:szCs w:val="24"/>
+              </w:rPr>
+            </w:pPr>
+            <w:r>
+              <w:rPr>
+                <w:rFonts w:cs="Arial"/>
+                <w:szCs w:val="24"/>
+              </w:rPr>
+              <w:t>15</w:t>
+            </w:r>
+          </w:p>
+        </w:tc>
+      </w:tr>
+    </w:tbl>
+    <w:p>
+      <w:pPr>
+        <w:ind w:left="708"/>
+        <w:rPr>
+          <w:rFonts w:cs="Arial"/>
+          <w:szCs w:val="24"/>
+        </w:rPr>
+      </w:pPr>
+    </w:p>
+    <w:p>
+      <w:pPr>
+        <w:ind w:left="708"/>
+        <w:rPr>
+          <w:rFonts w:cs="Arial"/>
+          <w:szCs w:val="24"/>
+        </w:rPr>
+      </w:pPr>
+      <w:r>
+        <w:rPr>
+          <w:rFonts w:cs="Arial"/>
+          <w:szCs w:val="24"/>
+        </w:rPr>
+        <w:t>Total,</w:t>
+      </w:r>
+      <w:r>
+        <w:rPr>
+          <w:rFonts w:cs="Arial"/>
+          <w:szCs w:val="24"/>
+        </w:rPr>
+        <w:t xml:space="preserve"> ventas</w:t>
+      </w:r>
+      <w:r>
+        <w:rPr>
+          <w:rFonts w:cs="Arial"/>
+          <w:szCs w:val="24"/>
+        </w:rPr>
+        <w:t xml:space="preserve"> proyectadas a doce meses</w:t>
+      </w:r>
+      <w:r>
+        <w:rPr>
+          <w:rFonts w:cs="Arial"/>
+          <w:szCs w:val="24"/>
+        </w:rPr>
+        <w:t>: $10800000.</w:t>
+      </w:r>
+    </w:p>
+    <w:p>
+      <w:pPr>
+        <w:ind w:left="708"/>
+        <w:rPr>
+          <w:rFonts w:cs="Arial"/>
+          <w:szCs w:val="24"/>
+        </w:rPr>
+      </w:pPr>
+    </w:p>
+    <w:p>
+      <w:pPr>
         <w:pStyle w:val="Prrafodelista"/>
         <w:ind w:left="1440"/>
         <w:jc w:val="left"/>
@@ -2798,24 +3663,6 @@
     </w:p>
     <w:p>
       <w:pPr>
-        <w:ind w:left="720"/>
-        <w:rPr>
-          <w:rFonts w:cs="Arial"/>
-          <w:szCs w:val="24"/>
-        </w:rPr>
-      </w:pPr>
-    </w:p>
-    <w:p>
-      <w:pPr>
-        <w:ind w:left="720"/>
-        <w:rPr>
-          <w:rFonts w:cs="Arial"/>
-          <w:szCs w:val="24"/>
-        </w:rPr>
-      </w:pPr>
-    </w:p>
-    <w:p>
-      <w:pPr>
         <w:pStyle w:val="Prrafodelista"/>
         <w:numPr>
           <w:ilvl w:val="0"/>
@@ -3522,18 +4369,8 @@
           <w:highlight w:val="yellow"/>
         </w:rPr>
       </w:pPr>
-    </w:p>
-    <w:p>
-      <w:pPr>
-        <w:ind w:left="708"/>
-        <w:rPr>
-          <w:rFonts w:cs="Arial"/>
-          <w:b/>
-          <w:sz w:val="28"/>
-          <w:szCs w:val="28"/>
-          <w:highlight w:val="yellow"/>
-        </w:rPr>
-      </w:pPr>
+      <w:bookmarkStart w:id="28" w:name="_GoBack"/>
+      <w:bookmarkEnd w:id="28"/>
     </w:p>
     <w:p>
       <w:pPr>
@@ -3974,8 +4811,8 @@
           <w:szCs w:val="28"/>
         </w:rPr>
       </w:pPr>
-      <w:bookmarkStart w:id="28" w:name="OLE_LINK22"/>
-      <w:bookmarkStart w:id="29" w:name="OLE_LINK23"/>
+      <w:bookmarkStart w:id="29" w:name="OLE_LINK22"/>
+      <w:bookmarkStart w:id="30" w:name="OLE_LINK23"/>
       <w:r>
         <w:rPr>
           <w:rFonts w:cs="Arial"/>
@@ -3986,8 +4823,8 @@
         <w:t>Análisis del sector y subsector</w:t>
       </w:r>
     </w:p>
-    <w:bookmarkEnd w:id="28"/>
     <w:bookmarkEnd w:id="29"/>
+    <w:bookmarkEnd w:id="30"/>
     <w:p>
       <w:pPr>
         <w:ind w:left="1080"/>
@@ -4927,15 +5764,7 @@
           <w:sz w:val="28"/>
           <w:szCs w:val="28"/>
         </w:rPr>
-        <w:t>p</w:t>
-      </w:r>
-      <w:r>
-        <w:rPr>
-          <w:rFonts w:cs="Arial"/>
-          <w:sz w:val="28"/>
-          <w:szCs w:val="28"/>
-        </w:rPr>
-        <w:t xml:space="preserve">or medio de un proveedor </w:t>
+        <w:t xml:space="preserve">por medio de un proveedor </w:t>
       </w:r>
       <w:r>
         <w:rPr>
@@ -4966,6 +5795,7 @@
         <w:rPr>
           <w:noProof/>
         </w:rPr>
+        <w:lastRenderedPageBreak/>
         <w:drawing>
           <wp:inline distT="0" distB="0" distL="0" distR="0" wp14:anchorId="55E55FB6" wp14:editId="5B95BE3B">
             <wp:extent cx="3132161" cy="2349857"/>
@@ -5168,6 +5998,866 @@
         <w:tblLook w:val="04A0" w:firstRow="1" w:lastRow="0" w:firstColumn="1" w:lastColumn="0" w:noHBand="0" w:noVBand="1"/>
       </w:tblPr>
       <w:tblGrid>
+        <w:gridCol w:w="2399"/>
+        <w:gridCol w:w="1576"/>
+        <w:gridCol w:w="2780"/>
+        <w:gridCol w:w="1739"/>
+      </w:tblGrid>
+      <w:tr>
+        <w:tc>
+          <w:tcPr>
+            <w:tcW w:w="1989" w:type="dxa"/>
+          </w:tcPr>
+          <w:p>
+            <w:pPr>
+              <w:rPr>
+                <w:rFonts w:cs="Arial"/>
+                <w:sz w:val="28"/>
+                <w:szCs w:val="28"/>
+              </w:rPr>
+            </w:pPr>
+            <w:bookmarkStart w:id="31" w:name="OLE_LINK26"/>
+            <w:r>
+              <w:rPr>
+                <w:rFonts w:cs="Arial"/>
+                <w:sz w:val="28"/>
+                <w:szCs w:val="28"/>
+              </w:rPr>
+              <w:t>FP</w:t>
+            </w:r>
+          </w:p>
+        </w:tc>
+        <w:tc>
+          <w:tcPr>
+            <w:tcW w:w="2390" w:type="dxa"/>
+          </w:tcPr>
+          <w:p>
+            <w:pPr>
+              <w:rPr>
+                <w:rFonts w:cs="Arial"/>
+                <w:sz w:val="28"/>
+                <w:szCs w:val="28"/>
+              </w:rPr>
+            </w:pPr>
+            <w:r>
+              <w:rPr>
+                <w:rFonts w:cs="Arial"/>
+                <w:sz w:val="28"/>
+                <w:szCs w:val="28"/>
+              </w:rPr>
+              <w:t>GARANTÌA</w:t>
+            </w:r>
+          </w:p>
+        </w:tc>
+        <w:tc>
+          <w:tcPr>
+            <w:tcW w:w="2257" w:type="dxa"/>
+          </w:tcPr>
+          <w:p>
+            <w:pPr>
+              <w:rPr>
+                <w:rFonts w:cs="Arial"/>
+                <w:sz w:val="28"/>
+                <w:szCs w:val="28"/>
+              </w:rPr>
+            </w:pPr>
+            <w:r>
+              <w:rPr>
+                <w:rFonts w:cs="Arial"/>
+                <w:sz w:val="28"/>
+                <w:szCs w:val="28"/>
+              </w:rPr>
+              <w:t>PRECIO</w:t>
+            </w:r>
+          </w:p>
+        </w:tc>
+        <w:tc>
+          <w:tcPr>
+            <w:tcW w:w="1858" w:type="dxa"/>
+          </w:tcPr>
+          <w:p>
+            <w:pPr>
+              <w:rPr>
+                <w:rFonts w:cs="Arial"/>
+                <w:sz w:val="28"/>
+                <w:szCs w:val="28"/>
+              </w:rPr>
+            </w:pPr>
+            <w:r>
+              <w:rPr>
+                <w:rFonts w:cs="Arial"/>
+                <w:sz w:val="28"/>
+                <w:szCs w:val="28"/>
+              </w:rPr>
+              <w:t>PRODUCTO</w:t>
+            </w:r>
+          </w:p>
+        </w:tc>
+      </w:tr>
+      <w:tr>
+        <w:tc>
+          <w:tcPr>
+            <w:tcW w:w="1989" w:type="dxa"/>
+          </w:tcPr>
+          <w:p>
+            <w:pPr>
+              <w:rPr>
+                <w:rFonts w:cs="Arial"/>
+                <w:sz w:val="28"/>
+                <w:szCs w:val="28"/>
+              </w:rPr>
+            </w:pPr>
+            <w:r>
+              <w:rPr>
+                <w:noProof/>
+              </w:rPr>
+              <w:drawing>
+                <wp:inline distT="0" distB="0" distL="0" distR="0" wp14:anchorId="1CBDFD06" wp14:editId="56BBB8A4">
+                  <wp:extent cx="1365474" cy="439616"/>
+                  <wp:effectExtent l="0" t="0" r="6350" b="0"/>
+                  <wp:docPr id="4" name="Imagen 4"/>
+                  <wp:cNvGraphicFramePr>
+                    <a:graphicFrameLocks xmlns:a="http://schemas.openxmlformats.org/drawingml/2006/main" noChangeAspect="1"/>
+                  </wp:cNvGraphicFramePr>
+                  <a:graphic xmlns:a="http://schemas.openxmlformats.org/drawingml/2006/main">
+                    <a:graphicData uri="http://schemas.openxmlformats.org/drawingml/2006/picture">
+                      <pic:pic xmlns:pic="http://schemas.openxmlformats.org/drawingml/2006/picture">
+                        <pic:nvPicPr>
+                          <pic:cNvPr id="1" name=""/>
+                          <pic:cNvPicPr/>
+                        </pic:nvPicPr>
+                        <pic:blipFill>
+                          <a:blip r:embed="rId10"/>
+                          <a:stretch>
+                            <a:fillRect/>
+                          </a:stretch>
+                        </pic:blipFill>
+                        <pic:spPr>
+                          <a:xfrm>
+                            <a:off x="0" y="0"/>
+                            <a:ext cx="1380937" cy="444594"/>
+                          </a:xfrm>
+                          <a:prstGeom prst="rect">
+                            <a:avLst/>
+                          </a:prstGeom>
+                        </pic:spPr>
+                      </pic:pic>
+                    </a:graphicData>
+                  </a:graphic>
+                </wp:inline>
+              </w:drawing>
+            </w:r>
+          </w:p>
+        </w:tc>
+        <w:tc>
+          <w:tcPr>
+            <w:tcW w:w="2390" w:type="dxa"/>
+          </w:tcPr>
+          <w:p>
+            <w:pPr>
+              <w:rPr>
+                <w:rFonts w:cs="Arial"/>
+                <w:sz w:val="28"/>
+                <w:szCs w:val="28"/>
+              </w:rPr>
+            </w:pPr>
+          </w:p>
+        </w:tc>
+        <w:tc>
+          <w:tcPr>
+            <w:tcW w:w="2257" w:type="dxa"/>
+          </w:tcPr>
+          <w:p>
+            <w:pPr>
+              <w:shd w:val="clear" w:color="auto" w:fill="FFFFFF"/>
+              <w:spacing w:before="100" w:beforeAutospacing="1" w:after="200"/>
+              <w:jc w:val="center"/>
+              <w:outlineLvl w:val="2"/>
+              <w:rPr>
+                <w:rFonts w:eastAsia="Times New Roman" w:cs="Arial"/>
+                <w:b/>
+                <w:bCs/>
+                <w:color w:val="00535E"/>
+                <w:sz w:val="20"/>
+                <w:szCs w:val="20"/>
+                <w:lang w:val="es-ES" w:eastAsia="es-ES"/>
+              </w:rPr>
+            </w:pPr>
+            <w:r>
+              <w:rPr>
+                <w:rFonts w:eastAsia="Times New Roman" w:cs="Arial"/>
+                <w:b/>
+                <w:bCs/>
+                <w:color w:val="00535E"/>
+                <w:sz w:val="20"/>
+                <w:szCs w:val="20"/>
+                <w:lang w:val="es-ES" w:eastAsia="es-ES"/>
+              </w:rPr>
+              <w:t>PYME</w:t>
+            </w:r>
+          </w:p>
+          <w:p>
+            <w:pPr>
+              <w:shd w:val="clear" w:color="auto" w:fill="FFFFFF"/>
+              <w:spacing w:before="100" w:beforeAutospacing="1" w:after="200"/>
+              <w:jc w:val="center"/>
+              <w:outlineLvl w:val="2"/>
+              <w:rPr>
+                <w:rFonts w:eastAsia="Times New Roman" w:cs="Arial"/>
+                <w:b/>
+                <w:bCs/>
+                <w:color w:val="00535E"/>
+                <w:sz w:val="20"/>
+                <w:szCs w:val="20"/>
+                <w:lang w:val="es-ES" w:eastAsia="es-ES"/>
+              </w:rPr>
+            </w:pPr>
+            <w:r>
+              <w:rPr>
+                <w:rFonts w:eastAsia="Times New Roman" w:cs="Arial"/>
+                <w:b/>
+                <w:bCs/>
+                <w:color w:val="00535E"/>
+                <w:sz w:val="20"/>
+                <w:szCs w:val="20"/>
+                <w:lang w:val="es-ES" w:eastAsia="es-ES"/>
+              </w:rPr>
+              <w:t>60.000 COP/Mes</w:t>
+            </w:r>
+          </w:p>
+          <w:p>
+            <w:pPr>
+              <w:pStyle w:val="Ttulo2"/>
+              <w:spacing w:after="200" w:afterAutospacing="0"/>
+              <w:jc w:val="center"/>
+              <w:outlineLvl w:val="1"/>
+              <w:rPr>
+                <w:rFonts w:ascii="Arial" w:hAnsi="Arial" w:cs="Arial"/>
+                <w:color w:val="00B19D"/>
+                <w:sz w:val="20"/>
+                <w:szCs w:val="20"/>
+              </w:rPr>
+            </w:pPr>
+            <w:r>
+              <w:rPr>
+                <w:rFonts w:ascii="Arial" w:hAnsi="Arial" w:cs="Arial"/>
+                <w:color w:val="00B19D"/>
+                <w:sz w:val="20"/>
+                <w:szCs w:val="20"/>
+              </w:rPr>
+              <w:t>PRO</w:t>
+            </w:r>
+          </w:p>
+          <w:p>
+            <w:pPr>
+              <w:pStyle w:val="Ttulo3"/>
+              <w:spacing w:after="200" w:afterAutospacing="0"/>
+              <w:jc w:val="center"/>
+              <w:outlineLvl w:val="2"/>
+              <w:rPr>
+                <w:rFonts w:ascii="Arial" w:hAnsi="Arial" w:cs="Arial"/>
+                <w:color w:val="00535E"/>
+                <w:sz w:val="20"/>
+                <w:szCs w:val="20"/>
+              </w:rPr>
+            </w:pPr>
+            <w:r>
+              <w:rPr>
+                <w:rFonts w:ascii="Arial" w:hAnsi="Arial" w:cs="Arial"/>
+                <w:color w:val="00535E"/>
+                <w:sz w:val="20"/>
+                <w:szCs w:val="20"/>
+              </w:rPr>
+              <w:t>90.000 COP/Mes</w:t>
+            </w:r>
+          </w:p>
+          <w:p>
+            <w:pPr>
+              <w:pStyle w:val="Ttulo2"/>
+              <w:shd w:val="clear" w:color="auto" w:fill="FFFFFF"/>
+              <w:spacing w:after="200" w:afterAutospacing="0"/>
+              <w:jc w:val="center"/>
+              <w:outlineLvl w:val="1"/>
+              <w:rPr>
+                <w:rFonts w:ascii="Arial" w:hAnsi="Arial" w:cs="Arial"/>
+                <w:color w:val="00535E"/>
+                <w:sz w:val="20"/>
+                <w:szCs w:val="20"/>
+              </w:rPr>
+            </w:pPr>
+            <w:r>
+              <w:rPr>
+                <w:rFonts w:ascii="Arial" w:hAnsi="Arial" w:cs="Arial"/>
+                <w:color w:val="00535E"/>
+                <w:sz w:val="20"/>
+                <w:szCs w:val="20"/>
+              </w:rPr>
+              <w:lastRenderedPageBreak/>
+              <w:t>PLUS</w:t>
+            </w:r>
+          </w:p>
+          <w:p>
+            <w:pPr>
+              <w:pStyle w:val="Ttulo3"/>
+              <w:shd w:val="clear" w:color="auto" w:fill="FFFFFF"/>
+              <w:spacing w:after="200" w:afterAutospacing="0"/>
+              <w:jc w:val="center"/>
+              <w:outlineLvl w:val="2"/>
+              <w:rPr>
+                <w:rFonts w:ascii="Arial" w:hAnsi="Arial" w:cs="Arial"/>
+                <w:color w:val="00535E"/>
+                <w:sz w:val="20"/>
+                <w:szCs w:val="20"/>
+              </w:rPr>
+            </w:pPr>
+            <w:r>
+              <w:rPr>
+                <w:rFonts w:ascii="Arial" w:hAnsi="Arial" w:cs="Arial"/>
+                <w:color w:val="00535E"/>
+                <w:sz w:val="20"/>
+                <w:szCs w:val="20"/>
+              </w:rPr>
+              <w:t>150.000 COP/Mes</w:t>
+            </w:r>
+          </w:p>
+          <w:p>
+            <w:pPr>
+              <w:rPr>
+                <w:rFonts w:cs="Arial"/>
+                <w:sz w:val="28"/>
+                <w:szCs w:val="28"/>
+              </w:rPr>
+            </w:pPr>
+          </w:p>
+        </w:tc>
+        <w:tc>
+          <w:tcPr>
+            <w:tcW w:w="1858" w:type="dxa"/>
+          </w:tcPr>
+          <w:p>
+            <w:pPr>
+              <w:rPr>
+                <w:rFonts w:cs="Arial"/>
+                <w:sz w:val="28"/>
+                <w:szCs w:val="28"/>
+              </w:rPr>
+            </w:pPr>
+            <w:bookmarkStart w:id="32" w:name="OLE_LINK27"/>
+            <w:r>
+              <w:rPr>
+                <w:rFonts w:cs="Arial"/>
+                <w:sz w:val="28"/>
+                <w:szCs w:val="28"/>
+              </w:rPr>
+              <w:lastRenderedPageBreak/>
+              <w:t>Sistema de inventario</w:t>
+            </w:r>
+          </w:p>
+          <w:bookmarkEnd w:id="32"/>
+          <w:p>
+            <w:pPr>
+              <w:rPr>
+                <w:rFonts w:cs="Arial"/>
+                <w:sz w:val="28"/>
+                <w:szCs w:val="28"/>
+              </w:rPr>
+            </w:pPr>
+            <w:r>
+              <w:rPr>
+                <w:rFonts w:cs="Arial"/>
+                <w:sz w:val="28"/>
+                <w:szCs w:val="28"/>
+              </w:rPr>
+              <w:t>ALEGRA</w:t>
+            </w:r>
+          </w:p>
+          <w:p>
+            <w:pPr>
+              <w:rPr>
+                <w:rFonts w:cs="Arial"/>
+                <w:sz w:val="28"/>
+                <w:szCs w:val="28"/>
+              </w:rPr>
+            </w:pPr>
+          </w:p>
+        </w:tc>
+      </w:tr>
+      <w:tr>
+        <w:tc>
+          <w:tcPr>
+            <w:tcW w:w="1989" w:type="dxa"/>
+          </w:tcPr>
+          <w:p>
+            <w:pPr>
+              <w:rPr>
+                <w:rFonts w:cs="Arial"/>
+                <w:sz w:val="28"/>
+                <w:szCs w:val="28"/>
+              </w:rPr>
+            </w:pPr>
+            <w:r>
+              <w:rPr>
+                <w:noProof/>
+              </w:rPr>
+              <w:drawing>
+                <wp:inline distT="0" distB="0" distL="0" distR="0" wp14:anchorId="38434A55" wp14:editId="52DC38F1">
+                  <wp:extent cx="1458658" cy="404446"/>
+                  <wp:effectExtent l="0" t="0" r="0" b="0"/>
+                  <wp:docPr id="5" name="Imagen 5"/>
+                  <wp:cNvGraphicFramePr>
+                    <a:graphicFrameLocks xmlns:a="http://schemas.openxmlformats.org/drawingml/2006/main" noChangeAspect="1"/>
+                  </wp:cNvGraphicFramePr>
+                  <a:graphic xmlns:a="http://schemas.openxmlformats.org/drawingml/2006/main">
+                    <a:graphicData uri="http://schemas.openxmlformats.org/drawingml/2006/picture">
+                      <pic:pic xmlns:pic="http://schemas.openxmlformats.org/drawingml/2006/picture">
+                        <pic:nvPicPr>
+                          <pic:cNvPr id="1" name=""/>
+                          <pic:cNvPicPr/>
+                        </pic:nvPicPr>
+                        <pic:blipFill>
+                          <a:blip r:embed="rId11"/>
+                          <a:stretch>
+                            <a:fillRect/>
+                          </a:stretch>
+                        </pic:blipFill>
+                        <pic:spPr>
+                          <a:xfrm>
+                            <a:off x="0" y="0"/>
+                            <a:ext cx="1482171" cy="410965"/>
+                          </a:xfrm>
+                          <a:prstGeom prst="rect">
+                            <a:avLst/>
+                          </a:prstGeom>
+                        </pic:spPr>
+                      </pic:pic>
+                    </a:graphicData>
+                  </a:graphic>
+                </wp:inline>
+              </w:drawing>
+            </w:r>
+          </w:p>
+        </w:tc>
+        <w:tc>
+          <w:tcPr>
+            <w:tcW w:w="2390" w:type="dxa"/>
+          </w:tcPr>
+          <w:p>
+            <w:pPr>
+              <w:rPr>
+                <w:rFonts w:cs="Arial"/>
+                <w:sz w:val="28"/>
+                <w:szCs w:val="28"/>
+              </w:rPr>
+            </w:pPr>
+          </w:p>
+        </w:tc>
+        <w:tc>
+          <w:tcPr>
+            <w:tcW w:w="2257" w:type="dxa"/>
+          </w:tcPr>
+          <w:p>
+            <w:pPr>
+              <w:shd w:val="clear" w:color="auto" w:fill="C7C7C7"/>
+              <w:spacing w:after="0"/>
+              <w:jc w:val="center"/>
+              <w:rPr>
+                <w:rFonts w:ascii="Helvetica" w:eastAsia="Times New Roman" w:hAnsi="Helvetica" w:cs="Helvetica"/>
+                <w:b/>
+                <w:bCs/>
+                <w:color w:val="FFFFFF"/>
+                <w:sz w:val="31"/>
+                <w:szCs w:val="31"/>
+                <w:lang w:val="es-ES" w:eastAsia="es-ES"/>
+              </w:rPr>
+            </w:pPr>
+            <w:r>
+              <w:rPr>
+                <w:rFonts w:ascii="Helvetica" w:eastAsia="Times New Roman" w:hAnsi="Helvetica" w:cs="Helvetica"/>
+                <w:b/>
+                <w:bCs/>
+                <w:color w:val="FFFFFF"/>
+                <w:sz w:val="31"/>
+                <w:szCs w:val="31"/>
+                <w:lang w:val="es-ES" w:eastAsia="es-ES"/>
+              </w:rPr>
+              <w:t>Plan básico</w:t>
+            </w:r>
+          </w:p>
+          <w:p>
+            <w:pPr>
+              <w:spacing w:after="0"/>
+              <w:jc w:val="center"/>
+              <w:rPr>
+                <w:rFonts w:ascii="Helvetica" w:eastAsia="Times New Roman" w:hAnsi="Helvetica" w:cs="Helvetica"/>
+                <w:color w:val="2A2828"/>
+                <w:sz w:val="55"/>
+                <w:szCs w:val="55"/>
+                <w:lang w:val="es-ES" w:eastAsia="es-ES"/>
+              </w:rPr>
+            </w:pPr>
+            <w:r>
+              <w:rPr>
+                <w:rFonts w:ascii="Helvetica" w:eastAsia="Times New Roman" w:hAnsi="Helvetica" w:cs="Helvetica"/>
+                <w:color w:val="2A2828"/>
+                <w:sz w:val="55"/>
+                <w:szCs w:val="55"/>
+                <w:lang w:val="es-ES" w:eastAsia="es-ES"/>
+              </w:rPr>
+              <w:t>$70.000</w:t>
+            </w:r>
+            <w:r>
+              <w:rPr>
+                <w:rFonts w:ascii="Helvetica" w:eastAsia="Times New Roman" w:hAnsi="Helvetica" w:cs="Helvetica"/>
+                <w:color w:val="2A2828"/>
+                <w:sz w:val="27"/>
+                <w:szCs w:val="27"/>
+                <w:lang w:val="es-ES" w:eastAsia="es-ES"/>
+              </w:rPr>
+              <w:t>CO</w:t>
+            </w:r>
+          </w:p>
+          <w:p>
+            <w:pPr>
+              <w:shd w:val="clear" w:color="auto" w:fill="85C26B"/>
+              <w:spacing w:after="0"/>
+              <w:jc w:val="center"/>
+              <w:rPr>
+                <w:rFonts w:ascii="Helvetica" w:eastAsia="Times New Roman" w:hAnsi="Helvetica" w:cs="Helvetica"/>
+                <w:b/>
+                <w:bCs/>
+                <w:color w:val="FFFFFF"/>
+                <w:sz w:val="31"/>
+                <w:szCs w:val="31"/>
+                <w:lang w:val="es-ES" w:eastAsia="es-ES"/>
+              </w:rPr>
+            </w:pPr>
+            <w:r>
+              <w:rPr>
+                <w:rFonts w:ascii="Helvetica" w:eastAsia="Times New Roman" w:hAnsi="Helvetica" w:cs="Helvetica"/>
+                <w:b/>
+                <w:bCs/>
+                <w:color w:val="FFFFFF"/>
+                <w:sz w:val="31"/>
+                <w:szCs w:val="31"/>
+                <w:lang w:val="es-ES" w:eastAsia="es-ES"/>
+              </w:rPr>
+              <w:t>Plan medio</w:t>
+            </w:r>
+          </w:p>
+          <w:p>
+            <w:pPr>
+              <w:spacing w:after="0"/>
+              <w:jc w:val="center"/>
+              <w:rPr>
+                <w:rFonts w:ascii="Helvetica" w:eastAsia="Times New Roman" w:hAnsi="Helvetica" w:cs="Helvetica"/>
+                <w:color w:val="2A2828"/>
+                <w:sz w:val="55"/>
+                <w:szCs w:val="55"/>
+                <w:lang w:val="es-ES" w:eastAsia="es-ES"/>
+              </w:rPr>
+            </w:pPr>
+            <w:r>
+              <w:rPr>
+                <w:rFonts w:ascii="Helvetica" w:eastAsia="Times New Roman" w:hAnsi="Helvetica" w:cs="Helvetica"/>
+                <w:color w:val="2A2828"/>
+                <w:sz w:val="55"/>
+                <w:szCs w:val="55"/>
+                <w:lang w:val="es-ES" w:eastAsia="es-ES"/>
+              </w:rPr>
+              <w:t>$120.000</w:t>
+            </w:r>
+            <w:r>
+              <w:rPr>
+                <w:rFonts w:ascii="Helvetica" w:eastAsia="Times New Roman" w:hAnsi="Helvetica" w:cs="Helvetica"/>
+                <w:color w:val="2A2828"/>
+                <w:sz w:val="27"/>
+                <w:szCs w:val="27"/>
+                <w:lang w:val="es-ES" w:eastAsia="es-ES"/>
+              </w:rPr>
+              <w:t>CO</w:t>
+            </w:r>
+          </w:p>
+          <w:p>
+            <w:pPr>
+              <w:shd w:val="clear" w:color="auto" w:fill="C7C7C7"/>
+              <w:spacing w:after="0"/>
+              <w:jc w:val="center"/>
+              <w:rPr>
+                <w:rFonts w:ascii="Helvetica" w:eastAsia="Times New Roman" w:hAnsi="Helvetica" w:cs="Helvetica"/>
+                <w:b/>
+                <w:bCs/>
+                <w:color w:val="FFFFFF"/>
+                <w:sz w:val="31"/>
+                <w:szCs w:val="31"/>
+                <w:lang w:val="es-ES" w:eastAsia="es-ES"/>
+              </w:rPr>
+            </w:pPr>
+            <w:r>
+              <w:rPr>
+                <w:rFonts w:ascii="Helvetica" w:eastAsia="Times New Roman" w:hAnsi="Helvetica" w:cs="Helvetica"/>
+                <w:b/>
+                <w:bCs/>
+                <w:color w:val="FFFFFF"/>
+                <w:sz w:val="31"/>
+                <w:szCs w:val="31"/>
+                <w:lang w:val="es-ES" w:eastAsia="es-ES"/>
+              </w:rPr>
+              <w:t>Plan full</w:t>
+            </w:r>
+          </w:p>
+          <w:p>
+            <w:pPr>
+              <w:spacing w:after="0"/>
+              <w:jc w:val="center"/>
+              <w:rPr>
+                <w:rFonts w:ascii="Helvetica" w:eastAsia="Times New Roman" w:hAnsi="Helvetica" w:cs="Helvetica"/>
+                <w:color w:val="2A2828"/>
+                <w:sz w:val="55"/>
+                <w:szCs w:val="55"/>
+                <w:lang w:val="es-ES" w:eastAsia="es-ES"/>
+              </w:rPr>
+            </w:pPr>
+            <w:r>
+              <w:rPr>
+                <w:rFonts w:ascii="Helvetica" w:eastAsia="Times New Roman" w:hAnsi="Helvetica" w:cs="Helvetica"/>
+                <w:color w:val="2A2828"/>
+                <w:sz w:val="55"/>
+                <w:szCs w:val="55"/>
+                <w:lang w:val="es-ES" w:eastAsia="es-ES"/>
+              </w:rPr>
+              <w:t>$180.000</w:t>
+            </w:r>
+            <w:r>
+              <w:rPr>
+                <w:rFonts w:ascii="Helvetica" w:eastAsia="Times New Roman" w:hAnsi="Helvetica" w:cs="Helvetica"/>
+                <w:color w:val="2A2828"/>
+                <w:sz w:val="27"/>
+                <w:szCs w:val="27"/>
+                <w:lang w:val="es-ES" w:eastAsia="es-ES"/>
+              </w:rPr>
+              <w:t>CO</w:t>
+            </w:r>
+          </w:p>
+          <w:p>
+            <w:pPr>
+              <w:shd w:val="clear" w:color="auto" w:fill="FFFFFF"/>
+              <w:spacing w:before="100" w:beforeAutospacing="1" w:after="100" w:afterAutospacing="1"/>
+              <w:jc w:val="center"/>
+              <w:outlineLvl w:val="1"/>
+              <w:rPr>
+                <w:rFonts w:eastAsia="Times New Roman" w:cs="Arial"/>
+                <w:b/>
+                <w:bCs/>
+                <w:color w:val="BFCD31"/>
+                <w:sz w:val="20"/>
+                <w:szCs w:val="20"/>
+                <w:lang w:val="es-ES" w:eastAsia="es-ES"/>
+              </w:rPr>
+            </w:pPr>
+          </w:p>
+        </w:tc>
+        <w:tc>
+          <w:tcPr>
+            <w:tcW w:w="1858" w:type="dxa"/>
+          </w:tcPr>
+          <w:p>
+            <w:pPr>
+              <w:rPr>
+                <w:rFonts w:cs="Arial"/>
+                <w:sz w:val="28"/>
+                <w:szCs w:val="28"/>
+              </w:rPr>
+            </w:pPr>
+            <w:r>
+              <w:rPr>
+                <w:rFonts w:cs="Arial"/>
+                <w:sz w:val="28"/>
+                <w:szCs w:val="28"/>
+              </w:rPr>
+              <w:t>Sistema de inventario</w:t>
+            </w:r>
+          </w:p>
+          <w:p>
+            <w:pPr>
+              <w:rPr>
+                <w:rFonts w:cs="Arial"/>
+                <w:sz w:val="28"/>
+                <w:szCs w:val="28"/>
+              </w:rPr>
+            </w:pPr>
+            <w:r>
+              <w:rPr>
+                <w:rFonts w:cs="Arial"/>
+                <w:sz w:val="28"/>
+                <w:szCs w:val="28"/>
+              </w:rPr>
+              <w:t>L</w:t>
+            </w:r>
+            <w:r>
+              <w:rPr>
+                <w:rFonts w:cs="Arial"/>
+                <w:sz w:val="28"/>
+                <w:szCs w:val="28"/>
+              </w:rPr>
+              <w:t>OGIMOV</w:t>
+            </w:r>
+          </w:p>
+        </w:tc>
+      </w:tr>
+      <w:bookmarkEnd w:id="31"/>
+    </w:tbl>
+    <w:p>
+      <w:pPr>
+        <w:rPr>
+          <w:rFonts w:cs="Arial"/>
+          <w:sz w:val="28"/>
+          <w:szCs w:val="28"/>
+        </w:rPr>
+      </w:pPr>
+    </w:p>
+    <w:p>
+      <w:pPr>
+        <w:rPr>
+          <w:rFonts w:cs="Arial"/>
+          <w:sz w:val="28"/>
+          <w:szCs w:val="28"/>
+        </w:rPr>
+      </w:pPr>
+      <w:r>
+        <w:rPr>
+          <w:rFonts w:cs="Arial"/>
+          <w:sz w:val="28"/>
+          <w:szCs w:val="28"/>
+        </w:rPr>
+        <w:t>Página de Alegra</w:t>
+      </w:r>
+    </w:p>
+    <w:p>
+      <w:pPr>
+        <w:rPr>
+          <w:rFonts w:cs="Arial"/>
+          <w:sz w:val="28"/>
+          <w:szCs w:val="28"/>
+        </w:rPr>
+      </w:pPr>
+      <w:hyperlink r:id="rId12" w:history="1">
+        <w:r>
+          <w:rPr>
+            <w:rStyle w:val="Hipervnculo"/>
+            <w:rFonts w:cs="Arial"/>
+            <w:sz w:val="28"/>
+            <w:szCs w:val="28"/>
+          </w:rPr>
+          <w:t>https://www.alegra.com/colombia/precios</w:t>
+        </w:r>
+      </w:hyperlink>
+    </w:p>
+    <w:p>
+      <w:pPr>
+        <w:rPr>
+          <w:rFonts w:cs="Arial"/>
+          <w:sz w:val="28"/>
+          <w:szCs w:val="28"/>
+        </w:rPr>
+      </w:pPr>
+    </w:p>
+    <w:p>
+      <w:pPr>
+        <w:rPr>
+          <w:rFonts w:cs="Arial"/>
+          <w:sz w:val="28"/>
+          <w:szCs w:val="28"/>
+        </w:rPr>
+      </w:pPr>
+      <w:r>
+        <w:rPr>
+          <w:rFonts w:cs="Arial"/>
+          <w:sz w:val="28"/>
+          <w:szCs w:val="28"/>
+        </w:rPr>
+        <w:t xml:space="preserve">Página de </w:t>
+      </w:r>
+      <w:proofErr w:type="spellStart"/>
+      <w:r>
+        <w:rPr>
+          <w:rFonts w:cs="Arial"/>
+          <w:sz w:val="28"/>
+          <w:szCs w:val="28"/>
+        </w:rPr>
+        <w:t>Logimox</w:t>
+      </w:r>
+      <w:proofErr w:type="spellEnd"/>
+    </w:p>
+    <w:p>
+      <w:pPr>
+        <w:rPr>
+          <w:rFonts w:cs="Arial"/>
+          <w:sz w:val="28"/>
+          <w:szCs w:val="28"/>
+        </w:rPr>
+      </w:pPr>
+      <w:hyperlink r:id="rId13" w:history="1">
+        <w:r>
+          <w:rPr>
+            <w:rStyle w:val="Hipervnculo"/>
+            <w:rFonts w:cs="Arial"/>
+            <w:sz w:val="28"/>
+            <w:szCs w:val="28"/>
+          </w:rPr>
+          <w:t>https://www.logimov.com/planes</w:t>
+        </w:r>
+      </w:hyperlink>
+    </w:p>
+    <w:p>
+      <w:pPr>
+        <w:rPr>
+          <w:rFonts w:cs="Arial"/>
+          <w:sz w:val="28"/>
+          <w:szCs w:val="28"/>
+        </w:rPr>
+      </w:pPr>
+    </w:p>
+    <w:p>
+      <w:pPr>
+        <w:rPr>
+          <w:rFonts w:cs="Arial"/>
+          <w:sz w:val="28"/>
+          <w:szCs w:val="28"/>
+        </w:rPr>
+      </w:pPr>
+      <w:r>
+        <w:rPr>
+          <w:rFonts w:cs="Arial"/>
+          <w:sz w:val="28"/>
+          <w:szCs w:val="28"/>
+        </w:rPr>
+        <w:t xml:space="preserve">Competidores </w:t>
+      </w:r>
+      <w:r>
+        <w:rPr>
+          <w:rFonts w:cs="Arial"/>
+          <w:sz w:val="28"/>
+          <w:szCs w:val="28"/>
+        </w:rPr>
+        <w:t>indirectos.</w:t>
+      </w:r>
+    </w:p>
+    <w:p>
+      <w:pPr>
+        <w:rPr>
+          <w:rFonts w:cs="Arial"/>
+          <w:sz w:val="28"/>
+          <w:szCs w:val="28"/>
+        </w:rPr>
+      </w:pPr>
+    </w:p>
+    <w:tbl>
+      <w:tblPr>
+        <w:tblStyle w:val="Tablaconcuadrcula"/>
+        <w:tblW w:w="0" w:type="auto"/>
+        <w:tblLook w:val="04A0" w:firstRow="1" w:lastRow="0" w:firstColumn="1" w:lastColumn="0" w:noHBand="0" w:noVBand="1"/>
+      </w:tblPr>
+      <w:tblGrid>
         <w:gridCol w:w="1989"/>
         <w:gridCol w:w="2390"/>
         <w:gridCol w:w="2257"/>
@@ -5186,402 +6876,6 @@
                 <w:szCs w:val="28"/>
               </w:rPr>
             </w:pPr>
-            <w:bookmarkStart w:id="30" w:name="OLE_LINK26"/>
-            <w:r>
-              <w:rPr>
-                <w:rFonts w:cs="Arial"/>
-                <w:sz w:val="28"/>
-                <w:szCs w:val="28"/>
-              </w:rPr>
-              <w:t>FP</w:t>
-            </w:r>
-          </w:p>
-        </w:tc>
-        <w:tc>
-          <w:tcPr>
-            <w:tcW w:w="2390" w:type="dxa"/>
-          </w:tcPr>
-          <w:p>
-            <w:pPr>
-              <w:rPr>
-                <w:rFonts w:cs="Arial"/>
-                <w:sz w:val="28"/>
-                <w:szCs w:val="28"/>
-              </w:rPr>
-            </w:pPr>
-            <w:r>
-              <w:rPr>
-                <w:rFonts w:cs="Arial"/>
-                <w:sz w:val="28"/>
-                <w:szCs w:val="28"/>
-              </w:rPr>
-              <w:t>GARANTÌA</w:t>
-            </w:r>
-          </w:p>
-        </w:tc>
-        <w:tc>
-          <w:tcPr>
-            <w:tcW w:w="2257" w:type="dxa"/>
-          </w:tcPr>
-          <w:p>
-            <w:pPr>
-              <w:rPr>
-                <w:rFonts w:cs="Arial"/>
-                <w:sz w:val="28"/>
-                <w:szCs w:val="28"/>
-              </w:rPr>
-            </w:pPr>
-            <w:r>
-              <w:rPr>
-                <w:rFonts w:cs="Arial"/>
-                <w:sz w:val="28"/>
-                <w:szCs w:val="28"/>
-              </w:rPr>
-              <w:t>PRECIO</w:t>
-            </w:r>
-          </w:p>
-        </w:tc>
-        <w:tc>
-          <w:tcPr>
-            <w:tcW w:w="1858" w:type="dxa"/>
-          </w:tcPr>
-          <w:p>
-            <w:pPr>
-              <w:rPr>
-                <w:rFonts w:cs="Arial"/>
-                <w:sz w:val="28"/>
-                <w:szCs w:val="28"/>
-              </w:rPr>
-            </w:pPr>
-            <w:r>
-              <w:rPr>
-                <w:rFonts w:cs="Arial"/>
-                <w:sz w:val="28"/>
-                <w:szCs w:val="28"/>
-              </w:rPr>
-              <w:t>PRODUCTO</w:t>
-            </w:r>
-          </w:p>
-        </w:tc>
-      </w:tr>
-      <w:tr>
-        <w:tc>
-          <w:tcPr>
-            <w:tcW w:w="1989" w:type="dxa"/>
-          </w:tcPr>
-          <w:p>
-            <w:pPr>
-              <w:rPr>
-                <w:rFonts w:cs="Arial"/>
-                <w:sz w:val="28"/>
-                <w:szCs w:val="28"/>
-              </w:rPr>
-            </w:pPr>
-          </w:p>
-        </w:tc>
-        <w:tc>
-          <w:tcPr>
-            <w:tcW w:w="2390" w:type="dxa"/>
-          </w:tcPr>
-          <w:p>
-            <w:pPr>
-              <w:rPr>
-                <w:rFonts w:cs="Arial"/>
-                <w:sz w:val="28"/>
-                <w:szCs w:val="28"/>
-              </w:rPr>
-            </w:pPr>
-          </w:p>
-        </w:tc>
-        <w:tc>
-          <w:tcPr>
-            <w:tcW w:w="2257" w:type="dxa"/>
-          </w:tcPr>
-          <w:p>
-            <w:pPr>
-              <w:shd w:val="clear" w:color="auto" w:fill="FFFFFF"/>
-              <w:spacing w:before="100" w:beforeAutospacing="1" w:after="100" w:afterAutospacing="1"/>
-              <w:jc w:val="center"/>
-              <w:outlineLvl w:val="1"/>
-              <w:rPr>
-                <w:rFonts w:eastAsia="Times New Roman" w:cs="Arial"/>
-                <w:b/>
-                <w:bCs/>
-                <w:color w:val="BFCD31"/>
-                <w:sz w:val="20"/>
-                <w:szCs w:val="20"/>
-                <w:lang w:val="es-ES" w:eastAsia="es-ES"/>
-              </w:rPr>
-            </w:pPr>
-            <w:r>
-              <w:rPr>
-                <w:rFonts w:eastAsia="Times New Roman" w:cs="Arial"/>
-                <w:b/>
-                <w:bCs/>
-                <w:color w:val="BFCD31"/>
-                <w:sz w:val="20"/>
-                <w:szCs w:val="20"/>
-                <w:lang w:val="es-ES" w:eastAsia="es-ES"/>
-              </w:rPr>
-              <w:t>PYME</w:t>
-            </w:r>
-          </w:p>
-          <w:p>
-            <w:pPr>
-              <w:shd w:val="clear" w:color="auto" w:fill="FFFFFF"/>
-              <w:spacing w:before="100" w:beforeAutospacing="1" w:after="600"/>
-              <w:jc w:val="center"/>
-              <w:outlineLvl w:val="2"/>
-              <w:rPr>
-                <w:rFonts w:eastAsia="Times New Roman" w:cs="Arial"/>
-                <w:b/>
-                <w:bCs/>
-                <w:color w:val="00535E"/>
-                <w:sz w:val="20"/>
-                <w:szCs w:val="20"/>
-                <w:lang w:val="es-ES" w:eastAsia="es-ES"/>
-              </w:rPr>
-            </w:pPr>
-            <w:r>
-              <w:rPr>
-                <w:rFonts w:eastAsia="Times New Roman" w:cs="Arial"/>
-                <w:b/>
-                <w:bCs/>
-                <w:color w:val="00535E"/>
-                <w:sz w:val="20"/>
-                <w:szCs w:val="20"/>
-                <w:lang w:val="es-ES" w:eastAsia="es-ES"/>
-              </w:rPr>
-              <w:t>60.000 COP/Mes</w:t>
-            </w:r>
-          </w:p>
-          <w:p>
-            <w:pPr>
-              <w:pStyle w:val="Ttulo2"/>
-              <w:jc w:val="center"/>
-              <w:rPr>
-                <w:rFonts w:ascii="Arial" w:hAnsi="Arial" w:cs="Arial"/>
-                <w:color w:val="00B19D"/>
-                <w:sz w:val="20"/>
-                <w:szCs w:val="20"/>
-              </w:rPr>
-            </w:pPr>
-            <w:r>
-              <w:rPr>
-                <w:rFonts w:ascii="Arial" w:hAnsi="Arial" w:cs="Arial"/>
-                <w:color w:val="00B19D"/>
-                <w:sz w:val="20"/>
-                <w:szCs w:val="20"/>
-              </w:rPr>
-              <w:t>PRO</w:t>
-            </w:r>
-          </w:p>
-          <w:p>
-            <w:pPr>
-              <w:pStyle w:val="Ttulo3"/>
-              <w:spacing w:after="600" w:afterAutospacing="0"/>
-              <w:jc w:val="center"/>
-              <w:rPr>
-                <w:rFonts w:ascii="Arial" w:hAnsi="Arial" w:cs="Arial"/>
-                <w:color w:val="00535E"/>
-                <w:sz w:val="20"/>
-                <w:szCs w:val="20"/>
-              </w:rPr>
-            </w:pPr>
-            <w:r>
-              <w:rPr>
-                <w:rFonts w:ascii="Arial" w:hAnsi="Arial" w:cs="Arial"/>
-                <w:color w:val="00535E"/>
-                <w:sz w:val="20"/>
-                <w:szCs w:val="20"/>
-              </w:rPr>
-              <w:t>90.000 COP/Mes</w:t>
-            </w:r>
-          </w:p>
-          <w:p>
-            <w:pPr>
-              <w:shd w:val="clear" w:color="auto" w:fill="FFFFFF"/>
-              <w:spacing w:before="100" w:beforeAutospacing="1" w:after="600"/>
-              <w:jc w:val="center"/>
-              <w:outlineLvl w:val="2"/>
-              <w:rPr>
-                <w:rFonts w:eastAsia="Times New Roman" w:cs="Arial"/>
-                <w:b/>
-                <w:bCs/>
-                <w:color w:val="00535E"/>
-                <w:sz w:val="27"/>
-                <w:szCs w:val="27"/>
-                <w:lang w:val="es-ES" w:eastAsia="es-ES"/>
-              </w:rPr>
-            </w:pPr>
-          </w:p>
-          <w:p>
-            <w:pPr>
-              <w:pStyle w:val="Ttulo2"/>
-              <w:shd w:val="clear" w:color="auto" w:fill="FFFFFF"/>
-              <w:jc w:val="center"/>
-              <w:rPr>
-                <w:rFonts w:ascii="Arial" w:hAnsi="Arial" w:cs="Arial"/>
-                <w:color w:val="00535E"/>
-                <w:sz w:val="20"/>
-                <w:szCs w:val="20"/>
-              </w:rPr>
-            </w:pPr>
-            <w:r>
-              <w:rPr>
-                <w:rFonts w:ascii="Arial" w:hAnsi="Arial" w:cs="Arial"/>
-                <w:color w:val="00535E"/>
-                <w:sz w:val="20"/>
-                <w:szCs w:val="20"/>
-              </w:rPr>
-              <w:t>PLUS</w:t>
-            </w:r>
-          </w:p>
-          <w:p>
-            <w:pPr>
-              <w:pStyle w:val="Ttulo3"/>
-              <w:shd w:val="clear" w:color="auto" w:fill="FFFFFF"/>
-              <w:spacing w:after="600" w:afterAutospacing="0"/>
-              <w:jc w:val="center"/>
-              <w:rPr>
-                <w:rFonts w:ascii="Arial" w:hAnsi="Arial" w:cs="Arial"/>
-                <w:color w:val="00535E"/>
-                <w:sz w:val="20"/>
-                <w:szCs w:val="20"/>
-              </w:rPr>
-            </w:pPr>
-            <w:r>
-              <w:rPr>
-                <w:rFonts w:ascii="Arial" w:hAnsi="Arial" w:cs="Arial"/>
-                <w:color w:val="00535E"/>
-                <w:sz w:val="20"/>
-                <w:szCs w:val="20"/>
-              </w:rPr>
-              <w:t>150.000 COP/Me</w:t>
-            </w:r>
-            <w:bookmarkStart w:id="31" w:name="_GoBack"/>
-            <w:bookmarkEnd w:id="31"/>
-            <w:r>
-              <w:rPr>
-                <w:rFonts w:ascii="Arial" w:hAnsi="Arial" w:cs="Arial"/>
-                <w:color w:val="00535E"/>
-                <w:sz w:val="20"/>
-                <w:szCs w:val="20"/>
-              </w:rPr>
-              <w:t>s</w:t>
-            </w:r>
-          </w:p>
-          <w:p>
-            <w:pPr>
-              <w:rPr>
-                <w:rFonts w:cs="Arial"/>
-                <w:sz w:val="28"/>
-                <w:szCs w:val="28"/>
-              </w:rPr>
-            </w:pPr>
-          </w:p>
-        </w:tc>
-        <w:tc>
-          <w:tcPr>
-            <w:tcW w:w="1858" w:type="dxa"/>
-          </w:tcPr>
-          <w:p>
-            <w:pPr>
-              <w:rPr>
-                <w:rFonts w:cs="Arial"/>
-                <w:sz w:val="28"/>
-                <w:szCs w:val="28"/>
-              </w:rPr>
-            </w:pPr>
-            <w:r>
-              <w:rPr>
-                <w:rFonts w:cs="Arial"/>
-                <w:sz w:val="28"/>
-                <w:szCs w:val="28"/>
-              </w:rPr>
-              <w:t>ALEGRA</w:t>
-            </w:r>
-          </w:p>
-        </w:tc>
-      </w:tr>
-      <w:bookmarkEnd w:id="30"/>
-    </w:tbl>
-    <w:p>
-      <w:pPr>
-        <w:rPr>
-          <w:rFonts w:cs="Arial"/>
-          <w:sz w:val="28"/>
-          <w:szCs w:val="28"/>
-        </w:rPr>
-      </w:pPr>
-    </w:p>
-    <w:p>
-      <w:pPr>
-        <w:rPr>
-          <w:rFonts w:cs="Arial"/>
-          <w:sz w:val="28"/>
-          <w:szCs w:val="28"/>
-        </w:rPr>
-      </w:pPr>
-      <w:r>
-        <w:rPr>
-          <w:rFonts w:cs="Arial"/>
-          <w:sz w:val="28"/>
-          <w:szCs w:val="28"/>
-        </w:rPr>
-        <w:t xml:space="preserve">Competidores </w:t>
-      </w:r>
-      <w:r>
-        <w:rPr>
-          <w:rFonts w:cs="Arial"/>
-          <w:sz w:val="28"/>
-          <w:szCs w:val="28"/>
-        </w:rPr>
-        <w:t>indirectos.</w:t>
-      </w:r>
-    </w:p>
-    <w:p>
-      <w:pPr>
-        <w:rPr>
-          <w:rFonts w:cs="Arial"/>
-          <w:sz w:val="28"/>
-          <w:szCs w:val="28"/>
-        </w:rPr>
-      </w:pPr>
-    </w:p>
-    <w:tbl>
-      <w:tblPr>
-        <w:tblStyle w:val="Tablaconcuadrcula"/>
-        <w:tblW w:w="0" w:type="auto"/>
-        <w:tblLook w:val="04A0" w:firstRow="1" w:lastRow="0" w:firstColumn="1" w:lastColumn="0" w:noHBand="0" w:noVBand="1"/>
-      </w:tblPr>
-      <w:tblGrid>
-        <w:gridCol w:w="1873"/>
-        <w:gridCol w:w="2329"/>
-        <w:gridCol w:w="2177"/>
-        <w:gridCol w:w="2115"/>
-      </w:tblGrid>
-      <w:tr>
-        <w:tc>
-          <w:tcPr>
-            <w:tcW w:w="1989" w:type="dxa"/>
-          </w:tcPr>
-          <w:p>
-            <w:pPr>
-              <w:rPr>
-                <w:rFonts w:cs="Arial"/>
-                <w:sz w:val="28"/>
-                <w:szCs w:val="28"/>
-              </w:rPr>
-            </w:pPr>
-            <w:r>
-              <w:rPr>
-                <w:rFonts w:cs="Arial"/>
-                <w:sz w:val="28"/>
-                <w:szCs w:val="28"/>
-              </w:rPr>
-              <w:t>FP</w:t>
-            </w:r>
           </w:p>
         </w:tc>
         <w:tc>
@@ -5690,12 +6984,21 @@
               <w:shd w:val="clear" w:color="auto" w:fill="FFFFFF"/>
               <w:spacing w:after="600" w:afterAutospacing="0"/>
               <w:jc w:val="center"/>
+              <w:outlineLvl w:val="2"/>
               <w:rPr>
                 <w:rFonts w:cs="Arial"/>
                 <w:sz w:val="28"/>
                 <w:szCs w:val="28"/>
               </w:rPr>
             </w:pPr>
+            <w:r>
+              <w:rPr>
+                <w:rFonts w:cs="Arial"/>
+                <w:sz w:val="28"/>
+                <w:szCs w:val="28"/>
+              </w:rPr>
+              <w:t>$</w:t>
+            </w:r>
             <w:r>
               <w:rPr>
                 <w:rFonts w:cs="Arial"/>
@@ -5712,6 +7015,7 @@
           </w:tcPr>
           <w:p>
             <w:pPr>
+              <w:jc w:val="center"/>
               <w:rPr>
                 <w:rFonts w:cs="Arial"/>
                 <w:sz w:val="28"/>
@@ -5724,7 +7028,327 @@
                 <w:sz w:val="28"/>
                 <w:szCs w:val="28"/>
               </w:rPr>
-              <w:t>LIBRETA DE INVENTARIOS</w:t>
+              <w:t>KARDEX</w:t>
+            </w:r>
+          </w:p>
+        </w:tc>
+      </w:tr>
+      <w:tr>
+        <w:tc>
+          <w:tcPr>
+            <w:tcW w:w="1989" w:type="dxa"/>
+          </w:tcPr>
+          <w:p>
+            <w:pPr>
+              <w:rPr>
+                <w:rFonts w:cs="Arial"/>
+                <w:sz w:val="28"/>
+                <w:szCs w:val="28"/>
+              </w:rPr>
+            </w:pPr>
+            <w:r>
+              <w:rPr>
+                <w:rFonts w:cs="Arial"/>
+                <w:sz w:val="28"/>
+                <w:szCs w:val="28"/>
+              </w:rPr>
+              <w:t>Microsoft Office</w:t>
+            </w:r>
+          </w:p>
+        </w:tc>
+        <w:tc>
+          <w:tcPr>
+            <w:tcW w:w="2390" w:type="dxa"/>
+          </w:tcPr>
+          <w:p>
+            <w:pPr>
+              <w:rPr>
+                <w:rFonts w:cs="Arial"/>
+                <w:sz w:val="28"/>
+                <w:szCs w:val="28"/>
+              </w:rPr>
+            </w:pPr>
+          </w:p>
+        </w:tc>
+        <w:tc>
+          <w:tcPr>
+            <w:tcW w:w="2257" w:type="dxa"/>
+          </w:tcPr>
+          <w:p>
+            <w:pPr>
+              <w:pStyle w:val="Ttulo3"/>
+              <w:shd w:val="clear" w:color="auto" w:fill="FFFFFF"/>
+              <w:spacing w:after="600" w:afterAutospacing="0"/>
+              <w:jc w:val="center"/>
+              <w:outlineLvl w:val="2"/>
+              <w:rPr>
+                <w:rFonts w:ascii="Segoe UI" w:hAnsi="Segoe UI" w:cs="Segoe UI"/>
+                <w:color w:val="000000"/>
+                <w:sz w:val="23"/>
+                <w:szCs w:val="23"/>
+                <w:shd w:val="clear" w:color="auto" w:fill="FFFFFF"/>
+              </w:rPr>
+            </w:pPr>
+            <w:bookmarkStart w:id="33" w:name="OLE_LINK6"/>
+            <w:r>
+              <w:rPr>
+                <w:rFonts w:ascii="Segoe UI" w:hAnsi="Segoe UI" w:cs="Segoe UI"/>
+                <w:color w:val="000000"/>
+                <w:sz w:val="23"/>
+                <w:szCs w:val="23"/>
+                <w:shd w:val="clear" w:color="auto" w:fill="FFFFFF"/>
+              </w:rPr>
+              <w:t>$229.999 </w:t>
+            </w:r>
+          </w:p>
+          <w:bookmarkEnd w:id="33"/>
+          <w:p>
+            <w:pPr>
+              <w:pStyle w:val="Ttulo3"/>
+              <w:shd w:val="clear" w:color="auto" w:fill="FFFFFF"/>
+              <w:spacing w:after="600" w:afterAutospacing="0"/>
+              <w:jc w:val="center"/>
+              <w:outlineLvl w:val="2"/>
+              <w:rPr>
+                <w:rFonts w:cs="Arial"/>
+                <w:sz w:val="28"/>
+                <w:szCs w:val="28"/>
+              </w:rPr>
+            </w:pPr>
+            <w:r>
+              <w:rPr>
+                <w:rFonts w:cs="Arial"/>
+                <w:sz w:val="28"/>
+                <w:szCs w:val="28"/>
+              </w:rPr>
+              <w:t>O</w:t>
+            </w:r>
+          </w:p>
+          <w:p>
+            <w:pPr>
+              <w:pStyle w:val="Ttulo3"/>
+              <w:shd w:val="clear" w:color="auto" w:fill="FFFFFF"/>
+              <w:spacing w:after="600" w:afterAutospacing="0"/>
+              <w:jc w:val="center"/>
+              <w:outlineLvl w:val="2"/>
+              <w:rPr>
+                <w:rFonts w:ascii="Segoe UI" w:hAnsi="Segoe UI" w:cs="Segoe UI"/>
+                <w:color w:val="000000"/>
+                <w:sz w:val="23"/>
+                <w:szCs w:val="23"/>
+                <w:shd w:val="clear" w:color="auto" w:fill="FFFFFF"/>
+              </w:rPr>
+            </w:pPr>
+            <w:r>
+              <w:rPr>
+                <w:rFonts w:ascii="Segoe UI" w:hAnsi="Segoe UI" w:cs="Segoe UI"/>
+                <w:color w:val="000000"/>
+                <w:sz w:val="23"/>
+                <w:szCs w:val="23"/>
+                <w:shd w:val="clear" w:color="auto" w:fill="FFFFFF"/>
+              </w:rPr>
+              <w:t>$22.999</w:t>
+            </w:r>
+            <w:r>
+              <w:rPr>
+                <w:rFonts w:ascii="Segoe UI" w:hAnsi="Segoe UI" w:cs="Segoe UI"/>
+                <w:color w:val="000000"/>
+                <w:sz w:val="23"/>
+                <w:szCs w:val="23"/>
+                <w:shd w:val="clear" w:color="auto" w:fill="FFFFFF"/>
+              </w:rPr>
+              <w:t>/mes</w:t>
+            </w:r>
+            <w:r>
+              <w:rPr>
+                <w:rFonts w:ascii="Segoe UI" w:hAnsi="Segoe UI" w:cs="Segoe UI"/>
+                <w:color w:val="000000"/>
+                <w:sz w:val="23"/>
+                <w:szCs w:val="23"/>
+                <w:shd w:val="clear" w:color="auto" w:fill="FFFFFF"/>
+              </w:rPr>
+              <w:t> </w:t>
+            </w:r>
+          </w:p>
+          <w:p>
+            <w:pPr>
+              <w:pStyle w:val="Ttulo3"/>
+              <w:shd w:val="clear" w:color="auto" w:fill="FFFFFF"/>
+              <w:spacing w:after="20" w:afterAutospacing="0"/>
+              <w:jc w:val="center"/>
+              <w:outlineLvl w:val="2"/>
+              <w:rPr>
+                <w:rFonts w:cs="Arial"/>
+                <w:sz w:val="28"/>
+                <w:szCs w:val="28"/>
+              </w:rPr>
+            </w:pPr>
+          </w:p>
+        </w:tc>
+        <w:tc>
+          <w:tcPr>
+            <w:tcW w:w="1858" w:type="dxa"/>
+          </w:tcPr>
+          <w:p>
+            <w:pPr>
+              <w:jc w:val="center"/>
+              <w:rPr>
+                <w:rFonts w:cs="Arial"/>
+                <w:sz w:val="28"/>
+                <w:szCs w:val="28"/>
+              </w:rPr>
+            </w:pPr>
+            <w:r>
+              <w:rPr>
+                <w:rFonts w:cs="Arial"/>
+                <w:sz w:val="28"/>
+                <w:szCs w:val="28"/>
+              </w:rPr>
+              <w:t>Office 365</w:t>
+            </w:r>
+          </w:p>
+          <w:p>
+            <w:pPr>
+              <w:jc w:val="center"/>
+              <w:rPr>
+                <w:rFonts w:cs="Arial"/>
+                <w:sz w:val="28"/>
+                <w:szCs w:val="28"/>
+              </w:rPr>
+            </w:pPr>
+            <w:r>
+              <w:rPr>
+                <w:rFonts w:cs="Arial"/>
+                <w:sz w:val="28"/>
+                <w:szCs w:val="28"/>
+              </w:rPr>
+              <w:t>Excel</w:t>
+            </w:r>
+            <w:r>
+              <w:rPr>
+                <w:rFonts w:cs="Arial"/>
+                <w:sz w:val="28"/>
+                <w:szCs w:val="28"/>
+              </w:rPr>
+              <w:t>.</w:t>
+            </w:r>
+            <w:r>
+              <w:rPr>
+                <w:rFonts w:cs="Arial"/>
+                <w:sz w:val="28"/>
+                <w:szCs w:val="28"/>
+              </w:rPr>
+              <w:t xml:space="preserve"> </w:t>
+            </w:r>
+          </w:p>
+        </w:tc>
+      </w:tr>
+      <w:tr>
+        <w:tc>
+          <w:tcPr>
+            <w:tcW w:w="1989" w:type="dxa"/>
+          </w:tcPr>
+          <w:p>
+            <w:pPr>
+              <w:rPr>
+                <w:rFonts w:cs="Arial"/>
+                <w:sz w:val="28"/>
+                <w:szCs w:val="28"/>
+              </w:rPr>
+            </w:pPr>
+            <w:r>
+              <w:rPr>
+                <w:rFonts w:cs="Arial"/>
+                <w:sz w:val="28"/>
+                <w:szCs w:val="28"/>
+              </w:rPr>
+              <w:t>Libre Office</w:t>
+            </w:r>
+          </w:p>
+        </w:tc>
+        <w:tc>
+          <w:tcPr>
+            <w:tcW w:w="2390" w:type="dxa"/>
+          </w:tcPr>
+          <w:p>
+            <w:pPr>
+              <w:rPr>
+                <w:rFonts w:cs="Arial"/>
+                <w:sz w:val="28"/>
+                <w:szCs w:val="28"/>
+              </w:rPr>
+            </w:pPr>
+          </w:p>
+        </w:tc>
+        <w:tc>
+          <w:tcPr>
+            <w:tcW w:w="2257" w:type="dxa"/>
+          </w:tcPr>
+          <w:p>
+            <w:pPr>
+              <w:pStyle w:val="Ttulo3"/>
+              <w:shd w:val="clear" w:color="auto" w:fill="FFFFFF"/>
+              <w:spacing w:after="600" w:afterAutospacing="0"/>
+              <w:jc w:val="center"/>
+              <w:outlineLvl w:val="2"/>
+              <w:rPr>
+                <w:rFonts w:ascii="Segoe UI" w:hAnsi="Segoe UI" w:cs="Segoe UI"/>
+                <w:color w:val="000000"/>
+                <w:sz w:val="23"/>
+                <w:szCs w:val="23"/>
+                <w:shd w:val="clear" w:color="auto" w:fill="FFFFFF"/>
+              </w:rPr>
+            </w:pPr>
+            <w:r>
+              <w:rPr>
+                <w:rFonts w:ascii="Segoe UI" w:hAnsi="Segoe UI" w:cs="Segoe UI"/>
+                <w:color w:val="000000"/>
+                <w:sz w:val="23"/>
+                <w:szCs w:val="23"/>
+                <w:shd w:val="clear" w:color="auto" w:fill="FFFFFF"/>
+              </w:rPr>
+              <w:t>Gratis.</w:t>
+            </w:r>
+          </w:p>
+        </w:tc>
+        <w:tc>
+          <w:tcPr>
+            <w:tcW w:w="1858" w:type="dxa"/>
+          </w:tcPr>
+          <w:p>
+            <w:pPr>
+              <w:jc w:val="center"/>
+              <w:rPr>
+                <w:rFonts w:cs="Arial"/>
+                <w:sz w:val="28"/>
+                <w:szCs w:val="28"/>
+              </w:rPr>
+            </w:pPr>
+            <w:r>
+              <w:rPr>
+                <w:rFonts w:cs="Arial"/>
+                <w:sz w:val="28"/>
+                <w:szCs w:val="28"/>
+              </w:rPr>
+              <w:t>Libre office</w:t>
+            </w:r>
+          </w:p>
+          <w:p>
+            <w:pPr>
+              <w:jc w:val="center"/>
+              <w:rPr>
+                <w:rFonts w:cs="Arial"/>
+                <w:sz w:val="28"/>
+                <w:szCs w:val="28"/>
+              </w:rPr>
+            </w:pPr>
+            <w:r>
+              <w:rPr>
+                <w:rFonts w:cs="Arial"/>
+                <w:sz w:val="28"/>
+                <w:szCs w:val="28"/>
+              </w:rPr>
+              <w:t>Calc</w:t>
             </w:r>
           </w:p>
         </w:tc>
@@ -5767,8 +7391,8 @@
       </w:pPr>
     </w:p>
     <w:sectPr>
-      <w:headerReference w:type="default" r:id="rId10"/>
-      <w:footerReference w:type="default" r:id="rId11"/>
+      <w:headerReference w:type="default" r:id="rId14"/>
+      <w:footerReference w:type="default" r:id="rId15"/>
       <w:pgSz w:w="11906" w:h="16838"/>
       <w:pgMar w:top="1417" w:right="1701" w:bottom="1417" w:left="1701" w:header="708" w:footer="708" w:gutter="0"/>
       <w:cols w:space="708"/>
@@ -8068,7 +9692,7 @@
   <w:style w:type="paragraph" w:default="1" w:styleId="Normal">
     <w:name w:val="Normal"/>
     <w:qFormat/>
-    <w:rsid w:val="00254347"/>
+    <w:rsid w:val="00DD265A"/>
     <w:pPr>
       <w:spacing w:after="240" w:line="240" w:lineRule="auto"/>
       <w:jc w:val="both"/>
@@ -8368,6 +9992,29 @@
       <w:sz w:val="27"/>
       <w:szCs w:val="27"/>
       <w:lang w:eastAsia="es-ES"/>
+    </w:rPr>
+  </w:style>
+  <w:style w:type="character" w:styleId="Hipervnculo">
+    <w:name w:val="Hyperlink"/>
+    <w:basedOn w:val="Fuentedeprrafopredeter"/>
+    <w:uiPriority w:val="99"/>
+    <w:unhideWhenUsed/>
+    <w:rsid w:val="00F348D1"/>
+    <w:rPr>
+      <w:color w:val="0563C1" w:themeColor="hyperlink"/>
+      <w:u w:val="single"/>
+    </w:rPr>
+  </w:style>
+  <w:style w:type="character" w:styleId="Mencinsinresolver">
+    <w:name w:val="Unresolved Mention"/>
+    <w:basedOn w:val="Fuentedeprrafopredeter"/>
+    <w:uiPriority w:val="99"/>
+    <w:semiHidden/>
+    <w:unhideWhenUsed/>
+    <w:rsid w:val="00F348D1"/>
+    <w:rPr>
+      <w:color w:val="605E5C"/>
+      <w:shd w:val="clear" w:color="auto" w:fill="E1DFDD"/>
     </w:rPr>
   </w:style>
 </w:styles>
@@ -8639,7 +10286,7 @@
 </file>
 
 <file path=customXml/itemProps1.xml><?xml version="1.0" encoding="utf-8"?>
-<ds:datastoreItem xmlns:ds="http://schemas.openxmlformats.org/officeDocument/2006/customXml" ds:itemID="{7170435A-6BCA-4297-9DAA-F3D337628BDA}">
+<ds:datastoreItem xmlns:ds="http://schemas.openxmlformats.org/officeDocument/2006/customXml" ds:itemID="{E0F321F6-A2FB-45E8-A125-8403DA306DB8}">
   <ds:schemaRefs>
     <ds:schemaRef ds:uri="http://schemas.openxmlformats.org/officeDocument/2006/bibliography"/>
   </ds:schemaRefs>

</xml_diff>

<commit_message>
actualizaciòn word proyecto productivo
se ha organizado un poco  el word del proyecto productivo
</commit_message>
<xml_diff>
--- a/MY PROYECTO PRODUCTIVO/Proyecto productivo inventario.docx
+++ b/MY PROYECTO PRODUCTIVO/Proyecto productivo inventario.docx
@@ -489,77 +489,101 @@
           <w:szCs w:val="28"/>
         </w:rPr>
       </w:pPr>
-      <w:r>
-        <w:rPr>
-          <w:rFonts w:cs="Arial"/>
-          <w:b/>
-          <w:sz w:val="28"/>
-          <w:szCs w:val="28"/>
-        </w:rPr>
-        <w:t xml:space="preserve">Objetivo </w:t>
-      </w:r>
-      <w:r>
-        <w:rPr>
-          <w:rFonts w:cs="Arial"/>
-          <w:b/>
-          <w:sz w:val="28"/>
-          <w:szCs w:val="28"/>
-        </w:rPr>
-        <w:t>E</w:t>
-      </w:r>
-      <w:r>
-        <w:rPr>
-          <w:rFonts w:cs="Arial"/>
-          <w:b/>
-          <w:sz w:val="28"/>
-          <w:szCs w:val="28"/>
-        </w:rPr>
-        <w:t>specífico</w:t>
-      </w:r>
-      <w:r>
-        <w:rPr>
-          <w:rFonts w:cs="Arial"/>
-          <w:b/>
-          <w:sz w:val="28"/>
-          <w:szCs w:val="28"/>
-        </w:rPr>
-        <w:t xml:space="preserve"> A</w:t>
-      </w:r>
-      <w:r>
-        <w:rPr>
-          <w:rFonts w:cs="Arial"/>
-          <w:b/>
-          <w:sz w:val="28"/>
-          <w:szCs w:val="28"/>
-        </w:rPr>
-        <w:t>mbiental</w:t>
-      </w:r>
-      <w:r>
-        <w:rPr>
-          <w:rFonts w:cs="Arial"/>
-          <w:b/>
-          <w:sz w:val="28"/>
-          <w:szCs w:val="28"/>
-        </w:rPr>
-        <w:t>…………</w:t>
-      </w:r>
-      <w:r>
-        <w:rPr>
-          <w:rFonts w:cs="Arial"/>
-          <w:b/>
-          <w:sz w:val="28"/>
-          <w:szCs w:val="28"/>
-        </w:rPr>
-        <w:t>...</w:t>
-      </w:r>
-      <w:r>
-        <w:rPr>
-          <w:rFonts w:cs="Arial"/>
-          <w:b/>
-          <w:sz w:val="28"/>
-          <w:szCs w:val="28"/>
-        </w:rPr>
-        <w:t>............................</w:t>
+      <w:bookmarkStart w:id="3" w:name="OLE_LINK7"/>
+      <w:bookmarkStart w:id="4" w:name="OLE_LINK8"/>
+      <w:bookmarkStart w:id="5" w:name="OLE_LINK9"/>
+      <w:r>
+        <w:rPr>
+          <w:rFonts w:cs="Arial"/>
+          <w:b/>
+          <w:sz w:val="28"/>
+          <w:szCs w:val="28"/>
+        </w:rPr>
+        <w:t>Objetivo</w:t>
+      </w:r>
+      <w:r>
+        <w:rPr>
+          <w:rFonts w:cs="Arial"/>
+          <w:b/>
+          <w:sz w:val="28"/>
+          <w:szCs w:val="28"/>
+        </w:rPr>
+        <w:t>s</w:t>
+      </w:r>
+      <w:r>
+        <w:rPr>
+          <w:rFonts w:cs="Arial"/>
+          <w:b/>
+          <w:sz w:val="28"/>
+          <w:szCs w:val="28"/>
+        </w:rPr>
+        <w:t xml:space="preserve"> Técnico</w:t>
+      </w:r>
+      <w:r>
+        <w:rPr>
+          <w:rFonts w:cs="Arial"/>
+          <w:b/>
+          <w:sz w:val="28"/>
+          <w:szCs w:val="28"/>
+        </w:rPr>
+        <w:t xml:space="preserve">s </w:t>
+      </w:r>
+      <w:bookmarkEnd w:id="3"/>
+      <w:bookmarkEnd w:id="4"/>
+      <w:bookmarkEnd w:id="5"/>
+      <w:r>
+        <w:rPr>
+          <w:rFonts w:cs="Arial"/>
+          <w:b/>
+          <w:sz w:val="28"/>
+          <w:szCs w:val="28"/>
+        </w:rPr>
+        <w:t>y</w:t>
+      </w:r>
+      <w:r>
+        <w:rPr>
+          <w:rFonts w:cs="Arial"/>
+          <w:b/>
+          <w:sz w:val="28"/>
+          <w:szCs w:val="28"/>
+        </w:rPr>
+        <w:t xml:space="preserve"> Tecnológic</w:t>
+      </w:r>
+      <w:r>
+        <w:rPr>
+          <w:rFonts w:cs="Arial"/>
+          <w:b/>
+          <w:sz w:val="28"/>
+          <w:szCs w:val="28"/>
+        </w:rPr>
+        <w:t>os</w:t>
+      </w:r>
+      <w:r>
+        <w:rPr>
+          <w:rFonts w:cs="Arial"/>
+          <w:b/>
+          <w:sz w:val="28"/>
+          <w:szCs w:val="28"/>
+        </w:rPr>
+        <w:t>………</w:t>
+      </w:r>
+      <w:r>
+        <w:rPr>
+          <w:rFonts w:cs="Arial"/>
+          <w:b/>
+          <w:sz w:val="28"/>
+          <w:szCs w:val="28"/>
+        </w:rPr>
+        <w:t>.</w:t>
+      </w:r>
+      <w:r>
+        <w:rPr>
+          <w:rFonts w:cs="Arial"/>
+          <w:b/>
+          <w:sz w:val="28"/>
+          <w:szCs w:val="28"/>
+        </w:rPr>
+        <w:t>..........................</w:t>
       </w:r>
       <w:r>
         <w:rPr>
@@ -586,8 +610,8 @@
           <w:szCs w:val="28"/>
         </w:rPr>
       </w:pPr>
-      <w:bookmarkStart w:id="3" w:name="OLE_LINK4"/>
-      <w:bookmarkStart w:id="4" w:name="OLE_LINK5"/>
+      <w:bookmarkStart w:id="6" w:name="OLE_LINK4"/>
+      <w:bookmarkStart w:id="7" w:name="OLE_LINK5"/>
       <w:r>
         <w:rPr>
           <w:rFonts w:cs="Arial"/>
@@ -597,35 +621,27 @@
         </w:rPr>
         <w:t xml:space="preserve">Objetivo </w:t>
       </w:r>
-      <w:r>
-        <w:rPr>
-          <w:rFonts w:cs="Arial"/>
-          <w:b/>
-          <w:sz w:val="28"/>
-          <w:szCs w:val="28"/>
-        </w:rPr>
-        <w:t>T</w:t>
-      </w:r>
-      <w:r>
-        <w:rPr>
-          <w:rFonts w:cs="Arial"/>
-          <w:b/>
-          <w:sz w:val="28"/>
-          <w:szCs w:val="28"/>
-        </w:rPr>
-        <w:t>écnico</w:t>
-      </w:r>
-      <w:bookmarkEnd w:id="3"/>
-      <w:bookmarkEnd w:id="4"/>
-      <w:r>
-        <w:rPr>
-          <w:rFonts w:cs="Arial"/>
-          <w:b/>
-          <w:sz w:val="28"/>
-          <w:szCs w:val="28"/>
-        </w:rPr>
-        <w:t>…………………………………………</w:t>
-      </w:r>
+      <w:bookmarkEnd w:id="6"/>
+      <w:bookmarkEnd w:id="7"/>
+      <w:r>
+        <w:rPr>
+          <w:rFonts w:cs="Arial"/>
+          <w:b/>
+          <w:sz w:val="28"/>
+          <w:szCs w:val="28"/>
+        </w:rPr>
+        <w:t xml:space="preserve">Económico </w:t>
+      </w:r>
+      <w:r>
+        <w:rPr>
+          <w:rFonts w:cs="Arial"/>
+          <w:b/>
+          <w:sz w:val="28"/>
+          <w:szCs w:val="28"/>
+        </w:rPr>
+        <w:t>…………</w:t>
+      </w:r>
+      <w:proofErr w:type="gramStart"/>
       <w:r>
         <w:rPr>
           <w:rFonts w:cs="Arial"/>
@@ -635,16 +651,6 @@
         </w:rPr>
         <w:t>…</w:t>
       </w:r>
-      <w:proofErr w:type="gramStart"/>
-      <w:r>
-        <w:rPr>
-          <w:rFonts w:cs="Arial"/>
-          <w:b/>
-          <w:sz w:val="28"/>
-          <w:szCs w:val="28"/>
-        </w:rPr>
-        <w:t>…</w:t>
-      </w:r>
       <w:r>
         <w:rPr>
           <w:rFonts w:cs="Arial"/>
@@ -662,7 +668,25 @@
           <w:sz w:val="28"/>
           <w:szCs w:val="28"/>
         </w:rPr>
-        <w:t>.</w:t>
+        <w:t>……………………</w:t>
+      </w:r>
+      <w:r>
+        <w:rPr>
+          <w:rFonts w:cs="Arial"/>
+          <w:b/>
+          <w:sz w:val="28"/>
+          <w:szCs w:val="28"/>
+        </w:rPr>
+        <w:t>……</w:t>
+      </w:r>
+      <w:r>
+        <w:rPr>
+          <w:rFonts w:cs="Arial"/>
+          <w:b/>
+          <w:sz w:val="28"/>
+          <w:szCs w:val="28"/>
+        </w:rPr>
+        <w:t>…..</w:t>
       </w:r>
     </w:p>
     <w:p>
@@ -680,47 +704,38 @@
           <w:szCs w:val="28"/>
         </w:rPr>
       </w:pPr>
-      <w:bookmarkStart w:id="5" w:name="OLE_LINK7"/>
-      <w:bookmarkStart w:id="6" w:name="OLE_LINK8"/>
-      <w:bookmarkStart w:id="7" w:name="OLE_LINK9"/>
-      <w:r>
-        <w:rPr>
-          <w:rFonts w:cs="Arial"/>
-          <w:b/>
-          <w:sz w:val="28"/>
-          <w:szCs w:val="28"/>
-        </w:rPr>
-        <w:t xml:space="preserve">Objetivo </w:t>
-      </w:r>
-      <w:r>
-        <w:rPr>
-          <w:rFonts w:cs="Arial"/>
-          <w:b/>
-          <w:sz w:val="28"/>
-          <w:szCs w:val="28"/>
-        </w:rPr>
-        <w:t>T</w:t>
-      </w:r>
-      <w:r>
-        <w:rPr>
-          <w:rFonts w:cs="Arial"/>
-          <w:b/>
-          <w:sz w:val="28"/>
-          <w:szCs w:val="28"/>
-        </w:rPr>
-        <w:t>ecnológico</w:t>
-      </w:r>
-      <w:bookmarkEnd w:id="5"/>
-      <w:bookmarkEnd w:id="6"/>
-      <w:bookmarkEnd w:id="7"/>
-      <w:r>
-        <w:rPr>
-          <w:rFonts w:cs="Arial"/>
-          <w:b/>
-          <w:sz w:val="28"/>
-          <w:szCs w:val="28"/>
-        </w:rPr>
-        <w:t>………………………………………</w:t>
+      <w:bookmarkStart w:id="8" w:name="OLE_LINK14"/>
+      <w:bookmarkStart w:id="9" w:name="OLE_LINK15"/>
+      <w:bookmarkStart w:id="10" w:name="OLE_LINK16"/>
+      <w:r>
+        <w:rPr>
+          <w:rFonts w:cs="Arial"/>
+          <w:b/>
+          <w:sz w:val="28"/>
+          <w:szCs w:val="28"/>
+        </w:rPr>
+        <w:t>Objetivo Social</w:t>
+      </w:r>
+      <w:bookmarkEnd w:id="8"/>
+      <w:bookmarkEnd w:id="9"/>
+      <w:bookmarkEnd w:id="10"/>
+      <w:r>
+        <w:rPr>
+          <w:rFonts w:cs="Arial"/>
+          <w:b/>
+          <w:sz w:val="28"/>
+          <w:szCs w:val="28"/>
+        </w:rPr>
+        <w:t xml:space="preserve"> </w:t>
+      </w:r>
+      <w:r>
+        <w:rPr>
+          <w:rFonts w:cs="Arial"/>
+          <w:b/>
+          <w:sz w:val="28"/>
+          <w:szCs w:val="28"/>
+        </w:rPr>
+        <w:t>……………………………………</w:t>
       </w:r>
       <w:proofErr w:type="gramStart"/>
       <w:r>
@@ -730,6 +745,34 @@
           <w:sz w:val="28"/>
           <w:szCs w:val="28"/>
         </w:rPr>
+        <w:t>…….</w:t>
+      </w:r>
+      <w:proofErr w:type="gramEnd"/>
+      <w:r>
+        <w:rPr>
+          <w:rFonts w:cs="Arial"/>
+          <w:b/>
+          <w:sz w:val="28"/>
+          <w:szCs w:val="28"/>
+        </w:rPr>
+        <w:t>.</w:t>
+      </w:r>
+      <w:r>
+        <w:rPr>
+          <w:rFonts w:cs="Arial"/>
+          <w:b/>
+          <w:sz w:val="28"/>
+          <w:szCs w:val="28"/>
+        </w:rPr>
+        <w:t>…</w:t>
+      </w:r>
+      <w:r>
+        <w:rPr>
+          <w:rFonts w:cs="Arial"/>
+          <w:b/>
+          <w:sz w:val="28"/>
+          <w:szCs w:val="28"/>
+        </w:rPr>
         <w:t>……</w:t>
       </w:r>
       <w:r>
@@ -741,7 +784,6 @@
         </w:rPr>
         <w:t>.</w:t>
       </w:r>
-      <w:proofErr w:type="gramEnd"/>
       <w:r>
         <w:rPr>
           <w:rFonts w:cs="Arial"/>
@@ -767,40 +809,23 @@
           <w:szCs w:val="28"/>
         </w:rPr>
       </w:pPr>
-      <w:bookmarkStart w:id="8" w:name="OLE_LINK10"/>
-      <w:bookmarkStart w:id="9" w:name="OLE_LINK11"/>
-      <w:bookmarkStart w:id="10" w:name="OLE_LINK12"/>
-      <w:bookmarkStart w:id="11" w:name="OLE_LINK13"/>
-      <w:r>
-        <w:rPr>
-          <w:rFonts w:cs="Arial"/>
-          <w:b/>
-          <w:sz w:val="28"/>
-          <w:szCs w:val="28"/>
-        </w:rPr>
-        <w:t xml:space="preserve">Objetivo </w:t>
-      </w:r>
-      <w:r>
-        <w:rPr>
-          <w:rFonts w:cs="Arial"/>
-          <w:b/>
-          <w:sz w:val="28"/>
-          <w:szCs w:val="28"/>
-        </w:rPr>
-        <w:t>Económico</w:t>
-      </w:r>
-      <w:bookmarkEnd w:id="8"/>
-      <w:bookmarkEnd w:id="9"/>
-      <w:bookmarkEnd w:id="10"/>
-      <w:bookmarkEnd w:id="11"/>
-      <w:r>
-        <w:rPr>
-          <w:rFonts w:cs="Arial"/>
-          <w:b/>
-          <w:sz w:val="28"/>
-          <w:szCs w:val="28"/>
-        </w:rPr>
-        <w:t>………………………………………………</w:t>
+      <w:r>
+        <w:rPr>
+          <w:rFonts w:cs="Arial"/>
+          <w:b/>
+          <w:sz w:val="28"/>
+          <w:szCs w:val="28"/>
+        </w:rPr>
+        <w:t xml:space="preserve">Justificación del proyecto </w:t>
+      </w:r>
+      <w:r>
+        <w:rPr>
+          <w:rFonts w:cs="Arial"/>
+          <w:b/>
+          <w:sz w:val="28"/>
+          <w:szCs w:val="28"/>
+        </w:rPr>
+        <w:t>………………………………………</w:t>
       </w:r>
     </w:p>
     <w:p>
@@ -818,29 +843,56 @@
           <w:szCs w:val="28"/>
         </w:rPr>
       </w:pPr>
-      <w:bookmarkStart w:id="12" w:name="OLE_LINK14"/>
-      <w:bookmarkStart w:id="13" w:name="OLE_LINK15"/>
-      <w:bookmarkStart w:id="14" w:name="OLE_LINK16"/>
-      <w:r>
-        <w:rPr>
-          <w:rFonts w:cs="Arial"/>
-          <w:b/>
-          <w:sz w:val="28"/>
-          <w:szCs w:val="28"/>
-        </w:rPr>
-        <w:t>Objetivo Social</w:t>
-      </w:r>
+      <w:bookmarkStart w:id="11" w:name="OLE_LINK17"/>
+      <w:bookmarkStart w:id="12" w:name="OLE_LINK18"/>
+      <w:r>
+        <w:rPr>
+          <w:rFonts w:cs="Arial"/>
+          <w:b/>
+          <w:sz w:val="28"/>
+          <w:szCs w:val="28"/>
+        </w:rPr>
+        <w:t>Antecedentes del proyecto</w:t>
+      </w:r>
+      <w:bookmarkEnd w:id="11"/>
       <w:bookmarkEnd w:id="12"/>
-      <w:bookmarkEnd w:id="13"/>
-      <w:bookmarkEnd w:id="14"/>
-      <w:r>
-        <w:rPr>
-          <w:rFonts w:cs="Arial"/>
-          <w:b/>
-          <w:sz w:val="28"/>
-          <w:szCs w:val="28"/>
-        </w:rPr>
-        <w:t>……………………………………………………..</w:t>
+      <w:r>
+        <w:rPr>
+          <w:rFonts w:cs="Arial"/>
+          <w:b/>
+          <w:sz w:val="28"/>
+          <w:szCs w:val="28"/>
+        </w:rPr>
+        <w:t xml:space="preserve"> </w:t>
+      </w:r>
+      <w:r>
+        <w:rPr>
+          <w:rFonts w:cs="Arial"/>
+          <w:b/>
+          <w:sz w:val="28"/>
+          <w:szCs w:val="28"/>
+        </w:rPr>
+        <w:t>………………………………</w:t>
+      </w:r>
+      <w:proofErr w:type="gramStart"/>
+      <w:r>
+        <w:rPr>
+          <w:rFonts w:cs="Arial"/>
+          <w:b/>
+          <w:sz w:val="28"/>
+          <w:szCs w:val="28"/>
+        </w:rPr>
+        <w:t>…….</w:t>
+      </w:r>
+      <w:proofErr w:type="gramEnd"/>
+      <w:r>
+        <w:rPr>
+          <w:rFonts w:cs="Arial"/>
+          <w:b/>
+          <w:sz w:val="28"/>
+          <w:szCs w:val="28"/>
+        </w:rPr>
+        <w:t>.</w:t>
       </w:r>
     </w:p>
     <w:p>
@@ -858,14 +910,72 @@
           <w:szCs w:val="28"/>
         </w:rPr>
       </w:pPr>
-      <w:r>
-        <w:rPr>
-          <w:rFonts w:cs="Arial"/>
-          <w:b/>
-          <w:sz w:val="28"/>
-          <w:szCs w:val="28"/>
-        </w:rPr>
-        <w:t>Justificación del proyecto……………………………………….</w:t>
+      <w:bookmarkStart w:id="13" w:name="OLE_LINK19"/>
+      <w:r>
+        <w:rPr>
+          <w:rFonts w:cs="Arial"/>
+          <w:b/>
+          <w:sz w:val="28"/>
+          <w:szCs w:val="28"/>
+        </w:rPr>
+        <w:t>Análisis del entorno</w:t>
+      </w:r>
+      <w:bookmarkEnd w:id="13"/>
+      <w:r>
+        <w:rPr>
+          <w:rFonts w:cs="Arial"/>
+          <w:b/>
+          <w:sz w:val="28"/>
+          <w:szCs w:val="28"/>
+        </w:rPr>
+        <w:t xml:space="preserve"> </w:t>
+      </w:r>
+      <w:r>
+        <w:rPr>
+          <w:rFonts w:cs="Arial"/>
+          <w:b/>
+          <w:sz w:val="28"/>
+          <w:szCs w:val="28"/>
+        </w:rPr>
+        <w:t>………………………</w:t>
+      </w:r>
+      <w:proofErr w:type="gramStart"/>
+      <w:r>
+        <w:rPr>
+          <w:rFonts w:cs="Arial"/>
+          <w:b/>
+          <w:sz w:val="28"/>
+          <w:szCs w:val="28"/>
+        </w:rPr>
+        <w:t>…….</w:t>
+      </w:r>
+      <w:proofErr w:type="gramEnd"/>
+      <w:r>
+        <w:rPr>
+          <w:rFonts w:cs="Arial"/>
+          <w:b/>
+          <w:sz w:val="28"/>
+          <w:szCs w:val="28"/>
+        </w:rPr>
+        <w:t>…………</w:t>
+      </w:r>
+      <w:r>
+        <w:rPr>
+          <w:rFonts w:cs="Arial"/>
+          <w:b/>
+          <w:sz w:val="28"/>
+          <w:szCs w:val="28"/>
+        </w:rPr>
+        <w:t>….</w:t>
+      </w:r>
+      <w:r>
+        <w:rPr>
+          <w:rFonts w:cs="Arial"/>
+          <w:b/>
+          <w:sz w:val="28"/>
+          <w:szCs w:val="28"/>
+        </w:rPr>
+        <w:t>….</w:t>
       </w:r>
     </w:p>
     <w:p>
@@ -883,28 +993,77 @@
           <w:szCs w:val="28"/>
         </w:rPr>
       </w:pPr>
-      <w:bookmarkStart w:id="15" w:name="OLE_LINK17"/>
-      <w:bookmarkStart w:id="16" w:name="OLE_LINK18"/>
-      <w:r>
-        <w:rPr>
-          <w:rFonts w:cs="Arial"/>
-          <w:b/>
-          <w:sz w:val="28"/>
-          <w:szCs w:val="28"/>
-        </w:rPr>
-        <w:t>Antecedentes del proyecto</w:t>
-      </w:r>
+      <w:bookmarkStart w:id="14" w:name="OLE_LINK20"/>
+      <w:bookmarkStart w:id="15" w:name="OLE_LINK21"/>
+      <w:r>
+        <w:rPr>
+          <w:rFonts w:cs="Arial"/>
+          <w:b/>
+          <w:sz w:val="28"/>
+          <w:szCs w:val="28"/>
+        </w:rPr>
+        <w:t>Análisis del sector y subsector</w:t>
+      </w:r>
+      <w:bookmarkEnd w:id="14"/>
       <w:bookmarkEnd w:id="15"/>
+      <w:r>
+        <w:rPr>
+          <w:rFonts w:cs="Arial"/>
+          <w:b/>
+          <w:sz w:val="28"/>
+          <w:szCs w:val="28"/>
+        </w:rPr>
+        <w:t xml:space="preserve"> </w:t>
+      </w:r>
+      <w:r>
+        <w:rPr>
+          <w:rFonts w:cs="Arial"/>
+          <w:b/>
+          <w:sz w:val="28"/>
+          <w:szCs w:val="28"/>
+        </w:rPr>
+        <w:t>………………………</w:t>
+      </w:r>
+      <w:proofErr w:type="gramStart"/>
+      <w:r>
+        <w:rPr>
+          <w:rFonts w:cs="Arial"/>
+          <w:b/>
+          <w:sz w:val="28"/>
+          <w:szCs w:val="28"/>
+        </w:rPr>
+        <w:t>……</w:t>
+      </w:r>
+      <w:r>
+        <w:rPr>
+          <w:rFonts w:cs="Arial"/>
+          <w:b/>
+          <w:sz w:val="28"/>
+          <w:szCs w:val="28"/>
+        </w:rPr>
+        <w:t>.</w:t>
+      </w:r>
+      <w:proofErr w:type="gramEnd"/>
+      <w:r>
+        <w:rPr>
+          <w:rFonts w:cs="Arial"/>
+          <w:b/>
+          <w:sz w:val="28"/>
+          <w:szCs w:val="28"/>
+        </w:rPr>
+        <w:t>.</w:t>
+      </w:r>
+      <w:r>
+        <w:rPr>
+          <w:rFonts w:cs="Arial"/>
+          <w:b/>
+          <w:sz w:val="28"/>
+          <w:szCs w:val="28"/>
+        </w:rPr>
+        <w:t>…</w:t>
+      </w:r>
+      <w:bookmarkStart w:id="16" w:name="_GoBack"/>
       <w:bookmarkEnd w:id="16"/>
-      <w:r>
-        <w:rPr>
-          <w:rFonts w:cs="Arial"/>
-          <w:b/>
-          <w:sz w:val="28"/>
-          <w:szCs w:val="28"/>
-        </w:rPr>
-        <w:t>………………………………………</w:t>
-      </w:r>
     </w:p>
     <w:p>
       <w:pPr>
@@ -921,15 +1080,15 @@
           <w:szCs w:val="28"/>
         </w:rPr>
       </w:pPr>
-      <w:bookmarkStart w:id="17" w:name="OLE_LINK19"/>
-      <w:r>
-        <w:rPr>
-          <w:rFonts w:cs="Arial"/>
-          <w:b/>
-          <w:sz w:val="28"/>
-          <w:szCs w:val="28"/>
-        </w:rPr>
-        <w:t>Análisis del entorno</w:t>
+      <w:bookmarkStart w:id="17" w:name="OLE_LINK24"/>
+      <w:r>
+        <w:rPr>
+          <w:rFonts w:cs="Arial"/>
+          <w:b/>
+          <w:sz w:val="28"/>
+          <w:szCs w:val="28"/>
+        </w:rPr>
+        <w:t>Comportamiento en los últimos años</w:t>
       </w:r>
       <w:bookmarkEnd w:id="17"/>
       <w:r>
@@ -939,142 +1098,17 @@
           <w:sz w:val="28"/>
           <w:szCs w:val="28"/>
         </w:rPr>
-        <w:t>……………</w:t>
-      </w:r>
-      <w:r>
-        <w:rPr>
-          <w:rFonts w:cs="Arial"/>
-          <w:b/>
-          <w:sz w:val="28"/>
-          <w:szCs w:val="28"/>
-        </w:rPr>
-        <w:t>……</w:t>
-      </w:r>
-      <w:r>
-        <w:rPr>
-          <w:rFonts w:cs="Arial"/>
-          <w:b/>
-          <w:sz w:val="28"/>
-          <w:szCs w:val="28"/>
-        </w:rPr>
-        <w:t>……………………</w:t>
-      </w:r>
-    </w:p>
-    <w:p>
-      <w:pPr>
-        <w:pStyle w:val="Prrafodelista"/>
-        <w:numPr>
-          <w:ilvl w:val="1"/>
-          <w:numId w:val="8"/>
-        </w:numPr>
-        <w:jc w:val="left"/>
-        <w:rPr>
-          <w:rFonts w:cs="Arial"/>
-          <w:b/>
-          <w:sz w:val="28"/>
-          <w:szCs w:val="28"/>
-        </w:rPr>
-      </w:pPr>
-      <w:bookmarkStart w:id="18" w:name="OLE_LINK20"/>
-      <w:bookmarkStart w:id="19" w:name="OLE_LINK21"/>
-      <w:r>
-        <w:rPr>
-          <w:rFonts w:cs="Arial"/>
-          <w:b/>
-          <w:sz w:val="28"/>
-          <w:szCs w:val="28"/>
-        </w:rPr>
-        <w:t>Análisis del sector y subsector</w:t>
-      </w:r>
-      <w:bookmarkEnd w:id="18"/>
-      <w:bookmarkEnd w:id="19"/>
-      <w:r>
-        <w:rPr>
-          <w:rFonts w:cs="Arial"/>
-          <w:b/>
-          <w:sz w:val="28"/>
-          <w:szCs w:val="28"/>
-        </w:rPr>
-        <w:t>…………………..…………</w:t>
-      </w:r>
-    </w:p>
-    <w:p>
-      <w:pPr>
-        <w:pStyle w:val="Prrafodelista"/>
-        <w:numPr>
-          <w:ilvl w:val="1"/>
-          <w:numId w:val="8"/>
-        </w:numPr>
-        <w:jc w:val="left"/>
-        <w:rPr>
-          <w:rFonts w:cs="Arial"/>
-          <w:b/>
-          <w:sz w:val="28"/>
-          <w:szCs w:val="28"/>
-        </w:rPr>
-      </w:pPr>
-      <w:r>
-        <w:rPr>
-          <w:rFonts w:cs="Arial"/>
-          <w:b/>
-          <w:sz w:val="28"/>
-          <w:szCs w:val="28"/>
-        </w:rPr>
-        <w:t>Actividad económica……………………………….…………</w:t>
-      </w:r>
-    </w:p>
-    <w:p>
-      <w:pPr>
-        <w:pStyle w:val="Prrafodelista"/>
-        <w:numPr>
-          <w:ilvl w:val="2"/>
-          <w:numId w:val="8"/>
-        </w:numPr>
-        <w:rPr>
-          <w:rFonts w:cs="Arial"/>
-          <w:b/>
-          <w:sz w:val="28"/>
-          <w:szCs w:val="28"/>
-        </w:rPr>
-      </w:pPr>
-      <w:bookmarkStart w:id="20" w:name="OLE_LINK24"/>
-      <w:r>
-        <w:rPr>
-          <w:rFonts w:cs="Arial"/>
-          <w:b/>
-          <w:sz w:val="28"/>
-          <w:szCs w:val="28"/>
-        </w:rPr>
-        <w:t>Comportamiento en los últimos años</w:t>
-      </w:r>
-      <w:bookmarkEnd w:id="20"/>
-      <w:r>
-        <w:rPr>
-          <w:rFonts w:cs="Arial"/>
-          <w:b/>
-          <w:sz w:val="28"/>
-          <w:szCs w:val="28"/>
-        </w:rPr>
-        <w:t>……</w:t>
-      </w:r>
-      <w:r>
-        <w:rPr>
-          <w:rFonts w:cs="Arial"/>
-          <w:b/>
-          <w:sz w:val="28"/>
-          <w:szCs w:val="28"/>
-        </w:rPr>
-        <w:t>……</w:t>
-      </w:r>
-      <w:r>
-        <w:rPr>
-          <w:rFonts w:cs="Arial"/>
-          <w:b/>
-          <w:sz w:val="28"/>
-          <w:szCs w:val="28"/>
-        </w:rPr>
         <w:t>…</w:t>
       </w:r>
+      <w:r>
+        <w:rPr>
+          <w:rFonts w:cs="Arial"/>
+          <w:b/>
+          <w:sz w:val="28"/>
+          <w:szCs w:val="28"/>
+        </w:rPr>
+        <w:t>…</w:t>
+      </w:r>
       <w:proofErr w:type="gramStart"/>
       <w:r>
         <w:rPr>
@@ -1083,8 +1117,18 @@
           <w:sz w:val="28"/>
           <w:szCs w:val="28"/>
         </w:rPr>
-        <w:t>……</w:t>
-      </w:r>
+        <w:t>…</w:t>
+      </w:r>
+      <w:r>
+        <w:rPr>
+          <w:rFonts w:cs="Arial"/>
+          <w:b/>
+          <w:sz w:val="28"/>
+          <w:szCs w:val="28"/>
+        </w:rPr>
+        <w:t>….</w:t>
+      </w:r>
+      <w:proofErr w:type="gramEnd"/>
       <w:r>
         <w:rPr>
           <w:rFonts w:cs="Arial"/>
@@ -1094,85 +1138,14 @@
         </w:rPr>
         <w:t>.</w:t>
       </w:r>
-      <w:proofErr w:type="gramEnd"/>
-      <w:r>
-        <w:rPr>
-          <w:rFonts w:cs="Arial"/>
-          <w:b/>
-          <w:sz w:val="28"/>
-          <w:szCs w:val="28"/>
-        </w:rPr>
-        <w:t>.</w:t>
-      </w:r>
-    </w:p>
-    <w:p>
-      <w:pPr>
-        <w:pStyle w:val="Prrafodelista"/>
-        <w:numPr>
-          <w:ilvl w:val="2"/>
-          <w:numId w:val="8"/>
-        </w:numPr>
-        <w:jc w:val="left"/>
-        <w:rPr>
-          <w:rFonts w:cs="Arial"/>
-          <w:b/>
-          <w:sz w:val="28"/>
-          <w:szCs w:val="28"/>
-        </w:rPr>
-      </w:pPr>
-      <w:r>
-        <w:rPr>
-          <w:rFonts w:cs="Arial"/>
-          <w:b/>
-          <w:sz w:val="28"/>
-          <w:szCs w:val="28"/>
-        </w:rPr>
-        <w:t>Tendencias a corto y mediano</w:t>
-      </w:r>
-      <w:r>
-        <w:rPr>
-          <w:rFonts w:cs="Arial"/>
-          <w:b/>
-          <w:sz w:val="28"/>
-          <w:szCs w:val="28"/>
-        </w:rPr>
-        <w:t xml:space="preserve"> plazo…</w:t>
-      </w:r>
-      <w:r>
-        <w:rPr>
-          <w:rFonts w:cs="Arial"/>
-          <w:b/>
-          <w:sz w:val="28"/>
-          <w:szCs w:val="28"/>
-        </w:rPr>
-        <w:t>……</w:t>
-      </w:r>
-      <w:r>
-        <w:rPr>
-          <w:rFonts w:cs="Arial"/>
-          <w:b/>
-          <w:sz w:val="28"/>
-          <w:szCs w:val="28"/>
-        </w:rPr>
-        <w:t>…………</w:t>
-      </w:r>
-      <w:r>
-        <w:rPr>
-          <w:rFonts w:cs="Arial"/>
-          <w:b/>
-          <w:sz w:val="28"/>
-          <w:szCs w:val="28"/>
-        </w:rPr>
-        <w:t>…</w:t>
-      </w:r>
-      <w:r>
-        <w:rPr>
-          <w:rFonts w:cs="Arial"/>
-          <w:b/>
-          <w:sz w:val="28"/>
-          <w:szCs w:val="28"/>
-        </w:rPr>
-        <w:t xml:space="preserve"> </w:t>
+      <w:r>
+        <w:rPr>
+          <w:rFonts w:cs="Arial"/>
+          <w:b/>
+          <w:sz w:val="28"/>
+          <w:szCs w:val="28"/>
+        </w:rPr>
+        <w:t>………</w:t>
       </w:r>
     </w:p>
     <w:p>
@@ -1190,79 +1163,41 @@
           <w:szCs w:val="28"/>
         </w:rPr>
       </w:pPr>
-      <w:bookmarkStart w:id="21" w:name="OLE_LINK25"/>
-      <w:r>
-        <w:rPr>
-          <w:rFonts w:cs="Arial"/>
-          <w:b/>
-          <w:sz w:val="28"/>
-          <w:szCs w:val="28"/>
-        </w:rPr>
-        <w:t>E</w:t>
-      </w:r>
-      <w:r>
-        <w:rPr>
-          <w:rFonts w:cs="Arial"/>
-          <w:b/>
-          <w:sz w:val="28"/>
-          <w:szCs w:val="28"/>
-        </w:rPr>
-        <w:t xml:space="preserve">studio del mercado oferta y </w:t>
-      </w:r>
-      <w:r>
-        <w:rPr>
-          <w:rFonts w:cs="Arial"/>
-          <w:b/>
-          <w:sz w:val="28"/>
-          <w:szCs w:val="28"/>
-        </w:rPr>
-        <w:t>demanda</w:t>
-      </w:r>
-      <w:bookmarkEnd w:id="21"/>
-      <w:r>
-        <w:rPr>
-          <w:rFonts w:cs="Arial"/>
-          <w:b/>
-          <w:sz w:val="28"/>
-          <w:szCs w:val="28"/>
-        </w:rPr>
-        <w:t>……</w:t>
-      </w:r>
-      <w:r>
-        <w:rPr>
-          <w:rFonts w:cs="Arial"/>
-          <w:b/>
-          <w:sz w:val="28"/>
-          <w:szCs w:val="28"/>
-        </w:rPr>
-        <w:t>…………</w:t>
-      </w:r>
-      <w:r>
-        <w:rPr>
-          <w:rFonts w:cs="Arial"/>
-          <w:b/>
-          <w:sz w:val="28"/>
-          <w:szCs w:val="28"/>
-        </w:rPr>
-        <w:t>.</w:t>
-      </w:r>
-      <w:r>
-        <w:rPr>
-          <w:rFonts w:cs="Arial"/>
-          <w:b/>
-          <w:sz w:val="28"/>
-          <w:szCs w:val="28"/>
-        </w:rPr>
-        <w:t>.</w:t>
-      </w:r>
-      <w:r>
-        <w:rPr>
-          <w:rFonts w:cs="Arial"/>
-          <w:b/>
-          <w:sz w:val="28"/>
-          <w:szCs w:val="28"/>
-        </w:rPr>
-        <w:t>.</w:t>
+      <w:r>
+        <w:rPr>
+          <w:rFonts w:cs="Arial"/>
+          <w:b/>
+          <w:sz w:val="28"/>
+          <w:szCs w:val="28"/>
+        </w:rPr>
+        <w:t>Tendencias a corto y mediano plazo…………</w:t>
+      </w:r>
+      <w:r>
+        <w:rPr>
+          <w:rFonts w:cs="Arial"/>
+          <w:b/>
+          <w:sz w:val="28"/>
+          <w:szCs w:val="28"/>
+        </w:rPr>
+        <w:t>………</w:t>
+      </w:r>
+      <w:r>
+        <w:rPr>
+          <w:rFonts w:cs="Arial"/>
+          <w:b/>
+          <w:sz w:val="28"/>
+          <w:szCs w:val="28"/>
+        </w:rPr>
+        <w:t>…</w:t>
+      </w:r>
+      <w:r>
+        <w:rPr>
+          <w:rFonts w:cs="Arial"/>
+          <w:b/>
+          <w:sz w:val="28"/>
+          <w:szCs w:val="28"/>
+        </w:rPr>
+        <w:t xml:space="preserve"> </w:t>
       </w:r>
     </w:p>
     <w:p>
@@ -1280,27 +1215,99 @@
           <w:szCs w:val="28"/>
         </w:rPr>
       </w:pPr>
-      <w:bookmarkStart w:id="22" w:name="OLE_LINK31"/>
-      <w:bookmarkStart w:id="23" w:name="OLE_LINK32"/>
-      <w:r>
-        <w:rPr>
-          <w:rFonts w:cs="Arial"/>
-          <w:b/>
-          <w:sz w:val="28"/>
-          <w:szCs w:val="28"/>
-        </w:rPr>
-        <w:t>Mercado potencial</w:t>
-      </w:r>
-      <w:bookmarkEnd w:id="22"/>
-      <w:bookmarkEnd w:id="23"/>
-      <w:r>
-        <w:rPr>
-          <w:rFonts w:cs="Arial"/>
-          <w:b/>
-          <w:sz w:val="28"/>
-          <w:szCs w:val="28"/>
-        </w:rPr>
-        <w:t>………………………………………….</w:t>
+      <w:bookmarkStart w:id="18" w:name="OLE_LINK25"/>
+      <w:r>
+        <w:rPr>
+          <w:rFonts w:cs="Arial"/>
+          <w:b/>
+          <w:sz w:val="28"/>
+          <w:szCs w:val="28"/>
+        </w:rPr>
+        <w:t>Estudio del mercado oferta y demanda</w:t>
+      </w:r>
+      <w:bookmarkEnd w:id="18"/>
+      <w:r>
+        <w:rPr>
+          <w:rFonts w:cs="Arial"/>
+          <w:b/>
+          <w:sz w:val="28"/>
+          <w:szCs w:val="28"/>
+        </w:rPr>
+        <w:t xml:space="preserve"> </w:t>
+      </w:r>
+      <w:r>
+        <w:rPr>
+          <w:rFonts w:cs="Arial"/>
+          <w:b/>
+          <w:sz w:val="28"/>
+          <w:szCs w:val="28"/>
+        </w:rPr>
+        <w:t>…</w:t>
+      </w:r>
+      <w:r>
+        <w:rPr>
+          <w:rFonts w:cs="Arial"/>
+          <w:b/>
+          <w:sz w:val="28"/>
+          <w:szCs w:val="28"/>
+        </w:rPr>
+        <w:t>…</w:t>
+      </w:r>
+      <w:proofErr w:type="gramStart"/>
+      <w:r>
+        <w:rPr>
+          <w:rFonts w:cs="Arial"/>
+          <w:b/>
+          <w:sz w:val="28"/>
+          <w:szCs w:val="28"/>
+        </w:rPr>
+        <w:t>…….</w:t>
+      </w:r>
+      <w:proofErr w:type="gramEnd"/>
+      <w:r>
+        <w:rPr>
+          <w:rFonts w:cs="Arial"/>
+          <w:b/>
+          <w:sz w:val="28"/>
+          <w:szCs w:val="28"/>
+        </w:rPr>
+        <w:t>.</w:t>
+      </w:r>
+      <w:r>
+        <w:rPr>
+          <w:rFonts w:cs="Arial"/>
+          <w:b/>
+          <w:sz w:val="28"/>
+          <w:szCs w:val="28"/>
+        </w:rPr>
+        <w:t>…</w:t>
+      </w:r>
+      <w:r>
+        <w:rPr>
+          <w:rFonts w:cs="Arial"/>
+          <w:b/>
+          <w:sz w:val="28"/>
+          <w:szCs w:val="28"/>
+        </w:rPr>
+        <w:t>.</w:t>
+      </w:r>
+      <w:r>
+        <w:rPr>
+          <w:rFonts w:cs="Arial"/>
+          <w:b/>
+          <w:sz w:val="28"/>
+          <w:szCs w:val="28"/>
+        </w:rPr>
+        <w:t>.</w:t>
+      </w:r>
+      <w:r>
+        <w:rPr>
+          <w:rFonts w:cs="Arial"/>
+          <w:b/>
+          <w:sz w:val="28"/>
+          <w:szCs w:val="28"/>
+        </w:rPr>
+        <w:t>.</w:t>
       </w:r>
     </w:p>
     <w:p>
@@ -1318,27 +1325,27 @@
           <w:szCs w:val="28"/>
         </w:rPr>
       </w:pPr>
-      <w:bookmarkStart w:id="24" w:name="OLE_LINK35"/>
-      <w:bookmarkStart w:id="25" w:name="OLE_LINK36"/>
-      <w:r>
-        <w:rPr>
-          <w:rFonts w:cs="Arial"/>
-          <w:b/>
-          <w:sz w:val="28"/>
-          <w:szCs w:val="28"/>
-        </w:rPr>
-        <w:t>Objetivo de mercado</w:t>
-      </w:r>
-      <w:bookmarkEnd w:id="24"/>
-      <w:bookmarkEnd w:id="25"/>
-      <w:r>
-        <w:rPr>
-          <w:rFonts w:cs="Arial"/>
-          <w:b/>
-          <w:sz w:val="28"/>
-          <w:szCs w:val="28"/>
-        </w:rPr>
-        <w:t>……………………………………….</w:t>
+      <w:bookmarkStart w:id="19" w:name="OLE_LINK31"/>
+      <w:bookmarkStart w:id="20" w:name="OLE_LINK32"/>
+      <w:r>
+        <w:rPr>
+          <w:rFonts w:cs="Arial"/>
+          <w:b/>
+          <w:sz w:val="28"/>
+          <w:szCs w:val="28"/>
+        </w:rPr>
+        <w:t>Mercado potencial</w:t>
+      </w:r>
+      <w:bookmarkEnd w:id="19"/>
+      <w:bookmarkEnd w:id="20"/>
+      <w:r>
+        <w:rPr>
+          <w:rFonts w:cs="Arial"/>
+          <w:b/>
+          <w:sz w:val="28"/>
+          <w:szCs w:val="28"/>
+        </w:rPr>
+        <w:t>………………………………………….</w:t>
       </w:r>
     </w:p>
     <w:p>
@@ -1356,54 +1363,27 @@
           <w:szCs w:val="28"/>
         </w:rPr>
       </w:pPr>
-      <w:bookmarkStart w:id="26" w:name="OLE_LINK40"/>
-      <w:bookmarkStart w:id="27" w:name="OLE_LINK41"/>
-      <w:r>
-        <w:rPr>
-          <w:rFonts w:cs="Arial"/>
-          <w:b/>
-          <w:sz w:val="28"/>
-          <w:szCs w:val="28"/>
-        </w:rPr>
-        <w:t>Se</w:t>
-      </w:r>
-      <w:r>
-        <w:rPr>
-          <w:rFonts w:cs="Arial"/>
-          <w:b/>
-          <w:sz w:val="28"/>
-          <w:szCs w:val="28"/>
-        </w:rPr>
-        <w:t>gmentos del mercado</w:t>
-      </w:r>
-      <w:bookmarkEnd w:id="26"/>
-      <w:bookmarkEnd w:id="27"/>
-      <w:r>
-        <w:rPr>
-          <w:rFonts w:cs="Arial"/>
-          <w:b/>
-          <w:sz w:val="28"/>
-          <w:szCs w:val="28"/>
-        </w:rPr>
-        <w:t>……………………………</w:t>
-      </w:r>
-      <w:r>
-        <w:rPr>
-          <w:rFonts w:cs="Arial"/>
-          <w:b/>
-          <w:sz w:val="28"/>
-          <w:szCs w:val="28"/>
-        </w:rPr>
-        <w:t>……</w:t>
-      </w:r>
-      <w:r>
-        <w:rPr>
-          <w:rFonts w:cs="Arial"/>
-          <w:b/>
-          <w:sz w:val="28"/>
-          <w:szCs w:val="28"/>
-        </w:rPr>
-        <w:t>.</w:t>
+      <w:bookmarkStart w:id="21" w:name="OLE_LINK35"/>
+      <w:bookmarkStart w:id="22" w:name="OLE_LINK36"/>
+      <w:r>
+        <w:rPr>
+          <w:rFonts w:cs="Arial"/>
+          <w:b/>
+          <w:sz w:val="28"/>
+          <w:szCs w:val="28"/>
+        </w:rPr>
+        <w:t>Objetivo de mercado</w:t>
+      </w:r>
+      <w:bookmarkEnd w:id="21"/>
+      <w:bookmarkEnd w:id="22"/>
+      <w:r>
+        <w:rPr>
+          <w:rFonts w:cs="Arial"/>
+          <w:b/>
+          <w:sz w:val="28"/>
+          <w:szCs w:val="28"/>
+        </w:rPr>
+        <w:t>……………………………………….</w:t>
       </w:r>
     </w:p>
     <w:p>
@@ -1421,23 +1401,138 @@
           <w:szCs w:val="28"/>
         </w:rPr>
       </w:pPr>
-      <w:r>
-        <w:rPr>
-          <w:rFonts w:cs="Arial"/>
-          <w:b/>
-          <w:sz w:val="28"/>
-          <w:szCs w:val="28"/>
-        </w:rPr>
-        <w:t>Nicho de mercado……………………………………</w:t>
-      </w:r>
-      <w:r>
-        <w:rPr>
-          <w:rFonts w:cs="Arial"/>
-          <w:b/>
-          <w:sz w:val="28"/>
-          <w:szCs w:val="28"/>
-        </w:rPr>
-        <w:t>……</w:t>
+      <w:bookmarkStart w:id="23" w:name="OLE_LINK40"/>
+      <w:bookmarkStart w:id="24" w:name="OLE_LINK41"/>
+      <w:r>
+        <w:rPr>
+          <w:rFonts w:cs="Arial"/>
+          <w:b/>
+          <w:sz w:val="28"/>
+          <w:szCs w:val="28"/>
+        </w:rPr>
+        <w:t>Se</w:t>
+      </w:r>
+      <w:r>
+        <w:rPr>
+          <w:rFonts w:cs="Arial"/>
+          <w:b/>
+          <w:sz w:val="28"/>
+          <w:szCs w:val="28"/>
+        </w:rPr>
+        <w:t>gmentos del mercado</w:t>
+      </w:r>
+      <w:bookmarkEnd w:id="23"/>
+      <w:bookmarkEnd w:id="24"/>
+      <w:r>
+        <w:rPr>
+          <w:rFonts w:cs="Arial"/>
+          <w:b/>
+          <w:sz w:val="28"/>
+          <w:szCs w:val="28"/>
+        </w:rPr>
+        <w:t>…………………………</w:t>
+      </w:r>
+      <w:proofErr w:type="gramStart"/>
+      <w:r>
+        <w:rPr>
+          <w:rFonts w:cs="Arial"/>
+          <w:b/>
+          <w:sz w:val="28"/>
+          <w:szCs w:val="28"/>
+        </w:rPr>
+        <w:t>…</w:t>
+      </w:r>
+      <w:r>
+        <w:rPr>
+          <w:rFonts w:cs="Arial"/>
+          <w:b/>
+          <w:sz w:val="28"/>
+          <w:szCs w:val="28"/>
+        </w:rPr>
+        <w:t>….</w:t>
+      </w:r>
+      <w:proofErr w:type="gramEnd"/>
+      <w:r>
+        <w:rPr>
+          <w:rFonts w:cs="Arial"/>
+          <w:b/>
+          <w:sz w:val="28"/>
+          <w:szCs w:val="28"/>
+        </w:rPr>
+        <w:t>…</w:t>
+      </w:r>
+      <w:r>
+        <w:rPr>
+          <w:rFonts w:cs="Arial"/>
+          <w:b/>
+          <w:sz w:val="28"/>
+          <w:szCs w:val="28"/>
+        </w:rPr>
+        <w:t>.</w:t>
+      </w:r>
+    </w:p>
+    <w:p>
+      <w:pPr>
+        <w:pStyle w:val="Prrafodelista"/>
+        <w:numPr>
+          <w:ilvl w:val="0"/>
+          <w:numId w:val="8"/>
+        </w:numPr>
+        <w:ind w:left="1416" w:hanging="1056"/>
+        <w:jc w:val="left"/>
+        <w:rPr>
+          <w:rFonts w:cs="Arial"/>
+          <w:b/>
+          <w:sz w:val="28"/>
+          <w:szCs w:val="28"/>
+        </w:rPr>
+      </w:pPr>
+      <w:r>
+        <w:rPr>
+          <w:rFonts w:cs="Arial"/>
+          <w:b/>
+          <w:sz w:val="28"/>
+          <w:szCs w:val="28"/>
+        </w:rPr>
+        <w:t>Nicho de mercado…………………………………</w:t>
+      </w:r>
+      <w:proofErr w:type="gramStart"/>
+      <w:r>
+        <w:rPr>
+          <w:rFonts w:cs="Arial"/>
+          <w:b/>
+          <w:sz w:val="28"/>
+          <w:szCs w:val="28"/>
+        </w:rPr>
+        <w:t>…</w:t>
+      </w:r>
+      <w:r>
+        <w:rPr>
+          <w:rFonts w:cs="Arial"/>
+          <w:b/>
+          <w:sz w:val="28"/>
+          <w:szCs w:val="28"/>
+        </w:rPr>
+        <w:t>…</w:t>
+      </w:r>
+      <w:r>
+        <w:rPr>
+          <w:rFonts w:cs="Arial"/>
+          <w:b/>
+          <w:sz w:val="28"/>
+          <w:szCs w:val="28"/>
+        </w:rPr>
+        <w:t>.</w:t>
+      </w:r>
+      <w:proofErr w:type="gramEnd"/>
+      <w:r>
+        <w:rPr>
+          <w:rFonts w:cs="Arial"/>
+          <w:b/>
+          <w:sz w:val="28"/>
+          <w:szCs w:val="28"/>
+        </w:rPr>
+        <w:t>…</w:t>
       </w:r>
       <w:r>
         <w:rPr>
@@ -1471,7 +1566,36 @@
           <w:sz w:val="28"/>
           <w:szCs w:val="28"/>
         </w:rPr>
-        <w:t>Productos sustitutos y complementarios en termino de mercados………………………………………………</w:t>
+        <w:t>Productos sustitutos y complementarios en termino de mercados……………………………………</w:t>
+      </w:r>
+      <w:proofErr w:type="gramStart"/>
+      <w:r>
+        <w:rPr>
+          <w:rFonts w:cs="Arial"/>
+          <w:b/>
+          <w:sz w:val="28"/>
+          <w:szCs w:val="28"/>
+        </w:rPr>
+        <w:t>……</w:t>
+      </w:r>
+      <w:r>
+        <w:rPr>
+          <w:rFonts w:cs="Arial"/>
+          <w:b/>
+          <w:sz w:val="28"/>
+          <w:szCs w:val="28"/>
+        </w:rPr>
+        <w:t>.</w:t>
+      </w:r>
+      <w:proofErr w:type="gramEnd"/>
+      <w:r>
+        <w:rPr>
+          <w:rFonts w:cs="Arial"/>
+          <w:b/>
+          <w:sz w:val="28"/>
+          <w:szCs w:val="28"/>
+        </w:rPr>
+        <w:t>……</w:t>
       </w:r>
       <w:r>
         <w:rPr>
@@ -1682,6 +1806,15 @@
     </w:p>
     <w:p>
       <w:pPr>
+        <w:jc w:val="left"/>
+        <w:rPr>
+          <w:rFonts w:cs="Arial"/>
+          <w:szCs w:val="24"/>
+        </w:rPr>
+      </w:pPr>
+    </w:p>
+    <w:p>
+      <w:pPr>
         <w:pStyle w:val="Prrafodelista"/>
         <w:numPr>
           <w:ilvl w:val="0"/>
@@ -2545,74 +2678,74 @@
     </w:p>
     <w:p>
       <w:pPr>
+        <w:ind w:left="360"/>
+        <w:rPr>
+          <w:rFonts w:cs="Arial"/>
+          <w:szCs w:val="24"/>
+        </w:rPr>
+      </w:pPr>
+      <w:r>
+        <w:rPr>
+          <w:rFonts w:cs="Arial"/>
+          <w:szCs w:val="24"/>
+        </w:rPr>
+        <w:t>Con la creación del sistema</w:t>
+      </w:r>
+      <w:r>
+        <w:rPr>
+          <w:rFonts w:cs="Arial"/>
+          <w:szCs w:val="24"/>
+        </w:rPr>
+        <w:t>,</w:t>
+      </w:r>
+      <w:r>
+        <w:rPr>
+          <w:rFonts w:cs="Arial"/>
+          <w:szCs w:val="24"/>
+        </w:rPr>
+        <w:t xml:space="preserve"> se pretende vender </w:t>
+      </w:r>
+      <w:r>
+        <w:rPr>
+          <w:rFonts w:cs="Arial"/>
+          <w:szCs w:val="24"/>
+        </w:rPr>
+        <w:t xml:space="preserve">la idea </w:t>
+      </w:r>
+      <w:r>
+        <w:rPr>
+          <w:rFonts w:cs="Arial"/>
+          <w:szCs w:val="24"/>
+        </w:rPr>
+        <w:t>a otros negocios similares en dónde deseen llevar un control y registro de su inventario</w:t>
+      </w:r>
+      <w:r>
+        <w:rPr>
+          <w:rFonts w:cs="Arial"/>
+          <w:szCs w:val="24"/>
+        </w:rPr>
+        <w:t xml:space="preserve"> en cada producto ofrecido y se obtengan ganancias rentables por cada producto vendido</w:t>
+      </w:r>
+      <w:r>
+        <w:rPr>
+          <w:rFonts w:cs="Arial"/>
+          <w:szCs w:val="24"/>
+        </w:rPr>
+        <w:t>.</w:t>
+      </w:r>
+    </w:p>
+    <w:p>
+      <w:pPr>
         <w:ind w:left="708"/>
         <w:rPr>
           <w:rFonts w:cs="Arial"/>
           <w:szCs w:val="24"/>
         </w:rPr>
       </w:pPr>
-      <w:r>
-        <w:rPr>
-          <w:rFonts w:cs="Arial"/>
-          <w:szCs w:val="24"/>
-        </w:rPr>
-        <w:t>Con la creación del sistema</w:t>
-      </w:r>
-      <w:r>
-        <w:rPr>
-          <w:rFonts w:cs="Arial"/>
-          <w:szCs w:val="24"/>
-        </w:rPr>
-        <w:t>,</w:t>
-      </w:r>
-      <w:r>
-        <w:rPr>
-          <w:rFonts w:cs="Arial"/>
-          <w:szCs w:val="24"/>
-        </w:rPr>
-        <w:t xml:space="preserve"> se pretende vender </w:t>
-      </w:r>
-      <w:r>
-        <w:rPr>
-          <w:rFonts w:cs="Arial"/>
-          <w:szCs w:val="24"/>
-        </w:rPr>
-        <w:t xml:space="preserve">la idea </w:t>
-      </w:r>
-      <w:r>
-        <w:rPr>
-          <w:rFonts w:cs="Arial"/>
-          <w:szCs w:val="24"/>
-        </w:rPr>
-        <w:t>a otros negocios similares en dónde deseen llevar un control y registro de su inventario</w:t>
-      </w:r>
-      <w:r>
-        <w:rPr>
-          <w:rFonts w:cs="Arial"/>
-          <w:szCs w:val="24"/>
-        </w:rPr>
-        <w:t xml:space="preserve"> en cada producto ofrecido y se obtengan ganancias rentables por cada producto vendido</w:t>
-      </w:r>
-      <w:r>
-        <w:rPr>
-          <w:rFonts w:cs="Arial"/>
-          <w:szCs w:val="24"/>
-        </w:rPr>
-        <w:t>.</w:t>
-      </w:r>
-    </w:p>
-    <w:p>
-      <w:pPr>
-        <w:ind w:left="708"/>
-        <w:rPr>
-          <w:rFonts w:cs="Arial"/>
-          <w:szCs w:val="24"/>
-        </w:rPr>
-      </w:pPr>
-    </w:p>
-    <w:p>
-      <w:pPr>
-        <w:ind w:left="708"/>
+    </w:p>
+    <w:p>
+      <w:pPr>
+        <w:ind w:left="360"/>
         <w:rPr>
           <w:rFonts w:cs="Arial"/>
           <w:szCs w:val="24"/>
@@ -2639,7 +2772,7 @@
       <w:tblPr>
         <w:tblStyle w:val="Tablaconcuadrcula"/>
         <w:tblW w:w="0" w:type="auto"/>
-        <w:tblInd w:w="708" w:type="dxa"/>
+        <w:tblInd w:w="595" w:type="dxa"/>
         <w:tblLook w:val="04A0" w:firstRow="1" w:lastRow="0" w:firstColumn="1" w:lastColumn="0" w:noHBand="0" w:noVBand="1"/>
       </w:tblPr>
       <w:tblGrid>
@@ -3495,7 +3628,7 @@
     </w:p>
     <w:p>
       <w:pPr>
-        <w:ind w:left="708"/>
+        <w:ind w:left="360"/>
         <w:rPr>
           <w:rFonts w:cs="Arial"/>
           <w:szCs w:val="24"/>
@@ -3567,6 +3700,7 @@
     <w:p>
       <w:pPr>
         <w:pStyle w:val="Prrafodelista"/>
+        <w:ind w:left="360"/>
         <w:rPr>
           <w:rFonts w:cs="Arial"/>
           <w:szCs w:val="24"/>
@@ -3642,15 +3776,6 @@
         </w:rPr>
         <w:t xml:space="preserve"> miscelánea y que sea vendida y así plasmar nuestros conocimientos aprendidos con el objetivo de ayudar en una necesidad.</w:t>
       </w:r>
-    </w:p>
-    <w:p>
-      <w:pPr>
-        <w:ind w:left="720"/>
-        <w:rPr>
-          <w:rFonts w:cs="Arial"/>
-          <w:szCs w:val="24"/>
-        </w:rPr>
-      </w:pPr>
     </w:p>
     <w:p>
       <w:pPr>
@@ -3682,7 +3807,6 @@
           <w:sz w:val="28"/>
           <w:szCs w:val="28"/>
         </w:rPr>
-        <w:lastRenderedPageBreak/>
         <w:t>Antecedentes del proyecto</w:t>
       </w:r>
       <w:r>
@@ -3697,86 +3821,67 @@
     </w:p>
     <w:p>
       <w:pPr>
+        <w:ind w:left="360"/>
+        <w:rPr>
+          <w:rFonts w:cs="Arial"/>
+          <w:szCs w:val="24"/>
+        </w:rPr>
+      </w:pPr>
+      <w:r>
+        <w:rPr>
+          <w:rFonts w:cs="Arial"/>
+          <w:szCs w:val="24"/>
+        </w:rPr>
+        <w:t xml:space="preserve">Alguna </w:t>
+      </w:r>
+      <w:r>
+        <w:rPr>
+          <w:rFonts w:cs="Arial"/>
+          <w:szCs w:val="24"/>
+        </w:rPr>
+        <w:t xml:space="preserve">vez </w:t>
+      </w:r>
+      <w:r>
+        <w:rPr>
+          <w:rFonts w:cs="Arial"/>
+          <w:szCs w:val="24"/>
+        </w:rPr>
+        <w:t xml:space="preserve">tuve en mente crear un sistema de inventario debido a que yo tenía una lista improvisada en Excel dónde llevaba un registro de la mercancía que compraba para vender, eso me motivo a crear el sistema de </w:t>
+      </w:r>
+      <w:r>
+        <w:rPr>
+          <w:rFonts w:cs="Arial"/>
+          <w:szCs w:val="24"/>
+        </w:rPr>
+        <w:t>inventario</w:t>
+      </w:r>
+      <w:r>
+        <w:rPr>
+          <w:rFonts w:cs="Arial"/>
+          <w:szCs w:val="24"/>
+        </w:rPr>
+        <w:t xml:space="preserve"> porque creo que muchos negocios como las </w:t>
+      </w:r>
+      <w:r>
+        <w:rPr>
+          <w:rFonts w:cs="Arial"/>
+          <w:szCs w:val="24"/>
+        </w:rPr>
+        <w:t>misceláneas</w:t>
+      </w:r>
+      <w:r>
+        <w:rPr>
+          <w:rFonts w:cs="Arial"/>
+          <w:szCs w:val="24"/>
+        </w:rPr>
+        <w:t xml:space="preserve"> no tiene un sistema que lleve ese registro de inventarios.</w:t>
+      </w:r>
+    </w:p>
+    <w:p>
+      <w:pPr>
         <w:ind w:left="720"/>
         <w:rPr>
           <w:rFonts w:cs="Arial"/>
-          <w:szCs w:val="24"/>
-        </w:rPr>
-      </w:pPr>
-    </w:p>
-    <w:p>
-      <w:pPr>
-        <w:ind w:left="720"/>
-        <w:rPr>
-          <w:rFonts w:cs="Arial"/>
-          <w:szCs w:val="24"/>
-        </w:rPr>
-      </w:pPr>
-      <w:r>
-        <w:rPr>
-          <w:rFonts w:cs="Arial"/>
-          <w:szCs w:val="24"/>
-        </w:rPr>
-        <w:t xml:space="preserve">Alguna </w:t>
-      </w:r>
-      <w:r>
-        <w:rPr>
-          <w:rFonts w:cs="Arial"/>
-          <w:szCs w:val="24"/>
-        </w:rPr>
-        <w:t xml:space="preserve">vez </w:t>
-      </w:r>
-      <w:r>
-        <w:rPr>
-          <w:rFonts w:cs="Arial"/>
-          <w:szCs w:val="24"/>
-        </w:rPr>
-        <w:t xml:space="preserve">tuve en mente crear un sistema de inventario debido a que yo tenía una lista improvisada en Excel dónde llevaba un registro de la mercancía que compraba para vender, eso me motivo a crear el sistema de </w:t>
-      </w:r>
-      <w:r>
-        <w:rPr>
-          <w:rFonts w:cs="Arial"/>
-          <w:szCs w:val="24"/>
-        </w:rPr>
-        <w:t>inventario</w:t>
-      </w:r>
-      <w:r>
-        <w:rPr>
-          <w:rFonts w:cs="Arial"/>
-          <w:szCs w:val="24"/>
-        </w:rPr>
-        <w:t xml:space="preserve"> porque creo que muchos negocios como las </w:t>
-      </w:r>
-      <w:r>
-        <w:rPr>
-          <w:rFonts w:cs="Arial"/>
-          <w:szCs w:val="24"/>
-        </w:rPr>
-        <w:t>misceláneas</w:t>
-      </w:r>
-      <w:r>
-        <w:rPr>
-          <w:rFonts w:cs="Arial"/>
-          <w:szCs w:val="24"/>
-        </w:rPr>
-        <w:t xml:space="preserve"> no tiene un sistema que lleve ese registro de inventarios.</w:t>
-      </w:r>
-    </w:p>
-    <w:p>
-      <w:pPr>
-        <w:ind w:left="720"/>
-        <w:rPr>
-          <w:rFonts w:cs="Arial"/>
-          <w:szCs w:val="24"/>
-        </w:rPr>
-      </w:pPr>
-    </w:p>
-    <w:p>
-      <w:pPr>
-        <w:ind w:left="720"/>
-        <w:rPr>
-          <w:rFonts w:cs="Arial"/>
-          <w:b/>
           <w:szCs w:val="24"/>
         </w:rPr>
       </w:pPr>
@@ -3793,10 +3898,32 @@
           <w:b/>
           <w:sz w:val="28"/>
           <w:szCs w:val="28"/>
+        </w:rPr>
+      </w:pPr>
+      <w:r>
+        <w:rPr>
+          <w:rFonts w:cs="Arial"/>
+          <w:b/>
+          <w:sz w:val="28"/>
+          <w:szCs w:val="28"/>
+        </w:rPr>
+        <w:t>Análisis del entorno</w:t>
+      </w:r>
+    </w:p>
+    <w:p>
+      <w:pPr>
+        <w:rPr>
+          <w:rFonts w:cs="Arial"/>
+          <w:b/>
+          <w:sz w:val="28"/>
+          <w:szCs w:val="28"/>
           <w:highlight w:val="yellow"/>
         </w:rPr>
       </w:pPr>
-      <w:r>
+    </w:p>
+    <w:p>
+      <w:pPr>
+        <w:ind w:left="360"/>
         <w:rPr>
           <w:rFonts w:cs="Arial"/>
           <w:b/>
@@ -3804,11 +3931,540 @@
           <w:szCs w:val="28"/>
           <w:highlight w:val="yellow"/>
         </w:rPr>
-        <w:t>Análisis del entorno</w:t>
-      </w:r>
-    </w:p>
-    <w:p>
-      <w:pPr>
+      </w:pPr>
+      <w:r>
+        <w:rPr>
+          <w:rFonts w:cs="Arial"/>
+          <w:b/>
+          <w:sz w:val="28"/>
+          <w:szCs w:val="28"/>
+        </w:rPr>
+        <w:lastRenderedPageBreak/>
+        <w:t>“</w:t>
+      </w:r>
+      <w:r>
+        <w:rPr>
+          <w:rFonts w:cs="Arial"/>
+          <w:sz w:val="28"/>
+          <w:szCs w:val="28"/>
+        </w:rPr>
+        <w:t xml:space="preserve">Colombia como </w:t>
+      </w:r>
+      <w:r>
+        <w:rPr>
+          <w:rFonts w:cs="Arial"/>
+          <w:sz w:val="28"/>
+          <w:szCs w:val="28"/>
+        </w:rPr>
+        <w:t>país</w:t>
+      </w:r>
+      <w:r>
+        <w:rPr>
+          <w:rFonts w:cs="Arial"/>
+          <w:sz w:val="28"/>
+          <w:szCs w:val="28"/>
+        </w:rPr>
+        <w:t xml:space="preserve"> de ingreso </w:t>
+      </w:r>
+      <w:r>
+        <w:rPr>
+          <w:rFonts w:cs="Arial"/>
+          <w:sz w:val="28"/>
+          <w:szCs w:val="28"/>
+        </w:rPr>
+        <w:t>tardío</w:t>
+      </w:r>
+      <w:r>
+        <w:rPr>
+          <w:rFonts w:cs="Arial"/>
+          <w:sz w:val="28"/>
+          <w:szCs w:val="28"/>
+        </w:rPr>
+        <w:t xml:space="preserve"> en mercados de software posee diferentes desventajas</w:t>
+      </w:r>
+      <w:r>
+        <w:rPr>
+          <w:rFonts w:cs="Arial"/>
+          <w:sz w:val="28"/>
+          <w:szCs w:val="28"/>
+        </w:rPr>
+        <w:t xml:space="preserve"> </w:t>
+      </w:r>
+      <w:r>
+        <w:rPr>
+          <w:rFonts w:cs="Arial"/>
+          <w:sz w:val="28"/>
+          <w:szCs w:val="28"/>
+        </w:rPr>
+        <w:t>frente a sus competidores (FEDESOFT, 2008; PROEXPORT, 2008). Estas desventajas</w:t>
+      </w:r>
+      <w:r>
+        <w:rPr>
+          <w:rFonts w:cs="Arial"/>
+          <w:sz w:val="28"/>
+          <w:szCs w:val="28"/>
+        </w:rPr>
+        <w:t xml:space="preserve"> </w:t>
+      </w:r>
+      <w:r>
+        <w:rPr>
+          <w:rFonts w:cs="Arial"/>
+          <w:sz w:val="28"/>
+          <w:szCs w:val="28"/>
+        </w:rPr>
+        <w:t xml:space="preserve">se refieren principalmente a la poca experiencia con respecto a los </w:t>
+      </w:r>
+      <w:r>
+        <w:rPr>
+          <w:rFonts w:cs="Arial"/>
+          <w:sz w:val="28"/>
+          <w:szCs w:val="28"/>
+        </w:rPr>
+        <w:t>demás</w:t>
+      </w:r>
+      <w:r>
+        <w:rPr>
+          <w:rFonts w:cs="Arial"/>
+          <w:sz w:val="28"/>
+          <w:szCs w:val="28"/>
+        </w:rPr>
+        <w:t xml:space="preserve"> </w:t>
+      </w:r>
+      <w:r>
+        <w:rPr>
+          <w:rFonts w:cs="Arial"/>
+          <w:sz w:val="28"/>
+          <w:szCs w:val="28"/>
+        </w:rPr>
+        <w:t>países</w:t>
+      </w:r>
+      <w:r>
+        <w:rPr>
+          <w:rFonts w:cs="Arial"/>
+          <w:sz w:val="28"/>
+          <w:szCs w:val="28"/>
+        </w:rPr>
+        <w:t xml:space="preserve"> en los</w:t>
+      </w:r>
+      <w:r>
+        <w:rPr>
+          <w:rFonts w:cs="Arial"/>
+          <w:sz w:val="28"/>
+          <w:szCs w:val="28"/>
+        </w:rPr>
+        <w:t xml:space="preserve"> </w:t>
+      </w:r>
+      <w:r>
+        <w:rPr>
+          <w:rFonts w:cs="Arial"/>
+          <w:sz w:val="28"/>
+          <w:szCs w:val="28"/>
+        </w:rPr>
+        <w:t xml:space="preserve">procesos de </w:t>
+      </w:r>
+      <w:r>
+        <w:rPr>
+          <w:rFonts w:cs="Arial"/>
+          <w:sz w:val="28"/>
+          <w:szCs w:val="28"/>
+        </w:rPr>
+        <w:t>producción</w:t>
+      </w:r>
+      <w:r>
+        <w:rPr>
+          <w:rFonts w:cs="Arial"/>
+          <w:sz w:val="28"/>
+          <w:szCs w:val="28"/>
+        </w:rPr>
+        <w:t xml:space="preserve"> y a que la estructura de costos de </w:t>
+      </w:r>
+      <w:r>
+        <w:rPr>
+          <w:rFonts w:cs="Arial"/>
+          <w:sz w:val="28"/>
+          <w:szCs w:val="28"/>
+        </w:rPr>
+        <w:t>producción</w:t>
+      </w:r>
+      <w:r>
+        <w:rPr>
+          <w:rFonts w:cs="Arial"/>
+          <w:sz w:val="28"/>
+          <w:szCs w:val="28"/>
+        </w:rPr>
+        <w:t xml:space="preserve"> de firmas pioneras</w:t>
+      </w:r>
+      <w:r>
+        <w:rPr>
+          <w:rFonts w:cs="Arial"/>
+          <w:sz w:val="28"/>
+          <w:szCs w:val="28"/>
+        </w:rPr>
+        <w:t xml:space="preserve"> </w:t>
+      </w:r>
+      <w:r>
+        <w:rPr>
+          <w:rFonts w:cs="Arial"/>
+          <w:sz w:val="28"/>
+          <w:szCs w:val="28"/>
+        </w:rPr>
+        <w:t xml:space="preserve">pertenecientes a otros </w:t>
+      </w:r>
+      <w:r>
+        <w:rPr>
+          <w:rFonts w:cs="Arial"/>
+          <w:sz w:val="28"/>
+          <w:szCs w:val="28"/>
+        </w:rPr>
+        <w:t>países</w:t>
+      </w:r>
+      <w:r>
+        <w:rPr>
+          <w:rFonts w:cs="Arial"/>
+          <w:sz w:val="28"/>
+          <w:szCs w:val="28"/>
+        </w:rPr>
+        <w:t xml:space="preserve"> es </w:t>
+      </w:r>
+      <w:r>
+        <w:rPr>
+          <w:rFonts w:cs="Arial"/>
+          <w:sz w:val="28"/>
+          <w:szCs w:val="28"/>
+        </w:rPr>
+        <w:t>más</w:t>
+      </w:r>
+      <w:r>
+        <w:rPr>
+          <w:rFonts w:cs="Arial"/>
+          <w:sz w:val="28"/>
+          <w:szCs w:val="28"/>
+        </w:rPr>
+        <w:t xml:space="preserve"> flexible (Arora and Gambardella, 2005b; Bain, 1956).</w:t>
+      </w:r>
+      <w:r>
+        <w:rPr>
+          <w:rFonts w:cs="Arial"/>
+          <w:sz w:val="28"/>
+          <w:szCs w:val="28"/>
+        </w:rPr>
+        <w:t xml:space="preserve"> Además</w:t>
+      </w:r>
+      <w:r>
+        <w:rPr>
+          <w:rFonts w:cs="Arial"/>
+          <w:sz w:val="28"/>
+          <w:szCs w:val="28"/>
+        </w:rPr>
+        <w:t xml:space="preserve"> de las desventajas por el tiempo de entrada, la industria de software en Colombia</w:t>
+      </w:r>
+      <w:r>
+        <w:rPr>
+          <w:rFonts w:cs="Arial"/>
+          <w:sz w:val="28"/>
+          <w:szCs w:val="28"/>
+        </w:rPr>
+        <w:t xml:space="preserve"> </w:t>
+      </w:r>
+      <w:r>
+        <w:rPr>
+          <w:rFonts w:cs="Arial"/>
+          <w:sz w:val="28"/>
+          <w:szCs w:val="28"/>
+        </w:rPr>
+        <w:t xml:space="preserve">presenta </w:t>
+      </w:r>
+      <w:r>
+        <w:rPr>
+          <w:rFonts w:cs="Arial"/>
+          <w:sz w:val="28"/>
+          <w:szCs w:val="28"/>
+        </w:rPr>
+        <w:t>también</w:t>
+      </w:r>
+      <w:r>
+        <w:rPr>
+          <w:rFonts w:cs="Arial"/>
+          <w:sz w:val="28"/>
+          <w:szCs w:val="28"/>
+        </w:rPr>
+        <w:t xml:space="preserve"> deficiencias en diferentes aspectos relacionados con las firmas y sus</w:t>
+      </w:r>
+      <w:r>
+        <w:rPr>
+          <w:rFonts w:cs="Arial"/>
+          <w:sz w:val="28"/>
+          <w:szCs w:val="28"/>
+        </w:rPr>
+        <w:t xml:space="preserve"> </w:t>
+      </w:r>
+      <w:r>
+        <w:rPr>
+          <w:rFonts w:cs="Arial"/>
+          <w:sz w:val="28"/>
+          <w:szCs w:val="28"/>
+        </w:rPr>
+        <w:t>empleados. Entre ´estos se encuentran el desconocimiento de los procedimientos para</w:t>
+      </w:r>
+      <w:r>
+        <w:rPr>
+          <w:rFonts w:cs="Arial"/>
+          <w:sz w:val="28"/>
+          <w:szCs w:val="28"/>
+        </w:rPr>
+        <w:t xml:space="preserve"> </w:t>
+      </w:r>
+      <w:r>
+        <w:rPr>
+          <w:rFonts w:cs="Arial"/>
+          <w:sz w:val="28"/>
+          <w:szCs w:val="28"/>
+        </w:rPr>
+        <w:t xml:space="preserve">llevar a cabo exportaciones, bajo nivel de </w:t>
+      </w:r>
+      <w:r>
+        <w:rPr>
+          <w:rFonts w:cs="Arial"/>
+          <w:sz w:val="28"/>
+          <w:szCs w:val="28"/>
+        </w:rPr>
+        <w:t>bilingüismo</w:t>
+      </w:r>
+      <w:r>
+        <w:rPr>
+          <w:rFonts w:cs="Arial"/>
+          <w:sz w:val="28"/>
+          <w:szCs w:val="28"/>
+        </w:rPr>
+        <w:t xml:space="preserve"> y certificaciones de los empleados,</w:t>
+      </w:r>
+      <w:r>
+        <w:rPr>
+          <w:rFonts w:cs="Arial"/>
+          <w:sz w:val="28"/>
+          <w:szCs w:val="28"/>
+        </w:rPr>
+        <w:t xml:space="preserve"> </w:t>
+      </w:r>
+      <w:r>
+        <w:rPr>
+          <w:rFonts w:cs="Arial"/>
+          <w:sz w:val="28"/>
+          <w:szCs w:val="28"/>
+        </w:rPr>
+        <w:t xml:space="preserve">poca </w:t>
+      </w:r>
+      <w:r>
+        <w:rPr>
+          <w:rFonts w:cs="Arial"/>
+          <w:sz w:val="28"/>
+          <w:szCs w:val="28"/>
+        </w:rPr>
+        <w:t>inversión</w:t>
+      </w:r>
+      <w:r>
+        <w:rPr>
+          <w:rFonts w:cs="Arial"/>
+          <w:sz w:val="28"/>
+          <w:szCs w:val="28"/>
+        </w:rPr>
+        <w:t xml:space="preserve"> en capacidades de </w:t>
+      </w:r>
+      <w:r>
+        <w:rPr>
+          <w:rFonts w:cs="Arial"/>
+          <w:sz w:val="28"/>
+          <w:szCs w:val="28"/>
+        </w:rPr>
+        <w:t>innovación</w:t>
+      </w:r>
+      <w:r>
+        <w:rPr>
+          <w:rFonts w:cs="Arial"/>
+          <w:sz w:val="28"/>
+          <w:szCs w:val="28"/>
+        </w:rPr>
+        <w:t>, tasa de ´</w:t>
+      </w:r>
+      <w:r>
+        <w:rPr>
+          <w:rFonts w:cs="Arial"/>
+          <w:sz w:val="28"/>
+          <w:szCs w:val="28"/>
+        </w:rPr>
+        <w:t>éxodo</w:t>
+      </w:r>
+      <w:r>
+        <w:rPr>
+          <w:rFonts w:cs="Arial"/>
+          <w:sz w:val="28"/>
+          <w:szCs w:val="28"/>
+        </w:rPr>
+        <w:t xml:space="preserve"> de empleados hacia el exterior</w:t>
+      </w:r>
+      <w:r>
+        <w:rPr>
+          <w:rFonts w:cs="Arial"/>
+          <w:sz w:val="28"/>
+          <w:szCs w:val="28"/>
+        </w:rPr>
+        <w:t xml:space="preserve"> </w:t>
+      </w:r>
+      <w:r>
+        <w:rPr>
+          <w:rFonts w:cs="Arial"/>
+          <w:sz w:val="28"/>
+          <w:szCs w:val="28"/>
+        </w:rPr>
+        <w:t>alta y bajas tasas de retorno de los empleados (FEDESOFT, 2008, 2009; PROEXPORT,</w:t>
+      </w:r>
+      <w:r>
+        <w:rPr>
+          <w:rFonts w:cs="Arial"/>
+          <w:sz w:val="28"/>
+          <w:szCs w:val="28"/>
+        </w:rPr>
+        <w:t xml:space="preserve"> </w:t>
+      </w:r>
+      <w:r>
+        <w:rPr>
+          <w:rFonts w:cs="Arial"/>
+          <w:sz w:val="28"/>
+          <w:szCs w:val="28"/>
+        </w:rPr>
+        <w:t xml:space="preserve">2008). Adicionalmente, la </w:t>
+      </w:r>
+      <w:r>
+        <w:rPr>
+          <w:rFonts w:cs="Arial"/>
+          <w:sz w:val="28"/>
+          <w:szCs w:val="28"/>
+        </w:rPr>
+        <w:t>disminución</w:t>
+      </w:r>
+      <w:r>
+        <w:rPr>
+          <w:rFonts w:cs="Arial"/>
+          <w:sz w:val="28"/>
+          <w:szCs w:val="28"/>
+        </w:rPr>
+        <w:t xml:space="preserve"> del </w:t>
+      </w:r>
+      <w:r>
+        <w:rPr>
+          <w:rFonts w:cs="Arial"/>
+          <w:sz w:val="28"/>
+          <w:szCs w:val="28"/>
+        </w:rPr>
+        <w:t>número</w:t>
+      </w:r>
+      <w:r>
+        <w:rPr>
+          <w:rFonts w:cs="Arial"/>
+          <w:sz w:val="28"/>
+          <w:szCs w:val="28"/>
+        </w:rPr>
+        <w:t xml:space="preserve"> de graduados de </w:t>
+      </w:r>
+      <w:r>
+        <w:rPr>
+          <w:rFonts w:cs="Arial"/>
+          <w:sz w:val="28"/>
+          <w:szCs w:val="28"/>
+        </w:rPr>
+        <w:t>Ingeniería</w:t>
+      </w:r>
+      <w:r>
+        <w:rPr>
+          <w:rFonts w:cs="Arial"/>
+          <w:sz w:val="28"/>
+          <w:szCs w:val="28"/>
+        </w:rPr>
+        <w:t xml:space="preserve"> de Sistemas</w:t>
+      </w:r>
+      <w:r>
+        <w:rPr>
+          <w:rFonts w:cs="Arial"/>
+          <w:sz w:val="28"/>
+          <w:szCs w:val="28"/>
+        </w:rPr>
+        <w:t xml:space="preserve"> </w:t>
+      </w:r>
+      <w:r>
+        <w:rPr>
+          <w:rFonts w:cs="Arial"/>
+          <w:sz w:val="28"/>
+          <w:szCs w:val="28"/>
+        </w:rPr>
+        <w:t>reduce la mano de obra calificada requerida para la industria (</w:t>
+      </w:r>
+      <w:proofErr w:type="spellStart"/>
+      <w:r>
+        <w:rPr>
+          <w:rFonts w:cs="Arial"/>
+          <w:sz w:val="28"/>
+          <w:szCs w:val="28"/>
+        </w:rPr>
+        <w:t>Mckinsey</w:t>
+      </w:r>
+      <w:proofErr w:type="spellEnd"/>
+      <w:r>
+        <w:rPr>
+          <w:rFonts w:cs="Arial"/>
+          <w:sz w:val="28"/>
+          <w:szCs w:val="28"/>
+        </w:rPr>
+        <w:t xml:space="preserve">, 2008; </w:t>
+      </w:r>
+      <w:proofErr w:type="spellStart"/>
+      <w:r>
+        <w:rPr>
+          <w:rFonts w:cs="Arial"/>
+          <w:sz w:val="28"/>
+          <w:szCs w:val="28"/>
+        </w:rPr>
+        <w:t>Nasscom</w:t>
+      </w:r>
+      <w:proofErr w:type="spellEnd"/>
+      <w:r>
+        <w:rPr>
+          <w:rFonts w:cs="Arial"/>
+          <w:sz w:val="28"/>
+          <w:szCs w:val="28"/>
+        </w:rPr>
+        <w:t xml:space="preserve"> </w:t>
+      </w:r>
+      <w:proofErr w:type="spellStart"/>
+      <w:r>
+        <w:rPr>
+          <w:rFonts w:cs="Arial"/>
+          <w:sz w:val="28"/>
+          <w:szCs w:val="28"/>
+        </w:rPr>
+        <w:t>Report</w:t>
+      </w:r>
+      <w:proofErr w:type="spellEnd"/>
+      <w:r>
+        <w:rPr>
+          <w:rFonts w:cs="Arial"/>
+          <w:sz w:val="28"/>
+          <w:szCs w:val="28"/>
+        </w:rPr>
+        <w:t>, 2008; PROEXPORT, 2008)</w:t>
+      </w:r>
+      <w:r>
+        <w:rPr>
+          <w:rFonts w:cs="Arial"/>
+          <w:b/>
+          <w:sz w:val="28"/>
+          <w:szCs w:val="28"/>
+        </w:rPr>
+        <w:t>”</w:t>
+      </w:r>
+    </w:p>
+    <w:p>
+      <w:pPr>
+        <w:ind w:left="708"/>
         <w:rPr>
           <w:rFonts w:cs="Arial"/>
           <w:b/>
@@ -3820,582 +4476,27 @@
     </w:p>
     <w:p>
       <w:pPr>
-        <w:ind w:left="708"/>
-        <w:rPr>
-          <w:rFonts w:cs="Arial"/>
-          <w:b/>
-          <w:sz w:val="28"/>
-          <w:szCs w:val="28"/>
-          <w:highlight w:val="yellow"/>
-        </w:rPr>
-      </w:pPr>
-      <w:r>
-        <w:rPr>
-          <w:rFonts w:cs="Arial"/>
-          <w:b/>
-          <w:sz w:val="28"/>
-          <w:szCs w:val="28"/>
-        </w:rPr>
-        <w:t>“</w:t>
-      </w:r>
-      <w:r>
-        <w:rPr>
-          <w:rFonts w:cs="Arial"/>
-          <w:sz w:val="28"/>
-          <w:szCs w:val="28"/>
-        </w:rPr>
-        <w:t xml:space="preserve">Colombia como </w:t>
-      </w:r>
-      <w:r>
-        <w:rPr>
-          <w:rFonts w:cs="Arial"/>
-          <w:sz w:val="28"/>
-          <w:szCs w:val="28"/>
-        </w:rPr>
-        <w:t>país</w:t>
-      </w:r>
-      <w:r>
-        <w:rPr>
-          <w:rFonts w:cs="Arial"/>
-          <w:sz w:val="28"/>
-          <w:szCs w:val="28"/>
-        </w:rPr>
-        <w:t xml:space="preserve"> de ingreso </w:t>
-      </w:r>
-      <w:r>
-        <w:rPr>
-          <w:rFonts w:cs="Arial"/>
-          <w:sz w:val="28"/>
-          <w:szCs w:val="28"/>
-        </w:rPr>
-        <w:t>tardío</w:t>
-      </w:r>
-      <w:r>
-        <w:rPr>
-          <w:rFonts w:cs="Arial"/>
-          <w:sz w:val="28"/>
-          <w:szCs w:val="28"/>
-        </w:rPr>
-        <w:t xml:space="preserve"> en mercados de software posee diferentes desventajas</w:t>
-      </w:r>
-      <w:r>
-        <w:rPr>
-          <w:rFonts w:cs="Arial"/>
-          <w:sz w:val="28"/>
-          <w:szCs w:val="28"/>
-        </w:rPr>
-        <w:t xml:space="preserve"> </w:t>
-      </w:r>
-      <w:r>
-        <w:rPr>
-          <w:rFonts w:cs="Arial"/>
-          <w:sz w:val="28"/>
-          <w:szCs w:val="28"/>
-        </w:rPr>
-        <w:t>frente a sus competidores (FEDESOFT, 2008; PROEXPORT, 2008). Estas desventajas</w:t>
-      </w:r>
-      <w:r>
-        <w:rPr>
-          <w:rFonts w:cs="Arial"/>
-          <w:sz w:val="28"/>
-          <w:szCs w:val="28"/>
-        </w:rPr>
-        <w:t xml:space="preserve"> </w:t>
-      </w:r>
-      <w:r>
-        <w:rPr>
-          <w:rFonts w:cs="Arial"/>
-          <w:sz w:val="28"/>
-          <w:szCs w:val="28"/>
-        </w:rPr>
-        <w:t xml:space="preserve">se refieren principalmente a la poca experiencia con respecto a los </w:t>
-      </w:r>
-      <w:r>
-        <w:rPr>
-          <w:rFonts w:cs="Arial"/>
-          <w:sz w:val="28"/>
-          <w:szCs w:val="28"/>
-        </w:rPr>
-        <w:t>demás</w:t>
-      </w:r>
-      <w:r>
-        <w:rPr>
-          <w:rFonts w:cs="Arial"/>
-          <w:sz w:val="28"/>
-          <w:szCs w:val="28"/>
-        </w:rPr>
-        <w:t xml:space="preserve"> </w:t>
-      </w:r>
-      <w:r>
-        <w:rPr>
-          <w:rFonts w:cs="Arial"/>
-          <w:sz w:val="28"/>
-          <w:szCs w:val="28"/>
-        </w:rPr>
-        <w:t>países</w:t>
-      </w:r>
-      <w:r>
-        <w:rPr>
-          <w:rFonts w:cs="Arial"/>
-          <w:sz w:val="28"/>
-          <w:szCs w:val="28"/>
-        </w:rPr>
-        <w:t xml:space="preserve"> en los</w:t>
-      </w:r>
-      <w:r>
-        <w:rPr>
-          <w:rFonts w:cs="Arial"/>
-          <w:sz w:val="28"/>
-          <w:szCs w:val="28"/>
-        </w:rPr>
-        <w:t xml:space="preserve"> </w:t>
-      </w:r>
-      <w:r>
-        <w:rPr>
-          <w:rFonts w:cs="Arial"/>
-          <w:sz w:val="28"/>
-          <w:szCs w:val="28"/>
-        </w:rPr>
-        <w:t xml:space="preserve">procesos de </w:t>
-      </w:r>
-      <w:r>
-        <w:rPr>
-          <w:rFonts w:cs="Arial"/>
-          <w:sz w:val="28"/>
-          <w:szCs w:val="28"/>
-        </w:rPr>
-        <w:t>producción</w:t>
-      </w:r>
-      <w:r>
-        <w:rPr>
-          <w:rFonts w:cs="Arial"/>
-          <w:sz w:val="28"/>
-          <w:szCs w:val="28"/>
-        </w:rPr>
-        <w:t xml:space="preserve"> y a que la estructura de costos de </w:t>
-      </w:r>
-      <w:r>
-        <w:rPr>
-          <w:rFonts w:cs="Arial"/>
-          <w:sz w:val="28"/>
-          <w:szCs w:val="28"/>
-        </w:rPr>
-        <w:t>producción</w:t>
-      </w:r>
-      <w:r>
-        <w:rPr>
-          <w:rFonts w:cs="Arial"/>
-          <w:sz w:val="28"/>
-          <w:szCs w:val="28"/>
-        </w:rPr>
-        <w:t xml:space="preserve"> de firmas pioneras</w:t>
-      </w:r>
-      <w:r>
-        <w:rPr>
-          <w:rFonts w:cs="Arial"/>
-          <w:sz w:val="28"/>
-          <w:szCs w:val="28"/>
-        </w:rPr>
-        <w:t xml:space="preserve"> </w:t>
-      </w:r>
-      <w:r>
-        <w:rPr>
-          <w:rFonts w:cs="Arial"/>
-          <w:sz w:val="28"/>
-          <w:szCs w:val="28"/>
-        </w:rPr>
-        <w:t xml:space="preserve">pertenecientes a otros </w:t>
-      </w:r>
-      <w:r>
-        <w:rPr>
-          <w:rFonts w:cs="Arial"/>
-          <w:sz w:val="28"/>
-          <w:szCs w:val="28"/>
-        </w:rPr>
-        <w:t>países</w:t>
-      </w:r>
-      <w:r>
-        <w:rPr>
-          <w:rFonts w:cs="Arial"/>
-          <w:sz w:val="28"/>
-          <w:szCs w:val="28"/>
-        </w:rPr>
-        <w:t xml:space="preserve"> es </w:t>
-      </w:r>
-      <w:r>
-        <w:rPr>
-          <w:rFonts w:cs="Arial"/>
-          <w:sz w:val="28"/>
-          <w:szCs w:val="28"/>
-        </w:rPr>
-        <w:t>más</w:t>
-      </w:r>
-      <w:r>
-        <w:rPr>
-          <w:rFonts w:cs="Arial"/>
-          <w:sz w:val="28"/>
-          <w:szCs w:val="28"/>
-        </w:rPr>
-        <w:t xml:space="preserve"> flexible (Arora and Gambardella, 2005b; Bain, 1956).</w:t>
-      </w:r>
-      <w:r>
-        <w:rPr>
-          <w:rFonts w:cs="Arial"/>
-          <w:sz w:val="28"/>
-          <w:szCs w:val="28"/>
-        </w:rPr>
-        <w:t xml:space="preserve"> Además</w:t>
-      </w:r>
-      <w:r>
-        <w:rPr>
-          <w:rFonts w:cs="Arial"/>
-          <w:sz w:val="28"/>
-          <w:szCs w:val="28"/>
-        </w:rPr>
-        <w:t xml:space="preserve"> de las desventajas por el tiempo de entrada, la industria de software en Colombia</w:t>
-      </w:r>
-      <w:r>
-        <w:rPr>
-          <w:rFonts w:cs="Arial"/>
-          <w:sz w:val="28"/>
-          <w:szCs w:val="28"/>
-        </w:rPr>
-        <w:t xml:space="preserve"> </w:t>
-      </w:r>
-      <w:r>
-        <w:rPr>
-          <w:rFonts w:cs="Arial"/>
-          <w:sz w:val="28"/>
-          <w:szCs w:val="28"/>
-        </w:rPr>
-        <w:t xml:space="preserve">presenta </w:t>
-      </w:r>
-      <w:r>
-        <w:rPr>
-          <w:rFonts w:cs="Arial"/>
-          <w:sz w:val="28"/>
-          <w:szCs w:val="28"/>
-        </w:rPr>
-        <w:t>también</w:t>
-      </w:r>
-      <w:r>
-        <w:rPr>
-          <w:rFonts w:cs="Arial"/>
-          <w:sz w:val="28"/>
-          <w:szCs w:val="28"/>
-        </w:rPr>
-        <w:t xml:space="preserve"> deficiencias en diferentes aspectos relacionados con las firmas y sus</w:t>
-      </w:r>
-      <w:r>
-        <w:rPr>
-          <w:rFonts w:cs="Arial"/>
-          <w:sz w:val="28"/>
-          <w:szCs w:val="28"/>
-        </w:rPr>
-        <w:t xml:space="preserve"> </w:t>
-      </w:r>
-      <w:r>
-        <w:rPr>
-          <w:rFonts w:cs="Arial"/>
-          <w:sz w:val="28"/>
-          <w:szCs w:val="28"/>
-        </w:rPr>
-        <w:t>empleados. Entre ´estos se encuentran el desconocimiento de los procedimientos para</w:t>
-      </w:r>
-      <w:r>
-        <w:rPr>
-          <w:rFonts w:cs="Arial"/>
-          <w:sz w:val="28"/>
-          <w:szCs w:val="28"/>
-        </w:rPr>
-        <w:t xml:space="preserve"> </w:t>
-      </w:r>
-      <w:r>
-        <w:rPr>
-          <w:rFonts w:cs="Arial"/>
-          <w:sz w:val="28"/>
-          <w:szCs w:val="28"/>
-        </w:rPr>
-        <w:t xml:space="preserve">llevar a cabo exportaciones, bajo nivel de </w:t>
-      </w:r>
-      <w:r>
-        <w:rPr>
-          <w:rFonts w:cs="Arial"/>
-          <w:sz w:val="28"/>
-          <w:szCs w:val="28"/>
-        </w:rPr>
-        <w:t>bilingüismo</w:t>
-      </w:r>
-      <w:r>
-        <w:rPr>
-          <w:rFonts w:cs="Arial"/>
-          <w:sz w:val="28"/>
-          <w:szCs w:val="28"/>
-        </w:rPr>
-        <w:t xml:space="preserve"> y certificaciones de los empleados,</w:t>
-      </w:r>
-      <w:r>
-        <w:rPr>
-          <w:rFonts w:cs="Arial"/>
-          <w:sz w:val="28"/>
-          <w:szCs w:val="28"/>
-        </w:rPr>
-        <w:t xml:space="preserve"> </w:t>
-      </w:r>
-      <w:r>
-        <w:rPr>
-          <w:rFonts w:cs="Arial"/>
-          <w:sz w:val="28"/>
-          <w:szCs w:val="28"/>
-        </w:rPr>
-        <w:t xml:space="preserve">poca </w:t>
-      </w:r>
-      <w:r>
-        <w:rPr>
-          <w:rFonts w:cs="Arial"/>
-          <w:sz w:val="28"/>
-          <w:szCs w:val="28"/>
-        </w:rPr>
-        <w:t>inversión</w:t>
-      </w:r>
-      <w:r>
-        <w:rPr>
-          <w:rFonts w:cs="Arial"/>
-          <w:sz w:val="28"/>
-          <w:szCs w:val="28"/>
-        </w:rPr>
-        <w:t xml:space="preserve"> en capacidades de </w:t>
-      </w:r>
-      <w:r>
-        <w:rPr>
-          <w:rFonts w:cs="Arial"/>
-          <w:sz w:val="28"/>
-          <w:szCs w:val="28"/>
-        </w:rPr>
-        <w:t>innovación</w:t>
-      </w:r>
-      <w:r>
-        <w:rPr>
-          <w:rFonts w:cs="Arial"/>
-          <w:sz w:val="28"/>
-          <w:szCs w:val="28"/>
-        </w:rPr>
-        <w:t>, tasa de ´</w:t>
-      </w:r>
-      <w:r>
-        <w:rPr>
-          <w:rFonts w:cs="Arial"/>
-          <w:sz w:val="28"/>
-          <w:szCs w:val="28"/>
-        </w:rPr>
-        <w:t>éxodo</w:t>
-      </w:r>
-      <w:r>
-        <w:rPr>
-          <w:rFonts w:cs="Arial"/>
-          <w:sz w:val="28"/>
-          <w:szCs w:val="28"/>
-        </w:rPr>
-        <w:t xml:space="preserve"> de empleados hacia el exterior</w:t>
-      </w:r>
-      <w:r>
-        <w:rPr>
-          <w:rFonts w:cs="Arial"/>
-          <w:sz w:val="28"/>
-          <w:szCs w:val="28"/>
-        </w:rPr>
-        <w:t xml:space="preserve"> </w:t>
-      </w:r>
-      <w:r>
-        <w:rPr>
-          <w:rFonts w:cs="Arial"/>
-          <w:sz w:val="28"/>
-          <w:szCs w:val="28"/>
-        </w:rPr>
-        <w:t>alta y bajas tasas de retorno de los empleados (FEDESOFT, 2008, 2009; PROEXPORT,</w:t>
-      </w:r>
-      <w:r>
-        <w:rPr>
-          <w:rFonts w:cs="Arial"/>
-          <w:sz w:val="28"/>
-          <w:szCs w:val="28"/>
-        </w:rPr>
-        <w:t xml:space="preserve"> </w:t>
-      </w:r>
-      <w:r>
-        <w:rPr>
-          <w:rFonts w:cs="Arial"/>
-          <w:sz w:val="28"/>
-          <w:szCs w:val="28"/>
-        </w:rPr>
-        <w:t xml:space="preserve">2008). Adicionalmente, la </w:t>
-      </w:r>
-      <w:r>
-        <w:rPr>
-          <w:rFonts w:cs="Arial"/>
-          <w:sz w:val="28"/>
-          <w:szCs w:val="28"/>
-        </w:rPr>
-        <w:t>disminución</w:t>
-      </w:r>
-      <w:r>
-        <w:rPr>
-          <w:rFonts w:cs="Arial"/>
-          <w:sz w:val="28"/>
-          <w:szCs w:val="28"/>
-        </w:rPr>
-        <w:t xml:space="preserve"> del </w:t>
-      </w:r>
-      <w:r>
-        <w:rPr>
-          <w:rFonts w:cs="Arial"/>
-          <w:sz w:val="28"/>
-          <w:szCs w:val="28"/>
-        </w:rPr>
-        <w:t>número</w:t>
-      </w:r>
-      <w:r>
-        <w:rPr>
-          <w:rFonts w:cs="Arial"/>
-          <w:sz w:val="28"/>
-          <w:szCs w:val="28"/>
-        </w:rPr>
-        <w:t xml:space="preserve"> de graduados de </w:t>
-      </w:r>
-      <w:r>
-        <w:rPr>
-          <w:rFonts w:cs="Arial"/>
-          <w:sz w:val="28"/>
-          <w:szCs w:val="28"/>
-        </w:rPr>
-        <w:t>Ingeniería</w:t>
-      </w:r>
-      <w:r>
-        <w:rPr>
-          <w:rFonts w:cs="Arial"/>
-          <w:sz w:val="28"/>
-          <w:szCs w:val="28"/>
-        </w:rPr>
-        <w:t xml:space="preserve"> de Sistemas</w:t>
-      </w:r>
-      <w:r>
-        <w:rPr>
-          <w:rFonts w:cs="Arial"/>
-          <w:sz w:val="28"/>
-          <w:szCs w:val="28"/>
-        </w:rPr>
-        <w:t xml:space="preserve"> </w:t>
-      </w:r>
-      <w:r>
-        <w:rPr>
-          <w:rFonts w:cs="Arial"/>
-          <w:sz w:val="28"/>
-          <w:szCs w:val="28"/>
-        </w:rPr>
-        <w:t>reduce la mano de obra calificada requerida para la industria (</w:t>
-      </w:r>
-      <w:proofErr w:type="spellStart"/>
-      <w:r>
-        <w:rPr>
-          <w:rFonts w:cs="Arial"/>
-          <w:sz w:val="28"/>
-          <w:szCs w:val="28"/>
-        </w:rPr>
-        <w:t>Mckinsey</w:t>
-      </w:r>
-      <w:proofErr w:type="spellEnd"/>
-      <w:r>
-        <w:rPr>
-          <w:rFonts w:cs="Arial"/>
-          <w:sz w:val="28"/>
-          <w:szCs w:val="28"/>
-        </w:rPr>
-        <w:t xml:space="preserve">, 2008; </w:t>
-      </w:r>
-      <w:proofErr w:type="spellStart"/>
-      <w:r>
-        <w:rPr>
-          <w:rFonts w:cs="Arial"/>
-          <w:sz w:val="28"/>
-          <w:szCs w:val="28"/>
-        </w:rPr>
-        <w:t>Nasscom</w:t>
-      </w:r>
-      <w:proofErr w:type="spellEnd"/>
-      <w:r>
-        <w:rPr>
-          <w:rFonts w:cs="Arial"/>
-          <w:sz w:val="28"/>
-          <w:szCs w:val="28"/>
-        </w:rPr>
-        <w:t xml:space="preserve"> </w:t>
-      </w:r>
-      <w:proofErr w:type="spellStart"/>
-      <w:r>
-        <w:rPr>
-          <w:rFonts w:cs="Arial"/>
-          <w:sz w:val="28"/>
-          <w:szCs w:val="28"/>
-        </w:rPr>
-        <w:t>Report</w:t>
-      </w:r>
-      <w:proofErr w:type="spellEnd"/>
-      <w:r>
-        <w:rPr>
-          <w:rFonts w:cs="Arial"/>
-          <w:sz w:val="28"/>
-          <w:szCs w:val="28"/>
-        </w:rPr>
-        <w:t>, 2008; PROEXPORT, 2008)</w:t>
-      </w:r>
-      <w:r>
-        <w:rPr>
-          <w:rFonts w:cs="Arial"/>
-          <w:b/>
-          <w:sz w:val="28"/>
-          <w:szCs w:val="28"/>
-        </w:rPr>
-        <w:t>”</w:t>
-      </w:r>
-    </w:p>
-    <w:p>
-      <w:pPr>
-        <w:ind w:left="708"/>
-        <w:rPr>
-          <w:rFonts w:cs="Arial"/>
-          <w:b/>
-          <w:sz w:val="28"/>
-          <w:szCs w:val="28"/>
-          <w:highlight w:val="yellow"/>
-        </w:rPr>
-      </w:pPr>
-      <w:bookmarkStart w:id="28" w:name="_GoBack"/>
-      <w:bookmarkEnd w:id="28"/>
-    </w:p>
-    <w:p>
-      <w:pPr>
-        <w:ind w:left="708"/>
-        <w:rPr>
-          <w:rFonts w:cs="Arial"/>
-          <w:b/>
-          <w:sz w:val="28"/>
-          <w:szCs w:val="28"/>
-        </w:rPr>
-      </w:pPr>
-      <w:r>
-        <w:rPr>
-          <w:rFonts w:cs="Arial"/>
-          <w:b/>
-          <w:sz w:val="28"/>
-          <w:szCs w:val="28"/>
-        </w:rPr>
-        <w:lastRenderedPageBreak/>
+        <w:ind w:left="360"/>
+        <w:rPr>
+          <w:rFonts w:cs="Arial"/>
+          <w:b/>
+          <w:sz w:val="28"/>
+          <w:szCs w:val="28"/>
+        </w:rPr>
+      </w:pPr>
+      <w:r>
+        <w:rPr>
+          <w:rFonts w:cs="Arial"/>
+          <w:b/>
+          <w:sz w:val="28"/>
+          <w:szCs w:val="28"/>
+        </w:rPr>
         <w:t>Referencia</w:t>
       </w:r>
     </w:p>
     <w:p>
       <w:pPr>
-        <w:ind w:left="708"/>
+        <w:ind w:left="360"/>
         <w:rPr>
           <w:rFonts w:ascii="Times New Roman" w:hAnsi="Times New Roman" w:cs="Times New Roman"/>
           <w:i/>
@@ -4467,6 +4568,24 @@
     </w:p>
     <w:p>
       <w:pPr>
+        <w:ind w:left="360"/>
+        <w:rPr>
+          <w:rFonts w:cs="Arial"/>
+          <w:sz w:val="28"/>
+          <w:szCs w:val="28"/>
+        </w:rPr>
+      </w:pPr>
+      <w:r>
+        <w:rPr>
+          <w:rFonts w:cs="Arial"/>
+          <w:sz w:val="28"/>
+          <w:szCs w:val="28"/>
+        </w:rPr>
+        <w:t>Actualmente la industria del software en Colombia se encuentra bien debido a que muchas personas compran dispositivos móviles en su mayoría con Android dónde pueden descargar aplicaciones y algunas de ellas son de pago, también las páginas web son muy utilizadas</w:t>
+      </w:r>
+    </w:p>
+    <w:p>
+      <w:pPr>
         <w:ind w:left="708"/>
         <w:rPr>
           <w:rFonts w:cs="Arial"/>
@@ -4474,13 +4593,34 @@
           <w:szCs w:val="28"/>
         </w:rPr>
       </w:pPr>
-      <w:r>
-        <w:rPr>
-          <w:rFonts w:cs="Arial"/>
-          <w:sz w:val="28"/>
-          <w:szCs w:val="28"/>
-        </w:rPr>
-        <w:t>Actualmente la industria del software en Colombia se encuentra bien debido a que muchas personas compran dispositivos móviles en su mayoría con Android dónde pueden descargar aplicaciones y algunas de ellas son de pago, también las páginas web son muy utilizadas</w:t>
+    </w:p>
+    <w:p>
+      <w:pPr>
+        <w:ind w:left="360"/>
+        <w:rPr>
+          <w:rFonts w:cs="Arial"/>
+          <w:b/>
+          <w:sz w:val="28"/>
+          <w:szCs w:val="28"/>
+        </w:rPr>
+      </w:pPr>
+      <w:r>
+        <w:rPr>
+          <w:rFonts w:cs="Arial"/>
+          <w:b/>
+          <w:sz w:val="28"/>
+          <w:szCs w:val="28"/>
+        </w:rPr>
+        <w:t>Análisis PEST</w:t>
+      </w:r>
+      <w:r>
+        <w:rPr>
+          <w:rFonts w:cs="Arial"/>
+          <w:b/>
+          <w:sz w:val="28"/>
+          <w:szCs w:val="28"/>
+        </w:rPr>
+        <w:t>-E</w:t>
       </w:r>
     </w:p>
     <w:p>
@@ -4495,6 +4635,45 @@
     </w:p>
     <w:p>
       <w:pPr>
+        <w:ind w:left="360"/>
+        <w:rPr>
+          <w:rFonts w:cs="Arial"/>
+          <w:b/>
+          <w:sz w:val="28"/>
+          <w:szCs w:val="28"/>
+        </w:rPr>
+      </w:pPr>
+      <w:r>
+        <w:rPr>
+          <w:rFonts w:cs="Arial"/>
+          <w:b/>
+          <w:sz w:val="28"/>
+          <w:szCs w:val="28"/>
+        </w:rPr>
+        <w:lastRenderedPageBreak/>
+        <w:t xml:space="preserve">Factores Políticos: </w:t>
+      </w:r>
+    </w:p>
+    <w:p>
+      <w:pPr>
+        <w:ind w:left="360"/>
+        <w:rPr>
+          <w:rFonts w:cs="Arial"/>
+          <w:sz w:val="28"/>
+          <w:szCs w:val="28"/>
+        </w:rPr>
+      </w:pPr>
+      <w:r>
+        <w:rPr>
+          <w:rFonts w:cs="Arial"/>
+          <w:sz w:val="28"/>
+          <w:szCs w:val="28"/>
+        </w:rPr>
+        <w:t>Considero que la situación actual del país afectaría las condiciones de los locales, una de ellas sería impuestos, pero creo que los cambios no serían drásticos cómo para que muchos negocios cerraran.</w:t>
+      </w:r>
+    </w:p>
+    <w:p>
+      <w:pPr>
         <w:ind w:left="708"/>
         <w:rPr>
           <w:rFonts w:cs="Arial"/>
@@ -4503,23 +4682,50 @@
           <w:szCs w:val="28"/>
         </w:rPr>
       </w:pPr>
-      <w:r>
-        <w:rPr>
-          <w:rFonts w:cs="Arial"/>
-          <w:b/>
-          <w:sz w:val="28"/>
-          <w:szCs w:val="28"/>
-        </w:rPr>
-        <w:t>Análisis PEST</w:t>
-      </w:r>
-      <w:r>
-        <w:rPr>
-          <w:rFonts w:cs="Arial"/>
-          <w:b/>
-          <w:sz w:val="28"/>
-          <w:szCs w:val="28"/>
-        </w:rPr>
-        <w:t>-E</w:t>
+    </w:p>
+    <w:p>
+      <w:pPr>
+        <w:ind w:left="360"/>
+        <w:rPr>
+          <w:rFonts w:cs="Arial"/>
+          <w:sz w:val="28"/>
+          <w:szCs w:val="28"/>
+        </w:rPr>
+      </w:pPr>
+      <w:r>
+        <w:rPr>
+          <w:rFonts w:cs="Arial"/>
+          <w:b/>
+          <w:sz w:val="28"/>
+          <w:szCs w:val="28"/>
+        </w:rPr>
+        <w:t>Factores Económicos</w:t>
+      </w:r>
+      <w:r>
+        <w:rPr>
+          <w:rFonts w:cs="Arial"/>
+          <w:sz w:val="28"/>
+          <w:szCs w:val="28"/>
+        </w:rPr>
+        <w:t>.</w:t>
+      </w:r>
+    </w:p>
+    <w:p>
+      <w:pPr>
+        <w:ind w:left="360"/>
+        <w:rPr>
+          <w:rFonts w:cs="Arial"/>
+          <w:sz w:val="28"/>
+          <w:szCs w:val="28"/>
+        </w:rPr>
+      </w:pPr>
+      <w:r>
+        <w:rPr>
+          <w:rFonts w:cs="Arial"/>
+          <w:sz w:val="28"/>
+          <w:szCs w:val="28"/>
+        </w:rPr>
+        <w:t>La economía actual es regular porque la mayoría de las personas ganas el mínimo, los que manejan sus locales ganan dependiendo de sus ganancias que pueden variar, lo que he visto en el barrio es que la mayoría de los locales se han mantenido, sobre todo los que nos interesa principalmente los negocios de variedades.</w:t>
       </w:r>
     </w:p>
     <w:p>
@@ -4527,29 +4733,96 @@
         <w:ind w:left="708"/>
         <w:rPr>
           <w:rFonts w:cs="Arial"/>
-          <w:sz w:val="28"/>
-          <w:szCs w:val="28"/>
-        </w:rPr>
-      </w:pPr>
+          <w:b/>
+          <w:sz w:val="28"/>
+          <w:szCs w:val="28"/>
+        </w:rPr>
+      </w:pPr>
+    </w:p>
+    <w:p>
+      <w:pPr>
+        <w:ind w:left="360"/>
+        <w:rPr>
+          <w:rFonts w:cs="Arial"/>
+          <w:b/>
+          <w:sz w:val="28"/>
+          <w:szCs w:val="28"/>
+        </w:rPr>
+      </w:pPr>
+      <w:r>
+        <w:rPr>
+          <w:rFonts w:cs="Arial"/>
+          <w:b/>
+          <w:sz w:val="28"/>
+          <w:szCs w:val="28"/>
+        </w:rPr>
+        <w:t>Factores Sociales.</w:t>
+      </w:r>
+    </w:p>
+    <w:p>
+      <w:pPr>
+        <w:ind w:left="360"/>
+        <w:rPr>
+          <w:rFonts w:cs="Arial"/>
+          <w:sz w:val="28"/>
+          <w:szCs w:val="28"/>
+        </w:rPr>
+      </w:pPr>
+      <w:r>
+        <w:rPr>
+          <w:rFonts w:cs="Arial"/>
+          <w:sz w:val="28"/>
+          <w:szCs w:val="28"/>
+        </w:rPr>
+        <w:t>La mayoría de las personas acostumbran a comprar lo necesario, lo que ha servido para que los pequeños locales se mantengan.</w:t>
+      </w:r>
     </w:p>
     <w:p>
       <w:pPr>
         <w:ind w:left="708"/>
         <w:rPr>
           <w:rFonts w:cs="Arial"/>
-          <w:b/>
-          <w:sz w:val="28"/>
-          <w:szCs w:val="28"/>
-        </w:rPr>
-      </w:pPr>
-      <w:r>
-        <w:rPr>
-          <w:rFonts w:cs="Arial"/>
-          <w:b/>
-          <w:sz w:val="28"/>
-          <w:szCs w:val="28"/>
-        </w:rPr>
-        <w:t xml:space="preserve">Factores Políticos: </w:t>
+          <w:sz w:val="28"/>
+          <w:szCs w:val="28"/>
+        </w:rPr>
+      </w:pPr>
+    </w:p>
+    <w:p>
+      <w:pPr>
+        <w:ind w:left="360"/>
+        <w:rPr>
+          <w:rFonts w:cs="Arial"/>
+          <w:b/>
+          <w:sz w:val="28"/>
+          <w:szCs w:val="28"/>
+        </w:rPr>
+      </w:pPr>
+      <w:r>
+        <w:rPr>
+          <w:rFonts w:cs="Arial"/>
+          <w:b/>
+          <w:sz w:val="28"/>
+          <w:szCs w:val="28"/>
+        </w:rPr>
+        <w:t>Factores Tecnológicos.</w:t>
+      </w:r>
+    </w:p>
+    <w:p>
+      <w:pPr>
+        <w:ind w:left="360"/>
+        <w:rPr>
+          <w:rFonts w:cs="Arial"/>
+          <w:sz w:val="28"/>
+          <w:szCs w:val="28"/>
+        </w:rPr>
+      </w:pPr>
+      <w:r>
+        <w:rPr>
+          <w:rFonts w:cs="Arial"/>
+          <w:sz w:val="28"/>
+          <w:szCs w:val="28"/>
+        </w:rPr>
+        <w:t>Actualmente muchos locales cuentan con sistemas dónde hacen sus registros de ventas y compras de productos principalmente los supermercados, también hay pequeños negocios dónde probablemente no utilicen ningún sistema o uno muy básico dónde registran sus inventarios.</w:t>
       </w:r>
     </w:p>
     <w:p>
@@ -4561,13 +4834,59 @@
           <w:szCs w:val="28"/>
         </w:rPr>
       </w:pPr>
-      <w:r>
-        <w:rPr>
-          <w:rFonts w:cs="Arial"/>
-          <w:sz w:val="28"/>
-          <w:szCs w:val="28"/>
-        </w:rPr>
-        <w:t>Considero que la situación actual del país afectaría las condiciones de los locales, una de ellas sería impuestos, pero creo que los cambios no serían drásticos cómo para que muchos negocios cerraran.</w:t>
+    </w:p>
+    <w:p>
+      <w:pPr>
+        <w:ind w:left="360"/>
+        <w:rPr>
+          <w:rFonts w:cs="Arial"/>
+          <w:b/>
+          <w:sz w:val="28"/>
+          <w:szCs w:val="28"/>
+        </w:rPr>
+      </w:pPr>
+      <w:r>
+        <w:rPr>
+          <w:rFonts w:cs="Arial"/>
+          <w:b/>
+          <w:sz w:val="28"/>
+          <w:szCs w:val="28"/>
+        </w:rPr>
+        <w:t>Factores Ecológicos.</w:t>
+      </w:r>
+    </w:p>
+    <w:p>
+      <w:pPr>
+        <w:ind w:left="360"/>
+        <w:rPr>
+          <w:rFonts w:cs="Arial"/>
+          <w:sz w:val="28"/>
+          <w:szCs w:val="28"/>
+        </w:rPr>
+      </w:pPr>
+      <w:r>
+        <w:rPr>
+          <w:rFonts w:cs="Arial"/>
+          <w:sz w:val="28"/>
+          <w:szCs w:val="28"/>
+        </w:rPr>
+        <w:t xml:space="preserve">En </w:t>
+      </w:r>
+      <w:r>
+        <w:rPr>
+          <w:rFonts w:cs="Arial"/>
+          <w:sz w:val="28"/>
+          <w:szCs w:val="28"/>
+        </w:rPr>
+        <w:t>este</w:t>
+      </w:r>
+      <w:r>
+        <w:rPr>
+          <w:rFonts w:cs="Arial"/>
+          <w:sz w:val="28"/>
+          <w:szCs w:val="28"/>
+        </w:rPr>
+        <w:t xml:space="preserve"> factor no tenemos alguna observación directa, indirectamente sería el consumo de recursos cómo energía eléctrica o papel.</w:t>
       </w:r>
     </w:p>
     <w:p>
@@ -4575,497 +4894,10 @@
         <w:ind w:left="708"/>
         <w:rPr>
           <w:rFonts w:cs="Arial"/>
-          <w:b/>
-          <w:sz w:val="28"/>
-          <w:szCs w:val="28"/>
-        </w:rPr>
-      </w:pPr>
-    </w:p>
-    <w:p>
-      <w:pPr>
-        <w:ind w:left="708"/>
-        <w:rPr>
-          <w:rFonts w:cs="Arial"/>
-          <w:sz w:val="28"/>
-          <w:szCs w:val="28"/>
-        </w:rPr>
-      </w:pPr>
-      <w:r>
-        <w:rPr>
-          <w:rFonts w:cs="Arial"/>
-          <w:b/>
-          <w:sz w:val="28"/>
-          <w:szCs w:val="28"/>
-        </w:rPr>
-        <w:t>Factores Económicos</w:t>
-      </w:r>
-      <w:r>
-        <w:rPr>
-          <w:rFonts w:cs="Arial"/>
-          <w:sz w:val="28"/>
-          <w:szCs w:val="28"/>
-        </w:rPr>
-        <w:t>.</w:t>
-      </w:r>
-    </w:p>
-    <w:p>
-      <w:pPr>
-        <w:ind w:left="708"/>
-        <w:rPr>
-          <w:rFonts w:cs="Arial"/>
-          <w:sz w:val="28"/>
-          <w:szCs w:val="28"/>
-        </w:rPr>
-      </w:pPr>
-      <w:r>
-        <w:rPr>
-          <w:rFonts w:cs="Arial"/>
-          <w:sz w:val="28"/>
-          <w:szCs w:val="28"/>
-        </w:rPr>
-        <w:t>La economía actual es regular porque la mayoría de las personas ganas el mínimo, los que manejan sus locales ganan dependiendo de sus ganancias que pueden variar, lo que he visto en el barrio es que la mayoría de los locales se han mantenido, sobre todo los que nos interesa principalmente los negocios de variedades.</w:t>
-      </w:r>
-    </w:p>
-    <w:p>
-      <w:pPr>
-        <w:ind w:left="708"/>
-        <w:rPr>
-          <w:rFonts w:cs="Arial"/>
-          <w:b/>
-          <w:sz w:val="28"/>
-          <w:szCs w:val="28"/>
-        </w:rPr>
-      </w:pPr>
-    </w:p>
-    <w:p>
-      <w:pPr>
-        <w:ind w:left="708"/>
-        <w:rPr>
-          <w:rFonts w:cs="Arial"/>
-          <w:b/>
-          <w:sz w:val="28"/>
-          <w:szCs w:val="28"/>
-        </w:rPr>
-      </w:pPr>
-      <w:r>
-        <w:rPr>
-          <w:rFonts w:cs="Arial"/>
-          <w:b/>
-          <w:sz w:val="28"/>
-          <w:szCs w:val="28"/>
-        </w:rPr>
-        <w:t>Factores Sociales.</w:t>
-      </w:r>
-    </w:p>
-    <w:p>
-      <w:pPr>
-        <w:ind w:left="708"/>
-        <w:rPr>
-          <w:rFonts w:cs="Arial"/>
-          <w:sz w:val="28"/>
-          <w:szCs w:val="28"/>
-        </w:rPr>
-      </w:pPr>
-      <w:r>
-        <w:rPr>
-          <w:rFonts w:cs="Arial"/>
-          <w:sz w:val="28"/>
-          <w:szCs w:val="28"/>
-        </w:rPr>
-        <w:lastRenderedPageBreak/>
-        <w:t>La mayoría de las personas acostumbran a comprar lo necesario, lo que ha servido para que los pequeños locales se mantengan.</w:t>
-      </w:r>
-    </w:p>
-    <w:p>
-      <w:pPr>
-        <w:ind w:left="708"/>
-        <w:rPr>
-          <w:rFonts w:cs="Arial"/>
-          <w:sz w:val="28"/>
-          <w:szCs w:val="28"/>
-        </w:rPr>
-      </w:pPr>
-    </w:p>
-    <w:p>
-      <w:pPr>
-        <w:ind w:left="708"/>
-        <w:rPr>
-          <w:rFonts w:cs="Arial"/>
-          <w:b/>
-          <w:sz w:val="28"/>
-          <w:szCs w:val="28"/>
-        </w:rPr>
-      </w:pPr>
-      <w:r>
-        <w:rPr>
-          <w:rFonts w:cs="Arial"/>
-          <w:b/>
-          <w:sz w:val="28"/>
-          <w:szCs w:val="28"/>
-        </w:rPr>
-        <w:t>Factores Tecnológicos.</w:t>
-      </w:r>
-    </w:p>
-    <w:p>
-      <w:pPr>
-        <w:ind w:left="708"/>
-        <w:rPr>
-          <w:rFonts w:cs="Arial"/>
-          <w:sz w:val="28"/>
-          <w:szCs w:val="28"/>
-        </w:rPr>
-      </w:pPr>
-      <w:r>
-        <w:rPr>
-          <w:rFonts w:cs="Arial"/>
-          <w:sz w:val="28"/>
-          <w:szCs w:val="28"/>
-        </w:rPr>
-        <w:t>Actualmente muchos locales cuentan con sistemas dónde hacen sus registros de ventas y compras de productos principalmente los supermercados, también hay pequeños negocios dónde probablemente no utilicen ningún sistema o uno muy básico dónde registran sus inventarios.</w:t>
-      </w:r>
-    </w:p>
-    <w:p>
-      <w:pPr>
-        <w:ind w:left="708"/>
-        <w:rPr>
-          <w:rFonts w:cs="Arial"/>
-          <w:sz w:val="28"/>
-          <w:szCs w:val="28"/>
-        </w:rPr>
-      </w:pPr>
-    </w:p>
-    <w:p>
-      <w:pPr>
-        <w:ind w:left="708"/>
-        <w:rPr>
-          <w:rFonts w:cs="Arial"/>
-          <w:b/>
-          <w:sz w:val="28"/>
-          <w:szCs w:val="28"/>
-        </w:rPr>
-      </w:pPr>
-      <w:r>
-        <w:rPr>
-          <w:rFonts w:cs="Arial"/>
-          <w:b/>
-          <w:sz w:val="28"/>
-          <w:szCs w:val="28"/>
-        </w:rPr>
-        <w:t>Factores Ecológicos.</w:t>
-      </w:r>
-    </w:p>
-    <w:p>
-      <w:pPr>
-        <w:ind w:left="708"/>
-        <w:rPr>
-          <w:rFonts w:cs="Arial"/>
-          <w:sz w:val="28"/>
-          <w:szCs w:val="28"/>
-        </w:rPr>
-      </w:pPr>
-      <w:r>
-        <w:rPr>
-          <w:rFonts w:cs="Arial"/>
-          <w:sz w:val="28"/>
-          <w:szCs w:val="28"/>
-        </w:rPr>
-        <w:t xml:space="preserve">En </w:t>
-      </w:r>
-      <w:r>
-        <w:rPr>
-          <w:rFonts w:cs="Arial"/>
-          <w:sz w:val="28"/>
-          <w:szCs w:val="28"/>
-        </w:rPr>
-        <w:t>este</w:t>
-      </w:r>
-      <w:r>
-        <w:rPr>
-          <w:rFonts w:cs="Arial"/>
-          <w:sz w:val="28"/>
-          <w:szCs w:val="28"/>
-        </w:rPr>
-        <w:t xml:space="preserve"> factor no tenemos alguna observación directa, indirectamente sería el consumo de recursos cómo energía eléctrica o papel.</w:t>
-      </w:r>
-    </w:p>
-    <w:p>
-      <w:pPr>
-        <w:ind w:left="708"/>
-        <w:rPr>
-          <w:rFonts w:cs="Arial"/>
-          <w:sz w:val="28"/>
-          <w:szCs w:val="28"/>
-        </w:rPr>
-      </w:pPr>
-    </w:p>
-    <w:p>
-      <w:pPr>
-        <w:pStyle w:val="Prrafodelista"/>
-        <w:numPr>
-          <w:ilvl w:val="1"/>
-          <w:numId w:val="13"/>
-        </w:numPr>
-        <w:rPr>
-          <w:rFonts w:cs="Arial"/>
-          <w:sz w:val="28"/>
-          <w:szCs w:val="28"/>
-        </w:rPr>
-      </w:pPr>
-      <w:bookmarkStart w:id="29" w:name="OLE_LINK22"/>
-      <w:bookmarkStart w:id="30" w:name="OLE_LINK23"/>
-      <w:r>
-        <w:rPr>
-          <w:rFonts w:cs="Arial"/>
-          <w:b/>
-          <w:sz w:val="28"/>
-          <w:szCs w:val="28"/>
-        </w:rPr>
-        <w:t>Análisis del sector y subsector</w:t>
-      </w:r>
-    </w:p>
-    <w:bookmarkEnd w:id="29"/>
-    <w:bookmarkEnd w:id="30"/>
-    <w:p>
-      <w:pPr>
-        <w:ind w:left="1080"/>
-        <w:rPr>
-          <w:rFonts w:cs="Arial"/>
-          <w:sz w:val="28"/>
-          <w:szCs w:val="28"/>
-        </w:rPr>
-      </w:pPr>
-      <w:r>
-        <w:rPr>
-          <w:rFonts w:cs="Arial"/>
-          <w:sz w:val="28"/>
-          <w:szCs w:val="28"/>
-        </w:rPr>
-        <w:t>El sistema será diseñado principalmente para negocios similares ya que el sistema será hecho para las necesidades del negocio de variedades que actualmente atiendo, en caso de que el sistema se venda a otros tipos de negocio talvez sea probable que el sistema tenga algunos cambios.</w:t>
-      </w:r>
-    </w:p>
-    <w:p>
-      <w:pPr>
-        <w:pStyle w:val="Prrafodelista"/>
-        <w:numPr>
-          <w:ilvl w:val="1"/>
-          <w:numId w:val="13"/>
-        </w:numPr>
-        <w:rPr>
-          <w:rFonts w:cs="Arial"/>
-          <w:sz w:val="28"/>
-          <w:szCs w:val="28"/>
-        </w:rPr>
-      </w:pPr>
-      <w:r>
-        <w:rPr>
-          <w:rFonts w:cs="Arial"/>
-          <w:b/>
-          <w:sz w:val="28"/>
-          <w:szCs w:val="28"/>
-        </w:rPr>
-        <w:t>Comportamiento en los últimos años</w:t>
-      </w:r>
-    </w:p>
-    <w:p>
-      <w:pPr>
-        <w:ind w:left="1080"/>
-        <w:rPr>
-          <w:rFonts w:cs="Arial"/>
-          <w:sz w:val="28"/>
-          <w:szCs w:val="28"/>
-        </w:rPr>
-      </w:pPr>
-      <w:r>
-        <w:rPr>
-          <w:rFonts w:cs="Arial"/>
-          <w:sz w:val="28"/>
-          <w:szCs w:val="28"/>
-        </w:rPr>
-        <w:t>El comportamiento de los últimos años de este tipo de negocios se ha mantenido ya que actualmente hay varios negocios que ofrecen internet,</w:t>
-      </w:r>
-      <w:r>
-        <w:rPr>
-          <w:rFonts w:cs="Arial"/>
-          <w:sz w:val="28"/>
-          <w:szCs w:val="28"/>
-        </w:rPr>
-        <w:t xml:space="preserve"> </w:t>
-      </w:r>
-      <w:r>
-        <w:rPr>
-          <w:rFonts w:cs="Arial"/>
-          <w:sz w:val="28"/>
-          <w:szCs w:val="28"/>
-        </w:rPr>
-        <w:t>papelería</w:t>
-      </w:r>
-      <w:r>
-        <w:rPr>
-          <w:rFonts w:cs="Arial"/>
-          <w:sz w:val="28"/>
-          <w:szCs w:val="28"/>
-        </w:rPr>
-        <w:t>,</w:t>
-      </w:r>
-      <w:r>
-        <w:rPr>
-          <w:rFonts w:cs="Arial"/>
-          <w:sz w:val="28"/>
-          <w:szCs w:val="28"/>
-        </w:rPr>
-        <w:t xml:space="preserve"> </w:t>
-      </w:r>
-      <w:r>
-        <w:rPr>
-          <w:rFonts w:cs="Arial"/>
-          <w:sz w:val="28"/>
-          <w:szCs w:val="28"/>
-        </w:rPr>
-        <w:t>recargas de minutos</w:t>
-      </w:r>
-      <w:r>
-        <w:rPr>
-          <w:rFonts w:cs="Arial"/>
-          <w:sz w:val="28"/>
-          <w:szCs w:val="28"/>
-        </w:rPr>
-        <w:t xml:space="preserve"> a</w:t>
-      </w:r>
-      <w:r>
-        <w:rPr>
-          <w:rFonts w:cs="Arial"/>
-          <w:sz w:val="28"/>
-          <w:szCs w:val="28"/>
-        </w:rPr>
-        <w:t xml:space="preserve"> todo operador</w:t>
-      </w:r>
-      <w:r>
-        <w:rPr>
-          <w:rFonts w:cs="Arial"/>
-          <w:sz w:val="28"/>
-          <w:szCs w:val="28"/>
-        </w:rPr>
-        <w:t xml:space="preserve"> y siguen funcionando por eso mismo porque varían los productos que ponen a la venta los diversifican.</w:t>
-      </w:r>
-      <w:r>
-        <w:rPr>
-          <w:rFonts w:cs="Arial"/>
-          <w:sz w:val="28"/>
-          <w:szCs w:val="28"/>
-        </w:rPr>
-        <w:t xml:space="preserve">  </w:t>
-      </w:r>
-    </w:p>
-    <w:p>
-      <w:pPr>
-        <w:ind w:left="1080"/>
-        <w:rPr>
-          <w:rFonts w:cs="Arial"/>
-          <w:b/>
-          <w:sz w:val="28"/>
-          <w:szCs w:val="28"/>
-        </w:rPr>
-      </w:pPr>
-      <w:r>
-        <w:rPr>
-          <w:rFonts w:cs="Arial"/>
-          <w:b/>
-          <w:sz w:val="28"/>
-          <w:szCs w:val="28"/>
-        </w:rPr>
-        <w:t>10.3Tendencias a corto y mediano plazo</w:t>
-      </w:r>
-    </w:p>
-    <w:p>
-      <w:pPr>
-        <w:ind w:left="1080"/>
-        <w:rPr>
-          <w:rFonts w:cs="Arial"/>
-          <w:sz w:val="28"/>
-          <w:szCs w:val="28"/>
-        </w:rPr>
-      </w:pPr>
-      <w:r>
-        <w:rPr>
-          <w:rFonts w:cs="Arial"/>
-          <w:sz w:val="28"/>
-          <w:szCs w:val="28"/>
-        </w:rPr>
-        <w:lastRenderedPageBreak/>
-        <w:t xml:space="preserve">La tendencia actualmente a corto y mediano plazo en la sistematización a mi negocio es muy viable </w:t>
-      </w:r>
-      <w:r>
-        <w:rPr>
-          <w:rFonts w:cs="Arial"/>
-          <w:sz w:val="28"/>
-          <w:szCs w:val="28"/>
-        </w:rPr>
-        <w:t xml:space="preserve">ya que a pesar de que ha avanzado los sistemas de </w:t>
-      </w:r>
-      <w:r>
-        <w:rPr>
-          <w:rFonts w:cs="Arial"/>
-          <w:sz w:val="28"/>
-          <w:szCs w:val="28"/>
-        </w:rPr>
-        <w:t>internet</w:t>
-      </w:r>
-      <w:r>
-        <w:rPr>
-          <w:rFonts w:cs="Arial"/>
-          <w:sz w:val="28"/>
-          <w:szCs w:val="28"/>
-        </w:rPr>
-        <w:t xml:space="preserve"> alrededor de mi sector ya tienen internet en sus casas, éste tipos de negocio cómo el mío han permanecido porque ofrecemos otras cosas como fotocopias e</w:t>
-      </w:r>
-      <w:r>
-        <w:rPr>
-          <w:rFonts w:cs="Arial"/>
-          <w:sz w:val="28"/>
-          <w:szCs w:val="28"/>
-        </w:rPr>
-        <w:t xml:space="preserve"> </w:t>
-      </w:r>
-      <w:r>
-        <w:rPr>
-          <w:rFonts w:cs="Arial"/>
-          <w:sz w:val="28"/>
-          <w:szCs w:val="28"/>
-        </w:rPr>
-        <w:t>impresiones a color, blanco y negro, recargas, útiles escolares, llamadas nacional e internacional, dulcería, heladería en otras palabras un negocio de variedades</w:t>
-      </w:r>
-      <w:r>
-        <w:rPr>
-          <w:rFonts w:cs="Arial"/>
-          <w:sz w:val="28"/>
-          <w:szCs w:val="28"/>
-        </w:rPr>
-        <w:t xml:space="preserve"> ya que las personas vienen a imprimir</w:t>
-      </w:r>
-      <w:r>
-        <w:rPr>
-          <w:rFonts w:cs="Arial"/>
-          <w:sz w:val="28"/>
-          <w:szCs w:val="28"/>
-        </w:rPr>
-        <w:t>,</w:t>
-      </w:r>
-      <w:r>
-        <w:rPr>
-          <w:rFonts w:cs="Arial"/>
-          <w:sz w:val="28"/>
-          <w:szCs w:val="28"/>
-        </w:rPr>
-        <w:t xml:space="preserve"> para fotocopias</w:t>
-      </w:r>
-      <w:r>
-        <w:rPr>
-          <w:rFonts w:cs="Arial"/>
-          <w:sz w:val="28"/>
-          <w:szCs w:val="28"/>
-        </w:rPr>
-        <w:t xml:space="preserve"> y trabajos en computador.</w:t>
-      </w:r>
+          <w:sz w:val="28"/>
+          <w:szCs w:val="28"/>
+        </w:rPr>
+      </w:pPr>
     </w:p>
     <w:p>
       <w:pPr>
@@ -5076,21 +4908,25 @@
         </w:numPr>
         <w:rPr>
           <w:rFonts w:cs="Arial"/>
-          <w:b/>
-          <w:sz w:val="28"/>
-          <w:szCs w:val="28"/>
-        </w:rPr>
-      </w:pPr>
-      <w:r>
-        <w:rPr>
-          <w:rFonts w:cs="Arial"/>
-          <w:b/>
-          <w:sz w:val="28"/>
-          <w:szCs w:val="28"/>
-        </w:rPr>
-        <w:t>Estudio del mercado oferta y demanda</w:t>
-      </w:r>
-    </w:p>
+          <w:sz w:val="28"/>
+          <w:szCs w:val="28"/>
+        </w:rPr>
+      </w:pPr>
+      <w:bookmarkStart w:id="25" w:name="OLE_LINK22"/>
+      <w:bookmarkStart w:id="26" w:name="OLE_LINK23"/>
+      <w:r>
+        <w:rPr>
+          <w:rFonts w:cs="Arial"/>
+          <w:b/>
+          <w:sz w:val="28"/>
+          <w:szCs w:val="28"/>
+        </w:rPr>
+        <w:lastRenderedPageBreak/>
+        <w:t>Análisis del sector y subsector</w:t>
+      </w:r>
+    </w:p>
+    <w:bookmarkEnd w:id="25"/>
+    <w:bookmarkEnd w:id="26"/>
     <w:p>
       <w:pPr>
         <w:ind w:left="360"/>
@@ -5106,7 +4942,7 @@
           <w:sz w:val="28"/>
           <w:szCs w:val="28"/>
         </w:rPr>
-        <w:t>He observado que en mi barrio hay varios locales similares cómo el que administro, que actualmente no cuenten con un sistema de información para el registro de inventarios o cuenten con algún sistema básico cómo alguna hoja de cálculo cómo Excel.</w:t>
+        <w:t>El sistema será diseñado principalmente para negocios similares ya que el sistema será hecho para las necesidades del negocio de variedades que actualmente atiendo, en caso de que el sistema se venda a otros tipos de negocio talvez sea probable que el sistema tenga algunos cambios.</w:t>
       </w:r>
     </w:p>
     <w:p>
@@ -5118,19 +4954,18 @@
         </w:numPr>
         <w:rPr>
           <w:rFonts w:cs="Arial"/>
-          <w:b/>
-          <w:sz w:val="28"/>
-          <w:szCs w:val="28"/>
-        </w:rPr>
-      </w:pPr>
-      <w:r>
-        <w:rPr>
-          <w:rFonts w:cs="Arial"/>
-          <w:b/>
-          <w:sz w:val="28"/>
-          <w:szCs w:val="28"/>
-        </w:rPr>
-        <w:t>Mercado potencial</w:t>
+          <w:sz w:val="28"/>
+          <w:szCs w:val="28"/>
+        </w:rPr>
+      </w:pPr>
+      <w:r>
+        <w:rPr>
+          <w:rFonts w:cs="Arial"/>
+          <w:b/>
+          <w:sz w:val="28"/>
+          <w:szCs w:val="28"/>
+        </w:rPr>
+        <w:t>Comportamiento en los últimos años</w:t>
       </w:r>
     </w:p>
     <w:p>
@@ -5148,42 +4983,8 @@
           <w:sz w:val="28"/>
           <w:szCs w:val="28"/>
         </w:rPr>
-        <w:t xml:space="preserve">Serían principalmente </w:t>
-      </w:r>
-      <w:r>
-        <w:rPr>
-          <w:rFonts w:cs="Arial"/>
-          <w:sz w:val="28"/>
-          <w:szCs w:val="28"/>
-        </w:rPr>
-        <w:t>todas las misceláneas</w:t>
-      </w:r>
-      <w:r>
-        <w:rPr>
-          <w:rFonts w:cs="Arial"/>
-          <w:sz w:val="28"/>
-          <w:szCs w:val="28"/>
-        </w:rPr>
-        <w:t xml:space="preserve"> de Soacha</w:t>
-      </w:r>
-      <w:r>
-        <w:rPr>
-          <w:rFonts w:cs="Arial"/>
-          <w:sz w:val="28"/>
-          <w:szCs w:val="28"/>
-        </w:rPr>
-        <w:t>.</w:t>
-      </w:r>
-    </w:p>
-    <w:p>
-      <w:pPr>
-        <w:ind w:left="360"/>
-        <w:rPr>
-          <w:rFonts w:cs="Arial"/>
-          <w:sz w:val="28"/>
-          <w:szCs w:val="28"/>
-        </w:rPr>
-      </w:pPr>
+        <w:t>El comportamiento de los últimos años de este tipo de negocios se ha mantenido ya que actualmente hay varios negocios que ofrecen internet,</w:t>
+      </w:r>
       <w:r>
         <w:rPr>
           <w:rFonts w:cs="Arial"/>
@@ -5192,16 +4993,70 @@
         </w:rPr>
         <w:t xml:space="preserve"> </w:t>
       </w:r>
-    </w:p>
-    <w:p>
-      <w:pPr>
-        <w:rPr>
-          <w:rFonts w:cs="Arial"/>
-          <w:b/>
-          <w:sz w:val="28"/>
-          <w:szCs w:val="28"/>
-        </w:rPr>
-      </w:pPr>
+      <w:r>
+        <w:rPr>
+          <w:rFonts w:cs="Arial"/>
+          <w:sz w:val="28"/>
+          <w:szCs w:val="28"/>
+        </w:rPr>
+        <w:t>papelería</w:t>
+      </w:r>
+      <w:r>
+        <w:rPr>
+          <w:rFonts w:cs="Arial"/>
+          <w:sz w:val="28"/>
+          <w:szCs w:val="28"/>
+        </w:rPr>
+        <w:t>,</w:t>
+      </w:r>
+      <w:r>
+        <w:rPr>
+          <w:rFonts w:cs="Arial"/>
+          <w:sz w:val="28"/>
+          <w:szCs w:val="28"/>
+        </w:rPr>
+        <w:t xml:space="preserve"> </w:t>
+      </w:r>
+      <w:r>
+        <w:rPr>
+          <w:rFonts w:cs="Arial"/>
+          <w:sz w:val="28"/>
+          <w:szCs w:val="28"/>
+        </w:rPr>
+        <w:t>recargas de minutos</w:t>
+      </w:r>
+      <w:r>
+        <w:rPr>
+          <w:rFonts w:cs="Arial"/>
+          <w:sz w:val="28"/>
+          <w:szCs w:val="28"/>
+        </w:rPr>
+        <w:t xml:space="preserve"> a</w:t>
+      </w:r>
+      <w:r>
+        <w:rPr>
+          <w:rFonts w:cs="Arial"/>
+          <w:sz w:val="28"/>
+          <w:szCs w:val="28"/>
+        </w:rPr>
+        <w:t xml:space="preserve"> todo operador</w:t>
+      </w:r>
+      <w:r>
+        <w:rPr>
+          <w:rFonts w:cs="Arial"/>
+          <w:sz w:val="28"/>
+          <w:szCs w:val="28"/>
+        </w:rPr>
+        <w:t xml:space="preserve"> y siguen funcionando por eso mismo porque varían los productos que ponen a la venta los diversifican.</w:t>
+      </w:r>
+      <w:r>
+        <w:rPr>
+          <w:rFonts w:cs="Arial"/>
+          <w:sz w:val="28"/>
+          <w:szCs w:val="28"/>
+        </w:rPr>
+        <w:t xml:space="preserve">  </w:t>
+      </w:r>
     </w:p>
     <w:p>
       <w:pPr>
@@ -5224,7 +5079,7 @@
           <w:sz w:val="28"/>
           <w:szCs w:val="28"/>
         </w:rPr>
-        <w:t>Objetivo de mercado</w:t>
+        <w:t>Tendencias a corto y mediano plazo</w:t>
       </w:r>
     </w:p>
     <w:p>
@@ -5242,49 +5097,80 @@
           <w:sz w:val="28"/>
           <w:szCs w:val="28"/>
         </w:rPr>
-        <w:t xml:space="preserve">Decido escoger </w:t>
-      </w:r>
-      <w:r>
-        <w:rPr>
-          <w:rFonts w:cs="Arial"/>
-          <w:sz w:val="28"/>
-          <w:szCs w:val="28"/>
-        </w:rPr>
-        <w:t>este</w:t>
-      </w:r>
-      <w:r>
-        <w:rPr>
-          <w:rFonts w:cs="Arial"/>
-          <w:sz w:val="28"/>
-          <w:szCs w:val="28"/>
-        </w:rPr>
-        <w:t xml:space="preserve"> tipo de negocio debido a que el sistema que crearé será probado principalmente en mi negocio dónde podré probar personalmente el sistema de acuerdo a los requerimientos necesarios y con ello es muy probable que el sistema sea aplicable a otros negocios</w:t>
-      </w:r>
-      <w:r>
-        <w:rPr>
-          <w:rFonts w:cs="Arial"/>
-          <w:sz w:val="28"/>
-          <w:szCs w:val="28"/>
-        </w:rPr>
-        <w:t xml:space="preserve"> o </w:t>
-      </w:r>
-      <w:r>
-        <w:rPr>
-          <w:rFonts w:cs="Arial"/>
-          <w:sz w:val="28"/>
-          <w:szCs w:val="28"/>
-        </w:rPr>
-        <w:t>locales similares.</w:t>
-      </w:r>
-    </w:p>
-    <w:p>
-      <w:pPr>
-        <w:rPr>
-          <w:rFonts w:cs="Arial"/>
-          <w:sz w:val="28"/>
-          <w:szCs w:val="28"/>
-        </w:rPr>
-      </w:pPr>
+        <w:t xml:space="preserve">La tendencia actualmente a corto y mediano plazo en la sistematización a mi negocio es muy viable </w:t>
+      </w:r>
+      <w:r>
+        <w:rPr>
+          <w:rFonts w:cs="Arial"/>
+          <w:sz w:val="28"/>
+          <w:szCs w:val="28"/>
+        </w:rPr>
+        <w:t xml:space="preserve">ya que a pesar de que ha avanzado los sistemas de </w:t>
+      </w:r>
+      <w:r>
+        <w:rPr>
+          <w:rFonts w:cs="Arial"/>
+          <w:sz w:val="28"/>
+          <w:szCs w:val="28"/>
+        </w:rPr>
+        <w:t>internet</w:t>
+      </w:r>
+      <w:r>
+        <w:rPr>
+          <w:rFonts w:cs="Arial"/>
+          <w:sz w:val="28"/>
+          <w:szCs w:val="28"/>
+        </w:rPr>
+        <w:t xml:space="preserve"> alrededor de mi sector ya tienen internet en sus casas, éste tipos de negocio cómo el mío han permanecido porque ofrecemos otras cosas como fotocopias e</w:t>
+      </w:r>
+      <w:r>
+        <w:rPr>
+          <w:rFonts w:cs="Arial"/>
+          <w:sz w:val="28"/>
+          <w:szCs w:val="28"/>
+        </w:rPr>
+        <w:t xml:space="preserve"> </w:t>
+      </w:r>
+      <w:r>
+        <w:rPr>
+          <w:rFonts w:cs="Arial"/>
+          <w:sz w:val="28"/>
+          <w:szCs w:val="28"/>
+        </w:rPr>
+        <w:t>impresiones a color, blanco y negro, recargas, útiles escolares, llamadas nacional e internacional, dulcería, heladería en otras palabras un negocio de variedades</w:t>
+      </w:r>
+      <w:r>
+        <w:rPr>
+          <w:rFonts w:cs="Arial"/>
+          <w:sz w:val="28"/>
+          <w:szCs w:val="28"/>
+        </w:rPr>
+        <w:t xml:space="preserve"> ya que las personas vienen a imprimir</w:t>
+      </w:r>
+      <w:r>
+        <w:rPr>
+          <w:rFonts w:cs="Arial"/>
+          <w:sz w:val="28"/>
+          <w:szCs w:val="28"/>
+        </w:rPr>
+        <w:t>,</w:t>
+      </w:r>
+      <w:r>
+        <w:rPr>
+          <w:rFonts w:cs="Arial"/>
+          <w:sz w:val="28"/>
+          <w:szCs w:val="28"/>
+        </w:rPr>
+        <w:t xml:space="preserve"> para fotocopias</w:t>
+      </w:r>
+      <w:r>
+        <w:rPr>
+          <w:rFonts w:cs="Arial"/>
+          <w:sz w:val="28"/>
+          <w:szCs w:val="28"/>
+        </w:rPr>
+        <w:t xml:space="preserve"> y trabajos en computador.</w:t>
+      </w:r>
     </w:p>
     <w:p>
       <w:pPr>
@@ -5295,6 +5181,217 @@
         </w:numPr>
         <w:rPr>
           <w:rFonts w:cs="Arial"/>
+          <w:b/>
+          <w:sz w:val="28"/>
+          <w:szCs w:val="28"/>
+        </w:rPr>
+      </w:pPr>
+      <w:r>
+        <w:rPr>
+          <w:rFonts w:cs="Arial"/>
+          <w:b/>
+          <w:sz w:val="28"/>
+          <w:szCs w:val="28"/>
+        </w:rPr>
+        <w:t>Estudio del mercado oferta y demanda</w:t>
+      </w:r>
+    </w:p>
+    <w:p>
+      <w:pPr>
+        <w:ind w:left="360"/>
+        <w:rPr>
+          <w:rFonts w:cs="Arial"/>
+          <w:sz w:val="28"/>
+          <w:szCs w:val="28"/>
+        </w:rPr>
+      </w:pPr>
+      <w:r>
+        <w:rPr>
+          <w:rFonts w:cs="Arial"/>
+          <w:sz w:val="28"/>
+          <w:szCs w:val="28"/>
+        </w:rPr>
+        <w:t>He observado que en mi barrio hay varios locales similares cómo el que administro, que actualmente no cuenten con un sistema de información para el registro de inventarios o cuenten con algún sistema básico cómo alguna hoja de cálculo cómo Excel.</w:t>
+      </w:r>
+    </w:p>
+    <w:p>
+      <w:pPr>
+        <w:pStyle w:val="Prrafodelista"/>
+        <w:numPr>
+          <w:ilvl w:val="0"/>
+          <w:numId w:val="10"/>
+        </w:numPr>
+        <w:rPr>
+          <w:rFonts w:cs="Arial"/>
+          <w:b/>
+          <w:sz w:val="28"/>
+          <w:szCs w:val="28"/>
+        </w:rPr>
+      </w:pPr>
+      <w:r>
+        <w:rPr>
+          <w:rFonts w:cs="Arial"/>
+          <w:b/>
+          <w:sz w:val="28"/>
+          <w:szCs w:val="28"/>
+        </w:rPr>
+        <w:t>Mercado potencial</w:t>
+      </w:r>
+    </w:p>
+    <w:p>
+      <w:pPr>
+        <w:ind w:left="360"/>
+        <w:rPr>
+          <w:rFonts w:cs="Arial"/>
+          <w:sz w:val="28"/>
+          <w:szCs w:val="28"/>
+        </w:rPr>
+      </w:pPr>
+      <w:r>
+        <w:rPr>
+          <w:rFonts w:cs="Arial"/>
+          <w:sz w:val="28"/>
+          <w:szCs w:val="28"/>
+        </w:rPr>
+        <w:t xml:space="preserve">Serían principalmente </w:t>
+      </w:r>
+      <w:r>
+        <w:rPr>
+          <w:rFonts w:cs="Arial"/>
+          <w:sz w:val="28"/>
+          <w:szCs w:val="28"/>
+        </w:rPr>
+        <w:t>todas las misceláneas</w:t>
+      </w:r>
+      <w:r>
+        <w:rPr>
+          <w:rFonts w:cs="Arial"/>
+          <w:sz w:val="28"/>
+          <w:szCs w:val="28"/>
+        </w:rPr>
+        <w:t xml:space="preserve"> de Soacha</w:t>
+      </w:r>
+      <w:r>
+        <w:rPr>
+          <w:rFonts w:cs="Arial"/>
+          <w:sz w:val="28"/>
+          <w:szCs w:val="28"/>
+        </w:rPr>
+        <w:t>.</w:t>
+      </w:r>
+    </w:p>
+    <w:p>
+      <w:pPr>
+        <w:ind w:left="360"/>
+        <w:rPr>
+          <w:rFonts w:cs="Arial"/>
+          <w:b/>
+          <w:sz w:val="28"/>
+          <w:szCs w:val="28"/>
+        </w:rPr>
+      </w:pPr>
+      <w:r>
+        <w:rPr>
+          <w:rFonts w:cs="Arial"/>
+          <w:sz w:val="28"/>
+          <w:szCs w:val="28"/>
+        </w:rPr>
+        <w:t xml:space="preserve"> </w:t>
+      </w:r>
+    </w:p>
+    <w:p>
+      <w:pPr>
+        <w:pStyle w:val="Prrafodelista"/>
+        <w:numPr>
+          <w:ilvl w:val="0"/>
+          <w:numId w:val="10"/>
+        </w:numPr>
+        <w:rPr>
+          <w:rFonts w:cs="Arial"/>
+          <w:b/>
+          <w:sz w:val="28"/>
+          <w:szCs w:val="28"/>
+        </w:rPr>
+      </w:pPr>
+      <w:r>
+        <w:rPr>
+          <w:rFonts w:cs="Arial"/>
+          <w:b/>
+          <w:sz w:val="28"/>
+          <w:szCs w:val="28"/>
+        </w:rPr>
+        <w:t>Objetivo de mercado</w:t>
+      </w:r>
+    </w:p>
+    <w:p>
+      <w:pPr>
+        <w:ind w:left="360"/>
+        <w:rPr>
+          <w:rFonts w:cs="Arial"/>
+          <w:sz w:val="28"/>
+          <w:szCs w:val="28"/>
+        </w:rPr>
+      </w:pPr>
+      <w:r>
+        <w:rPr>
+          <w:rFonts w:cs="Arial"/>
+          <w:sz w:val="28"/>
+          <w:szCs w:val="28"/>
+        </w:rPr>
+        <w:lastRenderedPageBreak/>
+        <w:t xml:space="preserve">Decido escoger </w:t>
+      </w:r>
+      <w:r>
+        <w:rPr>
+          <w:rFonts w:cs="Arial"/>
+          <w:sz w:val="28"/>
+          <w:szCs w:val="28"/>
+        </w:rPr>
+        <w:t>este</w:t>
+      </w:r>
+      <w:r>
+        <w:rPr>
+          <w:rFonts w:cs="Arial"/>
+          <w:sz w:val="28"/>
+          <w:szCs w:val="28"/>
+        </w:rPr>
+        <w:t xml:space="preserve"> tipo de negocio debido a que el sistema que crearé será probado principalmente en mi negocio dónde podré probar personalmente el sistema de acuerdo a los requerimientos necesarios y con ello es muy probable que el sistema sea aplicable a otros negocios</w:t>
+      </w:r>
+      <w:r>
+        <w:rPr>
+          <w:rFonts w:cs="Arial"/>
+          <w:sz w:val="28"/>
+          <w:szCs w:val="28"/>
+        </w:rPr>
+        <w:t xml:space="preserve"> o </w:t>
+      </w:r>
+      <w:r>
+        <w:rPr>
+          <w:rFonts w:cs="Arial"/>
+          <w:sz w:val="28"/>
+          <w:szCs w:val="28"/>
+        </w:rPr>
+        <w:t>locales similares.</w:t>
+      </w:r>
+    </w:p>
+    <w:p>
+      <w:pPr>
+        <w:rPr>
+          <w:rFonts w:cs="Arial"/>
+          <w:sz w:val="28"/>
+          <w:szCs w:val="28"/>
+        </w:rPr>
+      </w:pPr>
+    </w:p>
+    <w:p>
+      <w:pPr>
+        <w:pStyle w:val="Prrafodelista"/>
+        <w:numPr>
+          <w:ilvl w:val="0"/>
+          <w:numId w:val="10"/>
+        </w:numPr>
+        <w:rPr>
+          <w:rFonts w:cs="Arial"/>
           <w:sz w:val="28"/>
           <w:szCs w:val="28"/>
         </w:rPr>
@@ -5357,7 +5454,6 @@
           <w:sz w:val="32"/>
           <w:szCs w:val="32"/>
         </w:rPr>
-        <w:lastRenderedPageBreak/>
         <w:t>El sistema será creado para mi negocio de variedades en la ciudad de</w:t>
       </w:r>
       <w:r>
@@ -5480,7 +5576,11 @@
     </w:p>
     <w:p>
       <w:pPr>
-        <w:ind w:left="360"/>
+        <w:pStyle w:val="Prrafodelista"/>
+        <w:numPr>
+          <w:ilvl w:val="0"/>
+          <w:numId w:val="10"/>
+        </w:numPr>
         <w:rPr>
           <w:b/>
           <w:sz w:val="32"/>
@@ -5510,6 +5610,7 @@
           <w:sz w:val="32"/>
           <w:szCs w:val="32"/>
         </w:rPr>
+        <w:lastRenderedPageBreak/>
         <w:t>Aquel</w:t>
       </w:r>
       <w:r>
@@ -5615,7 +5716,6 @@
         <w:rPr>
           <w:noProof/>
         </w:rPr>
-        <w:lastRenderedPageBreak/>
         <w:drawing>
           <wp:inline distT="0" distB="0" distL="0" distR="0" wp14:anchorId="071D7A82" wp14:editId="10F171CB">
             <wp:extent cx="4305869" cy="3353435"/>
@@ -5681,13 +5781,19 @@
     </w:p>
     <w:p>
       <w:pPr>
-        <w:rPr>
-          <w:rFonts w:cs="Arial"/>
-          <w:b/>
-          <w:sz w:val="28"/>
-          <w:szCs w:val="28"/>
-        </w:rPr>
-      </w:pPr>
+        <w:pStyle w:val="Prrafodelista"/>
+        <w:numPr>
+          <w:ilvl w:val="0"/>
+          <w:numId w:val="10"/>
+        </w:numPr>
+        <w:rPr>
+          <w:rFonts w:cs="Arial"/>
+          <w:b/>
+          <w:sz w:val="28"/>
+          <w:szCs w:val="28"/>
+        </w:rPr>
+      </w:pPr>
+      <w:bookmarkStart w:id="27" w:name="OLE_LINK30"/>
       <w:r>
         <w:rPr>
           <w:rFonts w:cs="Arial"/>
@@ -5725,17 +5831,19 @@
         <w:t>.</w:t>
       </w:r>
     </w:p>
-    <w:p>
-      <w:pPr>
-        <w:rPr>
-          <w:rFonts w:cs="Arial"/>
-          <w:sz w:val="28"/>
-          <w:szCs w:val="28"/>
-        </w:rPr>
-      </w:pPr>
-    </w:p>
-    <w:p>
-      <w:pPr>
+    <w:bookmarkEnd w:id="27"/>
+    <w:p>
+      <w:pPr>
+        <w:rPr>
+          <w:rFonts w:cs="Arial"/>
+          <w:sz w:val="28"/>
+          <w:szCs w:val="28"/>
+        </w:rPr>
+      </w:pPr>
+    </w:p>
+    <w:p>
+      <w:pPr>
+        <w:ind w:left="360"/>
         <w:rPr>
           <w:rFonts w:cs="Arial"/>
           <w:sz w:val="28"/>
@@ -5857,39 +5965,31 @@
     </w:p>
     <w:p>
       <w:pPr>
-        <w:rPr>
-          <w:rFonts w:cs="Arial"/>
-          <w:sz w:val="28"/>
-          <w:szCs w:val="28"/>
-        </w:rPr>
-      </w:pPr>
-      <w:r>
-        <w:rPr>
-          <w:rFonts w:cs="Arial"/>
-          <w:sz w:val="28"/>
-          <w:szCs w:val="28"/>
-        </w:rPr>
-        <w:t>Enunci</w:t>
-      </w:r>
-      <w:r>
-        <w:rPr>
-          <w:rFonts w:cs="Arial"/>
-          <w:sz w:val="28"/>
-          <w:szCs w:val="28"/>
-        </w:rPr>
-        <w:t xml:space="preserve">e </w:t>
-      </w:r>
-      <w:r>
-        <w:rPr>
-          <w:rFonts w:cs="Arial"/>
-          <w:sz w:val="28"/>
-          <w:szCs w:val="28"/>
-        </w:rPr>
-        <w:t xml:space="preserve">los principales competidores </w:t>
-      </w:r>
-      <w:r>
-        <w:rPr>
-          <w:rFonts w:cs="Arial"/>
+        <w:pStyle w:val="Prrafodelista"/>
+        <w:numPr>
+          <w:ilvl w:val="0"/>
+          <w:numId w:val="10"/>
+        </w:numPr>
+        <w:rPr>
+          <w:rFonts w:cs="Arial"/>
+          <w:b/>
+          <w:sz w:val="28"/>
+          <w:szCs w:val="28"/>
+        </w:rPr>
+      </w:pPr>
+      <w:r>
+        <w:rPr>
+          <w:rFonts w:cs="Arial"/>
+          <w:b/>
+          <w:sz w:val="28"/>
+          <w:szCs w:val="28"/>
+        </w:rPr>
+        <w:t xml:space="preserve">Enuncie los principales competidores </w:t>
+      </w:r>
+      <w:r>
+        <w:rPr>
+          <w:rFonts w:cs="Arial"/>
+          <w:b/>
           <w:sz w:val="28"/>
           <w:szCs w:val="28"/>
         </w:rPr>
@@ -5898,6 +5998,7 @@
       <w:r>
         <w:rPr>
           <w:rFonts w:cs="Arial"/>
+          <w:b/>
           <w:sz w:val="28"/>
           <w:szCs w:val="28"/>
         </w:rPr>
@@ -5915,6 +6016,7 @@
     </w:p>
     <w:p>
       <w:pPr>
+        <w:ind w:left="360"/>
         <w:rPr>
           <w:rFonts w:cs="Arial"/>
           <w:sz w:val="28"/>
@@ -5941,6 +6043,7 @@
     </w:p>
     <w:p>
       <w:pPr>
+        <w:ind w:left="360"/>
         <w:rPr>
           <w:rFonts w:cs="Arial"/>
           <w:sz w:val="28"/>
@@ -5967,6 +6070,7 @@
     </w:p>
     <w:p>
       <w:pPr>
+        <w:ind w:left="360"/>
         <w:rPr>
           <w:rFonts w:cs="Arial"/>
           <w:sz w:val="28"/>
@@ -6016,7 +6120,7 @@
                 <w:szCs w:val="28"/>
               </w:rPr>
             </w:pPr>
-            <w:bookmarkStart w:id="31" w:name="OLE_LINK26"/>
+            <w:bookmarkStart w:id="28" w:name="OLE_LINK26"/>
             <w:r>
               <w:rPr>
                 <w:rFonts w:cs="Arial"/>
@@ -6268,6 +6372,7 @@
                 <w:sz w:val="20"/>
                 <w:szCs w:val="20"/>
               </w:rPr>
+              <w:lastRenderedPageBreak/>
               <w:t>90.000 COP/Mes</w:t>
             </w:r>
           </w:p>
@@ -6292,7 +6397,6 @@
                 <w:sz w:val="20"/>
                 <w:szCs w:val="20"/>
               </w:rPr>
-              <w:lastRenderedPageBreak/>
               <w:t>PLUS</w:t>
             </w:r>
           </w:p>
@@ -6342,7 +6446,7 @@
                 <w:szCs w:val="28"/>
               </w:rPr>
             </w:pPr>
-            <w:bookmarkStart w:id="32" w:name="OLE_LINK27"/>
+            <w:bookmarkStart w:id="29" w:name="OLE_LINK27"/>
             <w:r>
               <w:rPr>
                 <w:rFonts w:cs="Arial"/>
@@ -6353,7 +6457,7 @@
               <w:t>Sistema de inventario</w:t>
             </w:r>
           </w:p>
-          <w:bookmarkEnd w:id="32"/>
+          <w:bookmarkEnd w:id="29"/>
           <w:p>
             <w:pPr>
               <w:rPr>
@@ -6399,6 +6503,7 @@
               <w:rPr>
                 <w:noProof/>
               </w:rPr>
+              <w:lastRenderedPageBreak/>
               <w:drawing>
                 <wp:inline distT="0" distB="0" distL="0" distR="0" wp14:anchorId="38434A55" wp14:editId="52DC38F1">
                   <wp:extent cx="1458658" cy="404446"/>
@@ -6704,7 +6809,7 @@
           </w:p>
         </w:tc>
       </w:tr>
-      <w:bookmarkEnd w:id="31"/>
+      <w:bookmarkEnd w:id="28"/>
     </w:tbl>
     <w:p>
       <w:pPr>
@@ -7052,6 +7157,7 @@
                 <w:sz w:val="28"/>
                 <w:szCs w:val="28"/>
               </w:rPr>
+              <w:lastRenderedPageBreak/>
               <w:t>Microsoft Office</w:t>
             </w:r>
           </w:p>
@@ -7089,7 +7195,7 @@
                 <w:shd w:val="clear" w:color="auto" w:fill="FFFFFF"/>
               </w:rPr>
             </w:pPr>
-            <w:bookmarkStart w:id="33" w:name="OLE_LINK6"/>
+            <w:bookmarkStart w:id="30" w:name="OLE_LINK6"/>
             <w:r>
               <w:rPr>
                 <w:rFonts w:ascii="Segoe UI" w:hAnsi="Segoe UI" w:cs="Segoe UI"/>
@@ -7101,7 +7207,7 @@
               <w:t>$229.999 </w:t>
             </w:r>
           </w:p>
-          <w:bookmarkEnd w:id="33"/>
+          <w:bookmarkEnd w:id="30"/>
           <w:p>
             <w:pPr>
               <w:pStyle w:val="Ttulo3"/>
@@ -7147,27 +7253,7 @@
                 <w:szCs w:val="23"/>
                 <w:shd w:val="clear" w:color="auto" w:fill="FFFFFF"/>
               </w:rPr>
-              <w:t>$22.999</w:t>
-            </w:r>
-            <w:r>
-              <w:rPr>
-                <w:rFonts w:ascii="Segoe UI" w:hAnsi="Segoe UI" w:cs="Segoe UI"/>
-                <w:color w:val="000000"/>
-                <w:sz w:val="23"/>
-                <w:szCs w:val="23"/>
-                <w:shd w:val="clear" w:color="auto" w:fill="FFFFFF"/>
-              </w:rPr>
-              <w:t>/mes</w:t>
-            </w:r>
-            <w:r>
-              <w:rPr>
-                <w:rFonts w:ascii="Segoe UI" w:hAnsi="Segoe UI" w:cs="Segoe UI"/>
-                <w:color w:val="000000"/>
-                <w:sz w:val="23"/>
-                <w:szCs w:val="23"/>
-                <w:shd w:val="clear" w:color="auto" w:fill="FFFFFF"/>
-              </w:rPr>
-              <w:t> </w:t>
+              <w:t>$22.999/mes </w:t>
             </w:r>
           </w:p>
           <w:p>
@@ -8486,7 +8572,7 @@
       <w:lvlText w:val="%1."/>
       <w:lvlJc w:val="left"/>
       <w:pPr>
-        <w:ind w:left="720" w:hanging="360"/>
+        <w:ind w:left="360" w:hanging="360"/>
       </w:pPr>
       <w:rPr>
         <w:rFonts w:hint="default"/>
@@ -8501,7 +8587,7 @@
       <w:lvlText w:val=""/>
       <w:lvlJc w:val="left"/>
       <w:pPr>
-        <w:ind w:left="1440" w:hanging="360"/>
+        <w:ind w:left="1080" w:hanging="360"/>
       </w:pPr>
       <w:rPr>
         <w:rFonts w:ascii="Wingdings" w:hAnsi="Wingdings" w:hint="default"/>
@@ -8516,7 +8602,7 @@
       <w:lvlText w:val="%3."/>
       <w:lvlJc w:val="right"/>
       <w:pPr>
-        <w:ind w:left="2160" w:hanging="180"/>
+        <w:ind w:left="1800" w:hanging="180"/>
       </w:pPr>
     </w:lvl>
     <w:lvl w:ilvl="3" w:tplc="0C0A000F" w:tentative="1">
@@ -8525,7 +8611,7 @@
       <w:lvlText w:val="%4."/>
       <w:lvlJc w:val="left"/>
       <w:pPr>
-        <w:ind w:left="2880" w:hanging="360"/>
+        <w:ind w:left="2520" w:hanging="360"/>
       </w:pPr>
     </w:lvl>
     <w:lvl w:ilvl="4" w:tplc="0C0A0019" w:tentative="1">
@@ -8534,7 +8620,7 @@
       <w:lvlText w:val="%5."/>
       <w:lvlJc w:val="left"/>
       <w:pPr>
-        <w:ind w:left="3600" w:hanging="360"/>
+        <w:ind w:left="3240" w:hanging="360"/>
       </w:pPr>
     </w:lvl>
     <w:lvl w:ilvl="5" w:tplc="0C0A001B" w:tentative="1">
@@ -8543,7 +8629,7 @@
       <w:lvlText w:val="%6."/>
       <w:lvlJc w:val="right"/>
       <w:pPr>
-        <w:ind w:left="4320" w:hanging="180"/>
+        <w:ind w:left="3960" w:hanging="180"/>
       </w:pPr>
     </w:lvl>
     <w:lvl w:ilvl="6" w:tplc="0C0A000F" w:tentative="1">
@@ -8552,7 +8638,7 @@
       <w:lvlText w:val="%7."/>
       <w:lvlJc w:val="left"/>
       <w:pPr>
-        <w:ind w:left="5040" w:hanging="360"/>
+        <w:ind w:left="4680" w:hanging="360"/>
       </w:pPr>
     </w:lvl>
     <w:lvl w:ilvl="7" w:tplc="0C0A0019" w:tentative="1">
@@ -8561,7 +8647,7 @@
       <w:lvlText w:val="%8."/>
       <w:lvlJc w:val="left"/>
       <w:pPr>
-        <w:ind w:left="5760" w:hanging="360"/>
+        <w:ind w:left="5400" w:hanging="360"/>
       </w:pPr>
     </w:lvl>
     <w:lvl w:ilvl="8" w:tplc="0C0A001B" w:tentative="1">
@@ -8570,7 +8656,7 @@
       <w:lvlText w:val="%9."/>
       <w:lvlJc w:val="right"/>
       <w:pPr>
-        <w:ind w:left="6480" w:hanging="180"/>
+        <w:ind w:left="6120" w:hanging="180"/>
       </w:pPr>
     </w:lvl>
   </w:abstractNum>
@@ -10286,7 +10372,7 @@
 </file>
 
 <file path=customXml/itemProps1.xml><?xml version="1.0" encoding="utf-8"?>
-<ds:datastoreItem xmlns:ds="http://schemas.openxmlformats.org/officeDocument/2006/customXml" ds:itemID="{E0F321F6-A2FB-45E8-A125-8403DA306DB8}">
+<ds:datastoreItem xmlns:ds="http://schemas.openxmlformats.org/officeDocument/2006/customXml" ds:itemID="{7779C135-3877-4DB2-9F1E-6E79382E1EF1}">
   <ds:schemaRefs>
     <ds:schemaRef ds:uri="http://schemas.openxmlformats.org/officeDocument/2006/bibliography"/>
   </ds:schemaRefs>

</xml_diff>

<commit_message>
actualización encuestas y miscelaneas
añadias más encuestas y cantidad aproximada de misceláneas
</commit_message>
<xml_diff>
--- a/MY PROYECTO PRODUCTIVO/Proyecto productivo inventario.docx
+++ b/MY PROYECTO PRODUCTIVO/Proyecto productivo inventario.docx
@@ -15,8 +15,6 @@
       <w:bookmarkStart w:id="0" w:name="OLE_LINK1"/>
       <w:bookmarkStart w:id="1" w:name="OLE_LINK2"/>
       <w:bookmarkStart w:id="2" w:name="OLE_LINK3"/>
-      <w:bookmarkStart w:id="3" w:name="_GoBack"/>
-      <w:bookmarkEnd w:id="3"/>
       <w:r>
         <w:rPr>
           <w:rFonts w:cs="Arial"/>
@@ -471,9 +469,9 @@
           <w:szCs w:val="28"/>
         </w:rPr>
       </w:pPr>
-      <w:bookmarkStart w:id="4" w:name="OLE_LINK7"/>
-      <w:bookmarkStart w:id="5" w:name="OLE_LINK8"/>
-      <w:bookmarkStart w:id="6" w:name="OLE_LINK9"/>
+      <w:bookmarkStart w:id="3" w:name="OLE_LINK7"/>
+      <w:bookmarkStart w:id="4" w:name="OLE_LINK8"/>
+      <w:bookmarkStart w:id="5" w:name="OLE_LINK9"/>
       <w:r>
         <w:rPr>
           <w:rFonts w:cs="Arial"/>
@@ -510,9 +508,9 @@
         </w:rPr>
         <w:t xml:space="preserve">s </w:t>
       </w:r>
+      <w:bookmarkEnd w:id="3"/>
       <w:bookmarkEnd w:id="4"/>
       <w:bookmarkEnd w:id="5"/>
-      <w:bookmarkEnd w:id="6"/>
       <w:r>
         <w:rPr>
           <w:rFonts w:cs="Arial"/>
@@ -592,8 +590,8 @@
           <w:szCs w:val="28"/>
         </w:rPr>
       </w:pPr>
-      <w:bookmarkStart w:id="7" w:name="OLE_LINK4"/>
-      <w:bookmarkStart w:id="8" w:name="OLE_LINK5"/>
+      <w:bookmarkStart w:id="6" w:name="OLE_LINK4"/>
+      <w:bookmarkStart w:id="7" w:name="OLE_LINK5"/>
       <w:r>
         <w:rPr>
           <w:rFonts w:cs="Arial"/>
@@ -603,8 +601,8 @@
         </w:rPr>
         <w:t xml:space="preserve">Objetivo </w:t>
       </w:r>
+      <w:bookmarkEnd w:id="6"/>
       <w:bookmarkEnd w:id="7"/>
-      <w:bookmarkEnd w:id="8"/>
       <w:r>
         <w:rPr>
           <w:rFonts w:cs="Arial"/>
@@ -686,9 +684,9 @@
           <w:szCs w:val="28"/>
         </w:rPr>
       </w:pPr>
-      <w:bookmarkStart w:id="9" w:name="OLE_LINK14"/>
-      <w:bookmarkStart w:id="10" w:name="OLE_LINK15"/>
-      <w:bookmarkStart w:id="11" w:name="OLE_LINK16"/>
+      <w:bookmarkStart w:id="8" w:name="OLE_LINK14"/>
+      <w:bookmarkStart w:id="9" w:name="OLE_LINK15"/>
+      <w:bookmarkStart w:id="10" w:name="OLE_LINK16"/>
       <w:r>
         <w:rPr>
           <w:rFonts w:cs="Arial"/>
@@ -698,9 +696,9 @@
         </w:rPr>
         <w:t>Objetivo Social</w:t>
       </w:r>
+      <w:bookmarkEnd w:id="8"/>
       <w:bookmarkEnd w:id="9"/>
       <w:bookmarkEnd w:id="10"/>
-      <w:bookmarkEnd w:id="11"/>
       <w:r>
         <w:rPr>
           <w:rFonts w:cs="Arial"/>
@@ -825,8 +823,8 @@
           <w:szCs w:val="28"/>
         </w:rPr>
       </w:pPr>
-      <w:bookmarkStart w:id="12" w:name="OLE_LINK17"/>
-      <w:bookmarkStart w:id="13" w:name="OLE_LINK18"/>
+      <w:bookmarkStart w:id="11" w:name="OLE_LINK17"/>
+      <w:bookmarkStart w:id="12" w:name="OLE_LINK18"/>
       <w:r>
         <w:rPr>
           <w:rFonts w:cs="Arial"/>
@@ -836,8 +834,8 @@
         </w:rPr>
         <w:t>Antecedentes del proyecto</w:t>
       </w:r>
+      <w:bookmarkEnd w:id="11"/>
       <w:bookmarkEnd w:id="12"/>
-      <w:bookmarkEnd w:id="13"/>
       <w:r>
         <w:rPr>
           <w:rFonts w:cs="Arial"/>
@@ -872,7 +870,7 @@
           <w:szCs w:val="28"/>
         </w:rPr>
       </w:pPr>
-      <w:bookmarkStart w:id="14" w:name="OLE_LINK19"/>
+      <w:bookmarkStart w:id="13" w:name="OLE_LINK19"/>
       <w:r>
         <w:rPr>
           <w:rFonts w:cs="Arial"/>
@@ -882,7 +880,7 @@
         </w:rPr>
         <w:t>Análisis del entorno</w:t>
       </w:r>
-      <w:bookmarkEnd w:id="14"/>
+      <w:bookmarkEnd w:id="13"/>
       <w:r>
         <w:rPr>
           <w:rFonts w:cs="Arial"/>
@@ -953,8 +951,8 @@
           <w:szCs w:val="28"/>
         </w:rPr>
       </w:pPr>
-      <w:bookmarkStart w:id="15" w:name="OLE_LINK20"/>
-      <w:bookmarkStart w:id="16" w:name="OLE_LINK21"/>
+      <w:bookmarkStart w:id="14" w:name="OLE_LINK20"/>
+      <w:bookmarkStart w:id="15" w:name="OLE_LINK21"/>
       <w:r>
         <w:rPr>
           <w:rFonts w:cs="Arial"/>
@@ -964,8 +962,8 @@
         </w:rPr>
         <w:t>Análisis del sector y subsector</w:t>
       </w:r>
+      <w:bookmarkEnd w:id="14"/>
       <w:bookmarkEnd w:id="15"/>
-      <w:bookmarkEnd w:id="16"/>
       <w:r>
         <w:rPr>
           <w:rFonts w:cs="Arial"/>
@@ -1038,7 +1036,7 @@
           <w:szCs w:val="28"/>
         </w:rPr>
       </w:pPr>
-      <w:bookmarkStart w:id="17" w:name="OLE_LINK24"/>
+      <w:bookmarkStart w:id="16" w:name="OLE_LINK24"/>
       <w:r>
         <w:rPr>
           <w:rFonts w:cs="Arial"/>
@@ -1048,7 +1046,7 @@
         </w:rPr>
         <w:t>Comportamiento en los últimos años</w:t>
       </w:r>
-      <w:bookmarkEnd w:id="17"/>
+      <w:bookmarkEnd w:id="16"/>
       <w:r>
         <w:rPr>
           <w:rFonts w:cs="Arial"/>
@@ -1162,7 +1160,7 @@
           <w:szCs w:val="28"/>
         </w:rPr>
       </w:pPr>
-      <w:bookmarkStart w:id="18" w:name="OLE_LINK25"/>
+      <w:bookmarkStart w:id="17" w:name="OLE_LINK25"/>
       <w:r>
         <w:rPr>
           <w:rFonts w:cs="Arial"/>
@@ -1172,7 +1170,7 @@
         </w:rPr>
         <w:t>Estudio del mercado oferta y demanda</w:t>
       </w:r>
-      <w:bookmarkEnd w:id="18"/>
+      <w:bookmarkEnd w:id="17"/>
       <w:r>
         <w:rPr>
           <w:rFonts w:cs="Arial"/>
@@ -1272,8 +1270,8 @@
           <w:szCs w:val="28"/>
         </w:rPr>
       </w:pPr>
-      <w:bookmarkStart w:id="19" w:name="OLE_LINK31"/>
-      <w:bookmarkStart w:id="20" w:name="OLE_LINK32"/>
+      <w:bookmarkStart w:id="18" w:name="OLE_LINK31"/>
+      <w:bookmarkStart w:id="19" w:name="OLE_LINK32"/>
       <w:r>
         <w:rPr>
           <w:rFonts w:cs="Arial"/>
@@ -1283,8 +1281,8 @@
         </w:rPr>
         <w:t>Mercado potencial</w:t>
       </w:r>
+      <w:bookmarkEnd w:id="18"/>
       <w:bookmarkEnd w:id="19"/>
-      <w:bookmarkEnd w:id="20"/>
       <w:r>
         <w:rPr>
           <w:rFonts w:cs="Arial"/>
@@ -1310,8 +1308,8 @@
           <w:szCs w:val="28"/>
         </w:rPr>
       </w:pPr>
-      <w:bookmarkStart w:id="21" w:name="OLE_LINK35"/>
-      <w:bookmarkStart w:id="22" w:name="OLE_LINK36"/>
+      <w:bookmarkStart w:id="20" w:name="OLE_LINK35"/>
+      <w:bookmarkStart w:id="21" w:name="OLE_LINK36"/>
       <w:r>
         <w:rPr>
           <w:rFonts w:cs="Arial"/>
@@ -1321,8 +1319,8 @@
         </w:rPr>
         <w:t>Objetivo de mercado</w:t>
       </w:r>
+      <w:bookmarkEnd w:id="20"/>
       <w:bookmarkEnd w:id="21"/>
-      <w:bookmarkEnd w:id="22"/>
       <w:r>
         <w:rPr>
           <w:rFonts w:cs="Arial"/>
@@ -1348,8 +1346,8 @@
           <w:szCs w:val="28"/>
         </w:rPr>
       </w:pPr>
-      <w:bookmarkStart w:id="23" w:name="OLE_LINK40"/>
-      <w:bookmarkStart w:id="24" w:name="OLE_LINK41"/>
+      <w:bookmarkStart w:id="22" w:name="OLE_LINK40"/>
+      <w:bookmarkStart w:id="23" w:name="OLE_LINK41"/>
       <w:r>
         <w:rPr>
           <w:rFonts w:cs="Arial"/>
@@ -1368,8 +1366,8 @@
         </w:rPr>
         <w:t>gmentos del mercado</w:t>
       </w:r>
+      <w:bookmarkEnd w:id="22"/>
       <w:bookmarkEnd w:id="23"/>
-      <w:bookmarkEnd w:id="24"/>
       <w:r>
         <w:rPr>
           <w:rFonts w:cs="Arial"/>
@@ -4747,8 +4745,8 @@
           <w:szCs w:val="28"/>
         </w:rPr>
       </w:pPr>
-      <w:bookmarkStart w:id="25" w:name="OLE_LINK22"/>
-      <w:bookmarkStart w:id="26" w:name="OLE_LINK23"/>
+      <w:bookmarkStart w:id="24" w:name="OLE_LINK22"/>
+      <w:bookmarkStart w:id="25" w:name="OLE_LINK23"/>
       <w:r>
         <w:rPr>
           <w:rFonts w:cs="Arial"/>
@@ -4759,8 +4757,8 @@
         <w:t>Análisis del sector y subsector</w:t>
       </w:r>
     </w:p>
+    <w:bookmarkEnd w:id="24"/>
     <w:bookmarkEnd w:id="25"/>
-    <w:bookmarkEnd w:id="26"/>
     <w:p>
       <w:pPr>
         <w:ind w:left="360"/>
@@ -5096,13 +5094,13 @@
       <w:r>
         <w:rPr>
           <w:noProof/>
-          <w:lang w:eastAsia="es-CO"/>
-        </w:rPr>
+        </w:rPr>
+        <w:lastRenderedPageBreak/>
         <w:drawing>
-          <wp:inline distT="0" distB="0" distL="0" distR="0" wp14:anchorId="73C396FB" wp14:editId="318400B6">
-            <wp:extent cx="4060566" cy="2306271"/>
-            <wp:effectExtent l="0" t="0" r="0" b="0"/>
-            <wp:docPr id="6" name="Imagen 6"/>
+          <wp:inline distT="0" distB="0" distL="0" distR="0" wp14:anchorId="2F6F4524" wp14:editId="5204CB63">
+            <wp:extent cx="4714875" cy="3209925"/>
+            <wp:effectExtent l="0" t="0" r="9525" b="9525"/>
+            <wp:docPr id="10" name="Imagen 10"/>
             <wp:cNvGraphicFramePr>
               <a:graphicFrameLocks xmlns:a="http://schemas.openxmlformats.org/drawingml/2006/main" noChangeAspect="1"/>
             </wp:cNvGraphicFramePr>
@@ -5122,7 +5120,7 @@
                   <pic:spPr>
                     <a:xfrm>
                       <a:off x="0" y="0"/>
-                      <a:ext cx="4076752" cy="2315464"/>
+                      <a:ext cx="4714875" cy="3209925"/>
                     </a:xfrm>
                     <a:prstGeom prst="rect">
                       <a:avLst/>
@@ -5147,14 +5145,12 @@
       <w:r>
         <w:rPr>
           <w:noProof/>
-          <w:lang w:eastAsia="es-CO"/>
-        </w:rPr>
-        <w:lastRenderedPageBreak/>
+        </w:rPr>
         <w:drawing>
-          <wp:inline distT="0" distB="0" distL="0" distR="0" wp14:anchorId="301C24C1" wp14:editId="42BAC366">
-            <wp:extent cx="4365506" cy="2340864"/>
-            <wp:effectExtent l="0" t="0" r="0" b="2540"/>
-            <wp:docPr id="7" name="Imagen 7"/>
+          <wp:inline distT="0" distB="0" distL="0" distR="0" wp14:anchorId="7078250B" wp14:editId="2A2A7FB1">
+            <wp:extent cx="5343525" cy="2743200"/>
+            <wp:effectExtent l="0" t="0" r="9525" b="0"/>
+            <wp:docPr id="11" name="Imagen 11"/>
             <wp:cNvGraphicFramePr>
               <a:graphicFrameLocks xmlns:a="http://schemas.openxmlformats.org/drawingml/2006/main" noChangeAspect="1"/>
             </wp:cNvGraphicFramePr>
@@ -5174,7 +5170,7 @@
                   <pic:spPr>
                     <a:xfrm>
                       <a:off x="0" y="0"/>
-                      <a:ext cx="4376070" cy="2346529"/>
+                      <a:ext cx="5343525" cy="2743200"/>
                     </a:xfrm>
                     <a:prstGeom prst="rect">
                       <a:avLst/>
@@ -5199,13 +5195,13 @@
       <w:r>
         <w:rPr>
           <w:noProof/>
-          <w:lang w:eastAsia="es-CO"/>
-        </w:rPr>
+        </w:rPr>
+        <w:lastRenderedPageBreak/>
         <w:drawing>
-          <wp:inline distT="0" distB="0" distL="0" distR="0" wp14:anchorId="11E6FE3E" wp14:editId="65B4505C">
-            <wp:extent cx="4437514" cy="2728570"/>
-            <wp:effectExtent l="0" t="0" r="1270" b="0"/>
-            <wp:docPr id="8" name="Imagen 8"/>
+          <wp:inline distT="0" distB="0" distL="0" distR="0" wp14:anchorId="483A3536" wp14:editId="5F5F4981">
+            <wp:extent cx="5400040" cy="2513965"/>
+            <wp:effectExtent l="0" t="0" r="0" b="635"/>
+            <wp:docPr id="16" name="Imagen 16"/>
             <wp:cNvGraphicFramePr>
               <a:graphicFrameLocks xmlns:a="http://schemas.openxmlformats.org/drawingml/2006/main" noChangeAspect="1"/>
             </wp:cNvGraphicFramePr>
@@ -5225,7 +5221,7 @@
                   <pic:spPr>
                     <a:xfrm>
                       <a:off x="0" y="0"/>
-                      <a:ext cx="4458391" cy="2741407"/>
+                      <a:ext cx="5400040" cy="2513965"/>
                     </a:xfrm>
                     <a:prstGeom prst="rect">
                       <a:avLst/>
@@ -5250,13 +5246,12 @@
       <w:r>
         <w:rPr>
           <w:noProof/>
-          <w:lang w:eastAsia="es-CO"/>
         </w:rPr>
         <w:drawing>
-          <wp:inline distT="0" distB="0" distL="0" distR="0" wp14:anchorId="517BD055" wp14:editId="15F430D6">
-            <wp:extent cx="4150745" cy="2304288"/>
-            <wp:effectExtent l="0" t="0" r="2540" b="1270"/>
-            <wp:docPr id="9" name="Imagen 9"/>
+          <wp:inline distT="0" distB="0" distL="0" distR="0" wp14:anchorId="08FE7115" wp14:editId="02E0441D">
+            <wp:extent cx="4686300" cy="2838450"/>
+            <wp:effectExtent l="0" t="0" r="0" b="0"/>
+            <wp:docPr id="17" name="Imagen 17"/>
             <wp:cNvGraphicFramePr>
               <a:graphicFrameLocks xmlns:a="http://schemas.openxmlformats.org/drawingml/2006/main" noChangeAspect="1"/>
             </wp:cNvGraphicFramePr>
@@ -5276,7 +5271,7 @@
                   <pic:spPr>
                     <a:xfrm>
                       <a:off x="0" y="0"/>
-                      <a:ext cx="4180598" cy="2320861"/>
+                      <a:ext cx="4686300" cy="2838450"/>
                     </a:xfrm>
                     <a:prstGeom prst="rect">
                       <a:avLst/>
@@ -5311,14 +5306,13 @@
       <w:r>
         <w:rPr>
           <w:noProof/>
-          <w:lang w:eastAsia="es-CO"/>
         </w:rPr>
         <w:lastRenderedPageBreak/>
         <w:drawing>
-          <wp:inline distT="0" distB="0" distL="0" distR="0" wp14:anchorId="5402410E" wp14:editId="7586A294">
-            <wp:extent cx="3786751" cy="1975104"/>
-            <wp:effectExtent l="0" t="0" r="4445" b="6350"/>
-            <wp:docPr id="12" name="Imagen 12"/>
+          <wp:inline distT="0" distB="0" distL="0" distR="0" wp14:anchorId="221B1190" wp14:editId="04AAF81A">
+            <wp:extent cx="5400040" cy="2680970"/>
+            <wp:effectExtent l="0" t="0" r="0" b="5080"/>
+            <wp:docPr id="18" name="Imagen 18"/>
             <wp:cNvGraphicFramePr>
               <a:graphicFrameLocks xmlns:a="http://schemas.openxmlformats.org/drawingml/2006/main" noChangeAspect="1"/>
             </wp:cNvGraphicFramePr>
@@ -5338,7 +5332,7 @@
                   <pic:spPr>
                     <a:xfrm>
                       <a:off x="0" y="0"/>
-                      <a:ext cx="3796774" cy="1980332"/>
+                      <a:ext cx="5400040" cy="2680970"/>
                     </a:xfrm>
                     <a:prstGeom prst="rect">
                       <a:avLst/>
@@ -5363,13 +5357,12 @@
       <w:r>
         <w:rPr>
           <w:noProof/>
-          <w:lang w:eastAsia="es-CO"/>
         </w:rPr>
         <w:drawing>
-          <wp:inline distT="0" distB="0" distL="0" distR="0" wp14:anchorId="49180891" wp14:editId="3A0D85CE">
-            <wp:extent cx="4939818" cy="2392071"/>
-            <wp:effectExtent l="0" t="0" r="0" b="8255"/>
-            <wp:docPr id="13" name="Imagen 13"/>
+          <wp:inline distT="0" distB="0" distL="0" distR="0" wp14:anchorId="5D1B49E7" wp14:editId="7303E63C">
+            <wp:extent cx="5400040" cy="2845435"/>
+            <wp:effectExtent l="0" t="0" r="0" b="0"/>
+            <wp:docPr id="19" name="Imagen 19"/>
             <wp:cNvGraphicFramePr>
               <a:graphicFrameLocks xmlns:a="http://schemas.openxmlformats.org/drawingml/2006/main" noChangeAspect="1"/>
             </wp:cNvGraphicFramePr>
@@ -5389,7 +5382,7 @@
                   <pic:spPr>
                     <a:xfrm>
                       <a:off x="0" y="0"/>
-                      <a:ext cx="5015952" cy="2428939"/>
+                      <a:ext cx="5400040" cy="2845435"/>
                     </a:xfrm>
                     <a:prstGeom prst="rect">
                       <a:avLst/>
@@ -5414,13 +5407,13 @@
       <w:r>
         <w:rPr>
           <w:noProof/>
-          <w:lang w:eastAsia="es-CO"/>
-        </w:rPr>
+        </w:rPr>
+        <w:lastRenderedPageBreak/>
         <w:drawing>
-          <wp:inline distT="0" distB="0" distL="0" distR="0" wp14:anchorId="33D31597" wp14:editId="43F00EF5">
-            <wp:extent cx="4215203" cy="2026311"/>
-            <wp:effectExtent l="0" t="0" r="0" b="0"/>
-            <wp:docPr id="14" name="Imagen 14"/>
+          <wp:inline distT="0" distB="0" distL="0" distR="0" wp14:anchorId="416A52FE" wp14:editId="7FB1EA8A">
+            <wp:extent cx="5400040" cy="3026410"/>
+            <wp:effectExtent l="0" t="0" r="0" b="2540"/>
+            <wp:docPr id="20" name="Imagen 20"/>
             <wp:cNvGraphicFramePr>
               <a:graphicFrameLocks xmlns:a="http://schemas.openxmlformats.org/drawingml/2006/main" noChangeAspect="1"/>
             </wp:cNvGraphicFramePr>
@@ -5440,7 +5433,7 @@
                   <pic:spPr>
                     <a:xfrm>
                       <a:off x="0" y="0"/>
-                      <a:ext cx="4235859" cy="2036241"/>
+                      <a:ext cx="5400040" cy="3026410"/>
                     </a:xfrm>
                     <a:prstGeom prst="rect">
                       <a:avLst/>
@@ -5462,17 +5455,25 @@
           <w:szCs w:val="28"/>
         </w:rPr>
       </w:pPr>
+    </w:p>
+    <w:p>
+      <w:pPr>
+        <w:rPr>
+          <w:rFonts w:cs="Arial"/>
+          <w:b/>
+          <w:sz w:val="28"/>
+          <w:szCs w:val="28"/>
+        </w:rPr>
+      </w:pPr>
       <w:r>
         <w:rPr>
           <w:noProof/>
-          <w:lang w:eastAsia="es-CO"/>
-        </w:rPr>
-        <w:lastRenderedPageBreak/>
+        </w:rPr>
         <w:drawing>
-          <wp:inline distT="0" distB="0" distL="0" distR="0" wp14:anchorId="6B7AA352" wp14:editId="5AD86438">
-            <wp:extent cx="4250175" cy="2114092"/>
-            <wp:effectExtent l="0" t="0" r="0" b="635"/>
-            <wp:docPr id="15" name="Imagen 15"/>
+          <wp:inline distT="0" distB="0" distL="0" distR="0" wp14:anchorId="3F563F64" wp14:editId="7343F35A">
+            <wp:extent cx="5400040" cy="2727325"/>
+            <wp:effectExtent l="0" t="0" r="0" b="0"/>
+            <wp:docPr id="21" name="Imagen 21"/>
             <wp:cNvGraphicFramePr>
               <a:graphicFrameLocks xmlns:a="http://schemas.openxmlformats.org/drawingml/2006/main" noChangeAspect="1"/>
             </wp:cNvGraphicFramePr>
@@ -5492,7 +5493,7 @@
                   <pic:spPr>
                     <a:xfrm>
                       <a:off x="0" y="0"/>
-                      <a:ext cx="4260660" cy="2119307"/>
+                      <a:ext cx="5400040" cy="2727325"/>
                     </a:xfrm>
                     <a:prstGeom prst="rect">
                       <a:avLst/>
@@ -5608,7 +5609,23 @@
           <w:sz w:val="28"/>
           <w:szCs w:val="28"/>
         </w:rPr>
-        <w:t>No llevan un registro de inventario</w:t>
+        <w:t>L</w:t>
+      </w:r>
+      <w:r>
+        <w:rPr>
+          <w:rFonts w:cs="Arial"/>
+          <w:sz w:val="28"/>
+          <w:szCs w:val="28"/>
+        </w:rPr>
+        <w:t>levan un registro de inventario</w:t>
+      </w:r>
+      <w:r>
+        <w:rPr>
+          <w:rFonts w:cs="Arial"/>
+          <w:sz w:val="28"/>
+          <w:szCs w:val="28"/>
+        </w:rPr>
+        <w:t xml:space="preserve"> a mano</w:t>
       </w:r>
     </w:p>
     <w:p>
@@ -5664,6 +5681,7 @@
           <w:sz w:val="28"/>
           <w:szCs w:val="28"/>
         </w:rPr>
+        <w:lastRenderedPageBreak/>
         <w:t>Mercado potencial</w:t>
       </w:r>
     </w:p>
@@ -5890,7 +5908,6 @@
           <w:sz w:val="32"/>
           <w:szCs w:val="32"/>
         </w:rPr>
-        <w:lastRenderedPageBreak/>
         <w:t>El sistema será creado para</w:t>
       </w:r>
       <w:r>
@@ -6052,6 +6069,7 @@
           <w:sz w:val="32"/>
           <w:szCs w:val="32"/>
         </w:rPr>
+        <w:lastRenderedPageBreak/>
         <w:t>Aquel</w:t>
       </w:r>
       <w:r>
@@ -6140,8 +6158,10 @@
           <w:szCs w:val="32"/>
           <w:highlight w:val="yellow"/>
         </w:rPr>
-        <w:t>20</w:t>
-      </w:r>
+        <w:t>338</w:t>
+      </w:r>
+      <w:bookmarkStart w:id="26" w:name="_GoBack"/>
+      <w:bookmarkEnd w:id="26"/>
       <w:r>
         <w:rPr>
           <w:rFonts w:cs="Arial"/>
@@ -6175,7 +6195,6 @@
           <w:noProof/>
           <w:lang w:eastAsia="es-CO"/>
         </w:rPr>
-        <w:lastRenderedPageBreak/>
         <w:drawing>
           <wp:inline distT="0" distB="0" distL="0" distR="0" wp14:anchorId="071D7A82" wp14:editId="10F171CB">
             <wp:extent cx="4305869" cy="3353435"/>
@@ -10951,7 +10970,7 @@
 </file>
 
 <file path=customXml/itemProps1.xml><?xml version="1.0" encoding="utf-8"?>
-<ds:datastoreItem xmlns:ds="http://schemas.openxmlformats.org/officeDocument/2006/customXml" ds:itemID="{6B72D535-A22C-40FB-9C26-8F9091725355}">
+<ds:datastoreItem xmlns:ds="http://schemas.openxmlformats.org/officeDocument/2006/customXml" ds:itemID="{2F9D08AD-32AA-4220-BA15-80FE45BBDDBA}">
   <ds:schemaRefs>
     <ds:schemaRef ds:uri="http://schemas.openxmlformats.org/officeDocument/2006/bibliography"/>
   </ds:schemaRefs>

</xml_diff>